<commit_message>
update brief of vhdl documentation
</commit_message>
<xml_diff>
--- a/1_LINGUAGENS_HDL_E_VHDL/1_VERILOG_VHDL_E_SYSTEMVERILOG/HDL.docx
+++ b/1_LINGUAGENS_HDL_E_VHDL/1_VERILOG_VHDL_E_SYSTEMVERILOG/HDL.docx
@@ -20,6 +20,7 @@
         </w:rPr>
         <w:t>O VHDL (</w:t>
       </w:r>
+      <w:proofErr w:type="spellStart"/>
       <w:r>
         <w:rPr>
           <w:b/>
@@ -28,8 +29,97 @@
           <w:iCs/>
           <w:color w:val="EE0000"/>
         </w:rPr>
-        <w:t>Very High Speed Integrated Circuit Hardware Description Language</w:t>
-      </w:r>
+        <w:t>Very</w:t>
+      </w:r>
+      <w:proofErr w:type="spellEnd"/>
+      <w:r>
+        <w:rPr>
+          <w:b/>
+          <w:bCs/>
+          <w:i/>
+          <w:iCs/>
+          <w:color w:val="EE0000"/>
+        </w:rPr>
+        <w:t xml:space="preserve"> High </w:t>
+      </w:r>
+      <w:proofErr w:type="spellStart"/>
+      <w:r>
+        <w:rPr>
+          <w:b/>
+          <w:bCs/>
+          <w:i/>
+          <w:iCs/>
+          <w:color w:val="EE0000"/>
+        </w:rPr>
+        <w:t>Speed</w:t>
+      </w:r>
+      <w:proofErr w:type="spellEnd"/>
+      <w:r>
+        <w:rPr>
+          <w:b/>
+          <w:bCs/>
+          <w:i/>
+          <w:iCs/>
+          <w:color w:val="EE0000"/>
+        </w:rPr>
+        <w:t xml:space="preserve"> </w:t>
+      </w:r>
+      <w:proofErr w:type="spellStart"/>
+      <w:r>
+        <w:rPr>
+          <w:b/>
+          <w:bCs/>
+          <w:i/>
+          <w:iCs/>
+          <w:color w:val="EE0000"/>
+        </w:rPr>
+        <w:t>Integrated</w:t>
+      </w:r>
+      <w:proofErr w:type="spellEnd"/>
+      <w:r>
+        <w:rPr>
+          <w:b/>
+          <w:bCs/>
+          <w:i/>
+          <w:iCs/>
+          <w:color w:val="EE0000"/>
+        </w:rPr>
+        <w:t xml:space="preserve"> Circuit Hardware </w:t>
+      </w:r>
+      <w:proofErr w:type="spellStart"/>
+      <w:r>
+        <w:rPr>
+          <w:b/>
+          <w:bCs/>
+          <w:i/>
+          <w:iCs/>
+          <w:color w:val="EE0000"/>
+        </w:rPr>
+        <w:t>Description</w:t>
+      </w:r>
+      <w:proofErr w:type="spellEnd"/>
+      <w:r>
+        <w:rPr>
+          <w:b/>
+          <w:bCs/>
+          <w:i/>
+          <w:iCs/>
+          <w:color w:val="EE0000"/>
+        </w:rPr>
+        <w:t xml:space="preserve"> </w:t>
+      </w:r>
+      <w:proofErr w:type="spellStart"/>
+      <w:r>
+        <w:rPr>
+          <w:b/>
+          <w:bCs/>
+          <w:i/>
+          <w:iCs/>
+          <w:color w:val="EE0000"/>
+        </w:rPr>
+        <w:t>Language</w:t>
+      </w:r>
+      <w:proofErr w:type="spellEnd"/>
       <w:r>
         <w:rPr>
           <w:b/>
@@ -105,16 +195,60 @@
           <w:iCs/>
           <w:color w:val="EE0000"/>
         </w:rPr>
-        <w:t>(Application-Specific Integrated Circuit)</w:t>
-      </w:r>
-      <w:r>
-        <w:rPr>
-          <w:b/>
-          <w:bCs/>
+        <w:t>(</w:t>
+      </w:r>
+      <w:proofErr w:type="spellStart"/>
+      <w:r>
+        <w:rPr>
+          <w:b/>
+          <w:bCs/>
+          <w:i/>
+          <w:iCs/>
+          <w:color w:val="EE0000"/>
+        </w:rPr>
+        <w:t>Application-Specific</w:t>
+      </w:r>
+      <w:proofErr w:type="spellEnd"/>
+      <w:r>
+        <w:rPr>
+          <w:b/>
+          <w:bCs/>
+          <w:i/>
+          <w:iCs/>
           <w:color w:val="EE0000"/>
         </w:rPr>
         <w:t xml:space="preserve"> </w:t>
       </w:r>
+      <w:proofErr w:type="spellStart"/>
+      <w:r>
+        <w:rPr>
+          <w:b/>
+          <w:bCs/>
+          <w:i/>
+          <w:iCs/>
+          <w:color w:val="EE0000"/>
+        </w:rPr>
+        <w:t>Integrated</w:t>
+      </w:r>
+      <w:proofErr w:type="spellEnd"/>
+      <w:r>
+        <w:rPr>
+          <w:b/>
+          <w:bCs/>
+          <w:i/>
+          <w:iCs/>
+          <w:color w:val="EE0000"/>
+        </w:rPr>
+        <w:t xml:space="preserve"> Circuit)</w:t>
+      </w:r>
+      <w:r>
+        <w:rPr>
+          <w:b/>
+          <w:bCs/>
+          <w:color w:val="EE0000"/>
+        </w:rPr>
+        <w:t xml:space="preserve"> </w:t>
+      </w:r>
       <w:r>
         <w:rPr>
           <w:b/>
@@ -153,7 +287,25 @@
           <w:bCs/>
           <w:color w:val="EE0000"/>
         </w:rPr>
-        <w:t>Primeiramente foi concedido à algumas empresas, entre elas: IBM, Texas e Intermetrics; para o desenvolvimento da linguagem e algumas ferramentas para o desenvolvimento</w:t>
+        <w:t xml:space="preserve">Primeiramente foi concedido à algumas empresas, entre elas: IBM, Texas e </w:t>
+      </w:r>
+      <w:proofErr w:type="spellStart"/>
+      <w:r>
+        <w:rPr>
+          <w:b/>
+          <w:bCs/>
+          <w:color w:val="EE0000"/>
+        </w:rPr>
+        <w:t>Intermetrics</w:t>
+      </w:r>
+      <w:proofErr w:type="spellEnd"/>
+      <w:r>
+        <w:rPr>
+          <w:b/>
+          <w:bCs/>
+          <w:color w:val="EE0000"/>
+        </w:rPr>
+        <w:t>; para o desenvolvimento da linguagem e algumas ferramentas para o desenvolvimento</w:t>
       </w:r>
       <w:r>
         <w:rPr>
@@ -215,654 +367,1001 @@
           <w:bCs/>
           <w:color w:val="EE0000"/>
         </w:rPr>
-        <w:t xml:space="preserve">Para a descrição de circuitos digitais para FPGA existem várias como Verilog, SystemVerilog, SystemC entre outras. Para o projeto de circuitos digitais integrados, a Cadence, por exemplo, utiliza o Verilog em suas ferramentas. </w:t>
+        <w:t xml:space="preserve">Para a descrição de circuitos digitais para FPGA existem várias como </w:t>
+      </w:r>
+      <w:proofErr w:type="spellStart"/>
+      <w:r>
+        <w:rPr>
+          <w:b/>
+          <w:bCs/>
+          <w:color w:val="EE0000"/>
+        </w:rPr>
+        <w:t>Verilog</w:t>
+      </w:r>
+      <w:proofErr w:type="spellEnd"/>
+      <w:r>
+        <w:rPr>
+          <w:b/>
+          <w:bCs/>
+          <w:color w:val="EE0000"/>
+        </w:rPr>
+        <w:t xml:space="preserve">, </w:t>
+      </w:r>
+      <w:proofErr w:type="spellStart"/>
+      <w:r>
+        <w:rPr>
+          <w:b/>
+          <w:bCs/>
+          <w:color w:val="EE0000"/>
+        </w:rPr>
+        <w:t>SystemVerilog</w:t>
+      </w:r>
+      <w:proofErr w:type="spellEnd"/>
+      <w:r>
+        <w:rPr>
+          <w:b/>
+          <w:bCs/>
+          <w:color w:val="EE0000"/>
+        </w:rPr>
+        <w:t xml:space="preserve">, </w:t>
+      </w:r>
+      <w:proofErr w:type="spellStart"/>
+      <w:r>
+        <w:rPr>
+          <w:b/>
+          <w:bCs/>
+          <w:color w:val="EE0000"/>
+        </w:rPr>
+        <w:t>SystemC</w:t>
+      </w:r>
+      <w:proofErr w:type="spellEnd"/>
+      <w:r>
+        <w:rPr>
+          <w:b/>
+          <w:bCs/>
+          <w:color w:val="EE0000"/>
+        </w:rPr>
+        <w:t xml:space="preserve"> entre outras. Para o projeto de circuitos digitais integrados, a </w:t>
+      </w:r>
+      <w:proofErr w:type="spellStart"/>
+      <w:r>
+        <w:rPr>
+          <w:b/>
+          <w:bCs/>
+          <w:color w:val="EE0000"/>
+        </w:rPr>
+        <w:t>Cadence</w:t>
+      </w:r>
+      <w:proofErr w:type="spellEnd"/>
+      <w:r>
+        <w:rPr>
+          <w:b/>
+          <w:bCs/>
+          <w:color w:val="EE0000"/>
+        </w:rPr>
+        <w:t xml:space="preserve">, por exemplo, utiliza o </w:t>
+      </w:r>
+      <w:proofErr w:type="spellStart"/>
+      <w:r>
+        <w:rPr>
+          <w:b/>
+          <w:bCs/>
+          <w:color w:val="EE0000"/>
+        </w:rPr>
+        <w:t>Verilog</w:t>
+      </w:r>
+      <w:proofErr w:type="spellEnd"/>
+      <w:r>
+        <w:rPr>
+          <w:b/>
+          <w:bCs/>
+          <w:color w:val="EE0000"/>
+        </w:rPr>
+        <w:t xml:space="preserve"> em suas ferramentas. </w:t>
       </w:r>
     </w:p>
     <w:p>
       <w:pPr>
         <w:jc w:val="both"/>
       </w:pPr>
-      <w:r>
-        <w:t xml:space="preserve">Instruções concorrentes, exemplos </w:t>
-      </w:r>
-    </w:p>
-    <w:p>
-      <w:pPr>
-        <w:jc w:val="both"/>
-        <w:rPr>
-          <w:rFonts w:ascii="Cascadia Code ExtraLight" w:hAnsi="Cascadia Code ExtraLight"/>
-          <w:sz w:val="16"/>
-          <w:szCs w:val="16"/>
-        </w:rPr>
-      </w:pPr>
-    </w:p>
-    <w:p>
-      <w:pPr>
-        <w:jc w:val="both"/>
-        <w:rPr>
-          <w:rFonts w:ascii="Cascadia Code ExtraLight" w:hAnsi="Cascadia Code ExtraLight"/>
-          <w:sz w:val="16"/>
-          <w:szCs w:val="16"/>
-          <w:lang w:val="en-US"/>
-        </w:rPr>
-      </w:pPr>
-      <w:r>
-        <w:rPr>
-          <w:rFonts w:ascii="Cascadia Code ExtraLight" w:hAnsi="Cascadia Code ExtraLight"/>
-          <w:sz w:val="16"/>
-          <w:szCs w:val="16"/>
-          <w:lang w:val="en-US"/>
-        </w:rPr>
-        <w:t>library IEEE;</w:t>
-      </w:r>
-    </w:p>
-    <w:p>
-      <w:pPr>
-        <w:jc w:val="both"/>
-        <w:rPr>
-          <w:rFonts w:ascii="Cascadia Code ExtraLight" w:hAnsi="Cascadia Code ExtraLight"/>
-          <w:sz w:val="16"/>
-          <w:szCs w:val="16"/>
-          <w:lang w:val="en-US"/>
-        </w:rPr>
-      </w:pPr>
-      <w:r>
-        <w:rPr>
-          <w:rFonts w:ascii="Cascadia Code ExtraLight" w:hAnsi="Cascadia Code ExtraLight"/>
-          <w:sz w:val="16"/>
-          <w:szCs w:val="16"/>
-          <w:lang w:val="en-US"/>
-        </w:rPr>
-        <w:t>use IEEE.STD_LOGIC_1164.ALL;</w:t>
-      </w:r>
-    </w:p>
-    <w:p>
-      <w:pPr>
-        <w:jc w:val="both"/>
-        <w:rPr>
-          <w:rFonts w:ascii="Cascadia Code ExtraLight" w:hAnsi="Cascadia Code ExtraLight"/>
-          <w:sz w:val="16"/>
-          <w:szCs w:val="16"/>
-          <w:lang w:val="en-US"/>
-        </w:rPr>
-      </w:pPr>
-      <w:r>
-        <w:rPr>
-          <w:rFonts w:ascii="Cascadia Code ExtraLight" w:hAnsi="Cascadia Code ExtraLight"/>
-          <w:sz w:val="16"/>
-          <w:szCs w:val="16"/>
-          <w:lang w:val="en-US"/>
-        </w:rPr>
-        <w:t>-- Entity declaration</w:t>
-      </w:r>
-    </w:p>
-    <w:p>
-      <w:pPr>
-        <w:jc w:val="both"/>
-        <w:rPr>
-          <w:rFonts w:ascii="Cascadia Code ExtraLight" w:hAnsi="Cascadia Code ExtraLight"/>
-          <w:sz w:val="16"/>
-          <w:szCs w:val="16"/>
-          <w:lang w:val="en-US"/>
-        </w:rPr>
-      </w:pPr>
-      <w:r>
-        <w:rPr>
-          <w:rFonts w:ascii="Cascadia Code ExtraLight" w:hAnsi="Cascadia Code ExtraLight"/>
-          <w:sz w:val="16"/>
-          <w:szCs w:val="16"/>
-          <w:lang w:val="en-US"/>
-        </w:rPr>
-        <w:t xml:space="preserve">entity </w:t>
-      </w:r>
-      <w:r>
-        <w:rPr>
-          <w:rFonts w:ascii="Cascadia Code ExtraLight" w:hAnsi="Cascadia Code ExtraLight"/>
-          <w:sz w:val="16"/>
-          <w:szCs w:val="16"/>
-          <w:lang w:val="en-US"/>
-        </w:rPr>
-        <w:t>Example_1</w:t>
-      </w:r>
-      <w:r>
-        <w:rPr>
-          <w:rFonts w:ascii="Cascadia Code ExtraLight" w:hAnsi="Cascadia Code ExtraLight"/>
-          <w:sz w:val="16"/>
-          <w:szCs w:val="16"/>
-          <w:lang w:val="en-US"/>
-        </w:rPr>
-        <w:t xml:space="preserve"> is</w:t>
-      </w:r>
-    </w:p>
-    <w:p>
-      <w:pPr>
-        <w:jc w:val="both"/>
-        <w:rPr>
-          <w:rFonts w:ascii="Cascadia Code ExtraLight" w:hAnsi="Cascadia Code ExtraLight"/>
-          <w:sz w:val="16"/>
-          <w:szCs w:val="16"/>
-          <w:lang w:val="en-US"/>
-        </w:rPr>
-      </w:pPr>
-      <w:r>
-        <w:rPr>
-          <w:rFonts w:ascii="Cascadia Code ExtraLight" w:hAnsi="Cascadia Code ExtraLight"/>
-          <w:sz w:val="16"/>
-          <w:szCs w:val="16"/>
-          <w:lang w:val="en-US"/>
-        </w:rPr>
-        <w:t xml:space="preserve">    Port (</w:t>
-      </w:r>
-    </w:p>
-    <w:p>
-      <w:pPr>
-        <w:jc w:val="both"/>
-        <w:rPr>
-          <w:rFonts w:ascii="Cascadia Code ExtraLight" w:hAnsi="Cascadia Code ExtraLight"/>
-          <w:sz w:val="16"/>
-          <w:szCs w:val="16"/>
-          <w:lang w:val="en-US"/>
-        </w:rPr>
-      </w:pPr>
-      <w:r>
-        <w:rPr>
-          <w:rFonts w:ascii="Cascadia Code ExtraLight" w:hAnsi="Cascadia Code ExtraLight"/>
-          <w:sz w:val="16"/>
-          <w:szCs w:val="16"/>
-          <w:lang w:val="en-US"/>
-        </w:rPr>
-        <w:t xml:space="preserve">        </w:t>
-      </w:r>
-      <w:r>
-        <w:rPr>
-          <w:rFonts w:ascii="Cascadia Code ExtraLight" w:hAnsi="Cascadia Code ExtraLight"/>
-          <w:sz w:val="16"/>
-          <w:szCs w:val="16"/>
-          <w:lang w:val="en-US"/>
-        </w:rPr>
-        <w:t>input</w:t>
-      </w:r>
-      <w:r>
-        <w:rPr>
-          <w:rFonts w:ascii="Cascadia Code ExtraLight" w:hAnsi="Cascadia Code ExtraLight"/>
-          <w:sz w:val="16"/>
-          <w:szCs w:val="16"/>
-          <w:lang w:val="en-US"/>
-        </w:rPr>
-        <w:t xml:space="preserve">A </w:t>
-      </w:r>
-      <w:r>
-        <w:rPr>
-          <w:rFonts w:ascii="Cascadia Code ExtraLight" w:hAnsi="Cascadia Code ExtraLight"/>
-          <w:sz w:val="16"/>
-          <w:szCs w:val="16"/>
-          <w:lang w:val="en-US"/>
-        </w:rPr>
-        <w:t xml:space="preserve">   </w:t>
-      </w:r>
-      <w:r>
-        <w:rPr>
-          <w:rFonts w:ascii="Cascadia Code ExtraLight" w:hAnsi="Cascadia Code ExtraLight"/>
-          <w:sz w:val="16"/>
-          <w:szCs w:val="16"/>
-          <w:lang w:val="en-US"/>
-        </w:rPr>
-        <w:t>: in STD_LOGIC;</w:t>
-      </w:r>
-    </w:p>
-    <w:p>
-      <w:pPr>
-        <w:jc w:val="both"/>
-        <w:rPr>
-          <w:rFonts w:ascii="Cascadia Code ExtraLight" w:hAnsi="Cascadia Code ExtraLight"/>
-          <w:sz w:val="16"/>
-          <w:szCs w:val="16"/>
-          <w:lang w:val="en-US"/>
-        </w:rPr>
-      </w:pPr>
-      <w:r>
-        <w:rPr>
-          <w:rFonts w:ascii="Cascadia Code ExtraLight" w:hAnsi="Cascadia Code ExtraLight"/>
-          <w:sz w:val="16"/>
-          <w:szCs w:val="16"/>
-          <w:lang w:val="en-US"/>
-        </w:rPr>
-        <w:t xml:space="preserve">        </w:t>
-      </w:r>
-      <w:r>
-        <w:rPr>
-          <w:rFonts w:ascii="Cascadia Code ExtraLight" w:hAnsi="Cascadia Code ExtraLight"/>
-          <w:sz w:val="16"/>
-          <w:szCs w:val="16"/>
-          <w:lang w:val="en-US"/>
-        </w:rPr>
-        <w:t>input</w:t>
-      </w:r>
-      <w:r>
-        <w:rPr>
-          <w:rFonts w:ascii="Cascadia Code ExtraLight" w:hAnsi="Cascadia Code ExtraLight"/>
-          <w:sz w:val="16"/>
-          <w:szCs w:val="16"/>
-          <w:lang w:val="en-US"/>
-        </w:rPr>
-        <w:t xml:space="preserve">B </w:t>
-      </w:r>
-      <w:r>
-        <w:rPr>
-          <w:rFonts w:ascii="Cascadia Code ExtraLight" w:hAnsi="Cascadia Code ExtraLight"/>
-          <w:sz w:val="16"/>
-          <w:szCs w:val="16"/>
-          <w:lang w:val="en-US"/>
-        </w:rPr>
-        <w:t xml:space="preserve">   </w:t>
-      </w:r>
-      <w:r>
-        <w:rPr>
-          <w:rFonts w:ascii="Cascadia Code ExtraLight" w:hAnsi="Cascadia Code ExtraLight"/>
-          <w:sz w:val="16"/>
-          <w:szCs w:val="16"/>
-          <w:lang w:val="en-US"/>
-        </w:rPr>
-        <w:t>: in STD_LOGIC;</w:t>
-      </w:r>
-    </w:p>
-    <w:p>
-      <w:pPr>
-        <w:jc w:val="both"/>
-        <w:rPr>
-          <w:rFonts w:ascii="Cascadia Code ExtraLight" w:hAnsi="Cascadia Code ExtraLight"/>
-          <w:sz w:val="16"/>
-          <w:szCs w:val="16"/>
-          <w:lang w:val="en-US"/>
-        </w:rPr>
-      </w:pPr>
-      <w:r>
-        <w:rPr>
-          <w:rFonts w:ascii="Cascadia Code ExtraLight" w:hAnsi="Cascadia Code ExtraLight"/>
-          <w:sz w:val="16"/>
-          <w:szCs w:val="16"/>
-          <w:lang w:val="en-US"/>
-        </w:rPr>
-        <w:t xml:space="preserve">        </w:t>
-      </w:r>
-      <w:r>
-        <w:rPr>
-          <w:rFonts w:ascii="Cascadia Code ExtraLight" w:hAnsi="Cascadia Code ExtraLight"/>
-          <w:sz w:val="16"/>
-          <w:szCs w:val="16"/>
-          <w:lang w:val="en-US"/>
-        </w:rPr>
-        <w:t>outputA</w:t>
-      </w:r>
-      <w:r>
-        <w:rPr>
-          <w:rFonts w:ascii="Cascadia Code ExtraLight" w:hAnsi="Cascadia Code ExtraLight"/>
-          <w:sz w:val="16"/>
-          <w:szCs w:val="16"/>
-          <w:lang w:val="en-US"/>
-        </w:rPr>
-        <w:t xml:space="preserve">   : out STD_LOGIC</w:t>
-      </w:r>
-      <w:r>
-        <w:rPr>
-          <w:rFonts w:ascii="Cascadia Code ExtraLight" w:hAnsi="Cascadia Code ExtraLight"/>
-          <w:sz w:val="16"/>
-          <w:szCs w:val="16"/>
-          <w:lang w:val="en-US"/>
-        </w:rPr>
-        <w:t>;</w:t>
-      </w:r>
-    </w:p>
-    <w:p>
-      <w:pPr>
-        <w:jc w:val="both"/>
-        <w:rPr>
-          <w:rFonts w:ascii="Cascadia Code ExtraLight" w:hAnsi="Cascadia Code ExtraLight"/>
-          <w:sz w:val="16"/>
-          <w:szCs w:val="16"/>
-          <w:lang w:val="en-US"/>
-        </w:rPr>
-      </w:pPr>
-      <w:r>
-        <w:rPr>
-          <w:rFonts w:ascii="Cascadia Code ExtraLight" w:hAnsi="Cascadia Code ExtraLight"/>
-          <w:sz w:val="16"/>
-          <w:szCs w:val="16"/>
-          <w:lang w:val="en-US"/>
-        </w:rPr>
-        <w:t xml:space="preserve">        outputB  </w:t>
-      </w:r>
-      <w:r>
-        <w:rPr>
-          <w:rFonts w:ascii="Cascadia Code ExtraLight" w:hAnsi="Cascadia Code ExtraLight"/>
-          <w:sz w:val="16"/>
-          <w:szCs w:val="16"/>
-          <w:lang w:val="en-US"/>
-        </w:rPr>
-        <w:t xml:space="preserve"> </w:t>
-      </w:r>
-      <w:r>
-        <w:rPr>
-          <w:rFonts w:ascii="Cascadia Code ExtraLight" w:hAnsi="Cascadia Code ExtraLight"/>
-          <w:sz w:val="16"/>
-          <w:szCs w:val="16"/>
-          <w:lang w:val="en-US"/>
-        </w:rPr>
-        <w:t>:</w:t>
-      </w:r>
-      <w:r>
-        <w:rPr>
-          <w:rFonts w:ascii="Cascadia Code ExtraLight" w:hAnsi="Cascadia Code ExtraLight"/>
-          <w:sz w:val="16"/>
-          <w:szCs w:val="16"/>
-          <w:lang w:val="en-US"/>
-        </w:rPr>
-        <w:t xml:space="preserve"> </w:t>
-      </w:r>
-      <w:r>
-        <w:rPr>
-          <w:rFonts w:ascii="Cascadia Code ExtraLight" w:hAnsi="Cascadia Code ExtraLight"/>
-          <w:sz w:val="16"/>
-          <w:szCs w:val="16"/>
-          <w:lang w:val="en-US"/>
-        </w:rPr>
-        <w:t>out STD_LOGIC;</w:t>
-      </w:r>
-    </w:p>
-    <w:p>
-      <w:pPr>
-        <w:jc w:val="both"/>
-        <w:rPr>
-          <w:rFonts w:ascii="Cascadia Code ExtraLight" w:hAnsi="Cascadia Code ExtraLight"/>
-          <w:sz w:val="16"/>
-          <w:szCs w:val="16"/>
-          <w:lang w:val="en-US"/>
-        </w:rPr>
-      </w:pPr>
-      <w:r>
-        <w:rPr>
-          <w:rFonts w:ascii="Cascadia Code ExtraLight" w:hAnsi="Cascadia Code ExtraLight"/>
-          <w:sz w:val="16"/>
-          <w:szCs w:val="16"/>
-          <w:lang w:val="en-US"/>
-        </w:rPr>
-        <w:t xml:space="preserve">    );</w:t>
-      </w:r>
-    </w:p>
-    <w:p>
-      <w:pPr>
-        <w:jc w:val="both"/>
-        <w:rPr>
-          <w:rFonts w:ascii="Cascadia Code ExtraLight" w:hAnsi="Cascadia Code ExtraLight"/>
-          <w:sz w:val="16"/>
-          <w:szCs w:val="16"/>
-          <w:lang w:val="en-US"/>
-        </w:rPr>
-      </w:pPr>
-      <w:r>
-        <w:rPr>
-          <w:rFonts w:ascii="Cascadia Code ExtraLight" w:hAnsi="Cascadia Code ExtraLight"/>
-          <w:sz w:val="16"/>
-          <w:szCs w:val="16"/>
-          <w:lang w:val="en-US"/>
-        </w:rPr>
-        <w:t xml:space="preserve">end </w:t>
-      </w:r>
-      <w:r>
-        <w:rPr>
-          <w:rFonts w:ascii="Cascadia Code ExtraLight" w:hAnsi="Cascadia Code ExtraLight"/>
-          <w:sz w:val="16"/>
-          <w:szCs w:val="16"/>
-          <w:lang w:val="en-US"/>
-        </w:rPr>
-        <w:t>Example_1</w:t>
-      </w:r>
-      <w:r>
-        <w:rPr>
-          <w:rFonts w:ascii="Cascadia Code ExtraLight" w:hAnsi="Cascadia Code ExtraLight"/>
-          <w:sz w:val="16"/>
-          <w:szCs w:val="16"/>
-          <w:lang w:val="en-US"/>
-        </w:rPr>
-        <w:t>;</w:t>
-      </w:r>
-    </w:p>
-    <w:p>
-      <w:pPr>
-        <w:jc w:val="both"/>
-        <w:rPr>
-          <w:rFonts w:ascii="Cascadia Code ExtraLight" w:hAnsi="Cascadia Code ExtraLight"/>
-          <w:sz w:val="16"/>
-          <w:szCs w:val="16"/>
-          <w:lang w:val="en-US"/>
-        </w:rPr>
-      </w:pPr>
-      <w:r>
-        <w:rPr>
-          <w:rFonts w:ascii="Cascadia Code ExtraLight" w:hAnsi="Cascadia Code ExtraLight"/>
-          <w:sz w:val="16"/>
-          <w:szCs w:val="16"/>
-          <w:lang w:val="en-US"/>
-        </w:rPr>
-        <w:t>-- Architecture definition</w:t>
-      </w:r>
-    </w:p>
-    <w:p>
-      <w:pPr>
-        <w:jc w:val="both"/>
-        <w:rPr>
-          <w:rFonts w:ascii="Cascadia Code ExtraLight" w:hAnsi="Cascadia Code ExtraLight"/>
-          <w:sz w:val="16"/>
-          <w:szCs w:val="16"/>
-          <w:lang w:val="en-US"/>
-        </w:rPr>
-      </w:pPr>
-      <w:r>
-        <w:rPr>
-          <w:rFonts w:ascii="Cascadia Code ExtraLight" w:hAnsi="Cascadia Code ExtraLight"/>
-          <w:sz w:val="16"/>
-          <w:szCs w:val="16"/>
-          <w:lang w:val="en-US"/>
-        </w:rPr>
-        <w:t>architecture Behaviora</w:t>
-      </w:r>
-      <w:r>
-        <w:rPr>
-          <w:rFonts w:ascii="Cascadia Code ExtraLight" w:hAnsi="Cascadia Code ExtraLight"/>
-          <w:sz w:val="16"/>
-          <w:szCs w:val="16"/>
-          <w:lang w:val="en-US"/>
-        </w:rPr>
-        <w:t>l</w:t>
-      </w:r>
-      <w:r>
-        <w:rPr>
-          <w:rFonts w:ascii="Cascadia Code ExtraLight" w:hAnsi="Cascadia Code ExtraLight"/>
-          <w:sz w:val="16"/>
-          <w:szCs w:val="16"/>
-          <w:lang w:val="en-US"/>
-        </w:rPr>
-        <w:t xml:space="preserve"> of </w:t>
-      </w:r>
-      <w:r>
-        <w:rPr>
-          <w:rFonts w:ascii="Cascadia Code ExtraLight" w:hAnsi="Cascadia Code ExtraLight"/>
-          <w:sz w:val="16"/>
-          <w:szCs w:val="16"/>
-          <w:lang w:val="en-US"/>
-        </w:rPr>
-        <w:t>Example_1</w:t>
-      </w:r>
-      <w:r>
-        <w:rPr>
-          <w:rFonts w:ascii="Cascadia Code ExtraLight" w:hAnsi="Cascadia Code ExtraLight"/>
-          <w:sz w:val="16"/>
-          <w:szCs w:val="16"/>
-          <w:lang w:val="en-US"/>
-        </w:rPr>
-        <w:t xml:space="preserve"> is</w:t>
-      </w:r>
-    </w:p>
-    <w:p>
-      <w:pPr>
-        <w:jc w:val="both"/>
-        <w:rPr>
-          <w:rFonts w:ascii="Cascadia Code ExtraLight" w:hAnsi="Cascadia Code ExtraLight"/>
-          <w:sz w:val="16"/>
-          <w:szCs w:val="16"/>
-          <w:lang w:val="en-US"/>
-        </w:rPr>
-      </w:pPr>
-      <w:r>
-        <w:rPr>
-          <w:rFonts w:ascii="Cascadia Code ExtraLight" w:hAnsi="Cascadia Code ExtraLight"/>
-          <w:sz w:val="16"/>
-          <w:szCs w:val="16"/>
-          <w:lang w:val="en-US"/>
-        </w:rPr>
-        <w:t>begin</w:t>
-      </w:r>
-    </w:p>
-    <w:p>
-      <w:pPr>
-        <w:jc w:val="both"/>
-        <w:rPr>
-          <w:rFonts w:ascii="Cascadia Code ExtraLight" w:hAnsi="Cascadia Code ExtraLight"/>
-          <w:sz w:val="16"/>
-          <w:szCs w:val="16"/>
-          <w:lang w:val="en-US"/>
-        </w:rPr>
-      </w:pPr>
-      <w:r>
-        <w:rPr>
-          <w:rFonts w:ascii="Cascadia Code ExtraLight" w:hAnsi="Cascadia Code ExtraLight"/>
-          <w:sz w:val="16"/>
-          <w:szCs w:val="16"/>
-          <w:lang w:val="en-US"/>
-        </w:rPr>
-        <w:t xml:space="preserve">    </w:t>
-      </w:r>
-      <w:r>
-        <w:rPr>
-          <w:rFonts w:ascii="Cascadia Code ExtraLight" w:hAnsi="Cascadia Code ExtraLight"/>
-          <w:sz w:val="16"/>
-          <w:szCs w:val="16"/>
-          <w:lang w:val="en-US"/>
-        </w:rPr>
-        <w:t>outputA</w:t>
-      </w:r>
-      <w:r>
-        <w:rPr>
-          <w:rFonts w:ascii="Cascadia Code ExtraLight" w:hAnsi="Cascadia Code ExtraLight"/>
-          <w:sz w:val="16"/>
-          <w:szCs w:val="16"/>
-          <w:lang w:val="en-US"/>
-        </w:rPr>
-        <w:t xml:space="preserve"> &lt;= </w:t>
-      </w:r>
-      <w:r>
-        <w:rPr>
-          <w:rFonts w:ascii="Cascadia Code ExtraLight" w:hAnsi="Cascadia Code ExtraLight"/>
-          <w:sz w:val="16"/>
-          <w:szCs w:val="16"/>
-          <w:lang w:val="en-US"/>
-        </w:rPr>
-        <w:t>inputA</w:t>
-      </w:r>
-      <w:r>
-        <w:rPr>
-          <w:rFonts w:ascii="Cascadia Code ExtraLight" w:hAnsi="Cascadia Code ExtraLight"/>
-          <w:sz w:val="16"/>
-          <w:szCs w:val="16"/>
-          <w:lang w:val="en-US"/>
-        </w:rPr>
-        <w:t xml:space="preserve"> AND </w:t>
-      </w:r>
-      <w:r>
-        <w:rPr>
-          <w:rFonts w:ascii="Cascadia Code ExtraLight" w:hAnsi="Cascadia Code ExtraLight"/>
-          <w:sz w:val="16"/>
-          <w:szCs w:val="16"/>
-          <w:lang w:val="en-US"/>
-        </w:rPr>
-        <w:t>inputB</w:t>
-      </w:r>
-      <w:r>
-        <w:rPr>
-          <w:rFonts w:ascii="Cascadia Code ExtraLight" w:hAnsi="Cascadia Code ExtraLight"/>
-          <w:sz w:val="16"/>
-          <w:szCs w:val="16"/>
-          <w:lang w:val="en-US"/>
-        </w:rPr>
-        <w:t>;</w:t>
-      </w:r>
-    </w:p>
-    <w:p>
-      <w:pPr>
-        <w:jc w:val="both"/>
-        <w:rPr>
-          <w:rFonts w:ascii="Cascadia Code ExtraLight" w:hAnsi="Cascadia Code ExtraLight"/>
-          <w:sz w:val="16"/>
-          <w:szCs w:val="16"/>
-          <w:lang w:val="en-US"/>
-        </w:rPr>
-      </w:pPr>
-      <w:r>
-        <w:rPr>
-          <w:rFonts w:ascii="Cascadia Code ExtraLight" w:hAnsi="Cascadia Code ExtraLight"/>
-          <w:sz w:val="16"/>
-          <w:szCs w:val="16"/>
-          <w:lang w:val="en-US"/>
-        </w:rPr>
-        <w:t xml:space="preserve">    outputB &lt;= inputA OR inputB;</w:t>
-      </w:r>
-    </w:p>
-    <w:p>
-      <w:pPr>
-        <w:jc w:val="both"/>
-        <w:rPr>
-          <w:rFonts w:ascii="Cascadia Code ExtraLight" w:hAnsi="Cascadia Code ExtraLight"/>
-          <w:sz w:val="16"/>
-          <w:szCs w:val="16"/>
-          <w:lang w:val="en-US"/>
-        </w:rPr>
-      </w:pPr>
-      <w:r>
-        <w:rPr>
-          <w:rFonts w:ascii="Cascadia Code ExtraLight" w:hAnsi="Cascadia Code ExtraLight"/>
-          <w:sz w:val="16"/>
-          <w:szCs w:val="16"/>
-          <w:lang w:val="en-US"/>
-        </w:rPr>
-        <w:t>end Behaviora</w:t>
-      </w:r>
-      <w:r>
-        <w:rPr>
-          <w:rFonts w:ascii="Cascadia Code ExtraLight" w:hAnsi="Cascadia Code ExtraLight"/>
-          <w:sz w:val="16"/>
-          <w:szCs w:val="16"/>
-          <w:lang w:val="en-US"/>
-        </w:rPr>
-        <w:t>l</w:t>
-      </w:r>
-      <w:r>
-        <w:rPr>
-          <w:rFonts w:ascii="Cascadia Code ExtraLight" w:hAnsi="Cascadia Code ExtraLight"/>
-          <w:sz w:val="16"/>
-          <w:szCs w:val="16"/>
-          <w:lang w:val="en-US"/>
-        </w:rPr>
-        <w:t>;</w:t>
-      </w:r>
     </w:p>
     <w:p>
       <w:pPr>
         <w:ind w:firstLine="720"/>
         <w:jc w:val="both"/>
-        <w:rPr>
-          <w:lang w:val="en-US"/>
-        </w:rPr>
-      </w:pPr>
+      </w:pPr>
+      <w:r>
+        <w:t xml:space="preserve">Instruções concorrentes, </w:t>
+      </w:r>
+      <w:r>
+        <w:t xml:space="preserve">ou que ocorrem em paralelo é como mostrado no </w:t>
+      </w:r>
+      <w:r>
+        <w:t>exemplo</w:t>
+      </w:r>
+      <w:r>
+        <w:t xml:space="preserve"> baixo:</w:t>
+      </w:r>
+    </w:p>
+    <w:p>
+      <w:pPr>
+        <w:jc w:val="both"/>
+        <w:rPr>
+          <w:rFonts w:ascii="Cascadia Code ExtraLight" w:hAnsi="Cascadia Code ExtraLight"/>
+          <w:sz w:val="16"/>
+          <w:szCs w:val="16"/>
+        </w:rPr>
+      </w:pPr>
+      <w:proofErr w:type="spellStart"/>
+      <w:r>
+        <w:rPr>
+          <w:rFonts w:ascii="Cascadia Code ExtraLight" w:hAnsi="Cascadia Code ExtraLight"/>
+          <w:b/>
+          <w:bCs/>
+          <w:sz w:val="16"/>
+          <w:szCs w:val="16"/>
+        </w:rPr>
+        <w:t>library</w:t>
+      </w:r>
+      <w:proofErr w:type="spellEnd"/>
+      <w:r>
+        <w:rPr>
+          <w:rFonts w:ascii="Cascadia Code ExtraLight" w:hAnsi="Cascadia Code ExtraLight"/>
+          <w:sz w:val="16"/>
+          <w:szCs w:val="16"/>
+        </w:rPr>
+        <w:t xml:space="preserve"> IEEE;</w:t>
+      </w:r>
+    </w:p>
+    <w:p>
+      <w:pPr>
+        <w:jc w:val="both"/>
+        <w:rPr>
+          <w:rFonts w:ascii="Cascadia Code ExtraLight" w:hAnsi="Cascadia Code ExtraLight"/>
+          <w:sz w:val="16"/>
+          <w:szCs w:val="16"/>
+          <w:lang w:val="en-US"/>
+        </w:rPr>
+      </w:pPr>
+      <w:r>
+        <w:rPr>
+          <w:rFonts w:ascii="Cascadia Code ExtraLight" w:hAnsi="Cascadia Code ExtraLight"/>
+          <w:b/>
+          <w:bCs/>
+          <w:sz w:val="16"/>
+          <w:szCs w:val="16"/>
+          <w:lang w:val="en-US"/>
+        </w:rPr>
+        <w:t>use</w:t>
+      </w:r>
+      <w:r>
+        <w:rPr>
+          <w:rFonts w:ascii="Cascadia Code ExtraLight" w:hAnsi="Cascadia Code ExtraLight"/>
+          <w:sz w:val="16"/>
+          <w:szCs w:val="16"/>
+          <w:lang w:val="en-US"/>
+        </w:rPr>
+        <w:t xml:space="preserve"> IEEE.STD_LOGIC_1164.</w:t>
+      </w:r>
+      <w:r>
+        <w:rPr>
+          <w:rFonts w:ascii="Cascadia Code ExtraLight" w:hAnsi="Cascadia Code ExtraLight"/>
+          <w:b/>
+          <w:bCs/>
+          <w:sz w:val="16"/>
+          <w:szCs w:val="16"/>
+          <w:lang w:val="en-US"/>
+        </w:rPr>
+        <w:t>ALL</w:t>
+      </w:r>
+      <w:r>
+        <w:rPr>
+          <w:rFonts w:ascii="Cascadia Code ExtraLight" w:hAnsi="Cascadia Code ExtraLight"/>
+          <w:sz w:val="16"/>
+          <w:szCs w:val="16"/>
+          <w:lang w:val="en-US"/>
+        </w:rPr>
+        <w:t>;</w:t>
+      </w:r>
+    </w:p>
+    <w:p>
+      <w:pPr>
+        <w:jc w:val="both"/>
+        <w:rPr>
+          <w:rFonts w:ascii="Cascadia Code ExtraLight" w:hAnsi="Cascadia Code ExtraLight"/>
+          <w:sz w:val="16"/>
+          <w:szCs w:val="16"/>
+          <w:lang w:val="en-US"/>
+        </w:rPr>
+      </w:pPr>
+      <w:r>
+        <w:rPr>
+          <w:rFonts w:ascii="Cascadia Code ExtraLight" w:hAnsi="Cascadia Code ExtraLight"/>
+          <w:sz w:val="16"/>
+          <w:szCs w:val="16"/>
+          <w:lang w:val="en-US"/>
+        </w:rPr>
+        <w:t>-- Entity declaration</w:t>
+      </w:r>
+    </w:p>
+    <w:p>
+      <w:pPr>
+        <w:jc w:val="both"/>
+        <w:rPr>
+          <w:rFonts w:ascii="Cascadia Code ExtraLight" w:hAnsi="Cascadia Code ExtraLight"/>
+          <w:sz w:val="16"/>
+          <w:szCs w:val="16"/>
+          <w:lang w:val="en-US"/>
+        </w:rPr>
+      </w:pPr>
+      <w:r>
+        <w:rPr>
+          <w:rFonts w:ascii="Cascadia Code ExtraLight" w:hAnsi="Cascadia Code ExtraLight"/>
+          <w:b/>
+          <w:bCs/>
+          <w:sz w:val="16"/>
+          <w:szCs w:val="16"/>
+          <w:lang w:val="en-US"/>
+        </w:rPr>
+        <w:t>entity</w:t>
+      </w:r>
+      <w:r>
+        <w:rPr>
+          <w:rFonts w:ascii="Cascadia Code ExtraLight" w:hAnsi="Cascadia Code ExtraLight"/>
+          <w:sz w:val="16"/>
+          <w:szCs w:val="16"/>
+          <w:lang w:val="en-US"/>
+        </w:rPr>
+        <w:t xml:space="preserve"> </w:t>
+      </w:r>
+      <w:r>
+        <w:rPr>
+          <w:rFonts w:ascii="Cascadia Code ExtraLight" w:hAnsi="Cascadia Code ExtraLight"/>
+          <w:sz w:val="16"/>
+          <w:szCs w:val="16"/>
+          <w:lang w:val="en-US"/>
+        </w:rPr>
+        <w:t>Example_1</w:t>
+      </w:r>
+      <w:r>
+        <w:rPr>
+          <w:rFonts w:ascii="Cascadia Code ExtraLight" w:hAnsi="Cascadia Code ExtraLight"/>
+          <w:sz w:val="16"/>
+          <w:szCs w:val="16"/>
+          <w:lang w:val="en-US"/>
+        </w:rPr>
+        <w:t xml:space="preserve"> </w:t>
+      </w:r>
+      <w:r>
+        <w:rPr>
+          <w:rFonts w:ascii="Cascadia Code ExtraLight" w:hAnsi="Cascadia Code ExtraLight"/>
+          <w:b/>
+          <w:bCs/>
+          <w:sz w:val="16"/>
+          <w:szCs w:val="16"/>
+          <w:lang w:val="en-US"/>
+        </w:rPr>
+        <w:t>is</w:t>
+      </w:r>
+    </w:p>
+    <w:p>
+      <w:pPr>
+        <w:jc w:val="both"/>
+        <w:rPr>
+          <w:rFonts w:ascii="Cascadia Code ExtraLight" w:hAnsi="Cascadia Code ExtraLight"/>
+          <w:sz w:val="16"/>
+          <w:szCs w:val="16"/>
+          <w:lang w:val="en-US"/>
+        </w:rPr>
+      </w:pPr>
+      <w:r>
+        <w:rPr>
+          <w:rFonts w:ascii="Cascadia Code ExtraLight" w:hAnsi="Cascadia Code ExtraLight"/>
+          <w:sz w:val="16"/>
+          <w:szCs w:val="16"/>
+          <w:lang w:val="en-US"/>
+        </w:rPr>
+        <w:t xml:space="preserve">    </w:t>
+      </w:r>
+      <w:r>
+        <w:rPr>
+          <w:rFonts w:ascii="Cascadia Code ExtraLight" w:hAnsi="Cascadia Code ExtraLight"/>
+          <w:b/>
+          <w:bCs/>
+          <w:sz w:val="16"/>
+          <w:szCs w:val="16"/>
+          <w:lang w:val="en-US"/>
+        </w:rPr>
+        <w:t>Port</w:t>
+      </w:r>
+      <w:r>
+        <w:rPr>
+          <w:rFonts w:ascii="Cascadia Code ExtraLight" w:hAnsi="Cascadia Code ExtraLight"/>
+          <w:sz w:val="16"/>
+          <w:szCs w:val="16"/>
+          <w:lang w:val="en-US"/>
+        </w:rPr>
+        <w:t xml:space="preserve"> (</w:t>
+      </w:r>
+    </w:p>
+    <w:p>
+      <w:pPr>
+        <w:jc w:val="both"/>
+        <w:rPr>
+          <w:rFonts w:ascii="Cascadia Code ExtraLight" w:hAnsi="Cascadia Code ExtraLight"/>
+          <w:sz w:val="16"/>
+          <w:szCs w:val="16"/>
+          <w:lang w:val="en-US"/>
+        </w:rPr>
+      </w:pPr>
+      <w:r>
+        <w:rPr>
+          <w:rFonts w:ascii="Cascadia Code ExtraLight" w:hAnsi="Cascadia Code ExtraLight"/>
+          <w:sz w:val="16"/>
+          <w:szCs w:val="16"/>
+          <w:lang w:val="en-US"/>
+        </w:rPr>
+        <w:t xml:space="preserve">        </w:t>
+      </w:r>
+      <w:proofErr w:type="spellStart"/>
+      <w:r>
+        <w:rPr>
+          <w:rFonts w:ascii="Cascadia Code ExtraLight" w:hAnsi="Cascadia Code ExtraLight"/>
+          <w:sz w:val="16"/>
+          <w:szCs w:val="16"/>
+          <w:lang w:val="en-US"/>
+        </w:rPr>
+        <w:t>input</w:t>
+      </w:r>
+      <w:r>
+        <w:rPr>
+          <w:rFonts w:ascii="Cascadia Code ExtraLight" w:hAnsi="Cascadia Code ExtraLight"/>
+          <w:sz w:val="16"/>
+          <w:szCs w:val="16"/>
+          <w:lang w:val="en-US"/>
+        </w:rPr>
+        <w:t>A</w:t>
+      </w:r>
+      <w:proofErr w:type="spellEnd"/>
+      <w:r>
+        <w:rPr>
+          <w:rFonts w:ascii="Cascadia Code ExtraLight" w:hAnsi="Cascadia Code ExtraLight"/>
+          <w:sz w:val="16"/>
+          <w:szCs w:val="16"/>
+          <w:lang w:val="en-US"/>
+        </w:rPr>
+        <w:t xml:space="preserve"> </w:t>
+      </w:r>
+      <w:r>
+        <w:rPr>
+          <w:rFonts w:ascii="Cascadia Code ExtraLight" w:hAnsi="Cascadia Code ExtraLight"/>
+          <w:sz w:val="16"/>
+          <w:szCs w:val="16"/>
+          <w:lang w:val="en-US"/>
+        </w:rPr>
+        <w:t xml:space="preserve">   </w:t>
+      </w:r>
+      <w:r>
+        <w:rPr>
+          <w:rFonts w:ascii="Cascadia Code ExtraLight" w:hAnsi="Cascadia Code ExtraLight"/>
+          <w:sz w:val="16"/>
+          <w:szCs w:val="16"/>
+          <w:lang w:val="en-US"/>
+        </w:rPr>
+        <w:t>: in STD_LOGIC;</w:t>
+      </w:r>
+    </w:p>
+    <w:p>
+      <w:pPr>
+        <w:jc w:val="both"/>
+        <w:rPr>
+          <w:rFonts w:ascii="Cascadia Code ExtraLight" w:hAnsi="Cascadia Code ExtraLight"/>
+          <w:sz w:val="16"/>
+          <w:szCs w:val="16"/>
+          <w:lang w:val="en-US"/>
+        </w:rPr>
+      </w:pPr>
+      <w:r>
+        <w:rPr>
+          <w:rFonts w:ascii="Cascadia Code ExtraLight" w:hAnsi="Cascadia Code ExtraLight"/>
+          <w:sz w:val="16"/>
+          <w:szCs w:val="16"/>
+          <w:lang w:val="en-US"/>
+        </w:rPr>
+        <w:t xml:space="preserve">        </w:t>
+      </w:r>
+      <w:proofErr w:type="spellStart"/>
+      <w:r>
+        <w:rPr>
+          <w:rFonts w:ascii="Cascadia Code ExtraLight" w:hAnsi="Cascadia Code ExtraLight"/>
+          <w:sz w:val="16"/>
+          <w:szCs w:val="16"/>
+          <w:lang w:val="en-US"/>
+        </w:rPr>
+        <w:t>input</w:t>
+      </w:r>
+      <w:r>
+        <w:rPr>
+          <w:rFonts w:ascii="Cascadia Code ExtraLight" w:hAnsi="Cascadia Code ExtraLight"/>
+          <w:sz w:val="16"/>
+          <w:szCs w:val="16"/>
+          <w:lang w:val="en-US"/>
+        </w:rPr>
+        <w:t>B</w:t>
+      </w:r>
+      <w:proofErr w:type="spellEnd"/>
+      <w:r>
+        <w:rPr>
+          <w:rFonts w:ascii="Cascadia Code ExtraLight" w:hAnsi="Cascadia Code ExtraLight"/>
+          <w:sz w:val="16"/>
+          <w:szCs w:val="16"/>
+          <w:lang w:val="en-US"/>
+        </w:rPr>
+        <w:t xml:space="preserve"> </w:t>
+      </w:r>
+      <w:r>
+        <w:rPr>
+          <w:rFonts w:ascii="Cascadia Code ExtraLight" w:hAnsi="Cascadia Code ExtraLight"/>
+          <w:sz w:val="16"/>
+          <w:szCs w:val="16"/>
+          <w:lang w:val="en-US"/>
+        </w:rPr>
+        <w:t xml:space="preserve">   </w:t>
+      </w:r>
+      <w:r>
+        <w:rPr>
+          <w:rFonts w:ascii="Cascadia Code ExtraLight" w:hAnsi="Cascadia Code ExtraLight"/>
+          <w:sz w:val="16"/>
+          <w:szCs w:val="16"/>
+          <w:lang w:val="en-US"/>
+        </w:rPr>
+        <w:t>: in STD_LOGIC;</w:t>
+      </w:r>
+    </w:p>
+    <w:p>
+      <w:pPr>
+        <w:jc w:val="both"/>
+        <w:rPr>
+          <w:rFonts w:ascii="Cascadia Code ExtraLight" w:hAnsi="Cascadia Code ExtraLight"/>
+          <w:sz w:val="16"/>
+          <w:szCs w:val="16"/>
+          <w:lang w:val="en-US"/>
+        </w:rPr>
+      </w:pPr>
+      <w:r>
+        <w:rPr>
+          <w:rFonts w:ascii="Cascadia Code ExtraLight" w:hAnsi="Cascadia Code ExtraLight"/>
+          <w:sz w:val="16"/>
+          <w:szCs w:val="16"/>
+          <w:lang w:val="en-US"/>
+        </w:rPr>
+        <w:t xml:space="preserve">        </w:t>
+      </w:r>
+      <w:proofErr w:type="spellStart"/>
+      <w:r>
+        <w:rPr>
+          <w:rFonts w:ascii="Cascadia Code ExtraLight" w:hAnsi="Cascadia Code ExtraLight"/>
+          <w:sz w:val="16"/>
+          <w:szCs w:val="16"/>
+          <w:lang w:val="en-US"/>
+        </w:rPr>
+        <w:t>outputA</w:t>
+      </w:r>
+      <w:proofErr w:type="spellEnd"/>
+      <w:r>
+        <w:rPr>
+          <w:rFonts w:ascii="Cascadia Code ExtraLight" w:hAnsi="Cascadia Code ExtraLight"/>
+          <w:sz w:val="16"/>
+          <w:szCs w:val="16"/>
+          <w:lang w:val="en-US"/>
+        </w:rPr>
+        <w:t xml:space="preserve">   : out STD_LOGIC</w:t>
+      </w:r>
+      <w:r>
+        <w:rPr>
+          <w:rFonts w:ascii="Cascadia Code ExtraLight" w:hAnsi="Cascadia Code ExtraLight"/>
+          <w:sz w:val="16"/>
+          <w:szCs w:val="16"/>
+          <w:lang w:val="en-US"/>
+        </w:rPr>
+        <w:t>;</w:t>
+      </w:r>
+    </w:p>
+    <w:p>
+      <w:pPr>
+        <w:jc w:val="both"/>
+        <w:rPr>
+          <w:rFonts w:ascii="Cascadia Code ExtraLight" w:hAnsi="Cascadia Code ExtraLight"/>
+          <w:sz w:val="16"/>
+          <w:szCs w:val="16"/>
+          <w:lang w:val="en-US"/>
+        </w:rPr>
+      </w:pPr>
+      <w:r>
+        <w:rPr>
+          <w:rFonts w:ascii="Cascadia Code ExtraLight" w:hAnsi="Cascadia Code ExtraLight"/>
+          <w:sz w:val="16"/>
+          <w:szCs w:val="16"/>
+          <w:lang w:val="en-US"/>
+        </w:rPr>
+        <w:t xml:space="preserve">        </w:t>
+      </w:r>
+      <w:proofErr w:type="spellStart"/>
+      <w:r>
+        <w:rPr>
+          <w:rFonts w:ascii="Cascadia Code ExtraLight" w:hAnsi="Cascadia Code ExtraLight"/>
+          <w:sz w:val="16"/>
+          <w:szCs w:val="16"/>
+          <w:lang w:val="en-US"/>
+        </w:rPr>
+        <w:t>outputB</w:t>
+      </w:r>
+      <w:proofErr w:type="spellEnd"/>
+      <w:r>
+        <w:rPr>
+          <w:rFonts w:ascii="Cascadia Code ExtraLight" w:hAnsi="Cascadia Code ExtraLight"/>
+          <w:sz w:val="16"/>
+          <w:szCs w:val="16"/>
+          <w:lang w:val="en-US"/>
+        </w:rPr>
+        <w:t xml:space="preserve">  </w:t>
+      </w:r>
+      <w:r>
+        <w:rPr>
+          <w:rFonts w:ascii="Cascadia Code ExtraLight" w:hAnsi="Cascadia Code ExtraLight"/>
+          <w:sz w:val="16"/>
+          <w:szCs w:val="16"/>
+          <w:lang w:val="en-US"/>
+        </w:rPr>
+        <w:t xml:space="preserve"> </w:t>
+      </w:r>
+      <w:r>
+        <w:rPr>
+          <w:rFonts w:ascii="Cascadia Code ExtraLight" w:hAnsi="Cascadia Code ExtraLight"/>
+          <w:sz w:val="16"/>
+          <w:szCs w:val="16"/>
+          <w:lang w:val="en-US"/>
+        </w:rPr>
+        <w:t>:</w:t>
+      </w:r>
+      <w:r>
+        <w:rPr>
+          <w:rFonts w:ascii="Cascadia Code ExtraLight" w:hAnsi="Cascadia Code ExtraLight"/>
+          <w:sz w:val="16"/>
+          <w:szCs w:val="16"/>
+          <w:lang w:val="en-US"/>
+        </w:rPr>
+        <w:t xml:space="preserve"> </w:t>
+      </w:r>
+      <w:r>
+        <w:rPr>
+          <w:rFonts w:ascii="Cascadia Code ExtraLight" w:hAnsi="Cascadia Code ExtraLight"/>
+          <w:sz w:val="16"/>
+          <w:szCs w:val="16"/>
+          <w:lang w:val="en-US"/>
+        </w:rPr>
+        <w:t>out STD_LOGIC;</w:t>
+      </w:r>
+    </w:p>
+    <w:p>
+      <w:pPr>
+        <w:jc w:val="both"/>
+        <w:rPr>
+          <w:rFonts w:ascii="Cascadia Code ExtraLight" w:hAnsi="Cascadia Code ExtraLight"/>
+          <w:sz w:val="16"/>
+          <w:szCs w:val="16"/>
+          <w:lang w:val="en-US"/>
+        </w:rPr>
+      </w:pPr>
+      <w:r>
+        <w:rPr>
+          <w:rFonts w:ascii="Cascadia Code ExtraLight" w:hAnsi="Cascadia Code ExtraLight"/>
+          <w:sz w:val="16"/>
+          <w:szCs w:val="16"/>
+          <w:lang w:val="en-US"/>
+        </w:rPr>
+        <w:t xml:space="preserve">    );</w:t>
+      </w:r>
+    </w:p>
+    <w:p>
+      <w:pPr>
+        <w:jc w:val="both"/>
+        <w:rPr>
+          <w:rFonts w:ascii="Cascadia Code ExtraLight" w:hAnsi="Cascadia Code ExtraLight"/>
+          <w:sz w:val="16"/>
+          <w:szCs w:val="16"/>
+          <w:lang w:val="en-US"/>
+        </w:rPr>
+      </w:pPr>
+      <w:r>
+        <w:rPr>
+          <w:rFonts w:ascii="Cascadia Code ExtraLight" w:hAnsi="Cascadia Code ExtraLight"/>
+          <w:b/>
+          <w:bCs/>
+          <w:sz w:val="16"/>
+          <w:szCs w:val="16"/>
+          <w:lang w:val="en-US"/>
+        </w:rPr>
+        <w:t>end</w:t>
+      </w:r>
+      <w:r>
+        <w:rPr>
+          <w:rFonts w:ascii="Cascadia Code ExtraLight" w:hAnsi="Cascadia Code ExtraLight"/>
+          <w:sz w:val="16"/>
+          <w:szCs w:val="16"/>
+          <w:lang w:val="en-US"/>
+        </w:rPr>
+        <w:t xml:space="preserve"> </w:t>
+      </w:r>
+      <w:r>
+        <w:rPr>
+          <w:rFonts w:ascii="Cascadia Code ExtraLight" w:hAnsi="Cascadia Code ExtraLight"/>
+          <w:sz w:val="16"/>
+          <w:szCs w:val="16"/>
+          <w:lang w:val="en-US"/>
+        </w:rPr>
+        <w:t>Example_1</w:t>
+      </w:r>
+      <w:r>
+        <w:rPr>
+          <w:rFonts w:ascii="Cascadia Code ExtraLight" w:hAnsi="Cascadia Code ExtraLight"/>
+          <w:sz w:val="16"/>
+          <w:szCs w:val="16"/>
+          <w:lang w:val="en-US"/>
+        </w:rPr>
+        <w:t>;</w:t>
+      </w:r>
+    </w:p>
+    <w:p>
+      <w:pPr>
+        <w:jc w:val="both"/>
+        <w:rPr>
+          <w:rFonts w:ascii="Cascadia Code ExtraLight" w:hAnsi="Cascadia Code ExtraLight"/>
+          <w:sz w:val="16"/>
+          <w:szCs w:val="16"/>
+          <w:lang w:val="en-US"/>
+        </w:rPr>
+      </w:pPr>
+      <w:r>
+        <w:rPr>
+          <w:rFonts w:ascii="Cascadia Code ExtraLight" w:hAnsi="Cascadia Code ExtraLight"/>
+          <w:sz w:val="16"/>
+          <w:szCs w:val="16"/>
+          <w:lang w:val="en-US"/>
+        </w:rPr>
+        <w:t>-- Architecture definition</w:t>
+      </w:r>
+    </w:p>
+    <w:p>
+      <w:pPr>
+        <w:jc w:val="both"/>
+        <w:rPr>
+          <w:rFonts w:ascii="Cascadia Code ExtraLight" w:hAnsi="Cascadia Code ExtraLight"/>
+          <w:sz w:val="16"/>
+          <w:szCs w:val="16"/>
+          <w:lang w:val="en-US"/>
+        </w:rPr>
+      </w:pPr>
+      <w:r>
+        <w:rPr>
+          <w:rFonts w:ascii="Cascadia Code ExtraLight" w:hAnsi="Cascadia Code ExtraLight"/>
+          <w:b/>
+          <w:bCs/>
+          <w:sz w:val="16"/>
+          <w:szCs w:val="16"/>
+          <w:lang w:val="en-US"/>
+        </w:rPr>
+        <w:t>architecture</w:t>
+      </w:r>
+      <w:r>
+        <w:rPr>
+          <w:rFonts w:ascii="Cascadia Code ExtraLight" w:hAnsi="Cascadia Code ExtraLight"/>
+          <w:sz w:val="16"/>
+          <w:szCs w:val="16"/>
+          <w:lang w:val="en-US"/>
+        </w:rPr>
+        <w:t xml:space="preserve"> Behaviora</w:t>
+      </w:r>
+      <w:r>
+        <w:rPr>
+          <w:rFonts w:ascii="Cascadia Code ExtraLight" w:hAnsi="Cascadia Code ExtraLight"/>
+          <w:sz w:val="16"/>
+          <w:szCs w:val="16"/>
+          <w:lang w:val="en-US"/>
+        </w:rPr>
+        <w:t>l</w:t>
+      </w:r>
+      <w:r>
+        <w:rPr>
+          <w:rFonts w:ascii="Cascadia Code ExtraLight" w:hAnsi="Cascadia Code ExtraLight"/>
+          <w:sz w:val="16"/>
+          <w:szCs w:val="16"/>
+          <w:lang w:val="en-US"/>
+        </w:rPr>
+        <w:t xml:space="preserve"> </w:t>
+      </w:r>
+      <w:r>
+        <w:rPr>
+          <w:rFonts w:ascii="Cascadia Code ExtraLight" w:hAnsi="Cascadia Code ExtraLight"/>
+          <w:b/>
+          <w:bCs/>
+          <w:sz w:val="16"/>
+          <w:szCs w:val="16"/>
+          <w:lang w:val="en-US"/>
+        </w:rPr>
+        <w:t>of</w:t>
+      </w:r>
+      <w:r>
+        <w:rPr>
+          <w:rFonts w:ascii="Cascadia Code ExtraLight" w:hAnsi="Cascadia Code ExtraLight"/>
+          <w:sz w:val="16"/>
+          <w:szCs w:val="16"/>
+          <w:lang w:val="en-US"/>
+        </w:rPr>
+        <w:t xml:space="preserve"> </w:t>
+      </w:r>
+      <w:r>
+        <w:rPr>
+          <w:rFonts w:ascii="Cascadia Code ExtraLight" w:hAnsi="Cascadia Code ExtraLight"/>
+          <w:sz w:val="16"/>
+          <w:szCs w:val="16"/>
+          <w:lang w:val="en-US"/>
+        </w:rPr>
+        <w:t>Example_1</w:t>
+      </w:r>
+      <w:r>
+        <w:rPr>
+          <w:rFonts w:ascii="Cascadia Code ExtraLight" w:hAnsi="Cascadia Code ExtraLight"/>
+          <w:sz w:val="16"/>
+          <w:szCs w:val="16"/>
+          <w:lang w:val="en-US"/>
+        </w:rPr>
+        <w:t xml:space="preserve"> </w:t>
+      </w:r>
+      <w:r>
+        <w:rPr>
+          <w:rFonts w:ascii="Cascadia Code ExtraLight" w:hAnsi="Cascadia Code ExtraLight"/>
+          <w:b/>
+          <w:bCs/>
+          <w:sz w:val="16"/>
+          <w:szCs w:val="16"/>
+          <w:lang w:val="en-US"/>
+        </w:rPr>
+        <w:t>is</w:t>
+      </w:r>
+    </w:p>
+    <w:p>
+      <w:pPr>
+        <w:jc w:val="both"/>
+        <w:rPr>
+          <w:rFonts w:ascii="Cascadia Code ExtraLight" w:hAnsi="Cascadia Code ExtraLight"/>
+          <w:b/>
+          <w:bCs/>
+          <w:sz w:val="16"/>
+          <w:szCs w:val="16"/>
+          <w:lang w:val="en-US"/>
+        </w:rPr>
+      </w:pPr>
+      <w:r>
+        <w:rPr>
+          <w:rFonts w:ascii="Cascadia Code ExtraLight" w:hAnsi="Cascadia Code ExtraLight"/>
+          <w:b/>
+          <w:bCs/>
+          <w:sz w:val="16"/>
+          <w:szCs w:val="16"/>
+          <w:lang w:val="en-US"/>
+        </w:rPr>
+        <w:t>begin</w:t>
+      </w:r>
+    </w:p>
+    <w:p>
+      <w:pPr>
+        <w:jc w:val="both"/>
+        <w:rPr>
+          <w:rFonts w:ascii="Cascadia Code ExtraLight" w:hAnsi="Cascadia Code ExtraLight"/>
+          <w:sz w:val="16"/>
+          <w:szCs w:val="16"/>
+          <w:lang w:val="en-US"/>
+        </w:rPr>
+      </w:pPr>
+      <w:r>
+        <w:rPr>
+          <w:rFonts w:ascii="Cascadia Code ExtraLight" w:hAnsi="Cascadia Code ExtraLight"/>
+          <w:sz w:val="16"/>
+          <w:szCs w:val="16"/>
+          <w:lang w:val="en-US"/>
+        </w:rPr>
+        <w:t xml:space="preserve">    </w:t>
+      </w:r>
+      <w:proofErr w:type="spellStart"/>
+      <w:r>
+        <w:rPr>
+          <w:rFonts w:ascii="Cascadia Code ExtraLight" w:hAnsi="Cascadia Code ExtraLight"/>
+          <w:sz w:val="16"/>
+          <w:szCs w:val="16"/>
+          <w:lang w:val="en-US"/>
+        </w:rPr>
+        <w:t>outputA</w:t>
+      </w:r>
+      <w:proofErr w:type="spellEnd"/>
+      <w:r>
+        <w:rPr>
+          <w:rFonts w:ascii="Cascadia Code ExtraLight" w:hAnsi="Cascadia Code ExtraLight"/>
+          <w:sz w:val="16"/>
+          <w:szCs w:val="16"/>
+          <w:lang w:val="en-US"/>
+        </w:rPr>
+        <w:t xml:space="preserve"> &lt;= </w:t>
+      </w:r>
+      <w:proofErr w:type="spellStart"/>
+      <w:r>
+        <w:rPr>
+          <w:rFonts w:ascii="Cascadia Code ExtraLight" w:hAnsi="Cascadia Code ExtraLight"/>
+          <w:sz w:val="16"/>
+          <w:szCs w:val="16"/>
+          <w:lang w:val="en-US"/>
+        </w:rPr>
+        <w:t>inputA</w:t>
+      </w:r>
+      <w:proofErr w:type="spellEnd"/>
+      <w:r>
+        <w:rPr>
+          <w:rFonts w:ascii="Cascadia Code ExtraLight" w:hAnsi="Cascadia Code ExtraLight"/>
+          <w:sz w:val="16"/>
+          <w:szCs w:val="16"/>
+          <w:lang w:val="en-US"/>
+        </w:rPr>
+        <w:t xml:space="preserve"> AND </w:t>
+      </w:r>
+      <w:proofErr w:type="spellStart"/>
+      <w:r>
+        <w:rPr>
+          <w:rFonts w:ascii="Cascadia Code ExtraLight" w:hAnsi="Cascadia Code ExtraLight"/>
+          <w:sz w:val="16"/>
+          <w:szCs w:val="16"/>
+          <w:lang w:val="en-US"/>
+        </w:rPr>
+        <w:t>inputB</w:t>
+      </w:r>
+      <w:proofErr w:type="spellEnd"/>
+      <w:r>
+        <w:rPr>
+          <w:rFonts w:ascii="Cascadia Code ExtraLight" w:hAnsi="Cascadia Code ExtraLight"/>
+          <w:sz w:val="16"/>
+          <w:szCs w:val="16"/>
+          <w:lang w:val="en-US"/>
+        </w:rPr>
+        <w:t>;</w:t>
+      </w:r>
+    </w:p>
+    <w:p>
+      <w:pPr>
+        <w:jc w:val="both"/>
+        <w:rPr>
+          <w:rFonts w:ascii="Cascadia Code ExtraLight" w:hAnsi="Cascadia Code ExtraLight"/>
+          <w:sz w:val="16"/>
+          <w:szCs w:val="16"/>
+          <w:lang w:val="en-US"/>
+        </w:rPr>
+      </w:pPr>
+      <w:r>
+        <w:rPr>
+          <w:rFonts w:ascii="Cascadia Code ExtraLight" w:hAnsi="Cascadia Code ExtraLight"/>
+          <w:sz w:val="16"/>
+          <w:szCs w:val="16"/>
+          <w:lang w:val="en-US"/>
+        </w:rPr>
+        <w:t xml:space="preserve">    </w:t>
+      </w:r>
+      <w:proofErr w:type="spellStart"/>
+      <w:r>
+        <w:rPr>
+          <w:rFonts w:ascii="Cascadia Code ExtraLight" w:hAnsi="Cascadia Code ExtraLight"/>
+          <w:sz w:val="16"/>
+          <w:szCs w:val="16"/>
+          <w:lang w:val="en-US"/>
+        </w:rPr>
+        <w:t>outputB</w:t>
+      </w:r>
+      <w:proofErr w:type="spellEnd"/>
+      <w:r>
+        <w:rPr>
+          <w:rFonts w:ascii="Cascadia Code ExtraLight" w:hAnsi="Cascadia Code ExtraLight"/>
+          <w:sz w:val="16"/>
+          <w:szCs w:val="16"/>
+          <w:lang w:val="en-US"/>
+        </w:rPr>
+        <w:t xml:space="preserve"> &lt;= </w:t>
+      </w:r>
+      <w:proofErr w:type="spellStart"/>
+      <w:r>
+        <w:rPr>
+          <w:rFonts w:ascii="Cascadia Code ExtraLight" w:hAnsi="Cascadia Code ExtraLight"/>
+          <w:sz w:val="16"/>
+          <w:szCs w:val="16"/>
+          <w:lang w:val="en-US"/>
+        </w:rPr>
+        <w:t>inputA</w:t>
+      </w:r>
+      <w:proofErr w:type="spellEnd"/>
+      <w:r>
+        <w:rPr>
+          <w:rFonts w:ascii="Cascadia Code ExtraLight" w:hAnsi="Cascadia Code ExtraLight"/>
+          <w:sz w:val="16"/>
+          <w:szCs w:val="16"/>
+          <w:lang w:val="en-US"/>
+        </w:rPr>
+        <w:t xml:space="preserve"> OR </w:t>
+      </w:r>
+      <w:proofErr w:type="spellStart"/>
+      <w:r>
+        <w:rPr>
+          <w:rFonts w:ascii="Cascadia Code ExtraLight" w:hAnsi="Cascadia Code ExtraLight"/>
+          <w:sz w:val="16"/>
+          <w:szCs w:val="16"/>
+          <w:lang w:val="en-US"/>
+        </w:rPr>
+        <w:t>inputB</w:t>
+      </w:r>
+      <w:proofErr w:type="spellEnd"/>
+      <w:r>
+        <w:rPr>
+          <w:rFonts w:ascii="Cascadia Code ExtraLight" w:hAnsi="Cascadia Code ExtraLight"/>
+          <w:sz w:val="16"/>
+          <w:szCs w:val="16"/>
+          <w:lang w:val="en-US"/>
+        </w:rPr>
+        <w:t>;</w:t>
+      </w:r>
+    </w:p>
+    <w:p>
+      <w:pPr>
+        <w:jc w:val="both"/>
+        <w:rPr>
+          <w:rFonts w:ascii="Cascadia Code ExtraLight" w:hAnsi="Cascadia Code ExtraLight"/>
+          <w:sz w:val="16"/>
+          <w:szCs w:val="16"/>
+          <w:lang w:val="en-US"/>
+        </w:rPr>
+      </w:pPr>
+      <w:proofErr w:type="spellStart"/>
+      <w:r>
+        <w:rPr>
+          <w:rFonts w:ascii="Cascadia Code ExtraLight" w:hAnsi="Cascadia Code ExtraLight"/>
+          <w:b/>
+          <w:bCs/>
+          <w:sz w:val="16"/>
+          <w:szCs w:val="16"/>
+        </w:rPr>
+        <w:t>end</w:t>
+      </w:r>
+      <w:proofErr w:type="spellEnd"/>
+      <w:r>
+        <w:rPr>
+          <w:rFonts w:ascii="Cascadia Code ExtraLight" w:hAnsi="Cascadia Code ExtraLight"/>
+          <w:sz w:val="16"/>
+          <w:szCs w:val="16"/>
+        </w:rPr>
+        <w:t xml:space="preserve"> </w:t>
+      </w:r>
+      <w:proofErr w:type="spellStart"/>
+      <w:r>
+        <w:rPr>
+          <w:rFonts w:ascii="Cascadia Code ExtraLight" w:hAnsi="Cascadia Code ExtraLight"/>
+          <w:sz w:val="16"/>
+          <w:szCs w:val="16"/>
+        </w:rPr>
+        <w:t>Behavioral</w:t>
+      </w:r>
+      <w:proofErr w:type="spellEnd"/>
+      <w:r>
+        <w:rPr>
+          <w:rFonts w:ascii="Cascadia Code ExtraLight" w:hAnsi="Cascadia Code ExtraLight"/>
+          <w:sz w:val="16"/>
+          <w:szCs w:val="16"/>
+        </w:rPr>
+        <w:t>;</w:t>
+      </w:r>
     </w:p>
     <w:p>
       <w:pPr>
@@ -871,16 +1370,104 @@
       </w:pPr>
       <w:r>
         <w:lastRenderedPageBreak/>
-        <w:t xml:space="preserve">No início do arquivo temos as bibliotecas declaradas para esta descrição. Em seguida é declarada a entidade (“Entity”) e seu nome “Example_1” (que deve ser o mesmo nome do arquivo deste circuito “Example_1.vhd”) e em </w:t>
+        <w:t xml:space="preserve">No início do arquivo temos as bibliotecas declaradas para esta descrição. Em seguida é </w:t>
+      </w:r>
+      <w:r>
+        <w:t>escrita</w:t>
+      </w:r>
+      <w:r>
+        <w:t xml:space="preserve"> </w:t>
+      </w:r>
+      <w:r>
+        <w:t>a palavra reservada</w:t>
+      </w:r>
+      <w:r>
+        <w:t xml:space="preserve"> entidade (“Entity”) e seu nome “Example_1” (que deve ser o mesmo nome do arquivo deste circuito “Example_1.vhd”) e em </w:t>
       </w:r>
       <w:r>
         <w:t>nesta</w:t>
       </w:r>
       <w:r>
-        <w:t xml:space="preserve"> entidade temos os ports que são as entradas, utilizando a palavra reservada “in” e escrevendo a palavra “out”. Uma observação sobre a linguagem VHDL é que ela não é case sensitive. Portanto a nomenclatura “example_1” e “Example_1” são </w:t>
+        <w:t xml:space="preserve"> entidade temos os </w:t>
+      </w:r>
+      <w:proofErr w:type="spellStart"/>
+      <w:r>
+        <w:rPr>
+          <w:i/>
+          <w:iCs/>
+        </w:rPr>
+        <w:t>ports</w:t>
+      </w:r>
+      <w:proofErr w:type="spellEnd"/>
+      <w:r>
+        <w:t xml:space="preserve"> que são as entradas</w:t>
+      </w:r>
+      <w:r>
+        <w:t xml:space="preserve"> e saídas deste módulo</w:t>
+      </w:r>
+      <w:r>
+        <w:t>,</w:t>
+      </w:r>
+      <w:r>
+        <w:t xml:space="preserve"> </w:t>
+      </w:r>
+      <w:r>
+        <w:t>u</w:t>
+      </w:r>
+      <w:r>
+        <w:t xml:space="preserve">tilizando a palavra reservada </w:t>
+      </w:r>
+      <w:r>
+        <w:rPr>
+          <w:i/>
+          <w:iCs/>
+        </w:rPr>
+        <w:t>in</w:t>
+      </w:r>
+      <w:r>
+        <w:t xml:space="preserve"> </w:t>
+      </w:r>
+      <w:r>
+        <w:t>ou</w:t>
+      </w:r>
+      <w:r>
+        <w:t xml:space="preserve"> </w:t>
+      </w:r>
+      <w:r>
+        <w:rPr>
+          <w:i/>
+          <w:iCs/>
+        </w:rPr>
+        <w:t>out</w:t>
+      </w:r>
+      <w:r>
+        <w:t xml:space="preserve">. Uma observação sobre a linguagem VHDL é que ela não é case </w:t>
+      </w:r>
+      <w:proofErr w:type="spellStart"/>
+      <w:r>
+        <w:t>sensitive</w:t>
+      </w:r>
+      <w:proofErr w:type="spellEnd"/>
+      <w:r>
+        <w:t>. Portanto a nomenclatura “</w:t>
+      </w:r>
+      <w:r>
+        <w:t>input</w:t>
+      </w:r>
+      <w:r>
+        <w:t>_1” e “</w:t>
+      </w:r>
+      <w:r>
+        <w:t>INPUT</w:t>
+      </w:r>
+      <w:r>
+        <w:t xml:space="preserve">_1” são </w:t>
       </w:r>
       <w:r>
         <w:t>as mesmas coisas</w:t>
+      </w:r>
+      <w:r>
+        <w:t xml:space="preserve"> em VHDL</w:t>
       </w:r>
       <w:r>
         <w:t>.</w:t>
@@ -892,7 +1479,112 @@
         <w:jc w:val="both"/>
       </w:pPr>
       <w:r>
-        <w:t>Conforme exemplo 1 acima declarado, pode-</w:t>
+        <w:t xml:space="preserve">A nomenclatura STD_LOGIC é utilizada para sinais de somente 1 bit, já o STD_LOGIC_VECTOR é utilizada geralmente para declarar sinais de mais de um bit usando o designador (X </w:t>
+      </w:r>
+      <w:proofErr w:type="spellStart"/>
+      <w:r>
+        <w:t>downto</w:t>
+      </w:r>
+      <w:proofErr w:type="spellEnd"/>
+      <w:r>
+        <w:t xml:space="preserve"> Y) ou (Y </w:t>
+      </w:r>
+      <w:proofErr w:type="spellStart"/>
+      <w:r>
+        <w:t>to</w:t>
+      </w:r>
+      <w:proofErr w:type="spellEnd"/>
+      <w:r>
+        <w:t xml:space="preserve"> X). O </w:t>
+      </w:r>
+      <w:proofErr w:type="spellStart"/>
+      <w:r>
+        <w:rPr>
+          <w:i/>
+          <w:iCs/>
+        </w:rPr>
+        <w:t>downto</w:t>
+      </w:r>
+      <w:proofErr w:type="spellEnd"/>
+      <w:r>
+        <w:t xml:space="preserve"> é para caracterizar um sinal </w:t>
+      </w:r>
+      <w:proofErr w:type="spellStart"/>
+      <w:r>
+        <w:rPr>
+          <w:i/>
+          <w:iCs/>
+        </w:rPr>
+        <w:t>little</w:t>
+      </w:r>
+      <w:proofErr w:type="spellEnd"/>
+      <w:r>
+        <w:rPr>
+          <w:i/>
+          <w:iCs/>
+        </w:rPr>
+        <w:t xml:space="preserve"> </w:t>
+      </w:r>
+      <w:proofErr w:type="spellStart"/>
+      <w:r>
+        <w:rPr>
+          <w:i/>
+          <w:iCs/>
+        </w:rPr>
+        <w:t>endian</w:t>
+      </w:r>
+      <w:proofErr w:type="spellEnd"/>
+      <w:r>
+        <w:t xml:space="preserve"> e o </w:t>
+      </w:r>
+      <w:proofErr w:type="spellStart"/>
+      <w:r>
+        <w:rPr>
+          <w:i/>
+          <w:iCs/>
+        </w:rPr>
+        <w:t>to</w:t>
+      </w:r>
+      <w:proofErr w:type="spellEnd"/>
+      <w:r>
+        <w:t xml:space="preserve"> para </w:t>
+      </w:r>
+      <w:r>
+        <w:rPr>
+          <w:i/>
+          <w:iCs/>
+        </w:rPr>
+        <w:t xml:space="preserve">big </w:t>
+      </w:r>
+      <w:proofErr w:type="spellStart"/>
+      <w:r>
+        <w:rPr>
+          <w:i/>
+          <w:iCs/>
+        </w:rPr>
+        <w:t>endian</w:t>
+      </w:r>
+      <w:proofErr w:type="spellEnd"/>
+      <w:r>
+        <w:t>.</w:t>
+      </w:r>
+      <w:r>
+        <w:t xml:space="preserve"> O programador também tem a possibilidade também de criar os seus próprios tipos de sinais.</w:t>
+      </w:r>
+    </w:p>
+    <w:p>
+      <w:pPr>
+        <w:ind w:firstLine="720"/>
+        <w:jc w:val="both"/>
+      </w:pPr>
+      <w:r>
+        <w:t xml:space="preserve">Conforme </w:t>
+      </w:r>
+      <w:r>
+        <w:t>o código</w:t>
+      </w:r>
+      <w:r>
+        <w:t xml:space="preserve"> acima declarado, pode-</w:t>
       </w:r>
       <w:r>
         <w:t xml:space="preserve">se afirmar que </w:t>
@@ -900,9 +1592,11 @@
       <w:r>
         <w:t>“</w:t>
       </w:r>
+      <w:proofErr w:type="spellStart"/>
       <w:r>
         <w:t>outputA</w:t>
       </w:r>
+      <w:proofErr w:type="spellEnd"/>
       <w:r>
         <w:t>”</w:t>
       </w:r>
@@ -912,14 +1606,22 @@
       <w:r>
         <w:t>“</w:t>
       </w:r>
+      <w:proofErr w:type="spellStart"/>
       <w:r>
         <w:t>outputB</w:t>
       </w:r>
+      <w:proofErr w:type="spellEnd"/>
       <w:r>
         <w:t>”</w:t>
       </w:r>
       <w:r>
-        <w:t xml:space="preserve"> ocorrem paralelamente. O circuito equivalente desta descrição depois de sintetizada será o seguinte:</w:t>
+        <w:t xml:space="preserve"> ocorrem paralelamente. O circuito equivalente desta descrição</w:t>
+      </w:r>
+      <w:r>
+        <w:t>,</w:t>
+      </w:r>
+      <w:r>
+        <w:t xml:space="preserve"> depois de sintetizada será o seguinte:</w:t>
       </w:r>
     </w:p>
     <w:p>
@@ -1010,7 +1712,1424 @@
       <w:r>
         <w:t>: Example_1</w:t>
       </w:r>
-    </w:p>
+      <w:r>
+        <w:t>.vhd</w:t>
+      </w:r>
+    </w:p>
+    <w:p/>
+    <w:p>
+      <w:r>
+        <w:t xml:space="preserve">Circuitos </w:t>
+      </w:r>
+      <w:r>
+        <w:t>Sequenciais</w:t>
+      </w:r>
+    </w:p>
+    <w:p>
+      <w:pPr>
+        <w:ind w:firstLine="720"/>
+        <w:jc w:val="both"/>
+      </w:pPr>
+      <w:r>
+        <w:t>Um exemplo de circuitos sequencial, ou seja, com memória</w:t>
+      </w:r>
+      <w:r>
+        <w:t>,</w:t>
+      </w:r>
+      <w:r>
+        <w:t xml:space="preserve"> é </w:t>
+      </w:r>
+      <w:r>
+        <w:t xml:space="preserve">um </w:t>
+      </w:r>
+      <w:r>
+        <w:t xml:space="preserve">exemplo </w:t>
+      </w:r>
+      <w:r>
+        <w:t xml:space="preserve">de um registador de 8 bits, </w:t>
+      </w:r>
+      <w:r>
+        <w:t>a seguir</w:t>
+      </w:r>
+      <w:r>
+        <w:t xml:space="preserve"> o código</w:t>
+      </w:r>
+      <w:r>
+        <w:t>:</w:t>
+      </w:r>
+    </w:p>
+    <w:p/>
+    <w:p>
+      <w:pPr>
+        <w:rPr>
+          <w:rFonts w:ascii="Cascadia Code ExtraLight" w:hAnsi="Cascadia Code ExtraLight"/>
+          <w:sz w:val="16"/>
+          <w:szCs w:val="16"/>
+          <w:lang w:val="en-US"/>
+        </w:rPr>
+      </w:pPr>
+      <w:r>
+        <w:rPr>
+          <w:rFonts w:ascii="Cascadia Code ExtraLight" w:hAnsi="Cascadia Code ExtraLight"/>
+          <w:b/>
+          <w:bCs/>
+          <w:sz w:val="16"/>
+          <w:szCs w:val="16"/>
+          <w:lang w:val="en-US"/>
+        </w:rPr>
+        <w:t>library</w:t>
+      </w:r>
+      <w:r>
+        <w:rPr>
+          <w:rFonts w:ascii="Cascadia Code ExtraLight" w:hAnsi="Cascadia Code ExtraLight"/>
+          <w:sz w:val="16"/>
+          <w:szCs w:val="16"/>
+          <w:lang w:val="en-US"/>
+        </w:rPr>
+        <w:t xml:space="preserve"> IEEE;</w:t>
+      </w:r>
+    </w:p>
+    <w:p>
+      <w:pPr>
+        <w:rPr>
+          <w:rFonts w:ascii="Cascadia Code ExtraLight" w:hAnsi="Cascadia Code ExtraLight"/>
+          <w:sz w:val="16"/>
+          <w:szCs w:val="16"/>
+          <w:lang w:val="en-US"/>
+        </w:rPr>
+      </w:pPr>
+      <w:r>
+        <w:rPr>
+          <w:rFonts w:ascii="Cascadia Code ExtraLight" w:hAnsi="Cascadia Code ExtraLight"/>
+          <w:b/>
+          <w:bCs/>
+          <w:sz w:val="16"/>
+          <w:szCs w:val="16"/>
+          <w:lang w:val="en-US"/>
+        </w:rPr>
+        <w:t>use</w:t>
+      </w:r>
+      <w:r>
+        <w:rPr>
+          <w:rFonts w:ascii="Cascadia Code ExtraLight" w:hAnsi="Cascadia Code ExtraLight"/>
+          <w:sz w:val="16"/>
+          <w:szCs w:val="16"/>
+          <w:lang w:val="en-US"/>
+        </w:rPr>
+        <w:t xml:space="preserve"> IEEE.STD_LOGIC_1164.</w:t>
+      </w:r>
+      <w:r>
+        <w:rPr>
+          <w:rFonts w:ascii="Cascadia Code ExtraLight" w:hAnsi="Cascadia Code ExtraLight"/>
+          <w:b/>
+          <w:bCs/>
+          <w:sz w:val="16"/>
+          <w:szCs w:val="16"/>
+          <w:lang w:val="en-US"/>
+        </w:rPr>
+        <w:t>ALL</w:t>
+      </w:r>
+      <w:r>
+        <w:rPr>
+          <w:rFonts w:ascii="Cascadia Code ExtraLight" w:hAnsi="Cascadia Code ExtraLight"/>
+          <w:sz w:val="16"/>
+          <w:szCs w:val="16"/>
+          <w:lang w:val="en-US"/>
+        </w:rPr>
+        <w:t>;</w:t>
+      </w:r>
+    </w:p>
+    <w:p>
+      <w:pPr>
+        <w:rPr>
+          <w:rFonts w:ascii="Cascadia Code ExtraLight" w:hAnsi="Cascadia Code ExtraLight"/>
+          <w:sz w:val="16"/>
+          <w:szCs w:val="16"/>
+          <w:lang w:val="en-US"/>
+        </w:rPr>
+      </w:pPr>
+      <w:r>
+        <w:rPr>
+          <w:rFonts w:ascii="Cascadia Code ExtraLight" w:hAnsi="Cascadia Code ExtraLight"/>
+          <w:b/>
+          <w:bCs/>
+          <w:sz w:val="16"/>
+          <w:szCs w:val="16"/>
+          <w:lang w:val="en-US"/>
+        </w:rPr>
+        <w:t>use</w:t>
+      </w:r>
+      <w:r>
+        <w:rPr>
+          <w:rFonts w:ascii="Cascadia Code ExtraLight" w:hAnsi="Cascadia Code ExtraLight"/>
+          <w:sz w:val="16"/>
+          <w:szCs w:val="16"/>
+          <w:lang w:val="en-US"/>
+        </w:rPr>
+        <w:t xml:space="preserve"> IEEE.NUMERIC_STD.</w:t>
+      </w:r>
+      <w:r>
+        <w:rPr>
+          <w:rFonts w:ascii="Cascadia Code ExtraLight" w:hAnsi="Cascadia Code ExtraLight"/>
+          <w:b/>
+          <w:bCs/>
+          <w:sz w:val="16"/>
+          <w:szCs w:val="16"/>
+          <w:lang w:val="en-US"/>
+        </w:rPr>
+        <w:t>ALL</w:t>
+      </w:r>
+      <w:r>
+        <w:rPr>
+          <w:rFonts w:ascii="Cascadia Code ExtraLight" w:hAnsi="Cascadia Code ExtraLight"/>
+          <w:sz w:val="16"/>
+          <w:szCs w:val="16"/>
+          <w:lang w:val="en-US"/>
+        </w:rPr>
+        <w:t>;</w:t>
+      </w:r>
+    </w:p>
+    <w:p>
+      <w:pPr>
+        <w:rPr>
+          <w:rFonts w:ascii="Cascadia Code ExtraLight" w:hAnsi="Cascadia Code ExtraLight"/>
+          <w:sz w:val="16"/>
+          <w:szCs w:val="16"/>
+          <w:lang w:val="en-US"/>
+        </w:rPr>
+      </w:pPr>
+    </w:p>
+    <w:p>
+      <w:pPr>
+        <w:rPr>
+          <w:rFonts w:ascii="Cascadia Code ExtraLight" w:hAnsi="Cascadia Code ExtraLight"/>
+          <w:sz w:val="16"/>
+          <w:szCs w:val="16"/>
+          <w:lang w:val="en-US"/>
+        </w:rPr>
+      </w:pPr>
+      <w:r>
+        <w:rPr>
+          <w:rFonts w:ascii="Cascadia Code ExtraLight" w:hAnsi="Cascadia Code ExtraLight"/>
+          <w:b/>
+          <w:bCs/>
+          <w:sz w:val="16"/>
+          <w:szCs w:val="16"/>
+          <w:lang w:val="en-US"/>
+        </w:rPr>
+        <w:t>entity</w:t>
+      </w:r>
+      <w:r>
+        <w:rPr>
+          <w:rFonts w:ascii="Cascadia Code ExtraLight" w:hAnsi="Cascadia Code ExtraLight"/>
+          <w:sz w:val="16"/>
+          <w:szCs w:val="16"/>
+          <w:lang w:val="en-US"/>
+        </w:rPr>
+        <w:t xml:space="preserve"> </w:t>
+      </w:r>
+      <w:proofErr w:type="spellStart"/>
+      <w:r>
+        <w:rPr>
+          <w:rFonts w:ascii="Cascadia Code ExtraLight" w:hAnsi="Cascadia Code ExtraLight"/>
+          <w:sz w:val="16"/>
+          <w:szCs w:val="16"/>
+          <w:lang w:val="en-US"/>
+        </w:rPr>
+        <w:t>register_top_level</w:t>
+      </w:r>
+      <w:proofErr w:type="spellEnd"/>
+      <w:r>
+        <w:rPr>
+          <w:rFonts w:ascii="Cascadia Code ExtraLight" w:hAnsi="Cascadia Code ExtraLight"/>
+          <w:sz w:val="16"/>
+          <w:szCs w:val="16"/>
+          <w:lang w:val="en-US"/>
+        </w:rPr>
+        <w:t xml:space="preserve"> </w:t>
+      </w:r>
+      <w:r>
+        <w:rPr>
+          <w:rFonts w:ascii="Cascadia Code ExtraLight" w:hAnsi="Cascadia Code ExtraLight"/>
+          <w:b/>
+          <w:bCs/>
+          <w:sz w:val="16"/>
+          <w:szCs w:val="16"/>
+          <w:lang w:val="en-US"/>
+        </w:rPr>
+        <w:t>is</w:t>
+      </w:r>
+    </w:p>
+    <w:p>
+      <w:pPr>
+        <w:rPr>
+          <w:rFonts w:ascii="Cascadia Code ExtraLight" w:hAnsi="Cascadia Code ExtraLight"/>
+          <w:sz w:val="16"/>
+          <w:szCs w:val="16"/>
+          <w:lang w:val="en-US"/>
+        </w:rPr>
+      </w:pPr>
+      <w:r>
+        <w:rPr>
+          <w:rFonts w:ascii="Cascadia Code ExtraLight" w:hAnsi="Cascadia Code ExtraLight"/>
+          <w:sz w:val="16"/>
+          <w:szCs w:val="16"/>
+          <w:lang w:val="en-US"/>
+        </w:rPr>
+        <w:t xml:space="preserve">    </w:t>
+      </w:r>
+      <w:r>
+        <w:rPr>
+          <w:rFonts w:ascii="Cascadia Code ExtraLight" w:hAnsi="Cascadia Code ExtraLight"/>
+          <w:b/>
+          <w:bCs/>
+          <w:sz w:val="16"/>
+          <w:szCs w:val="16"/>
+          <w:lang w:val="en-US"/>
+        </w:rPr>
+        <w:t>Port</w:t>
+      </w:r>
+      <w:r>
+        <w:rPr>
+          <w:rFonts w:ascii="Cascadia Code ExtraLight" w:hAnsi="Cascadia Code ExtraLight"/>
+          <w:sz w:val="16"/>
+          <w:szCs w:val="16"/>
+          <w:lang w:val="en-US"/>
+        </w:rPr>
+        <w:t xml:space="preserve"> (</w:t>
+      </w:r>
+    </w:p>
+    <w:p>
+      <w:pPr>
+        <w:rPr>
+          <w:rFonts w:ascii="Cascadia Code ExtraLight" w:hAnsi="Cascadia Code ExtraLight"/>
+          <w:sz w:val="16"/>
+          <w:szCs w:val="16"/>
+          <w:lang w:val="en-US"/>
+        </w:rPr>
+      </w:pPr>
+      <w:r>
+        <w:rPr>
+          <w:rFonts w:ascii="Cascadia Code ExtraLight" w:hAnsi="Cascadia Code ExtraLight"/>
+          <w:sz w:val="16"/>
+          <w:szCs w:val="16"/>
+          <w:lang w:val="en-US"/>
+        </w:rPr>
+        <w:t xml:space="preserve">        </w:t>
+      </w:r>
+      <w:proofErr w:type="spellStart"/>
+      <w:r>
+        <w:rPr>
+          <w:rFonts w:ascii="Cascadia Code ExtraLight" w:hAnsi="Cascadia Code ExtraLight"/>
+          <w:sz w:val="16"/>
+          <w:szCs w:val="16"/>
+          <w:lang w:val="en-US"/>
+        </w:rPr>
+        <w:t>clk</w:t>
+      </w:r>
+      <w:proofErr w:type="spellEnd"/>
+      <w:r>
+        <w:rPr>
+          <w:rFonts w:ascii="Cascadia Code ExtraLight" w:hAnsi="Cascadia Code ExtraLight"/>
+          <w:sz w:val="16"/>
+          <w:szCs w:val="16"/>
+          <w:lang w:val="en-US"/>
+        </w:rPr>
+        <w:t xml:space="preserve">     : </w:t>
+      </w:r>
+      <w:r>
+        <w:rPr>
+          <w:rFonts w:ascii="Cascadia Code ExtraLight" w:hAnsi="Cascadia Code ExtraLight"/>
+          <w:b/>
+          <w:bCs/>
+          <w:sz w:val="16"/>
+          <w:szCs w:val="16"/>
+          <w:lang w:val="en-US"/>
+        </w:rPr>
+        <w:t>in</w:t>
+      </w:r>
+      <w:r>
+        <w:rPr>
+          <w:rFonts w:ascii="Cascadia Code ExtraLight" w:hAnsi="Cascadia Code ExtraLight"/>
+          <w:sz w:val="16"/>
+          <w:szCs w:val="16"/>
+          <w:lang w:val="en-US"/>
+        </w:rPr>
+        <w:t xml:space="preserve">  STD_LOGIC;</w:t>
+      </w:r>
+    </w:p>
+    <w:p>
+      <w:pPr>
+        <w:rPr>
+          <w:rFonts w:ascii="Cascadia Code ExtraLight" w:hAnsi="Cascadia Code ExtraLight"/>
+          <w:sz w:val="16"/>
+          <w:szCs w:val="16"/>
+          <w:lang w:val="en-US"/>
+        </w:rPr>
+      </w:pPr>
+      <w:r>
+        <w:rPr>
+          <w:rFonts w:ascii="Cascadia Code ExtraLight" w:hAnsi="Cascadia Code ExtraLight"/>
+          <w:sz w:val="16"/>
+          <w:szCs w:val="16"/>
+          <w:lang w:val="en-US"/>
+        </w:rPr>
+        <w:t xml:space="preserve">        reset   : </w:t>
+      </w:r>
+      <w:r>
+        <w:rPr>
+          <w:rFonts w:ascii="Cascadia Code ExtraLight" w:hAnsi="Cascadia Code ExtraLight"/>
+          <w:b/>
+          <w:bCs/>
+          <w:sz w:val="16"/>
+          <w:szCs w:val="16"/>
+          <w:lang w:val="en-US"/>
+        </w:rPr>
+        <w:t>in</w:t>
+      </w:r>
+      <w:r>
+        <w:rPr>
+          <w:rFonts w:ascii="Cascadia Code ExtraLight" w:hAnsi="Cascadia Code ExtraLight"/>
+          <w:sz w:val="16"/>
+          <w:szCs w:val="16"/>
+          <w:lang w:val="en-US"/>
+        </w:rPr>
+        <w:t xml:space="preserve">  STD_LOGIC;</w:t>
+      </w:r>
+    </w:p>
+    <w:p>
+      <w:pPr>
+        <w:rPr>
+          <w:rFonts w:ascii="Cascadia Code ExtraLight" w:hAnsi="Cascadia Code ExtraLight"/>
+          <w:sz w:val="16"/>
+          <w:szCs w:val="16"/>
+          <w:lang w:val="en-US"/>
+        </w:rPr>
+      </w:pPr>
+      <w:r>
+        <w:rPr>
+          <w:rFonts w:ascii="Cascadia Code ExtraLight" w:hAnsi="Cascadia Code ExtraLight"/>
+          <w:sz w:val="16"/>
+          <w:szCs w:val="16"/>
+          <w:lang w:val="en-US"/>
+        </w:rPr>
+        <w:t xml:space="preserve">        input   : </w:t>
+      </w:r>
+      <w:r>
+        <w:rPr>
+          <w:rFonts w:ascii="Cascadia Code ExtraLight" w:hAnsi="Cascadia Code ExtraLight"/>
+          <w:b/>
+          <w:bCs/>
+          <w:sz w:val="16"/>
+          <w:szCs w:val="16"/>
+          <w:lang w:val="en-US"/>
+        </w:rPr>
+        <w:t>in</w:t>
+      </w:r>
+      <w:r>
+        <w:rPr>
+          <w:rFonts w:ascii="Cascadia Code ExtraLight" w:hAnsi="Cascadia Code ExtraLight"/>
+          <w:sz w:val="16"/>
+          <w:szCs w:val="16"/>
+          <w:lang w:val="en-US"/>
+        </w:rPr>
+        <w:t xml:space="preserve">  STD_LOGIC_VECTOR(0 </w:t>
+      </w:r>
+      <w:r>
+        <w:rPr>
+          <w:rFonts w:ascii="Cascadia Code ExtraLight" w:hAnsi="Cascadia Code ExtraLight"/>
+          <w:b/>
+          <w:bCs/>
+          <w:sz w:val="16"/>
+          <w:szCs w:val="16"/>
+          <w:lang w:val="en-US"/>
+        </w:rPr>
+        <w:t>to</w:t>
+      </w:r>
+      <w:r>
+        <w:rPr>
+          <w:rFonts w:ascii="Cascadia Code ExtraLight" w:hAnsi="Cascadia Code ExtraLight"/>
+          <w:sz w:val="16"/>
+          <w:szCs w:val="16"/>
+          <w:lang w:val="en-US"/>
+        </w:rPr>
+        <w:t xml:space="preserve"> 7); </w:t>
+      </w:r>
+      <w:r>
+        <w:rPr>
+          <w:rFonts w:ascii="Cascadia Code ExtraLight" w:hAnsi="Cascadia Code ExtraLight"/>
+          <w:i/>
+          <w:iCs/>
+          <w:sz w:val="16"/>
+          <w:szCs w:val="16"/>
+          <w:lang w:val="en-US"/>
+        </w:rPr>
+        <w:t>-- 8 bits LITTLE ENDIAN</w:t>
+      </w:r>
+    </w:p>
+    <w:p>
+      <w:pPr>
+        <w:rPr>
+          <w:rFonts w:ascii="Cascadia Code ExtraLight" w:hAnsi="Cascadia Code ExtraLight"/>
+          <w:sz w:val="16"/>
+          <w:szCs w:val="16"/>
+          <w:lang w:val="en-US"/>
+        </w:rPr>
+      </w:pPr>
+      <w:r>
+        <w:rPr>
+          <w:rFonts w:ascii="Cascadia Code ExtraLight" w:hAnsi="Cascadia Code ExtraLight"/>
+          <w:sz w:val="16"/>
+          <w:szCs w:val="16"/>
+          <w:lang w:val="en-US"/>
+        </w:rPr>
+        <w:lastRenderedPageBreak/>
+        <w:t xml:space="preserve">        output   : </w:t>
+      </w:r>
+      <w:r>
+        <w:rPr>
+          <w:rFonts w:ascii="Cascadia Code ExtraLight" w:hAnsi="Cascadia Code ExtraLight"/>
+          <w:b/>
+          <w:bCs/>
+          <w:sz w:val="16"/>
+          <w:szCs w:val="16"/>
+          <w:lang w:val="en-US"/>
+        </w:rPr>
+        <w:t>out</w:t>
+      </w:r>
+      <w:r>
+        <w:rPr>
+          <w:rFonts w:ascii="Cascadia Code ExtraLight" w:hAnsi="Cascadia Code ExtraLight"/>
+          <w:sz w:val="16"/>
+          <w:szCs w:val="16"/>
+          <w:lang w:val="en-US"/>
+        </w:rPr>
+        <w:t xml:space="preserve"> STD_LOGIC_VECTOR(0 </w:t>
+      </w:r>
+      <w:r>
+        <w:rPr>
+          <w:rFonts w:ascii="Cascadia Code ExtraLight" w:hAnsi="Cascadia Code ExtraLight"/>
+          <w:b/>
+          <w:bCs/>
+          <w:sz w:val="16"/>
+          <w:szCs w:val="16"/>
+          <w:lang w:val="en-US"/>
+        </w:rPr>
+        <w:t>to</w:t>
+      </w:r>
+      <w:r>
+        <w:rPr>
+          <w:rFonts w:ascii="Cascadia Code ExtraLight" w:hAnsi="Cascadia Code ExtraLight"/>
+          <w:sz w:val="16"/>
+          <w:szCs w:val="16"/>
+          <w:lang w:val="en-US"/>
+        </w:rPr>
+        <w:t xml:space="preserve"> 7)  </w:t>
+      </w:r>
+      <w:r>
+        <w:rPr>
+          <w:rFonts w:ascii="Cascadia Code ExtraLight" w:hAnsi="Cascadia Code ExtraLight"/>
+          <w:i/>
+          <w:iCs/>
+          <w:sz w:val="16"/>
+          <w:szCs w:val="16"/>
+          <w:lang w:val="en-US"/>
+        </w:rPr>
+        <w:t>-- 8 bits LITTLE ENDIAN</w:t>
+      </w:r>
+    </w:p>
+    <w:p>
+      <w:pPr>
+        <w:rPr>
+          <w:rFonts w:ascii="Cascadia Code ExtraLight" w:hAnsi="Cascadia Code ExtraLight"/>
+          <w:sz w:val="16"/>
+          <w:szCs w:val="16"/>
+          <w:lang w:val="en-US"/>
+        </w:rPr>
+      </w:pPr>
+      <w:r>
+        <w:rPr>
+          <w:rFonts w:ascii="Cascadia Code ExtraLight" w:hAnsi="Cascadia Code ExtraLight"/>
+          <w:sz w:val="16"/>
+          <w:szCs w:val="16"/>
+          <w:lang w:val="en-US"/>
+        </w:rPr>
+        <w:t>    );</w:t>
+      </w:r>
+    </w:p>
+    <w:p>
+      <w:pPr>
+        <w:rPr>
+          <w:rFonts w:ascii="Cascadia Code ExtraLight" w:hAnsi="Cascadia Code ExtraLight"/>
+          <w:sz w:val="16"/>
+          <w:szCs w:val="16"/>
+          <w:lang w:val="en-US"/>
+        </w:rPr>
+      </w:pPr>
+      <w:r>
+        <w:rPr>
+          <w:rFonts w:ascii="Cascadia Code ExtraLight" w:hAnsi="Cascadia Code ExtraLight"/>
+          <w:b/>
+          <w:bCs/>
+          <w:sz w:val="16"/>
+          <w:szCs w:val="16"/>
+          <w:lang w:val="en-US"/>
+        </w:rPr>
+        <w:t>end</w:t>
+      </w:r>
+      <w:r>
+        <w:rPr>
+          <w:rFonts w:ascii="Cascadia Code ExtraLight" w:hAnsi="Cascadia Code ExtraLight"/>
+          <w:sz w:val="16"/>
+          <w:szCs w:val="16"/>
+          <w:lang w:val="en-US"/>
+        </w:rPr>
+        <w:t xml:space="preserve"> </w:t>
+      </w:r>
+      <w:proofErr w:type="spellStart"/>
+      <w:r>
+        <w:rPr>
+          <w:rFonts w:ascii="Cascadia Code ExtraLight" w:hAnsi="Cascadia Code ExtraLight"/>
+          <w:sz w:val="16"/>
+          <w:szCs w:val="16"/>
+          <w:lang w:val="en-US"/>
+        </w:rPr>
+        <w:t>register_top_level</w:t>
+      </w:r>
+      <w:proofErr w:type="spellEnd"/>
+      <w:r>
+        <w:rPr>
+          <w:rFonts w:ascii="Cascadia Code ExtraLight" w:hAnsi="Cascadia Code ExtraLight"/>
+          <w:sz w:val="16"/>
+          <w:szCs w:val="16"/>
+          <w:lang w:val="en-US"/>
+        </w:rPr>
+        <w:t>;</w:t>
+      </w:r>
+    </w:p>
+    <w:p>
+      <w:pPr>
+        <w:rPr>
+          <w:rFonts w:ascii="Cascadia Code ExtraLight" w:hAnsi="Cascadia Code ExtraLight"/>
+          <w:sz w:val="16"/>
+          <w:szCs w:val="16"/>
+          <w:lang w:val="en-US"/>
+        </w:rPr>
+      </w:pPr>
+    </w:p>
+    <w:p>
+      <w:pPr>
+        <w:rPr>
+          <w:rFonts w:ascii="Cascadia Code ExtraLight" w:hAnsi="Cascadia Code ExtraLight"/>
+          <w:sz w:val="16"/>
+          <w:szCs w:val="16"/>
+          <w:lang w:val="en-US"/>
+        </w:rPr>
+      </w:pPr>
+      <w:r>
+        <w:rPr>
+          <w:rFonts w:ascii="Cascadia Code ExtraLight" w:hAnsi="Cascadia Code ExtraLight"/>
+          <w:b/>
+          <w:bCs/>
+          <w:sz w:val="16"/>
+          <w:szCs w:val="16"/>
+          <w:lang w:val="en-US"/>
+        </w:rPr>
+        <w:t>architecture</w:t>
+      </w:r>
+      <w:r>
+        <w:rPr>
+          <w:rFonts w:ascii="Cascadia Code ExtraLight" w:hAnsi="Cascadia Code ExtraLight"/>
+          <w:sz w:val="16"/>
+          <w:szCs w:val="16"/>
+          <w:lang w:val="en-US"/>
+        </w:rPr>
+        <w:t xml:space="preserve"> Behavioral </w:t>
+      </w:r>
+      <w:r>
+        <w:rPr>
+          <w:rFonts w:ascii="Cascadia Code ExtraLight" w:hAnsi="Cascadia Code ExtraLight"/>
+          <w:b/>
+          <w:bCs/>
+          <w:sz w:val="16"/>
+          <w:szCs w:val="16"/>
+          <w:lang w:val="en-US"/>
+        </w:rPr>
+        <w:t>of</w:t>
+      </w:r>
+      <w:r>
+        <w:rPr>
+          <w:rFonts w:ascii="Cascadia Code ExtraLight" w:hAnsi="Cascadia Code ExtraLight"/>
+          <w:sz w:val="16"/>
+          <w:szCs w:val="16"/>
+          <w:lang w:val="en-US"/>
+        </w:rPr>
+        <w:t xml:space="preserve"> </w:t>
+      </w:r>
+      <w:proofErr w:type="spellStart"/>
+      <w:r>
+        <w:rPr>
+          <w:rFonts w:ascii="Cascadia Code ExtraLight" w:hAnsi="Cascadia Code ExtraLight"/>
+          <w:sz w:val="16"/>
+          <w:szCs w:val="16"/>
+          <w:lang w:val="en-US"/>
+        </w:rPr>
+        <w:t>register_top_level</w:t>
+      </w:r>
+      <w:proofErr w:type="spellEnd"/>
+      <w:r>
+        <w:rPr>
+          <w:rFonts w:ascii="Cascadia Code ExtraLight" w:hAnsi="Cascadia Code ExtraLight"/>
+          <w:sz w:val="16"/>
+          <w:szCs w:val="16"/>
+          <w:lang w:val="en-US"/>
+        </w:rPr>
+        <w:t xml:space="preserve"> </w:t>
+      </w:r>
+      <w:r>
+        <w:rPr>
+          <w:rFonts w:ascii="Cascadia Code ExtraLight" w:hAnsi="Cascadia Code ExtraLight"/>
+          <w:b/>
+          <w:bCs/>
+          <w:sz w:val="16"/>
+          <w:szCs w:val="16"/>
+          <w:lang w:val="en-US"/>
+        </w:rPr>
+        <w:t>is</w:t>
+      </w:r>
+    </w:p>
+    <w:p>
+      <w:pPr>
+        <w:rPr>
+          <w:rFonts w:ascii="Cascadia Code ExtraLight" w:hAnsi="Cascadia Code ExtraLight"/>
+          <w:sz w:val="16"/>
+          <w:szCs w:val="16"/>
+          <w:lang w:val="en-US"/>
+        </w:rPr>
+      </w:pPr>
+    </w:p>
+    <w:p>
+      <w:pPr>
+        <w:rPr>
+          <w:rFonts w:ascii="Cascadia Code ExtraLight" w:hAnsi="Cascadia Code ExtraLight"/>
+          <w:sz w:val="16"/>
+          <w:szCs w:val="16"/>
+          <w:lang w:val="en-US"/>
+        </w:rPr>
+      </w:pPr>
+      <w:r>
+        <w:rPr>
+          <w:rFonts w:ascii="Cascadia Code ExtraLight" w:hAnsi="Cascadia Code ExtraLight"/>
+          <w:b/>
+          <w:bCs/>
+          <w:sz w:val="16"/>
+          <w:szCs w:val="16"/>
+          <w:lang w:val="en-US"/>
+        </w:rPr>
+        <w:t>signal</w:t>
+      </w:r>
+      <w:r>
+        <w:rPr>
+          <w:rFonts w:ascii="Cascadia Code ExtraLight" w:hAnsi="Cascadia Code ExtraLight"/>
+          <w:sz w:val="16"/>
+          <w:szCs w:val="16"/>
+          <w:lang w:val="en-US"/>
+        </w:rPr>
+        <w:t xml:space="preserve"> </w:t>
+      </w:r>
+      <w:proofErr w:type="spellStart"/>
+      <w:r>
+        <w:rPr>
+          <w:rFonts w:ascii="Cascadia Code ExtraLight" w:hAnsi="Cascadia Code ExtraLight"/>
+          <w:sz w:val="16"/>
+          <w:szCs w:val="16"/>
+          <w:lang w:val="en-US"/>
+        </w:rPr>
+        <w:t>s_output</w:t>
+      </w:r>
+      <w:proofErr w:type="spellEnd"/>
+      <w:r>
+        <w:rPr>
+          <w:rFonts w:ascii="Cascadia Code ExtraLight" w:hAnsi="Cascadia Code ExtraLight"/>
+          <w:sz w:val="16"/>
+          <w:szCs w:val="16"/>
+          <w:lang w:val="en-US"/>
+        </w:rPr>
+        <w:t xml:space="preserve">: </w:t>
+      </w:r>
+      <w:proofErr w:type="spellStart"/>
+      <w:r>
+        <w:rPr>
+          <w:rFonts w:ascii="Cascadia Code ExtraLight" w:hAnsi="Cascadia Code ExtraLight"/>
+          <w:sz w:val="16"/>
+          <w:szCs w:val="16"/>
+          <w:lang w:val="en-US"/>
+        </w:rPr>
+        <w:t>std_logic_vector</w:t>
+      </w:r>
+      <w:proofErr w:type="spellEnd"/>
+      <w:r>
+        <w:rPr>
+          <w:rFonts w:ascii="Cascadia Code ExtraLight" w:hAnsi="Cascadia Code ExtraLight"/>
+          <w:sz w:val="16"/>
+          <w:szCs w:val="16"/>
+          <w:lang w:val="en-US"/>
+        </w:rPr>
+        <w:t xml:space="preserve">(0 </w:t>
+      </w:r>
+      <w:r>
+        <w:rPr>
+          <w:rFonts w:ascii="Cascadia Code ExtraLight" w:hAnsi="Cascadia Code ExtraLight"/>
+          <w:b/>
+          <w:bCs/>
+          <w:sz w:val="16"/>
+          <w:szCs w:val="16"/>
+          <w:lang w:val="en-US"/>
+        </w:rPr>
+        <w:t>to</w:t>
+      </w:r>
+      <w:r>
+        <w:rPr>
+          <w:rFonts w:ascii="Cascadia Code ExtraLight" w:hAnsi="Cascadia Code ExtraLight"/>
+          <w:sz w:val="16"/>
+          <w:szCs w:val="16"/>
+          <w:lang w:val="en-US"/>
+        </w:rPr>
+        <w:t xml:space="preserve"> 7);</w:t>
+      </w:r>
+    </w:p>
+    <w:p>
+      <w:pPr>
+        <w:rPr>
+          <w:rFonts w:ascii="Cascadia Code ExtraLight" w:hAnsi="Cascadia Code ExtraLight"/>
+          <w:sz w:val="16"/>
+          <w:szCs w:val="16"/>
+          <w:lang w:val="en-US"/>
+        </w:rPr>
+      </w:pPr>
+    </w:p>
+    <w:p>
+      <w:pPr>
+        <w:rPr>
+          <w:rFonts w:ascii="Cascadia Code ExtraLight" w:hAnsi="Cascadia Code ExtraLight"/>
+          <w:sz w:val="16"/>
+          <w:szCs w:val="16"/>
+          <w:lang w:val="en-US"/>
+        </w:rPr>
+      </w:pPr>
+      <w:r>
+        <w:rPr>
+          <w:rFonts w:ascii="Cascadia Code ExtraLight" w:hAnsi="Cascadia Code ExtraLight"/>
+          <w:b/>
+          <w:bCs/>
+          <w:sz w:val="16"/>
+          <w:szCs w:val="16"/>
+          <w:lang w:val="en-US"/>
+        </w:rPr>
+        <w:t>begin</w:t>
+      </w:r>
+    </w:p>
+    <w:p>
+      <w:pPr>
+        <w:rPr>
+          <w:rFonts w:ascii="Cascadia Code ExtraLight" w:hAnsi="Cascadia Code ExtraLight"/>
+          <w:sz w:val="16"/>
+          <w:szCs w:val="16"/>
+          <w:lang w:val="en-US"/>
+        </w:rPr>
+      </w:pPr>
+      <w:proofErr w:type="spellStart"/>
+      <w:r>
+        <w:rPr>
+          <w:rFonts w:ascii="Cascadia Code ExtraLight" w:hAnsi="Cascadia Code ExtraLight"/>
+          <w:sz w:val="16"/>
+          <w:szCs w:val="16"/>
+          <w:lang w:val="en-US"/>
+        </w:rPr>
+        <w:t>processor_register</w:t>
+      </w:r>
+      <w:proofErr w:type="spellEnd"/>
+      <w:r>
+        <w:rPr>
+          <w:rFonts w:ascii="Cascadia Code ExtraLight" w:hAnsi="Cascadia Code ExtraLight"/>
+          <w:sz w:val="16"/>
+          <w:szCs w:val="16"/>
+          <w:lang w:val="en-US"/>
+        </w:rPr>
+        <w:t>:  </w:t>
+      </w:r>
+      <w:r>
+        <w:rPr>
+          <w:rFonts w:ascii="Cascadia Code ExtraLight" w:hAnsi="Cascadia Code ExtraLight"/>
+          <w:b/>
+          <w:bCs/>
+          <w:sz w:val="16"/>
+          <w:szCs w:val="16"/>
+          <w:lang w:val="en-US"/>
+        </w:rPr>
+        <w:t>process</w:t>
+      </w:r>
+      <w:r>
+        <w:rPr>
+          <w:rFonts w:ascii="Cascadia Code ExtraLight" w:hAnsi="Cascadia Code ExtraLight"/>
+          <w:sz w:val="16"/>
+          <w:szCs w:val="16"/>
+          <w:lang w:val="en-US"/>
+        </w:rPr>
+        <w:t>(</w:t>
+      </w:r>
+      <w:proofErr w:type="spellStart"/>
+      <w:r>
+        <w:rPr>
+          <w:rFonts w:ascii="Cascadia Code ExtraLight" w:hAnsi="Cascadia Code ExtraLight"/>
+          <w:sz w:val="16"/>
+          <w:szCs w:val="16"/>
+          <w:lang w:val="en-US"/>
+        </w:rPr>
+        <w:t>clk</w:t>
+      </w:r>
+      <w:proofErr w:type="spellEnd"/>
+      <w:r>
+        <w:rPr>
+          <w:rFonts w:ascii="Cascadia Code ExtraLight" w:hAnsi="Cascadia Code ExtraLight"/>
+          <w:sz w:val="16"/>
+          <w:szCs w:val="16"/>
+          <w:lang w:val="en-US"/>
+        </w:rPr>
+        <w:t>, reset)</w:t>
+      </w:r>
+    </w:p>
+    <w:p>
+      <w:pPr>
+        <w:rPr>
+          <w:rFonts w:ascii="Cascadia Code ExtraLight" w:hAnsi="Cascadia Code ExtraLight"/>
+          <w:b/>
+          <w:bCs/>
+          <w:sz w:val="16"/>
+          <w:szCs w:val="16"/>
+          <w:lang w:val="en-US"/>
+        </w:rPr>
+      </w:pPr>
+      <w:r>
+        <w:rPr>
+          <w:rFonts w:ascii="Cascadia Code ExtraLight" w:hAnsi="Cascadia Code ExtraLight"/>
+          <w:b/>
+          <w:bCs/>
+          <w:sz w:val="16"/>
+          <w:szCs w:val="16"/>
+          <w:lang w:val="en-US"/>
+        </w:rPr>
+        <w:t>     begin</w:t>
+      </w:r>
+    </w:p>
+    <w:p>
+      <w:pPr>
+        <w:rPr>
+          <w:rFonts w:ascii="Cascadia Code ExtraLight" w:hAnsi="Cascadia Code ExtraLight"/>
+          <w:sz w:val="16"/>
+          <w:szCs w:val="16"/>
+          <w:lang w:val="en-US"/>
+        </w:rPr>
+      </w:pPr>
+      <w:r>
+        <w:rPr>
+          <w:rFonts w:ascii="Cascadia Code ExtraLight" w:hAnsi="Cascadia Code ExtraLight"/>
+          <w:sz w:val="16"/>
+          <w:szCs w:val="16"/>
+          <w:lang w:val="en-US"/>
+        </w:rPr>
+        <w:t xml:space="preserve">        </w:t>
+      </w:r>
+      <w:r>
+        <w:rPr>
+          <w:rFonts w:ascii="Cascadia Code ExtraLight" w:hAnsi="Cascadia Code ExtraLight"/>
+          <w:b/>
+          <w:bCs/>
+          <w:sz w:val="16"/>
+          <w:szCs w:val="16"/>
+          <w:lang w:val="en-US"/>
+        </w:rPr>
+        <w:t>if</w:t>
+      </w:r>
+      <w:r>
+        <w:rPr>
+          <w:rFonts w:ascii="Cascadia Code ExtraLight" w:hAnsi="Cascadia Code ExtraLight"/>
+          <w:sz w:val="16"/>
+          <w:szCs w:val="16"/>
+          <w:lang w:val="en-US"/>
+        </w:rPr>
+        <w:t xml:space="preserve"> reset = '1' </w:t>
+      </w:r>
+      <w:r>
+        <w:rPr>
+          <w:rFonts w:ascii="Cascadia Code ExtraLight" w:hAnsi="Cascadia Code ExtraLight"/>
+          <w:b/>
+          <w:bCs/>
+          <w:sz w:val="16"/>
+          <w:szCs w:val="16"/>
+          <w:lang w:val="en-US"/>
+        </w:rPr>
+        <w:t>then</w:t>
+      </w:r>
+    </w:p>
+    <w:p>
+      <w:pPr>
+        <w:rPr>
+          <w:rFonts w:ascii="Cascadia Code ExtraLight" w:hAnsi="Cascadia Code ExtraLight"/>
+          <w:sz w:val="16"/>
+          <w:szCs w:val="16"/>
+          <w:lang w:val="en-US"/>
+        </w:rPr>
+      </w:pPr>
+      <w:r>
+        <w:rPr>
+          <w:rFonts w:ascii="Cascadia Code ExtraLight" w:hAnsi="Cascadia Code ExtraLight"/>
+          <w:sz w:val="16"/>
+          <w:szCs w:val="16"/>
+          <w:lang w:val="en-US"/>
+        </w:rPr>
+        <w:t xml:space="preserve">            </w:t>
+      </w:r>
+      <w:proofErr w:type="spellStart"/>
+      <w:r>
+        <w:rPr>
+          <w:rFonts w:ascii="Cascadia Code ExtraLight" w:hAnsi="Cascadia Code ExtraLight"/>
+          <w:sz w:val="16"/>
+          <w:szCs w:val="16"/>
+          <w:lang w:val="en-US"/>
+        </w:rPr>
+        <w:t>s_output</w:t>
+      </w:r>
+      <w:proofErr w:type="spellEnd"/>
+      <w:r>
+        <w:rPr>
+          <w:rFonts w:ascii="Cascadia Code ExtraLight" w:hAnsi="Cascadia Code ExtraLight"/>
+          <w:sz w:val="16"/>
+          <w:szCs w:val="16"/>
+          <w:lang w:val="en-US"/>
+        </w:rPr>
+        <w:t xml:space="preserve"> &lt;= (</w:t>
+      </w:r>
+      <w:r>
+        <w:rPr>
+          <w:rFonts w:ascii="Cascadia Code ExtraLight" w:hAnsi="Cascadia Code ExtraLight"/>
+          <w:b/>
+          <w:bCs/>
+          <w:sz w:val="16"/>
+          <w:szCs w:val="16"/>
+          <w:lang w:val="en-US"/>
+        </w:rPr>
+        <w:t>others</w:t>
+      </w:r>
+      <w:r>
+        <w:rPr>
+          <w:rFonts w:ascii="Cascadia Code ExtraLight" w:hAnsi="Cascadia Code ExtraLight"/>
+          <w:sz w:val="16"/>
+          <w:szCs w:val="16"/>
+          <w:lang w:val="en-US"/>
+        </w:rPr>
+        <w:t xml:space="preserve"> =&gt; '0');</w:t>
+      </w:r>
+    </w:p>
+    <w:p>
+      <w:pPr>
+        <w:rPr>
+          <w:rFonts w:ascii="Cascadia Code ExtraLight" w:hAnsi="Cascadia Code ExtraLight"/>
+          <w:sz w:val="16"/>
+          <w:szCs w:val="16"/>
+          <w:lang w:val="en-US"/>
+        </w:rPr>
+      </w:pPr>
+      <w:r>
+        <w:rPr>
+          <w:rFonts w:ascii="Cascadia Code ExtraLight" w:hAnsi="Cascadia Code ExtraLight"/>
+          <w:sz w:val="16"/>
+          <w:szCs w:val="16"/>
+          <w:lang w:val="en-US"/>
+        </w:rPr>
+        <w:t xml:space="preserve">        </w:t>
+      </w:r>
+      <w:proofErr w:type="spellStart"/>
+      <w:r>
+        <w:rPr>
+          <w:rFonts w:ascii="Cascadia Code ExtraLight" w:hAnsi="Cascadia Code ExtraLight"/>
+          <w:b/>
+          <w:bCs/>
+          <w:sz w:val="16"/>
+          <w:szCs w:val="16"/>
+          <w:lang w:val="en-US"/>
+        </w:rPr>
+        <w:t>elsif</w:t>
+      </w:r>
+      <w:proofErr w:type="spellEnd"/>
+      <w:r>
+        <w:rPr>
+          <w:rFonts w:ascii="Cascadia Code ExtraLight" w:hAnsi="Cascadia Code ExtraLight"/>
+          <w:sz w:val="16"/>
+          <w:szCs w:val="16"/>
+          <w:lang w:val="en-US"/>
+        </w:rPr>
+        <w:t xml:space="preserve"> </w:t>
+      </w:r>
+      <w:proofErr w:type="spellStart"/>
+      <w:r>
+        <w:rPr>
+          <w:rFonts w:ascii="Cascadia Code ExtraLight" w:hAnsi="Cascadia Code ExtraLight"/>
+          <w:sz w:val="16"/>
+          <w:szCs w:val="16"/>
+          <w:lang w:val="en-US"/>
+        </w:rPr>
+        <w:t>rising_edge</w:t>
+      </w:r>
+      <w:proofErr w:type="spellEnd"/>
+      <w:r>
+        <w:rPr>
+          <w:rFonts w:ascii="Cascadia Code ExtraLight" w:hAnsi="Cascadia Code ExtraLight"/>
+          <w:sz w:val="16"/>
+          <w:szCs w:val="16"/>
+          <w:lang w:val="en-US"/>
+        </w:rPr>
+        <w:t>(</w:t>
+      </w:r>
+      <w:proofErr w:type="spellStart"/>
+      <w:r>
+        <w:rPr>
+          <w:rFonts w:ascii="Cascadia Code ExtraLight" w:hAnsi="Cascadia Code ExtraLight"/>
+          <w:sz w:val="16"/>
+          <w:szCs w:val="16"/>
+          <w:lang w:val="en-US"/>
+        </w:rPr>
+        <w:t>clk</w:t>
+      </w:r>
+      <w:proofErr w:type="spellEnd"/>
+      <w:r>
+        <w:rPr>
+          <w:rFonts w:ascii="Cascadia Code ExtraLight" w:hAnsi="Cascadia Code ExtraLight"/>
+          <w:sz w:val="16"/>
+          <w:szCs w:val="16"/>
+          <w:lang w:val="en-US"/>
+        </w:rPr>
+        <w:t xml:space="preserve">) </w:t>
+      </w:r>
+      <w:r>
+        <w:rPr>
+          <w:rFonts w:ascii="Cascadia Code ExtraLight" w:hAnsi="Cascadia Code ExtraLight"/>
+          <w:b/>
+          <w:bCs/>
+          <w:sz w:val="16"/>
+          <w:szCs w:val="16"/>
+          <w:lang w:val="en-US"/>
+        </w:rPr>
+        <w:t>then</w:t>
+      </w:r>
+      <w:r>
+        <w:rPr>
+          <w:rFonts w:ascii="Cascadia Code ExtraLight" w:hAnsi="Cascadia Code ExtraLight"/>
+          <w:sz w:val="16"/>
+          <w:szCs w:val="16"/>
+          <w:lang w:val="en-US"/>
+        </w:rPr>
+        <w:t xml:space="preserve"> </w:t>
+      </w:r>
+      <w:r>
+        <w:rPr>
+          <w:rFonts w:ascii="Cascadia Code ExtraLight" w:hAnsi="Cascadia Code ExtraLight"/>
+          <w:i/>
+          <w:iCs/>
+          <w:sz w:val="16"/>
+          <w:szCs w:val="16"/>
+          <w:lang w:val="en-US"/>
+        </w:rPr>
+        <w:t xml:space="preserve">-- or </w:t>
+      </w:r>
+      <w:proofErr w:type="spellStart"/>
+      <w:r>
+        <w:rPr>
+          <w:rFonts w:ascii="Cascadia Code ExtraLight" w:hAnsi="Cascadia Code ExtraLight"/>
+          <w:i/>
+          <w:iCs/>
+          <w:sz w:val="16"/>
+          <w:szCs w:val="16"/>
+          <w:lang w:val="en-US"/>
+        </w:rPr>
+        <w:t>event'clk</w:t>
+      </w:r>
+      <w:proofErr w:type="spellEnd"/>
+      <w:r>
+        <w:rPr>
+          <w:rFonts w:ascii="Cascadia Code ExtraLight" w:hAnsi="Cascadia Code ExtraLight"/>
+          <w:i/>
+          <w:iCs/>
+          <w:sz w:val="16"/>
+          <w:szCs w:val="16"/>
+          <w:lang w:val="en-US"/>
+        </w:rPr>
+        <w:t xml:space="preserve"> and </w:t>
+      </w:r>
+      <w:proofErr w:type="spellStart"/>
+      <w:r>
+        <w:rPr>
+          <w:rFonts w:ascii="Cascadia Code ExtraLight" w:hAnsi="Cascadia Code ExtraLight"/>
+          <w:i/>
+          <w:iCs/>
+          <w:sz w:val="16"/>
+          <w:szCs w:val="16"/>
+          <w:lang w:val="en-US"/>
+        </w:rPr>
+        <w:t>clk</w:t>
+      </w:r>
+      <w:proofErr w:type="spellEnd"/>
+      <w:r>
+        <w:rPr>
+          <w:rFonts w:ascii="Cascadia Code ExtraLight" w:hAnsi="Cascadia Code ExtraLight"/>
+          <w:i/>
+          <w:iCs/>
+          <w:sz w:val="16"/>
+          <w:szCs w:val="16"/>
+          <w:lang w:val="en-US"/>
+        </w:rPr>
+        <w:t>='1' then</w:t>
+      </w:r>
+    </w:p>
+    <w:p>
+      <w:pPr>
+        <w:rPr>
+          <w:rFonts w:ascii="Cascadia Code ExtraLight" w:hAnsi="Cascadia Code ExtraLight"/>
+          <w:sz w:val="16"/>
+          <w:szCs w:val="16"/>
+          <w:lang w:val="en-US"/>
+        </w:rPr>
+      </w:pPr>
+      <w:r>
+        <w:rPr>
+          <w:rFonts w:ascii="Cascadia Code ExtraLight" w:hAnsi="Cascadia Code ExtraLight"/>
+          <w:sz w:val="16"/>
+          <w:szCs w:val="16"/>
+          <w:lang w:val="en-US"/>
+        </w:rPr>
+        <w:t xml:space="preserve">            </w:t>
+      </w:r>
+      <w:proofErr w:type="spellStart"/>
+      <w:r>
+        <w:rPr>
+          <w:rFonts w:ascii="Cascadia Code ExtraLight" w:hAnsi="Cascadia Code ExtraLight"/>
+          <w:sz w:val="16"/>
+          <w:szCs w:val="16"/>
+          <w:lang w:val="en-US"/>
+        </w:rPr>
+        <w:t>s_output</w:t>
+      </w:r>
+      <w:proofErr w:type="spellEnd"/>
+      <w:r>
+        <w:rPr>
+          <w:rFonts w:ascii="Cascadia Code ExtraLight" w:hAnsi="Cascadia Code ExtraLight"/>
+          <w:sz w:val="16"/>
+          <w:szCs w:val="16"/>
+          <w:lang w:val="en-US"/>
+        </w:rPr>
+        <w:t xml:space="preserve">&lt;= input; </w:t>
+      </w:r>
+    </w:p>
+    <w:p>
+      <w:pPr>
+        <w:rPr>
+          <w:rFonts w:ascii="Cascadia Code ExtraLight" w:hAnsi="Cascadia Code ExtraLight"/>
+          <w:sz w:val="16"/>
+          <w:szCs w:val="16"/>
+          <w:lang w:val="en-US"/>
+        </w:rPr>
+      </w:pPr>
+      <w:r>
+        <w:rPr>
+          <w:rFonts w:ascii="Cascadia Code ExtraLight" w:hAnsi="Cascadia Code ExtraLight"/>
+          <w:sz w:val="16"/>
+          <w:szCs w:val="16"/>
+          <w:lang w:val="en-US"/>
+        </w:rPr>
+        <w:t xml:space="preserve">        </w:t>
+      </w:r>
+      <w:r>
+        <w:rPr>
+          <w:rFonts w:ascii="Cascadia Code ExtraLight" w:hAnsi="Cascadia Code ExtraLight"/>
+          <w:b/>
+          <w:bCs/>
+          <w:sz w:val="16"/>
+          <w:szCs w:val="16"/>
+          <w:lang w:val="en-US"/>
+        </w:rPr>
+        <w:t>end</w:t>
+      </w:r>
+      <w:r>
+        <w:rPr>
+          <w:rFonts w:ascii="Cascadia Code ExtraLight" w:hAnsi="Cascadia Code ExtraLight"/>
+          <w:sz w:val="16"/>
+          <w:szCs w:val="16"/>
+          <w:lang w:val="en-US"/>
+        </w:rPr>
+        <w:t xml:space="preserve"> </w:t>
+      </w:r>
+      <w:r>
+        <w:rPr>
+          <w:rFonts w:ascii="Cascadia Code ExtraLight" w:hAnsi="Cascadia Code ExtraLight"/>
+          <w:b/>
+          <w:bCs/>
+          <w:sz w:val="16"/>
+          <w:szCs w:val="16"/>
+          <w:lang w:val="en-US"/>
+        </w:rPr>
+        <w:t>if</w:t>
+      </w:r>
+      <w:r>
+        <w:rPr>
+          <w:rFonts w:ascii="Cascadia Code ExtraLight" w:hAnsi="Cascadia Code ExtraLight"/>
+          <w:sz w:val="16"/>
+          <w:szCs w:val="16"/>
+          <w:lang w:val="en-US"/>
+        </w:rPr>
+        <w:t>;</w:t>
+      </w:r>
+    </w:p>
+    <w:p>
+      <w:pPr>
+        <w:rPr>
+          <w:rFonts w:ascii="Cascadia Code ExtraLight" w:hAnsi="Cascadia Code ExtraLight"/>
+          <w:sz w:val="16"/>
+          <w:szCs w:val="16"/>
+          <w:lang w:val="en-US"/>
+        </w:rPr>
+      </w:pPr>
+      <w:r>
+        <w:rPr>
+          <w:rFonts w:ascii="Cascadia Code ExtraLight" w:hAnsi="Cascadia Code ExtraLight"/>
+          <w:sz w:val="16"/>
+          <w:szCs w:val="16"/>
+          <w:lang w:val="en-US"/>
+        </w:rPr>
+        <w:t xml:space="preserve">    </w:t>
+      </w:r>
+      <w:r>
+        <w:rPr>
+          <w:rFonts w:ascii="Cascadia Code ExtraLight" w:hAnsi="Cascadia Code ExtraLight"/>
+          <w:b/>
+          <w:bCs/>
+          <w:sz w:val="16"/>
+          <w:szCs w:val="16"/>
+          <w:lang w:val="en-US"/>
+        </w:rPr>
+        <w:t>end</w:t>
+      </w:r>
+      <w:r>
+        <w:rPr>
+          <w:rFonts w:ascii="Cascadia Code ExtraLight" w:hAnsi="Cascadia Code ExtraLight"/>
+          <w:sz w:val="16"/>
+          <w:szCs w:val="16"/>
+          <w:lang w:val="en-US"/>
+        </w:rPr>
+        <w:t xml:space="preserve"> </w:t>
+      </w:r>
+      <w:r>
+        <w:rPr>
+          <w:rFonts w:ascii="Cascadia Code ExtraLight" w:hAnsi="Cascadia Code ExtraLight"/>
+          <w:b/>
+          <w:bCs/>
+          <w:sz w:val="16"/>
+          <w:szCs w:val="16"/>
+          <w:lang w:val="en-US"/>
+        </w:rPr>
+        <w:t>process</w:t>
+      </w:r>
+      <w:r>
+        <w:rPr>
+          <w:rFonts w:ascii="Cascadia Code ExtraLight" w:hAnsi="Cascadia Code ExtraLight"/>
+          <w:sz w:val="16"/>
+          <w:szCs w:val="16"/>
+          <w:lang w:val="en-US"/>
+        </w:rPr>
+        <w:t>;</w:t>
+      </w:r>
+    </w:p>
+    <w:p>
+      <w:pPr>
+        <w:rPr>
+          <w:rFonts w:ascii="Cascadia Code ExtraLight" w:hAnsi="Cascadia Code ExtraLight"/>
+          <w:sz w:val="16"/>
+          <w:szCs w:val="16"/>
+          <w:lang w:val="en-US"/>
+        </w:rPr>
+      </w:pPr>
+      <w:r>
+        <w:rPr>
+          <w:rFonts w:ascii="Cascadia Code ExtraLight" w:hAnsi="Cascadia Code ExtraLight"/>
+          <w:b/>
+          <w:bCs/>
+          <w:sz w:val="16"/>
+          <w:szCs w:val="16"/>
+          <w:lang w:val="en-US"/>
+        </w:rPr>
+        <w:t>end</w:t>
+      </w:r>
+      <w:r>
+        <w:rPr>
+          <w:rFonts w:ascii="Cascadia Code ExtraLight" w:hAnsi="Cascadia Code ExtraLight"/>
+          <w:sz w:val="16"/>
+          <w:szCs w:val="16"/>
+          <w:lang w:val="en-US"/>
+        </w:rPr>
+        <w:t xml:space="preserve"> Behavioral;</w:t>
+      </w:r>
+    </w:p>
+    <w:p>
+      <w:pPr>
+        <w:rPr>
+          <w:rFonts w:ascii="Cascadia Code ExtraLight" w:hAnsi="Cascadia Code ExtraLight"/>
+          <w:sz w:val="16"/>
+          <w:szCs w:val="16"/>
+          <w:lang w:val="en-US"/>
+        </w:rPr>
+      </w:pPr>
+    </w:p>
+    <w:p>
+      <w:pPr>
+        <w:rPr>
+          <w:rFonts w:ascii="Cascadia Code ExtraLight" w:hAnsi="Cascadia Code ExtraLight"/>
+          <w:sz w:val="16"/>
+          <w:szCs w:val="16"/>
+          <w:lang w:val="en-US"/>
+        </w:rPr>
+      </w:pPr>
+      <w:r>
+        <w:rPr>
+          <w:rFonts w:ascii="Cascadia Code ExtraLight" w:hAnsi="Cascadia Code ExtraLight"/>
+          <w:sz w:val="16"/>
+          <w:szCs w:val="16"/>
+          <w:lang w:val="en-US"/>
+        </w:rPr>
+        <w:t xml:space="preserve">output &lt;= </w:t>
+      </w:r>
+      <w:proofErr w:type="spellStart"/>
+      <w:r>
+        <w:rPr>
+          <w:rFonts w:ascii="Cascadia Code ExtraLight" w:hAnsi="Cascadia Code ExtraLight"/>
+          <w:sz w:val="16"/>
+          <w:szCs w:val="16"/>
+          <w:lang w:val="en-US"/>
+        </w:rPr>
+        <w:t>s_output</w:t>
+      </w:r>
+      <w:proofErr w:type="spellEnd"/>
+      <w:r>
+        <w:rPr>
+          <w:rFonts w:ascii="Cascadia Code ExtraLight" w:hAnsi="Cascadia Code ExtraLight"/>
+          <w:sz w:val="16"/>
+          <w:szCs w:val="16"/>
+          <w:lang w:val="en-US"/>
+        </w:rPr>
+        <w:t>;</w:t>
+      </w:r>
+    </w:p>
+    <w:p/>
+    <w:p/>
+    <w:p/>
     <w:p/>
     <w:p/>
     <w:p>
@@ -1650,7 +3769,6 @@
   <w:style w:type="character" w:default="1" w:styleId="DefaultParagraphFont">
     <w:name w:val="Default Paragraph Font"/>
     <w:uiPriority w:val="1"/>
-    <w:semiHidden/>
     <w:unhideWhenUsed/>
   </w:style>
   <w:style w:type="table" w:default="1" w:styleId="TableNormal">

</xml_diff>

<commit_message>
Adding explanation how to use the ModelSim
</commit_message>
<xml_diff>
--- a/1_LINGUAGENS_HDL_E_VHDL/1_VERILOG_VHDL_E_SYSTEMVERILOG/HDL.docx
+++ b/1_LINGUAGENS_HDL_E_VHDL/1_VERILOG_VHDL_E_SYSTEMVERILOG/HDL.docx
@@ -33,70 +33,168 @@
       <w:r>
         <w:t>O VHDL (</w:t>
       </w:r>
+      <w:proofErr w:type="spellStart"/>
       <w:r>
         <w:rPr>
           <w:i/>
           <w:iCs/>
         </w:rPr>
-        <w:t>Very High Speed Integrated Circuit Hardware Description Language</w:t>
-      </w:r>
-      <w:r>
-        <w:t>) é uma das linguagens HDL, talvez a mais importante, utilizadas para descrição de circuitos digitais e sua síntese. Portanto, não é uma linguagem de programação</w:t>
-      </w:r>
-      <w:r>
-        <w:t>!</w:t>
-      </w:r>
-    </w:p>
-    <w:p>
-      <w:pPr>
-        <w:ind w:firstLine="720"/>
-        <w:jc w:val="both"/>
-      </w:pPr>
-      <w:r>
-        <w:t xml:space="preserve"> </w:t>
-      </w:r>
-      <w:r>
-        <w:t>A linguagem VHDL foi desenvolvida com a</w:t>
-      </w:r>
-      <w:r>
-        <w:t xml:space="preserve"> </w:t>
-      </w:r>
-      <w:r>
-        <w:t>necessidade do</w:t>
-      </w:r>
-      <w:r>
-        <w:t xml:space="preserve"> Departamento de </w:t>
-      </w:r>
-      <w:r>
-        <w:t>D</w:t>
-      </w:r>
-      <w:r>
-        <w:t>efesa dos Estados Unidos</w:t>
-      </w:r>
-      <w:r>
-        <w:t xml:space="preserve"> (DARPA)</w:t>
-      </w:r>
-      <w:r>
-        <w:t xml:space="preserve">, </w:t>
-      </w:r>
-      <w:r>
-        <w:t>para documentar</w:t>
-      </w:r>
-      <w:r>
-        <w:t xml:space="preserve"> </w:t>
-      </w:r>
-      <w:r>
-        <w:t xml:space="preserve">e projetar </w:t>
-      </w:r>
-      <w:r>
-        <w:t xml:space="preserve">os circuitos ASIC </w:t>
-      </w:r>
+        <w:t>Very</w:t>
+      </w:r>
+      <w:proofErr w:type="spellEnd"/>
       <w:r>
         <w:rPr>
           <w:i/>
           <w:iCs/>
         </w:rPr>
-        <w:t>(Application-Specific Integrated Circuit)</w:t>
+        <w:t xml:space="preserve"> High </w:t>
+      </w:r>
+      <w:proofErr w:type="spellStart"/>
+      <w:r>
+        <w:rPr>
+          <w:i/>
+          <w:iCs/>
+        </w:rPr>
+        <w:t>Speed</w:t>
+      </w:r>
+      <w:proofErr w:type="spellEnd"/>
+      <w:r>
+        <w:rPr>
+          <w:i/>
+          <w:iCs/>
+        </w:rPr>
+        <w:t xml:space="preserve"> </w:t>
+      </w:r>
+      <w:proofErr w:type="spellStart"/>
+      <w:r>
+        <w:rPr>
+          <w:i/>
+          <w:iCs/>
+        </w:rPr>
+        <w:t>Integrated</w:t>
+      </w:r>
+      <w:proofErr w:type="spellEnd"/>
+      <w:r>
+        <w:rPr>
+          <w:i/>
+          <w:iCs/>
+        </w:rPr>
+        <w:t xml:space="preserve"> Circuit Hardware </w:t>
+      </w:r>
+      <w:proofErr w:type="spellStart"/>
+      <w:r>
+        <w:rPr>
+          <w:i/>
+          <w:iCs/>
+        </w:rPr>
+        <w:t>Description</w:t>
+      </w:r>
+      <w:proofErr w:type="spellEnd"/>
+      <w:r>
+        <w:rPr>
+          <w:i/>
+          <w:iCs/>
+        </w:rPr>
+        <w:t xml:space="preserve"> </w:t>
+      </w:r>
+      <w:proofErr w:type="spellStart"/>
+      <w:r>
+        <w:rPr>
+          <w:i/>
+          <w:iCs/>
+        </w:rPr>
+        <w:t>Language</w:t>
+      </w:r>
+      <w:proofErr w:type="spellEnd"/>
+      <w:r>
+        <w:t>) é uma das linguagens HDL, talvez a mais importante, utilizadas para descrição de circuitos digitais e sua síntese. Portanto, não é uma linguagem de programação</w:t>
+      </w:r>
+      <w:r>
+        <w:t>!</w:t>
+      </w:r>
+    </w:p>
+    <w:p>
+      <w:pPr>
+        <w:ind w:firstLine="720"/>
+        <w:jc w:val="both"/>
+      </w:pPr>
+      <w:r>
+        <w:t xml:space="preserve"> </w:t>
+      </w:r>
+      <w:r>
+        <w:t>A linguagem VHDL foi desenvolvida com a</w:t>
+      </w:r>
+      <w:r>
+        <w:t xml:space="preserve"> </w:t>
+      </w:r>
+      <w:r>
+        <w:t>necessidade do</w:t>
+      </w:r>
+      <w:r>
+        <w:t xml:space="preserve"> Departamento de </w:t>
+      </w:r>
+      <w:r>
+        <w:t>D</w:t>
+      </w:r>
+      <w:r>
+        <w:t>efesa dos Estados Unidos</w:t>
+      </w:r>
+      <w:r>
+        <w:t xml:space="preserve"> (DARPA)</w:t>
+      </w:r>
+      <w:r>
+        <w:t xml:space="preserve">, </w:t>
+      </w:r>
+      <w:r>
+        <w:t>para documentar</w:t>
+      </w:r>
+      <w:r>
+        <w:t xml:space="preserve"> </w:t>
+      </w:r>
+      <w:r>
+        <w:t xml:space="preserve">e projetar </w:t>
+      </w:r>
+      <w:r>
+        <w:t xml:space="preserve">os circuitos ASIC </w:t>
+      </w:r>
+      <w:r>
+        <w:rPr>
+          <w:i/>
+          <w:iCs/>
+        </w:rPr>
+        <w:t>(</w:t>
+      </w:r>
+      <w:proofErr w:type="spellStart"/>
+      <w:r>
+        <w:rPr>
+          <w:i/>
+          <w:iCs/>
+        </w:rPr>
+        <w:t>Application-Specific</w:t>
+      </w:r>
+      <w:proofErr w:type="spellEnd"/>
+      <w:r>
+        <w:rPr>
+          <w:i/>
+          <w:iCs/>
+        </w:rPr>
+        <w:t xml:space="preserve"> </w:t>
+      </w:r>
+      <w:proofErr w:type="spellStart"/>
+      <w:r>
+        <w:rPr>
+          <w:i/>
+          <w:iCs/>
+        </w:rPr>
+        <w:t>Integrated</w:t>
+      </w:r>
+      <w:proofErr w:type="spellEnd"/>
+      <w:r>
+        <w:rPr>
+          <w:i/>
+          <w:iCs/>
+        </w:rPr>
+        <w:t xml:space="preserve"> Circuit)</w:t>
       </w:r>
       <w:r>
         <w:t xml:space="preserve">. </w:t>
@@ -120,7 +218,15 @@
         <w:t xml:space="preserve"> simulação de circuitos digitais. </w:t>
       </w:r>
       <w:r>
-        <w:t>Primeiramente foi concedido à algumas empresas, entre elas: IBM, Texas e Intermetrics; para o desenvolvimento da linguagem e algumas ferramentas para o desenvolvimento</w:t>
+        <w:t xml:space="preserve">Primeiramente foi concedido à algumas empresas, entre elas: IBM, Texas e </w:t>
+      </w:r>
+      <w:proofErr w:type="spellStart"/>
+      <w:r>
+        <w:t>Intermetrics</w:t>
+      </w:r>
+      <w:proofErr w:type="spellEnd"/>
+      <w:r>
+        <w:t>; para o desenvolvimento da linguagem e algumas ferramentas para o desenvolvimento</w:t>
       </w:r>
       <w:r>
         <w:t xml:space="preserve"> </w:t>
@@ -164,8 +270,45 @@
       <w:r>
         <w:t xml:space="preserve">: </w:t>
       </w:r>
-      <w:r>
-        <w:t xml:space="preserve">Verilog, SystemVerilog, SystemC entre outras. Para o projeto de circuitos digitais integrados, a Cadence, por exemplo, utiliza o Verilog em suas ferramentas. </w:t>
+      <w:proofErr w:type="spellStart"/>
+      <w:r>
+        <w:t>Verilog</w:t>
+      </w:r>
+      <w:proofErr w:type="spellEnd"/>
+      <w:r>
+        <w:t xml:space="preserve">, </w:t>
+      </w:r>
+      <w:proofErr w:type="spellStart"/>
+      <w:r>
+        <w:t>SystemVerilog</w:t>
+      </w:r>
+      <w:proofErr w:type="spellEnd"/>
+      <w:r>
+        <w:t xml:space="preserve">, </w:t>
+      </w:r>
+      <w:proofErr w:type="spellStart"/>
+      <w:r>
+        <w:t>SystemC</w:t>
+      </w:r>
+      <w:proofErr w:type="spellEnd"/>
+      <w:r>
+        <w:t xml:space="preserve"> entre outras. Para o projeto de circuitos digitais integrados, a </w:t>
+      </w:r>
+      <w:proofErr w:type="spellStart"/>
+      <w:r>
+        <w:t>Cadence</w:t>
+      </w:r>
+      <w:proofErr w:type="spellEnd"/>
+      <w:r>
+        <w:t xml:space="preserve">, por exemplo, utiliza o </w:t>
+      </w:r>
+      <w:proofErr w:type="spellStart"/>
+      <w:r>
+        <w:t>Verilog</w:t>
+      </w:r>
+      <w:proofErr w:type="spellEnd"/>
+      <w:r>
+        <w:t xml:space="preserve"> em suas ferramentas. </w:t>
       </w:r>
     </w:p>
     <w:p>
@@ -302,13 +445,15 @@
           <w:rFonts w:ascii="Cascadia Code ExtraLight" w:hAnsi="Cascadia Code ExtraLight"/>
           <w:sz w:val="16"/>
           <w:szCs w:val="16"/>
-        </w:rPr>
-      </w:pPr>
-      <w:r>
-        <w:rPr>
-          <w:rFonts w:ascii="Cascadia Code ExtraLight" w:hAnsi="Cascadia Code ExtraLight"/>
-          <w:sz w:val="16"/>
-          <w:szCs w:val="16"/>
+          <w:lang w:val="en-US"/>
+        </w:rPr>
+      </w:pPr>
+      <w:r>
+        <w:rPr>
+          <w:rFonts w:ascii="Cascadia Code ExtraLight" w:hAnsi="Cascadia Code ExtraLight"/>
+          <w:sz w:val="16"/>
+          <w:szCs w:val="16"/>
+          <w:lang w:val="en-US"/>
         </w:rPr>
         <w:t>-- Entity declaration</w:t>
       </w:r>
@@ -320,6 +465,7 @@
           <w:rFonts w:ascii="Cascadia Code ExtraLight" w:hAnsi="Cascadia Code ExtraLight"/>
           <w:sz w:val="16"/>
           <w:szCs w:val="16"/>
+          <w:lang w:val="en-US"/>
         </w:rPr>
       </w:pPr>
       <w:r>
@@ -329,6 +475,7 @@
           <w:bCs/>
           <w:sz w:val="16"/>
           <w:szCs w:val="16"/>
+          <w:lang w:val="en-US"/>
         </w:rPr>
         <w:t>entity</w:t>
       </w:r>
@@ -337,6 +484,7 @@
           <w:rFonts w:ascii="Cascadia Code ExtraLight" w:hAnsi="Cascadia Code ExtraLight"/>
           <w:sz w:val="16"/>
           <w:szCs w:val="16"/>
+          <w:lang w:val="en-US"/>
         </w:rPr>
         <w:t xml:space="preserve"> Example_1 </w:t>
       </w:r>
@@ -347,6 +495,7 @@
           <w:bCs/>
           <w:sz w:val="16"/>
           <w:szCs w:val="16"/>
+          <w:lang w:val="en-US"/>
         </w:rPr>
         <w:t>is</w:t>
       </w:r>
@@ -358,13 +507,15 @@
           <w:rFonts w:ascii="Cascadia Code ExtraLight" w:hAnsi="Cascadia Code ExtraLight"/>
           <w:sz w:val="16"/>
           <w:szCs w:val="16"/>
-        </w:rPr>
-      </w:pPr>
-      <w:r>
-        <w:rPr>
-          <w:rFonts w:ascii="Cascadia Code ExtraLight" w:hAnsi="Cascadia Code ExtraLight"/>
-          <w:sz w:val="16"/>
-          <w:szCs w:val="16"/>
+          <w:lang w:val="en-US"/>
+        </w:rPr>
+      </w:pPr>
+      <w:r>
+        <w:rPr>
+          <w:rFonts w:ascii="Cascadia Code ExtraLight" w:hAnsi="Cascadia Code ExtraLight"/>
+          <w:sz w:val="16"/>
+          <w:szCs w:val="16"/>
+          <w:lang w:val="en-US"/>
         </w:rPr>
         <w:t xml:space="preserve">    </w:t>
       </w:r>
@@ -375,6 +526,7 @@
           <w:bCs/>
           <w:sz w:val="16"/>
           <w:szCs w:val="16"/>
+          <w:lang w:val="en-US"/>
         </w:rPr>
         <w:t>Port</w:t>
       </w:r>
@@ -383,6 +535,7 @@
           <w:rFonts w:ascii="Cascadia Code ExtraLight" w:hAnsi="Cascadia Code ExtraLight"/>
           <w:sz w:val="16"/>
           <w:szCs w:val="16"/>
+          <w:lang w:val="en-US"/>
         </w:rPr>
         <w:t xml:space="preserve"> (</w:t>
       </w:r>
@@ -402,93 +555,205 @@
           <w:rFonts w:ascii="Cascadia Code ExtraLight" w:hAnsi="Cascadia Code ExtraLight"/>
           <w:sz w:val="16"/>
           <w:szCs w:val="16"/>
+          <w:lang w:val="en-US"/>
         </w:rPr>
         <w:t xml:space="preserve">        </w:t>
       </w:r>
-      <w:r>
-        <w:rPr>
-          <w:rFonts w:ascii="Cascadia Code ExtraLight" w:hAnsi="Cascadia Code ExtraLight"/>
-          <w:sz w:val="16"/>
-          <w:szCs w:val="16"/>
-          <w:lang w:val="en-US"/>
-        </w:rPr>
-        <w:t xml:space="preserve">inputA </w:t>
-      </w:r>
-      <w:r>
-        <w:rPr>
-          <w:rFonts w:ascii="Cascadia Code ExtraLight" w:hAnsi="Cascadia Code ExtraLight"/>
-          <w:sz w:val="16"/>
-          <w:szCs w:val="16"/>
-          <w:lang w:val="en-US"/>
-        </w:rPr>
-        <w:t xml:space="preserve">   </w:t>
-      </w:r>
-      <w:r>
-        <w:rPr>
-          <w:rFonts w:ascii="Cascadia Code ExtraLight" w:hAnsi="Cascadia Code ExtraLight"/>
-          <w:sz w:val="16"/>
-          <w:szCs w:val="16"/>
-          <w:lang w:val="en-US"/>
-        </w:rPr>
-        <w:t>: in STD_LOGIC;</w:t>
-      </w:r>
-    </w:p>
-    <w:p>
-      <w:pPr>
-        <w:jc w:val="both"/>
-        <w:rPr>
-          <w:rFonts w:ascii="Cascadia Code ExtraLight" w:hAnsi="Cascadia Code ExtraLight"/>
-          <w:sz w:val="16"/>
-          <w:szCs w:val="16"/>
-          <w:lang w:val="en-US"/>
-        </w:rPr>
-      </w:pPr>
-      <w:r>
-        <w:rPr>
-          <w:rFonts w:ascii="Cascadia Code ExtraLight" w:hAnsi="Cascadia Code ExtraLight"/>
-          <w:sz w:val="16"/>
-          <w:szCs w:val="16"/>
-          <w:lang w:val="en-US"/>
-        </w:rPr>
-        <w:t xml:space="preserve">        inputB </w:t>
-      </w:r>
-      <w:r>
-        <w:rPr>
-          <w:rFonts w:ascii="Cascadia Code ExtraLight" w:hAnsi="Cascadia Code ExtraLight"/>
-          <w:sz w:val="16"/>
-          <w:szCs w:val="16"/>
-          <w:lang w:val="en-US"/>
-        </w:rPr>
-        <w:t xml:space="preserve">   </w:t>
-      </w:r>
-      <w:r>
-        <w:rPr>
-          <w:rFonts w:ascii="Cascadia Code ExtraLight" w:hAnsi="Cascadia Code ExtraLight"/>
-          <w:sz w:val="16"/>
-          <w:szCs w:val="16"/>
-          <w:lang w:val="en-US"/>
-        </w:rPr>
-        <w:t>: in STD_LOGIC;</w:t>
-      </w:r>
-    </w:p>
-    <w:p>
-      <w:pPr>
-        <w:jc w:val="both"/>
-        <w:rPr>
-          <w:rFonts w:ascii="Cascadia Code ExtraLight" w:hAnsi="Cascadia Code ExtraLight"/>
-          <w:sz w:val="16"/>
-          <w:szCs w:val="16"/>
-          <w:lang w:val="en-US"/>
-        </w:rPr>
-      </w:pPr>
-      <w:r>
-        <w:rPr>
-          <w:rFonts w:ascii="Cascadia Code ExtraLight" w:hAnsi="Cascadia Code ExtraLight"/>
-          <w:sz w:val="16"/>
-          <w:szCs w:val="16"/>
-          <w:lang w:val="en-US"/>
-        </w:rPr>
-        <w:t xml:space="preserve">        outputA   : out STD_LOGIC;</w:t>
+      <w:proofErr w:type="spellStart"/>
+      <w:r>
+        <w:rPr>
+          <w:rFonts w:ascii="Cascadia Code ExtraLight" w:hAnsi="Cascadia Code ExtraLight"/>
+          <w:sz w:val="16"/>
+          <w:szCs w:val="16"/>
+          <w:lang w:val="en-US"/>
+        </w:rPr>
+        <w:t>inputA</w:t>
+      </w:r>
+      <w:proofErr w:type="spellEnd"/>
+      <w:r>
+        <w:rPr>
+          <w:rFonts w:ascii="Cascadia Code ExtraLight" w:hAnsi="Cascadia Code ExtraLight"/>
+          <w:sz w:val="16"/>
+          <w:szCs w:val="16"/>
+          <w:lang w:val="en-US"/>
+        </w:rPr>
+        <w:t xml:space="preserve"> </w:t>
+      </w:r>
+      <w:r>
+        <w:rPr>
+          <w:rFonts w:ascii="Cascadia Code ExtraLight" w:hAnsi="Cascadia Code ExtraLight"/>
+          <w:sz w:val="16"/>
+          <w:szCs w:val="16"/>
+          <w:lang w:val="en-US"/>
+        </w:rPr>
+        <w:t xml:space="preserve"> </w:t>
+      </w:r>
+      <w:proofErr w:type="gramStart"/>
+      <w:r>
+        <w:rPr>
+          <w:rFonts w:ascii="Cascadia Code ExtraLight" w:hAnsi="Cascadia Code ExtraLight"/>
+          <w:sz w:val="16"/>
+          <w:szCs w:val="16"/>
+          <w:lang w:val="en-US"/>
+        </w:rPr>
+        <w:t xml:space="preserve">  </w:t>
+      </w:r>
+      <w:r>
+        <w:rPr>
+          <w:rFonts w:ascii="Cascadia Code ExtraLight" w:hAnsi="Cascadia Code ExtraLight"/>
+          <w:sz w:val="16"/>
+          <w:szCs w:val="16"/>
+          <w:lang w:val="en-US"/>
+        </w:rPr>
+        <w:t>:</w:t>
+      </w:r>
+      <w:proofErr w:type="gramEnd"/>
+      <w:r>
+        <w:rPr>
+          <w:rFonts w:ascii="Cascadia Code ExtraLight" w:hAnsi="Cascadia Code ExtraLight"/>
+          <w:sz w:val="16"/>
+          <w:szCs w:val="16"/>
+          <w:lang w:val="en-US"/>
+        </w:rPr>
+        <w:t xml:space="preserve"> in STD_LOGIC;</w:t>
+      </w:r>
+    </w:p>
+    <w:p>
+      <w:pPr>
+        <w:jc w:val="both"/>
+        <w:rPr>
+          <w:rFonts w:ascii="Cascadia Code ExtraLight" w:hAnsi="Cascadia Code ExtraLight"/>
+          <w:sz w:val="16"/>
+          <w:szCs w:val="16"/>
+          <w:lang w:val="en-US"/>
+        </w:rPr>
+      </w:pPr>
+      <w:r>
+        <w:rPr>
+          <w:rFonts w:ascii="Cascadia Code ExtraLight" w:hAnsi="Cascadia Code ExtraLight"/>
+          <w:sz w:val="16"/>
+          <w:szCs w:val="16"/>
+          <w:lang w:val="en-US"/>
+        </w:rPr>
+        <w:t xml:space="preserve">        </w:t>
+      </w:r>
+      <w:proofErr w:type="spellStart"/>
+      <w:r>
+        <w:rPr>
+          <w:rFonts w:ascii="Cascadia Code ExtraLight" w:hAnsi="Cascadia Code ExtraLight"/>
+          <w:sz w:val="16"/>
+          <w:szCs w:val="16"/>
+          <w:lang w:val="en-US"/>
+        </w:rPr>
+        <w:t>inputB</w:t>
+      </w:r>
+      <w:proofErr w:type="spellEnd"/>
+      <w:r>
+        <w:rPr>
+          <w:rFonts w:ascii="Cascadia Code ExtraLight" w:hAnsi="Cascadia Code ExtraLight"/>
+          <w:sz w:val="16"/>
+          <w:szCs w:val="16"/>
+          <w:lang w:val="en-US"/>
+        </w:rPr>
+        <w:t xml:space="preserve"> </w:t>
+      </w:r>
+      <w:r>
+        <w:rPr>
+          <w:rFonts w:ascii="Cascadia Code ExtraLight" w:hAnsi="Cascadia Code ExtraLight"/>
+          <w:sz w:val="16"/>
+          <w:szCs w:val="16"/>
+          <w:lang w:val="en-US"/>
+        </w:rPr>
+        <w:t xml:space="preserve"> </w:t>
+      </w:r>
+      <w:proofErr w:type="gramStart"/>
+      <w:r>
+        <w:rPr>
+          <w:rFonts w:ascii="Cascadia Code ExtraLight" w:hAnsi="Cascadia Code ExtraLight"/>
+          <w:sz w:val="16"/>
+          <w:szCs w:val="16"/>
+          <w:lang w:val="en-US"/>
+        </w:rPr>
+        <w:t xml:space="preserve">  </w:t>
+      </w:r>
+      <w:r>
+        <w:rPr>
+          <w:rFonts w:ascii="Cascadia Code ExtraLight" w:hAnsi="Cascadia Code ExtraLight"/>
+          <w:sz w:val="16"/>
+          <w:szCs w:val="16"/>
+          <w:lang w:val="en-US"/>
+        </w:rPr>
+        <w:t>:</w:t>
+      </w:r>
+      <w:proofErr w:type="gramEnd"/>
+      <w:r>
+        <w:rPr>
+          <w:rFonts w:ascii="Cascadia Code ExtraLight" w:hAnsi="Cascadia Code ExtraLight"/>
+          <w:sz w:val="16"/>
+          <w:szCs w:val="16"/>
+          <w:lang w:val="en-US"/>
+        </w:rPr>
+        <w:t xml:space="preserve"> in STD_LOGIC;</w:t>
+      </w:r>
+    </w:p>
+    <w:p>
+      <w:pPr>
+        <w:jc w:val="both"/>
+        <w:rPr>
+          <w:rFonts w:ascii="Cascadia Code ExtraLight" w:hAnsi="Cascadia Code ExtraLight"/>
+          <w:sz w:val="16"/>
+          <w:szCs w:val="16"/>
+          <w:lang w:val="en-US"/>
+        </w:rPr>
+      </w:pPr>
+      <w:r>
+        <w:rPr>
+          <w:rFonts w:ascii="Cascadia Code ExtraLight" w:hAnsi="Cascadia Code ExtraLight"/>
+          <w:sz w:val="16"/>
+          <w:szCs w:val="16"/>
+          <w:lang w:val="en-US"/>
+        </w:rPr>
+        <w:t xml:space="preserve">        </w:t>
+      </w:r>
+      <w:proofErr w:type="spellStart"/>
+      <w:r>
+        <w:rPr>
+          <w:rFonts w:ascii="Cascadia Code ExtraLight" w:hAnsi="Cascadia Code ExtraLight"/>
+          <w:sz w:val="16"/>
+          <w:szCs w:val="16"/>
+          <w:lang w:val="en-US"/>
+        </w:rPr>
+        <w:t>outputA</w:t>
+      </w:r>
+      <w:proofErr w:type="spellEnd"/>
+      <w:r>
+        <w:rPr>
+          <w:rFonts w:ascii="Cascadia Code ExtraLight" w:hAnsi="Cascadia Code ExtraLight"/>
+          <w:sz w:val="16"/>
+          <w:szCs w:val="16"/>
+          <w:lang w:val="en-US"/>
+        </w:rPr>
+        <w:t xml:space="preserve"> </w:t>
+      </w:r>
+      <w:proofErr w:type="gramStart"/>
+      <w:r>
+        <w:rPr>
+          <w:rFonts w:ascii="Cascadia Code ExtraLight" w:hAnsi="Cascadia Code ExtraLight"/>
+          <w:sz w:val="16"/>
+          <w:szCs w:val="16"/>
+          <w:lang w:val="en-US"/>
+        </w:rPr>
+        <w:t xml:space="preserve">  :</w:t>
+      </w:r>
+      <w:proofErr w:type="gramEnd"/>
+      <w:r>
+        <w:rPr>
+          <w:rFonts w:ascii="Cascadia Code ExtraLight" w:hAnsi="Cascadia Code ExtraLight"/>
+          <w:sz w:val="16"/>
+          <w:szCs w:val="16"/>
+          <w:lang w:val="en-US"/>
+        </w:rPr>
+        <w:t xml:space="preserve"> out STD_LOGIC;</w:t>
       </w:r>
     </w:p>
     <w:p>
@@ -509,8 +774,19 @@
           <w:lang w:val="en-US"/>
         </w:rPr>
         <w:lastRenderedPageBreak/>
-        <w:t xml:space="preserve">        outputB  </w:t>
-      </w:r>
+        <w:t xml:space="preserve">        </w:t>
+      </w:r>
+      <w:proofErr w:type="spellStart"/>
+      <w:r>
+        <w:rPr>
+          <w:rFonts w:ascii="Cascadia Code ExtraLight" w:hAnsi="Cascadia Code ExtraLight"/>
+          <w:sz w:val="16"/>
+          <w:szCs w:val="16"/>
+          <w:lang w:val="en-US"/>
+        </w:rPr>
+        <w:t>outputB</w:t>
+      </w:r>
+      <w:proofErr w:type="spellEnd"/>
       <w:r>
         <w:rPr>
           <w:rFonts w:ascii="Cascadia Code ExtraLight" w:hAnsi="Cascadia Code ExtraLight"/>
@@ -520,6 +796,25 @@
         </w:rPr>
         <w:t xml:space="preserve"> </w:t>
       </w:r>
+      <w:proofErr w:type="gramStart"/>
+      <w:r>
+        <w:rPr>
+          <w:rFonts w:ascii="Cascadia Code ExtraLight" w:hAnsi="Cascadia Code ExtraLight"/>
+          <w:sz w:val="16"/>
+          <w:szCs w:val="16"/>
+          <w:lang w:val="en-US"/>
+        </w:rPr>
+        <w:t xml:space="preserve"> </w:t>
+      </w:r>
+      <w:r>
+        <w:rPr>
+          <w:rFonts w:ascii="Cascadia Code ExtraLight" w:hAnsi="Cascadia Code ExtraLight"/>
+          <w:sz w:val="16"/>
+          <w:szCs w:val="16"/>
+          <w:lang w:val="en-US"/>
+        </w:rPr>
+        <w:t xml:space="preserve"> </w:t>
+      </w:r>
       <w:r>
         <w:rPr>
           <w:rFonts w:ascii="Cascadia Code ExtraLight" w:hAnsi="Cascadia Code ExtraLight"/>
@@ -529,6 +824,7 @@
         </w:rPr>
         <w:t>:</w:t>
       </w:r>
+      <w:proofErr w:type="gramEnd"/>
       <w:r>
         <w:rPr>
           <w:rFonts w:ascii="Cascadia Code ExtraLight" w:hAnsi="Cascadia Code ExtraLight"/>
@@ -722,27 +1018,147 @@
           <w:szCs w:val="16"/>
           <w:lang w:val="en-US"/>
         </w:rPr>
-        <w:t xml:space="preserve">    outputA &lt;= inputA AND inputB;</w:t>
-      </w:r>
-    </w:p>
-    <w:p>
-      <w:pPr>
-        <w:jc w:val="both"/>
-        <w:rPr>
-          <w:rFonts w:ascii="Cascadia Code ExtraLight" w:hAnsi="Cascadia Code ExtraLight"/>
-          <w:sz w:val="16"/>
-          <w:szCs w:val="16"/>
-          <w:lang w:val="en-US"/>
-        </w:rPr>
-      </w:pPr>
-      <w:r>
-        <w:rPr>
-          <w:rFonts w:ascii="Cascadia Code ExtraLight" w:hAnsi="Cascadia Code ExtraLight"/>
-          <w:sz w:val="16"/>
-          <w:szCs w:val="16"/>
-          <w:lang w:val="en-US"/>
-        </w:rPr>
-        <w:t xml:space="preserve">    outputB &lt;= inputA OR inputB;</w:t>
+        <w:t xml:space="preserve">    </w:t>
+      </w:r>
+      <w:proofErr w:type="spellStart"/>
+      <w:r>
+        <w:rPr>
+          <w:rFonts w:ascii="Cascadia Code ExtraLight" w:hAnsi="Cascadia Code ExtraLight"/>
+          <w:sz w:val="16"/>
+          <w:szCs w:val="16"/>
+          <w:lang w:val="en-US"/>
+        </w:rPr>
+        <w:t>outputA</w:t>
+      </w:r>
+      <w:proofErr w:type="spellEnd"/>
+      <w:r>
+        <w:rPr>
+          <w:rFonts w:ascii="Cascadia Code ExtraLight" w:hAnsi="Cascadia Code ExtraLight"/>
+          <w:sz w:val="16"/>
+          <w:szCs w:val="16"/>
+          <w:lang w:val="en-US"/>
+        </w:rPr>
+        <w:t xml:space="preserve"> &lt;= </w:t>
+      </w:r>
+      <w:proofErr w:type="spellStart"/>
+      <w:r>
+        <w:rPr>
+          <w:rFonts w:ascii="Cascadia Code ExtraLight" w:hAnsi="Cascadia Code ExtraLight"/>
+          <w:sz w:val="16"/>
+          <w:szCs w:val="16"/>
+          <w:lang w:val="en-US"/>
+        </w:rPr>
+        <w:t>inputA</w:t>
+      </w:r>
+      <w:proofErr w:type="spellEnd"/>
+      <w:r>
+        <w:rPr>
+          <w:rFonts w:ascii="Cascadia Code ExtraLight" w:hAnsi="Cascadia Code ExtraLight"/>
+          <w:sz w:val="16"/>
+          <w:szCs w:val="16"/>
+          <w:lang w:val="en-US"/>
+        </w:rPr>
+        <w:t xml:space="preserve"> AND </w:t>
+      </w:r>
+      <w:proofErr w:type="spellStart"/>
+      <w:r>
+        <w:rPr>
+          <w:rFonts w:ascii="Cascadia Code ExtraLight" w:hAnsi="Cascadia Code ExtraLight"/>
+          <w:sz w:val="16"/>
+          <w:szCs w:val="16"/>
+          <w:lang w:val="en-US"/>
+        </w:rPr>
+        <w:t>inputB</w:t>
+      </w:r>
+      <w:proofErr w:type="spellEnd"/>
+      <w:r>
+        <w:rPr>
+          <w:rFonts w:ascii="Cascadia Code ExtraLight" w:hAnsi="Cascadia Code ExtraLight"/>
+          <w:sz w:val="16"/>
+          <w:szCs w:val="16"/>
+          <w:lang w:val="en-US"/>
+        </w:rPr>
+        <w:t>;</w:t>
+      </w:r>
+    </w:p>
+    <w:p>
+      <w:pPr>
+        <w:jc w:val="both"/>
+        <w:rPr>
+          <w:rFonts w:ascii="Cascadia Code ExtraLight" w:hAnsi="Cascadia Code ExtraLight"/>
+          <w:sz w:val="16"/>
+          <w:szCs w:val="16"/>
+          <w:lang w:val="en-US"/>
+        </w:rPr>
+      </w:pPr>
+      <w:r>
+        <w:rPr>
+          <w:rFonts w:ascii="Cascadia Code ExtraLight" w:hAnsi="Cascadia Code ExtraLight"/>
+          <w:sz w:val="16"/>
+          <w:szCs w:val="16"/>
+          <w:lang w:val="en-US"/>
+        </w:rPr>
+        <w:t xml:space="preserve">    </w:t>
+      </w:r>
+      <w:proofErr w:type="spellStart"/>
+      <w:r>
+        <w:rPr>
+          <w:rFonts w:ascii="Cascadia Code ExtraLight" w:hAnsi="Cascadia Code ExtraLight"/>
+          <w:sz w:val="16"/>
+          <w:szCs w:val="16"/>
+          <w:lang w:val="en-US"/>
+        </w:rPr>
+        <w:t>outputB</w:t>
+      </w:r>
+      <w:proofErr w:type="spellEnd"/>
+      <w:r>
+        <w:rPr>
+          <w:rFonts w:ascii="Cascadia Code ExtraLight" w:hAnsi="Cascadia Code ExtraLight"/>
+          <w:sz w:val="16"/>
+          <w:szCs w:val="16"/>
+          <w:lang w:val="en-US"/>
+        </w:rPr>
+        <w:t xml:space="preserve"> &lt;= </w:t>
+      </w:r>
+      <w:proofErr w:type="spellStart"/>
+      <w:r>
+        <w:rPr>
+          <w:rFonts w:ascii="Cascadia Code ExtraLight" w:hAnsi="Cascadia Code ExtraLight"/>
+          <w:sz w:val="16"/>
+          <w:szCs w:val="16"/>
+          <w:lang w:val="en-US"/>
+        </w:rPr>
+        <w:t>inputA</w:t>
+      </w:r>
+      <w:proofErr w:type="spellEnd"/>
+      <w:r>
+        <w:rPr>
+          <w:rFonts w:ascii="Cascadia Code ExtraLight" w:hAnsi="Cascadia Code ExtraLight"/>
+          <w:sz w:val="16"/>
+          <w:szCs w:val="16"/>
+          <w:lang w:val="en-US"/>
+        </w:rPr>
+        <w:t xml:space="preserve"> OR </w:t>
+      </w:r>
+      <w:proofErr w:type="spellStart"/>
+      <w:r>
+        <w:rPr>
+          <w:rFonts w:ascii="Cascadia Code ExtraLight" w:hAnsi="Cascadia Code ExtraLight"/>
+          <w:sz w:val="16"/>
+          <w:szCs w:val="16"/>
+          <w:lang w:val="en-US"/>
+        </w:rPr>
+        <w:t>inputB</w:t>
+      </w:r>
+      <w:proofErr w:type="spellEnd"/>
+      <w:r>
+        <w:rPr>
+          <w:rFonts w:ascii="Cascadia Code ExtraLight" w:hAnsi="Cascadia Code ExtraLight"/>
+          <w:sz w:val="16"/>
+          <w:szCs w:val="16"/>
+          <w:lang w:val="en-US"/>
+        </w:rPr>
+        <w:t>;</w:t>
       </w:r>
     </w:p>
     <w:p>
@@ -802,6 +1218,7 @@
       <w:r>
         <w:t xml:space="preserve"> entidade temos os </w:t>
       </w:r>
+      <w:proofErr w:type="spellStart"/>
       <w:r>
         <w:rPr>
           <w:i/>
@@ -809,6 +1226,7 @@
         </w:rPr>
         <w:t>ports</w:t>
       </w:r>
+      <w:proofErr w:type="spellEnd"/>
       <w:r>
         <w:t xml:space="preserve"> que são as entradas</w:t>
       </w:r>
@@ -858,84 +1276,140 @@
           <w:i/>
           <w:iCs/>
         </w:rPr>
-        <w:t>case sensitive</w:t>
-      </w:r>
-      <w:r>
-        <w:t>. Portanto a nomenclatura “</w:t>
-      </w:r>
-      <w:r>
-        <w:t>input</w:t>
-      </w:r>
-      <w:r>
-        <w:t>_1” e “</w:t>
-      </w:r>
-      <w:r>
-        <w:t>INPUT</w:t>
-      </w:r>
-      <w:r>
-        <w:t xml:space="preserve">_1” são </w:t>
-      </w:r>
-      <w:r>
-        <w:t>os mesmos sinais</w:t>
-      </w:r>
-      <w:r>
-        <w:t>.</w:t>
-      </w:r>
-    </w:p>
-    <w:p>
-      <w:pPr>
-        <w:ind w:firstLine="720"/>
-        <w:jc w:val="both"/>
-      </w:pPr>
-      <w:r>
-        <w:t>O tipo</w:t>
-      </w:r>
-      <w:r>
-        <w:t xml:space="preserve"> STD_LOGIC é utilizada para </w:t>
-      </w:r>
-      <w:r>
-        <w:t xml:space="preserve">declarar </w:t>
-      </w:r>
-      <w:r>
-        <w:t xml:space="preserve">sinais de somente 1 bit, já o STD_LOGIC_VECTOR é utilizada geralmente para declarar sinais de mais de um bit usando o designador (X downto Y) ou (Y to X). O </w:t>
-      </w:r>
+        <w:t xml:space="preserve">case </w:t>
+      </w:r>
+      <w:proofErr w:type="spellStart"/>
       <w:r>
         <w:rPr>
           <w:i/>
           <w:iCs/>
         </w:rPr>
+        <w:t>sensitive</w:t>
+      </w:r>
+      <w:proofErr w:type="spellEnd"/>
+      <w:r>
+        <w:t>. Portanto a nomenclatura “</w:t>
+      </w:r>
+      <w:r>
+        <w:t>input</w:t>
+      </w:r>
+      <w:r>
+        <w:t>_1” e “</w:t>
+      </w:r>
+      <w:r>
+        <w:t>INPUT</w:t>
+      </w:r>
+      <w:r>
+        <w:t xml:space="preserve">_1” são </w:t>
+      </w:r>
+      <w:r>
+        <w:t>os mesmos sinais</w:t>
+      </w:r>
+      <w:r>
+        <w:t>.</w:t>
+      </w:r>
+    </w:p>
+    <w:p>
+      <w:pPr>
+        <w:ind w:firstLine="720"/>
+        <w:jc w:val="both"/>
+      </w:pPr>
+      <w:r>
+        <w:t>O tipo</w:t>
+      </w:r>
+      <w:r>
+        <w:t xml:space="preserve"> STD_LOGIC é utilizada para </w:t>
+      </w:r>
+      <w:r>
+        <w:t xml:space="preserve">declarar </w:t>
+      </w:r>
+      <w:r>
+        <w:t xml:space="preserve">sinais de somente 1 bit, já o STD_LOGIC_VECTOR é utilizada geralmente para declarar sinais de mais de um bit usando o designador (X </w:t>
+      </w:r>
+      <w:proofErr w:type="spellStart"/>
+      <w:r>
         <w:t>downto</w:t>
       </w:r>
-      <w:r>
-        <w:t xml:space="preserve"> é para caracterizar um sinal </w:t>
-      </w:r>
+      <w:proofErr w:type="spellEnd"/>
+      <w:r>
+        <w:t xml:space="preserve"> Y) ou (Y </w:t>
+      </w:r>
+      <w:proofErr w:type="spellStart"/>
+      <w:r>
+        <w:t>to</w:t>
+      </w:r>
+      <w:proofErr w:type="spellEnd"/>
+      <w:r>
+        <w:t xml:space="preserve"> X). O </w:t>
+      </w:r>
+      <w:proofErr w:type="spellStart"/>
       <w:r>
         <w:rPr>
           <w:i/>
           <w:iCs/>
         </w:rPr>
-        <w:t>little endian</w:t>
-      </w:r>
-      <w:r>
-        <w:t xml:space="preserve"> e o </w:t>
-      </w:r>
+        <w:t>downto</w:t>
+      </w:r>
+      <w:proofErr w:type="spellEnd"/>
+      <w:r>
+        <w:t xml:space="preserve"> é para caracterizar um sinal </w:t>
+      </w:r>
+      <w:proofErr w:type="spellStart"/>
       <w:r>
         <w:rPr>
           <w:i/>
           <w:iCs/>
         </w:rPr>
-        <w:t>to</w:t>
-      </w:r>
-      <w:r>
-        <w:t xml:space="preserve"> para </w:t>
-      </w:r>
+        <w:t>little</w:t>
+      </w:r>
+      <w:proofErr w:type="spellEnd"/>
       <w:r>
         <w:rPr>
           <w:i/>
           <w:iCs/>
         </w:rPr>
-        <w:t>big endian</w:t>
-      </w:r>
+        <w:t xml:space="preserve"> </w:t>
+      </w:r>
+      <w:proofErr w:type="spellStart"/>
+      <w:r>
+        <w:rPr>
+          <w:i/>
+          <w:iCs/>
+        </w:rPr>
+        <w:t>endian</w:t>
+      </w:r>
+      <w:proofErr w:type="spellEnd"/>
+      <w:r>
+        <w:t xml:space="preserve"> e o </w:t>
+      </w:r>
+      <w:proofErr w:type="spellStart"/>
+      <w:r>
+        <w:rPr>
+          <w:i/>
+          <w:iCs/>
+        </w:rPr>
+        <w:t>to</w:t>
+      </w:r>
+      <w:proofErr w:type="spellEnd"/>
+      <w:r>
+        <w:t xml:space="preserve"> para </w:t>
+      </w:r>
+      <w:r>
+        <w:rPr>
+          <w:i/>
+          <w:iCs/>
+        </w:rPr>
+        <w:t xml:space="preserve">big </w:t>
+      </w:r>
+      <w:proofErr w:type="spellStart"/>
+      <w:r>
+        <w:rPr>
+          <w:i/>
+          <w:iCs/>
+        </w:rPr>
+        <w:t>endian</w:t>
+      </w:r>
+      <w:proofErr w:type="spellEnd"/>
       <w:r>
         <w:t>.</w:t>
       </w:r>
@@ -960,9 +1434,11 @@
       <w:r>
         <w:t>“</w:t>
       </w:r>
+      <w:proofErr w:type="spellStart"/>
       <w:r>
         <w:t>outputA</w:t>
       </w:r>
+      <w:proofErr w:type="spellEnd"/>
       <w:r>
         <w:t>”</w:t>
       </w:r>
@@ -972,9 +1448,11 @@
       <w:r>
         <w:t>“</w:t>
       </w:r>
+      <w:proofErr w:type="spellStart"/>
       <w:r>
         <w:t>outputB</w:t>
       </w:r>
+      <w:proofErr w:type="spellEnd"/>
       <w:r>
         <w:t>”</w:t>
       </w:r>
@@ -1173,8 +1651,13 @@
         <w:fldChar w:fldCharType="end"/>
       </w:r>
       <w:r>
-        <w:t>: AND gate</w:t>
-      </w:r>
+        <w:t xml:space="preserve">: AND </w:t>
+      </w:r>
+      <w:proofErr w:type="spellStart"/>
+      <w:r>
+        <w:t>gate</w:t>
+      </w:r>
+      <w:proofErr w:type="spellEnd"/>
     </w:p>
     <w:p>
       <w:pPr>
@@ -1257,8 +1740,13 @@
         <w:fldChar w:fldCharType="end"/>
       </w:r>
       <w:r>
-        <w:t>: OR gate</w:t>
-      </w:r>
+        <w:t xml:space="preserve">: OR </w:t>
+      </w:r>
+      <w:proofErr w:type="spellStart"/>
+      <w:r>
+        <w:t>gate</w:t>
+      </w:r>
+      <w:proofErr w:type="spellEnd"/>
     </w:p>
     <w:p>
       <w:pPr>
@@ -1277,53 +1765,103 @@
           <w:i/>
           <w:iCs/>
         </w:rPr>
-        <w:t>Look-Up table (LUT)</w:t>
-      </w:r>
-      <w:r>
-        <w:t xml:space="preserve"> são memórias que foram programadas pelo sistema</w:t>
-      </w:r>
-      <w:r>
-        <w:t>,</w:t>
-      </w:r>
-      <w:r>
-        <w:t xml:space="preserve"> que neste caso utilizamos o </w:t>
-      </w:r>
+        <w:t>Look-</w:t>
+      </w:r>
+      <w:proofErr w:type="spellStart"/>
       <w:r>
         <w:rPr>
           <w:i/>
           <w:iCs/>
         </w:rPr>
-        <w:t>Quartus</w:t>
-      </w:r>
-      <w:r>
-        <w:t xml:space="preserve">. Dependendo da FPGA estas memórias podem ser </w:t>
-      </w:r>
+        <w:t>Up</w:t>
+      </w:r>
+      <w:proofErr w:type="spellEnd"/>
       <w:r>
         <w:rPr>
           <w:i/>
           <w:iCs/>
         </w:rPr>
-        <w:t>SRAM</w:t>
-      </w:r>
-      <w:r>
-        <w:t xml:space="preserve">, </w:t>
-      </w:r>
+        <w:t xml:space="preserve"> </w:t>
+      </w:r>
+      <w:proofErr w:type="spellStart"/>
       <w:r>
         <w:rPr>
           <w:i/>
           <w:iCs/>
         </w:rPr>
-        <w:t>Flash</w:t>
-      </w:r>
-      <w:r>
-        <w:t xml:space="preserve"> ou</w:t>
-      </w:r>
+        <w:t>table</w:t>
+      </w:r>
+      <w:proofErr w:type="spellEnd"/>
       <w:r>
         <w:rPr>
           <w:i/>
           <w:iCs/>
         </w:rPr>
-        <w:t xml:space="preserve"> Anti-Fuse. </w:t>
+        <w:t xml:space="preserve"> (LUT)</w:t>
+      </w:r>
+      <w:r>
+        <w:t xml:space="preserve"> são memórias que foram programadas pelo sistema</w:t>
+      </w:r>
+      <w:r>
+        <w:t>,</w:t>
+      </w:r>
+      <w:r>
+        <w:t xml:space="preserve"> que neste caso utilizamos o </w:t>
+      </w:r>
+      <w:proofErr w:type="spellStart"/>
+      <w:r>
+        <w:rPr>
+          <w:i/>
+          <w:iCs/>
+        </w:rPr>
+        <w:t>Quartus</w:t>
+      </w:r>
+      <w:proofErr w:type="spellEnd"/>
+      <w:r>
+        <w:t xml:space="preserve">. Dependendo da FPGA estas memórias podem ser </w:t>
+      </w:r>
+      <w:r>
+        <w:rPr>
+          <w:i/>
+          <w:iCs/>
+        </w:rPr>
+        <w:t>SRAM</w:t>
+      </w:r>
+      <w:r>
+        <w:t xml:space="preserve">, </w:t>
+      </w:r>
+      <w:r>
+        <w:rPr>
+          <w:i/>
+          <w:iCs/>
+        </w:rPr>
+        <w:t>Flash</w:t>
+      </w:r>
+      <w:r>
+        <w:t xml:space="preserve"> ou</w:t>
+      </w:r>
+      <w:r>
+        <w:rPr>
+          <w:i/>
+          <w:iCs/>
+        </w:rPr>
+        <w:t xml:space="preserve"> </w:t>
+      </w:r>
+      <w:proofErr w:type="spellStart"/>
+      <w:r>
+        <w:rPr>
+          <w:i/>
+          <w:iCs/>
+        </w:rPr>
+        <w:t>Anti-Fuse</w:t>
+      </w:r>
+      <w:proofErr w:type="spellEnd"/>
+      <w:r>
+        <w:rPr>
+          <w:i/>
+          <w:iCs/>
+        </w:rPr>
+        <w:t xml:space="preserve">. </w:t>
       </w:r>
     </w:p>
     <w:p>
@@ -1374,7 +1912,15 @@
         <w:t>FLASH</w:t>
       </w:r>
       <w:r>
-        <w:t xml:space="preserve"> transfira o conteúdo para as LUTs da FPGA. Este processo pode levar alguns milissegundos para ser completado.</w:t>
+        <w:t xml:space="preserve"> transfira o conteúdo para as </w:t>
+      </w:r>
+      <w:proofErr w:type="spellStart"/>
+      <w:r>
+        <w:t>LUTs</w:t>
+      </w:r>
+      <w:proofErr w:type="spellEnd"/>
+      <w:r>
+        <w:t xml:space="preserve"> da FPGA. Este processo pode levar alguns milissegundos para ser completado.</w:t>
       </w:r>
     </w:p>
     <w:p>
@@ -1396,7 +1942,13 @@
         <w:jc w:val="both"/>
       </w:pPr>
       <w:r>
-        <w:t>Um exemplo de circuitos sequencial, ou seja, com memória</w:t>
+        <w:t xml:space="preserve">Um exemplo de circuitos sequencial, ou seja, </w:t>
+      </w:r>
+      <w:r>
+        <w:t>um circuito com</w:t>
+      </w:r>
+      <w:r>
+        <w:t xml:space="preserve"> memória</w:t>
       </w:r>
       <w:r>
         <w:t>,</w:t>
@@ -1595,7 +2147,27 @@
           <w:szCs w:val="16"/>
           <w:lang w:val="en-US"/>
         </w:rPr>
-        <w:t xml:space="preserve"> register_top_level </w:t>
+        <w:t xml:space="preserve"> </w:t>
+      </w:r>
+      <w:proofErr w:type="spellStart"/>
+      <w:r>
+        <w:rPr>
+          <w:rFonts w:ascii="Cascadia Code ExtraLight" w:hAnsi="Cascadia Code ExtraLight"/>
+          <w:sz w:val="16"/>
+          <w:szCs w:val="16"/>
+          <w:lang w:val="en-US"/>
+        </w:rPr>
+        <w:t>register_top_level</w:t>
+      </w:r>
+      <w:proofErr w:type="spellEnd"/>
+      <w:r>
+        <w:rPr>
+          <w:rFonts w:ascii="Cascadia Code ExtraLight" w:hAnsi="Cascadia Code ExtraLight"/>
+          <w:sz w:val="16"/>
+          <w:szCs w:val="16"/>
+          <w:lang w:val="en-US"/>
+        </w:rPr>
+        <w:t xml:space="preserve"> </w:t>
       </w:r>
       <w:r>
         <w:rPr>
@@ -1664,8 +2236,49 @@
           <w:szCs w:val="16"/>
           <w:lang w:val="en-US"/>
         </w:rPr>
-        <w:t xml:space="preserve">        clk     : </w:t>
-      </w:r>
+        <w:t xml:space="preserve">        </w:t>
+      </w:r>
+      <w:proofErr w:type="spellStart"/>
+      <w:r>
+        <w:rPr>
+          <w:rFonts w:ascii="Cascadia Code ExtraLight" w:hAnsi="Cascadia Code ExtraLight"/>
+          <w:sz w:val="16"/>
+          <w:szCs w:val="16"/>
+          <w:lang w:val="en-US"/>
+        </w:rPr>
+        <w:t>clk</w:t>
+      </w:r>
+      <w:proofErr w:type="spellEnd"/>
+      <w:r>
+        <w:rPr>
+          <w:rFonts w:ascii="Cascadia Code ExtraLight" w:hAnsi="Cascadia Code ExtraLight"/>
+          <w:sz w:val="16"/>
+          <w:szCs w:val="16"/>
+          <w:lang w:val="en-US"/>
+        </w:rPr>
+        <w:t xml:space="preserve">   </w:t>
+      </w:r>
+      <w:proofErr w:type="gramStart"/>
+      <w:r>
+        <w:rPr>
+          <w:rFonts w:ascii="Cascadia Code ExtraLight" w:hAnsi="Cascadia Code ExtraLight"/>
+          <w:sz w:val="16"/>
+          <w:szCs w:val="16"/>
+          <w:lang w:val="en-US"/>
+        </w:rPr>
+        <w:t>  :</w:t>
+      </w:r>
+      <w:proofErr w:type="gramEnd"/>
+      <w:r>
+        <w:rPr>
+          <w:rFonts w:ascii="Cascadia Code ExtraLight" w:hAnsi="Cascadia Code ExtraLight"/>
+          <w:sz w:val="16"/>
+          <w:szCs w:val="16"/>
+          <w:lang w:val="en-US"/>
+        </w:rPr>
+        <w:t xml:space="preserve"> </w:t>
+      </w:r>
+      <w:proofErr w:type="gramStart"/>
       <w:r>
         <w:rPr>
           <w:rFonts w:ascii="Cascadia Code ExtraLight" w:hAnsi="Cascadia Code ExtraLight"/>
@@ -1684,27 +2297,58 @@
           <w:szCs w:val="16"/>
           <w:lang w:val="en-US"/>
         </w:rPr>
-        <w:t xml:space="preserve">  STD_LOGIC;</w:t>
-      </w:r>
-    </w:p>
-    <w:p>
-      <w:pPr>
-        <w:rPr>
-          <w:rFonts w:ascii="Cascadia Code ExtraLight" w:hAnsi="Cascadia Code ExtraLight"/>
-          <w:sz w:val="16"/>
-          <w:szCs w:val="16"/>
-          <w:lang w:val="en-US"/>
-        </w:rPr>
-      </w:pPr>
-      <w:r>
-        <w:rPr>
-          <w:rFonts w:ascii="Cascadia Code ExtraLight" w:hAnsi="Cascadia Code ExtraLight"/>
-          <w:sz w:val="16"/>
-          <w:szCs w:val="16"/>
-          <w:lang w:val="en-US"/>
-        </w:rPr>
-        <w:t xml:space="preserve">        reset   : </w:t>
-      </w:r>
+        <w:t xml:space="preserve">  STD</w:t>
+      </w:r>
+      <w:proofErr w:type="gramEnd"/>
+      <w:r>
+        <w:rPr>
+          <w:rFonts w:ascii="Cascadia Code ExtraLight" w:hAnsi="Cascadia Code ExtraLight"/>
+          <w:sz w:val="16"/>
+          <w:szCs w:val="16"/>
+          <w:lang w:val="en-US"/>
+        </w:rPr>
+        <w:t>_LOGIC;</w:t>
+      </w:r>
+    </w:p>
+    <w:p>
+      <w:pPr>
+        <w:rPr>
+          <w:rFonts w:ascii="Cascadia Code ExtraLight" w:hAnsi="Cascadia Code ExtraLight"/>
+          <w:sz w:val="16"/>
+          <w:szCs w:val="16"/>
+          <w:lang w:val="en-US"/>
+        </w:rPr>
+      </w:pPr>
+      <w:r>
+        <w:rPr>
+          <w:rFonts w:ascii="Cascadia Code ExtraLight" w:hAnsi="Cascadia Code ExtraLight"/>
+          <w:sz w:val="16"/>
+          <w:szCs w:val="16"/>
+          <w:lang w:val="en-US"/>
+        </w:rPr>
+        <w:t xml:space="preserve">        reset </w:t>
+      </w:r>
+      <w:proofErr w:type="gramStart"/>
+      <w:r>
+        <w:rPr>
+          <w:rFonts w:ascii="Cascadia Code ExtraLight" w:hAnsi="Cascadia Code ExtraLight"/>
+          <w:sz w:val="16"/>
+          <w:szCs w:val="16"/>
+          <w:lang w:val="en-US"/>
+        </w:rPr>
+        <w:t>  :</w:t>
+      </w:r>
+      <w:proofErr w:type="gramEnd"/>
+      <w:r>
+        <w:rPr>
+          <w:rFonts w:ascii="Cascadia Code ExtraLight" w:hAnsi="Cascadia Code ExtraLight"/>
+          <w:sz w:val="16"/>
+          <w:szCs w:val="16"/>
+          <w:lang w:val="en-US"/>
+        </w:rPr>
+        <w:t xml:space="preserve"> </w:t>
+      </w:r>
+      <w:proofErr w:type="gramStart"/>
       <w:r>
         <w:rPr>
           <w:rFonts w:ascii="Cascadia Code ExtraLight" w:hAnsi="Cascadia Code ExtraLight"/>
@@ -1723,7 +2367,17 @@
           <w:szCs w:val="16"/>
           <w:lang w:val="en-US"/>
         </w:rPr>
-        <w:t xml:space="preserve">  STD_LOGIC;</w:t>
+        <w:t xml:space="preserve">  STD</w:t>
+      </w:r>
+      <w:proofErr w:type="gramEnd"/>
+      <w:r>
+        <w:rPr>
+          <w:rFonts w:ascii="Cascadia Code ExtraLight" w:hAnsi="Cascadia Code ExtraLight"/>
+          <w:sz w:val="16"/>
+          <w:szCs w:val="16"/>
+          <w:lang w:val="en-US"/>
+        </w:rPr>
+        <w:t>_LOGIC;</w:t>
       </w:r>
     </w:p>
     <w:p>
@@ -1808,8 +2462,29 @@
           <w:szCs w:val="16"/>
           <w:lang w:val="en-US"/>
         </w:rPr>
-        <w:t xml:space="preserve">        input   : </w:t>
-      </w:r>
+        <w:t xml:space="preserve">        input </w:t>
+      </w:r>
+      <w:proofErr w:type="gramStart"/>
+      <w:r>
+        <w:rPr>
+          <w:rFonts w:ascii="Cascadia Code ExtraLight" w:hAnsi="Cascadia Code ExtraLight"/>
+          <w:sz w:val="16"/>
+          <w:szCs w:val="16"/>
+          <w:lang w:val="en-US"/>
+        </w:rPr>
+        <w:t>  :</w:t>
+      </w:r>
+      <w:proofErr w:type="gramEnd"/>
+      <w:r>
+        <w:rPr>
+          <w:rFonts w:ascii="Cascadia Code ExtraLight" w:hAnsi="Cascadia Code ExtraLight"/>
+          <w:sz w:val="16"/>
+          <w:szCs w:val="16"/>
+          <w:lang w:val="en-US"/>
+        </w:rPr>
+        <w:t xml:space="preserve"> </w:t>
+      </w:r>
+      <w:proofErr w:type="gramStart"/>
       <w:r>
         <w:rPr>
           <w:rFonts w:ascii="Cascadia Code ExtraLight" w:hAnsi="Cascadia Code ExtraLight"/>
@@ -1828,7 +2503,37 @@
           <w:szCs w:val="16"/>
           <w:lang w:val="en-US"/>
         </w:rPr>
-        <w:t xml:space="preserve">  STD_LOGIC_VECTOR(0 </w:t>
+        <w:t xml:space="preserve">  STD</w:t>
+      </w:r>
+      <w:proofErr w:type="gramEnd"/>
+      <w:r>
+        <w:rPr>
+          <w:rFonts w:ascii="Cascadia Code ExtraLight" w:hAnsi="Cascadia Code ExtraLight"/>
+          <w:sz w:val="16"/>
+          <w:szCs w:val="16"/>
+          <w:lang w:val="en-US"/>
+        </w:rPr>
+        <w:t>_LOGIC_</w:t>
+      </w:r>
+      <w:proofErr w:type="gramStart"/>
+      <w:r>
+        <w:rPr>
+          <w:rFonts w:ascii="Cascadia Code ExtraLight" w:hAnsi="Cascadia Code ExtraLight"/>
+          <w:sz w:val="16"/>
+          <w:szCs w:val="16"/>
+          <w:lang w:val="en-US"/>
+        </w:rPr>
+        <w:t>VECTOR(</w:t>
+      </w:r>
+      <w:proofErr w:type="gramEnd"/>
+      <w:r>
+        <w:rPr>
+          <w:rFonts w:ascii="Cascadia Code ExtraLight" w:hAnsi="Cascadia Code ExtraLight"/>
+          <w:sz w:val="16"/>
+          <w:szCs w:val="16"/>
+          <w:lang w:val="en-US"/>
+        </w:rPr>
+        <w:t xml:space="preserve">0 </w:t>
       </w:r>
       <w:r>
         <w:rPr>
@@ -1887,7 +2592,27 @@
           <w:szCs w:val="16"/>
           <w:lang w:val="en-US"/>
         </w:rPr>
-        <w:t xml:space="preserve">output   : </w:t>
+        <w:t xml:space="preserve">output </w:t>
+      </w:r>
+      <w:proofErr w:type="gramStart"/>
+      <w:r>
+        <w:rPr>
+          <w:rFonts w:ascii="Cascadia Code ExtraLight" w:hAnsi="Cascadia Code ExtraLight"/>
+          <w:sz w:val="16"/>
+          <w:szCs w:val="16"/>
+          <w:lang w:val="en-US"/>
+        </w:rPr>
+        <w:t>  :</w:t>
+      </w:r>
+      <w:proofErr w:type="gramEnd"/>
+      <w:r>
+        <w:rPr>
+          <w:rFonts w:ascii="Cascadia Code ExtraLight" w:hAnsi="Cascadia Code ExtraLight"/>
+          <w:sz w:val="16"/>
+          <w:szCs w:val="16"/>
+          <w:lang w:val="en-US"/>
+        </w:rPr>
+        <w:t xml:space="preserve"> </w:t>
       </w:r>
       <w:r>
         <w:rPr>
@@ -1907,7 +2632,27 @@
           <w:szCs w:val="16"/>
           <w:lang w:val="en-US"/>
         </w:rPr>
-        <w:t xml:space="preserve"> STD_LOGIC_VECTOR(0 </w:t>
+        <w:t xml:space="preserve"> STD_LOGIC_</w:t>
+      </w:r>
+      <w:proofErr w:type="gramStart"/>
+      <w:r>
+        <w:rPr>
+          <w:rFonts w:ascii="Cascadia Code ExtraLight" w:hAnsi="Cascadia Code ExtraLight"/>
+          <w:sz w:val="16"/>
+          <w:szCs w:val="16"/>
+          <w:lang w:val="en-US"/>
+        </w:rPr>
+        <w:t>VECTOR(</w:t>
+      </w:r>
+      <w:proofErr w:type="gramEnd"/>
+      <w:r>
+        <w:rPr>
+          <w:rFonts w:ascii="Cascadia Code ExtraLight" w:hAnsi="Cascadia Code ExtraLight"/>
+          <w:sz w:val="16"/>
+          <w:szCs w:val="16"/>
+          <w:lang w:val="en-US"/>
+        </w:rPr>
+        <w:t xml:space="preserve">0 </w:t>
       </w:r>
       <w:r>
         <w:rPr>
@@ -1927,7 +2672,17 @@
           <w:szCs w:val="16"/>
           <w:lang w:val="en-US"/>
         </w:rPr>
-        <w:t xml:space="preserve"> 7)  </w:t>
+        <w:t xml:space="preserve"> 7</w:t>
+      </w:r>
+      <w:proofErr w:type="gramStart"/>
+      <w:r>
+        <w:rPr>
+          <w:rFonts w:ascii="Cascadia Code ExtraLight" w:hAnsi="Cascadia Code ExtraLight"/>
+          <w:sz w:val="16"/>
+          <w:szCs w:val="16"/>
+          <w:lang w:val="en-US"/>
+        </w:rPr>
+        <w:t>)  </w:t>
       </w:r>
       <w:r>
         <w:rPr>
@@ -1938,7 +2693,19 @@
           <w:szCs w:val="16"/>
           <w:lang w:val="en-US"/>
         </w:rPr>
-        <w:t>-- 8 bits LITTLE ENDIAN</w:t>
+        <w:t>--</w:t>
+      </w:r>
+      <w:proofErr w:type="gramEnd"/>
+      <w:r>
+        <w:rPr>
+          <w:rFonts w:ascii="Cascadia Code ExtraLight" w:hAnsi="Cascadia Code ExtraLight"/>
+          <w:i/>
+          <w:iCs/>
+          <w:sz w:val="16"/>
+          <w:szCs w:val="16"/>
+          <w:lang w:val="en-US"/>
+        </w:rPr>
+        <w:t xml:space="preserve"> 8 bits LITTLE ENDIAN</w:t>
       </w:r>
     </w:p>
     <w:p>
@@ -1987,7 +2754,27 @@
           <w:szCs w:val="16"/>
           <w:lang w:val="en-US"/>
         </w:rPr>
-        <w:t xml:space="preserve"> register_top_level;</w:t>
+        <w:t xml:space="preserve"> </w:t>
+      </w:r>
+      <w:proofErr w:type="spellStart"/>
+      <w:r>
+        <w:rPr>
+          <w:rFonts w:ascii="Cascadia Code ExtraLight" w:hAnsi="Cascadia Code ExtraLight"/>
+          <w:sz w:val="16"/>
+          <w:szCs w:val="16"/>
+          <w:lang w:val="en-US"/>
+        </w:rPr>
+        <w:t>register_top_level</w:t>
+      </w:r>
+      <w:proofErr w:type="spellEnd"/>
+      <w:r>
+        <w:rPr>
+          <w:rFonts w:ascii="Cascadia Code ExtraLight" w:hAnsi="Cascadia Code ExtraLight"/>
+          <w:sz w:val="16"/>
+          <w:szCs w:val="16"/>
+          <w:lang w:val="en-US"/>
+        </w:rPr>
+        <w:t>;</w:t>
       </w:r>
     </w:p>
     <w:p>
@@ -2047,7 +2834,27 @@
           <w:szCs w:val="16"/>
           <w:lang w:val="en-US"/>
         </w:rPr>
-        <w:t xml:space="preserve"> register_top_level </w:t>
+        <w:t xml:space="preserve"> </w:t>
+      </w:r>
+      <w:proofErr w:type="spellStart"/>
+      <w:r>
+        <w:rPr>
+          <w:rFonts w:ascii="Cascadia Code ExtraLight" w:hAnsi="Cascadia Code ExtraLight"/>
+          <w:sz w:val="16"/>
+          <w:szCs w:val="16"/>
+          <w:lang w:val="en-US"/>
+        </w:rPr>
+        <w:t>register_top_level</w:t>
+      </w:r>
+      <w:proofErr w:type="spellEnd"/>
+      <w:r>
+        <w:rPr>
+          <w:rFonts w:ascii="Cascadia Code ExtraLight" w:hAnsi="Cascadia Code ExtraLight"/>
+          <w:sz w:val="16"/>
+          <w:szCs w:val="16"/>
+          <w:lang w:val="en-US"/>
+        </w:rPr>
+        <w:t xml:space="preserve"> </w:t>
       </w:r>
       <w:r>
         <w:rPr>
@@ -2100,14 +2907,65 @@
         </w:rPr>
         <w:t xml:space="preserve"> </w:t>
       </w:r>
-      <w:r>
-        <w:rPr>
-          <w:rFonts w:ascii="Cascadia Code ExtraLight" w:hAnsi="Cascadia Code ExtraLight"/>
-          <w:sz w:val="16"/>
-          <w:szCs w:val="16"/>
-          <w:lang w:val="en-US"/>
-        </w:rPr>
-        <w:t xml:space="preserve">s_output: std_logic_vector(0 </w:t>
+      <w:proofErr w:type="spellStart"/>
+      <w:r>
+        <w:rPr>
+          <w:rFonts w:ascii="Cascadia Code ExtraLight" w:hAnsi="Cascadia Code ExtraLight"/>
+          <w:sz w:val="16"/>
+          <w:szCs w:val="16"/>
+          <w:lang w:val="en-US"/>
+        </w:rPr>
+        <w:t>s_output</w:t>
+      </w:r>
+      <w:proofErr w:type="spellEnd"/>
+      <w:r>
+        <w:rPr>
+          <w:rFonts w:ascii="Cascadia Code ExtraLight" w:hAnsi="Cascadia Code ExtraLight"/>
+          <w:sz w:val="16"/>
+          <w:szCs w:val="16"/>
+          <w:lang w:val="en-US"/>
+        </w:rPr>
+        <w:t xml:space="preserve">: </w:t>
+      </w:r>
+      <w:proofErr w:type="spellStart"/>
+      <w:r>
+        <w:rPr>
+          <w:rFonts w:ascii="Cascadia Code ExtraLight" w:hAnsi="Cascadia Code ExtraLight"/>
+          <w:sz w:val="16"/>
+          <w:szCs w:val="16"/>
+          <w:lang w:val="en-US"/>
+        </w:rPr>
+        <w:t>std_logic_</w:t>
+      </w:r>
+      <w:proofErr w:type="gramStart"/>
+      <w:r>
+        <w:rPr>
+          <w:rFonts w:ascii="Cascadia Code ExtraLight" w:hAnsi="Cascadia Code ExtraLight"/>
+          <w:sz w:val="16"/>
+          <w:szCs w:val="16"/>
+          <w:lang w:val="en-US"/>
+        </w:rPr>
+        <w:t>vector</w:t>
+      </w:r>
+      <w:proofErr w:type="spellEnd"/>
+      <w:r>
+        <w:rPr>
+          <w:rFonts w:ascii="Cascadia Code ExtraLight" w:hAnsi="Cascadia Code ExtraLight"/>
+          <w:sz w:val="16"/>
+          <w:szCs w:val="16"/>
+          <w:lang w:val="en-US"/>
+        </w:rPr>
+        <w:t>(</w:t>
+      </w:r>
+      <w:proofErr w:type="gramEnd"/>
+      <w:r>
+        <w:rPr>
+          <w:rFonts w:ascii="Cascadia Code ExtraLight" w:hAnsi="Cascadia Code ExtraLight"/>
+          <w:sz w:val="16"/>
+          <w:szCs w:val="16"/>
+          <w:lang w:val="en-US"/>
+        </w:rPr>
+        <w:t xml:space="preserve">0 </w:t>
       </w:r>
       <w:r>
         <w:rPr>
@@ -2170,15 +3028,27 @@
           <w:lang w:val="en-US"/>
         </w:rPr>
       </w:pPr>
-      <w:r>
-        <w:rPr>
-          <w:rFonts w:ascii="Cascadia Code ExtraLight" w:hAnsi="Cascadia Code ExtraLight"/>
-          <w:sz w:val="16"/>
-          <w:szCs w:val="16"/>
-          <w:lang w:val="en-US"/>
-        </w:rPr>
-        <w:t>processor_register:  </w:t>
-      </w:r>
+      <w:proofErr w:type="spellStart"/>
+      <w:r>
+        <w:rPr>
+          <w:rFonts w:ascii="Cascadia Code ExtraLight" w:hAnsi="Cascadia Code ExtraLight"/>
+          <w:sz w:val="16"/>
+          <w:szCs w:val="16"/>
+          <w:lang w:val="en-US"/>
+        </w:rPr>
+        <w:t>processor_register</w:t>
+      </w:r>
+      <w:proofErr w:type="spellEnd"/>
+      <w:r>
+        <w:rPr>
+          <w:rFonts w:ascii="Cascadia Code ExtraLight" w:hAnsi="Cascadia Code ExtraLight"/>
+          <w:sz w:val="16"/>
+          <w:szCs w:val="16"/>
+          <w:lang w:val="en-US"/>
+        </w:rPr>
+        <w:t>:  </w:t>
+      </w:r>
+      <w:proofErr w:type="gramStart"/>
       <w:r>
         <w:rPr>
           <w:rFonts w:ascii="Cascadia Code ExtraLight" w:hAnsi="Cascadia Code ExtraLight"/>
@@ -2197,7 +3067,28 @@
           <w:szCs w:val="16"/>
           <w:lang w:val="en-US"/>
         </w:rPr>
-        <w:t>(clk, reset)</w:t>
+        <w:t>(</w:t>
+      </w:r>
+      <w:proofErr w:type="spellStart"/>
+      <w:proofErr w:type="gramEnd"/>
+      <w:r>
+        <w:rPr>
+          <w:rFonts w:ascii="Cascadia Code ExtraLight" w:hAnsi="Cascadia Code ExtraLight"/>
+          <w:sz w:val="16"/>
+          <w:szCs w:val="16"/>
+          <w:lang w:val="en-US"/>
+        </w:rPr>
+        <w:t>clk</w:t>
+      </w:r>
+      <w:proofErr w:type="spellEnd"/>
+      <w:r>
+        <w:rPr>
+          <w:rFonts w:ascii="Cascadia Code ExtraLight" w:hAnsi="Cascadia Code ExtraLight"/>
+          <w:sz w:val="16"/>
+          <w:szCs w:val="16"/>
+          <w:lang w:val="en-US"/>
+        </w:rPr>
+        <w:t>, reset)</w:t>
       </w:r>
     </w:p>
     <w:p>
@@ -2289,7 +3180,27 @@
           <w:szCs w:val="16"/>
           <w:lang w:val="en-US"/>
         </w:rPr>
-        <w:t>            s_output &lt;= (</w:t>
+        <w:t xml:space="preserve">            </w:t>
+      </w:r>
+      <w:proofErr w:type="spellStart"/>
+      <w:r>
+        <w:rPr>
+          <w:rFonts w:ascii="Cascadia Code ExtraLight" w:hAnsi="Cascadia Code ExtraLight"/>
+          <w:sz w:val="16"/>
+          <w:szCs w:val="16"/>
+          <w:lang w:val="en-US"/>
+        </w:rPr>
+        <w:t>s_output</w:t>
+      </w:r>
+      <w:proofErr w:type="spellEnd"/>
+      <w:r>
+        <w:rPr>
+          <w:rFonts w:ascii="Cascadia Code ExtraLight" w:hAnsi="Cascadia Code ExtraLight"/>
+          <w:sz w:val="16"/>
+          <w:szCs w:val="16"/>
+          <w:lang w:val="en-US"/>
+        </w:rPr>
+        <w:t xml:space="preserve"> &lt;= (</w:t>
       </w:r>
       <w:r>
         <w:rPr>
@@ -2332,6 +3243,7 @@
         </w:rPr>
         <w:t xml:space="preserve">        </w:t>
       </w:r>
+      <w:proofErr w:type="spellStart"/>
       <w:r>
         <w:rPr>
           <w:rFonts w:ascii="Cascadia Code ExtraLight" w:hAnsi="Cascadia Code ExtraLight"/>
@@ -2343,14 +3255,55 @@
         </w:rPr>
         <w:t>elsif</w:t>
       </w:r>
-      <w:r>
-        <w:rPr>
-          <w:rFonts w:ascii="Cascadia Code ExtraLight" w:hAnsi="Cascadia Code ExtraLight"/>
-          <w:sz w:val="16"/>
-          <w:szCs w:val="16"/>
-          <w:lang w:val="en-US"/>
-        </w:rPr>
-        <w:t xml:space="preserve"> rising_edge(clk) </w:t>
+      <w:proofErr w:type="spellEnd"/>
+      <w:r>
+        <w:rPr>
+          <w:rFonts w:ascii="Cascadia Code ExtraLight" w:hAnsi="Cascadia Code ExtraLight"/>
+          <w:sz w:val="16"/>
+          <w:szCs w:val="16"/>
+          <w:lang w:val="en-US"/>
+        </w:rPr>
+        <w:t xml:space="preserve"> </w:t>
+      </w:r>
+      <w:proofErr w:type="spellStart"/>
+      <w:r>
+        <w:rPr>
+          <w:rFonts w:ascii="Cascadia Code ExtraLight" w:hAnsi="Cascadia Code ExtraLight"/>
+          <w:sz w:val="16"/>
+          <w:szCs w:val="16"/>
+          <w:lang w:val="en-US"/>
+        </w:rPr>
+        <w:t>rising_edge</w:t>
+      </w:r>
+      <w:proofErr w:type="spellEnd"/>
+      <w:r>
+        <w:rPr>
+          <w:rFonts w:ascii="Cascadia Code ExtraLight" w:hAnsi="Cascadia Code ExtraLight"/>
+          <w:sz w:val="16"/>
+          <w:szCs w:val="16"/>
+          <w:lang w:val="en-US"/>
+        </w:rPr>
+        <w:t>(</w:t>
+      </w:r>
+      <w:proofErr w:type="spellStart"/>
+      <w:r>
+        <w:rPr>
+          <w:rFonts w:ascii="Cascadia Code ExtraLight" w:hAnsi="Cascadia Code ExtraLight"/>
+          <w:sz w:val="16"/>
+          <w:szCs w:val="16"/>
+          <w:lang w:val="en-US"/>
+        </w:rPr>
+        <w:t>clk</w:t>
+      </w:r>
+      <w:proofErr w:type="spellEnd"/>
+      <w:r>
+        <w:rPr>
+          <w:rFonts w:ascii="Cascadia Code ExtraLight" w:hAnsi="Cascadia Code ExtraLight"/>
+          <w:sz w:val="16"/>
+          <w:szCs w:val="16"/>
+          <w:lang w:val="en-US"/>
+        </w:rPr>
+        <w:t xml:space="preserve">) </w:t>
       </w:r>
       <w:r>
         <w:rPr>
@@ -2381,7 +3334,55 @@
           <w:szCs w:val="16"/>
           <w:lang w:val="en-US"/>
         </w:rPr>
-        <w:t>-- or event'clk and clk='1' then</w:t>
+        <w:t xml:space="preserve">-- or </w:t>
+      </w:r>
+      <w:proofErr w:type="spellStart"/>
+      <w:r>
+        <w:rPr>
+          <w:rFonts w:ascii="Cascadia Code ExtraLight" w:hAnsi="Cascadia Code ExtraLight"/>
+          <w:i/>
+          <w:iCs/>
+          <w:sz w:val="16"/>
+          <w:szCs w:val="16"/>
+          <w:lang w:val="en-US"/>
+        </w:rPr>
+        <w:t>event'clk</w:t>
+      </w:r>
+      <w:proofErr w:type="spellEnd"/>
+      <w:r>
+        <w:rPr>
+          <w:rFonts w:ascii="Cascadia Code ExtraLight" w:hAnsi="Cascadia Code ExtraLight"/>
+          <w:i/>
+          <w:iCs/>
+          <w:sz w:val="16"/>
+          <w:szCs w:val="16"/>
+          <w:lang w:val="en-US"/>
+        </w:rPr>
+        <w:t xml:space="preserve"> and </w:t>
+      </w:r>
+      <w:proofErr w:type="spellStart"/>
+      <w:r>
+        <w:rPr>
+          <w:rFonts w:ascii="Cascadia Code ExtraLight" w:hAnsi="Cascadia Code ExtraLight"/>
+          <w:i/>
+          <w:iCs/>
+          <w:sz w:val="16"/>
+          <w:szCs w:val="16"/>
+          <w:lang w:val="en-US"/>
+        </w:rPr>
+        <w:t>clk</w:t>
+      </w:r>
+      <w:proofErr w:type="spellEnd"/>
+      <w:r>
+        <w:rPr>
+          <w:rFonts w:ascii="Cascadia Code ExtraLight" w:hAnsi="Cascadia Code ExtraLight"/>
+          <w:i/>
+          <w:iCs/>
+          <w:sz w:val="16"/>
+          <w:szCs w:val="16"/>
+          <w:lang w:val="en-US"/>
+        </w:rPr>
+        <w:t>='1' then</w:t>
       </w:r>
     </w:p>
     <w:p>
@@ -2470,14 +3471,25 @@
         </w:rPr>
         <w:tab/>
       </w:r>
-      <w:r>
-        <w:rPr>
-          <w:rFonts w:ascii="Cascadia Code ExtraLight" w:hAnsi="Cascadia Code ExtraLight"/>
-          <w:sz w:val="16"/>
-          <w:szCs w:val="16"/>
-          <w:lang w:val="en-US"/>
-        </w:rPr>
-        <w:t xml:space="preserve">s_output&lt;= input; </w:t>
+      <w:proofErr w:type="spellStart"/>
+      <w:r>
+        <w:rPr>
+          <w:rFonts w:ascii="Cascadia Code ExtraLight" w:hAnsi="Cascadia Code ExtraLight"/>
+          <w:sz w:val="16"/>
+          <w:szCs w:val="16"/>
+          <w:lang w:val="en-US"/>
+        </w:rPr>
+        <w:t>s_output</w:t>
+      </w:r>
+      <w:proofErr w:type="spellEnd"/>
+      <w:r>
+        <w:rPr>
+          <w:rFonts w:ascii="Cascadia Code ExtraLight" w:hAnsi="Cascadia Code ExtraLight"/>
+          <w:sz w:val="16"/>
+          <w:szCs w:val="16"/>
+          <w:lang w:val="en-US"/>
+        </w:rPr>
+        <w:t xml:space="preserve">&lt;= input; </w:t>
       </w:r>
     </w:p>
     <w:p>
@@ -2653,7 +3665,27 @@
           <w:szCs w:val="16"/>
           <w:lang w:val="en-US"/>
         </w:rPr>
-        <w:t>output &lt;= s_output;</w:t>
+        <w:t xml:space="preserve">output &lt;= </w:t>
+      </w:r>
+      <w:proofErr w:type="spellStart"/>
+      <w:r>
+        <w:rPr>
+          <w:rFonts w:ascii="Cascadia Code ExtraLight" w:hAnsi="Cascadia Code ExtraLight"/>
+          <w:sz w:val="16"/>
+          <w:szCs w:val="16"/>
+          <w:lang w:val="en-US"/>
+        </w:rPr>
+        <w:t>s_output</w:t>
+      </w:r>
+      <w:proofErr w:type="spellEnd"/>
+      <w:r>
+        <w:rPr>
+          <w:rFonts w:ascii="Cascadia Code ExtraLight" w:hAnsi="Cascadia Code ExtraLight"/>
+          <w:sz w:val="16"/>
+          <w:szCs w:val="16"/>
+          <w:lang w:val="en-US"/>
+        </w:rPr>
+        <w:t>;</w:t>
       </w:r>
     </w:p>
     <w:p>
@@ -2747,6 +3779,7 @@
                 <w:sz w:val="24"/>
               </w:rPr>
             </w:pPr>
+            <w:proofErr w:type="spellStart"/>
             <w:r>
               <w:rPr>
                 <w:sz w:val="24"/>
@@ -2754,6 +3787,7 @@
               <w:lastRenderedPageBreak/>
               <w:t>Value</w:t>
             </w:r>
+            <w:proofErr w:type="spellEnd"/>
           </w:p>
         </w:tc>
         <w:tc>
@@ -2769,12 +3803,14 @@
                 <w:sz w:val="24"/>
               </w:rPr>
             </w:pPr>
+            <w:proofErr w:type="spellStart"/>
             <w:r>
               <w:rPr>
                 <w:sz w:val="24"/>
               </w:rPr>
               <w:t>Description</w:t>
             </w:r>
+            <w:proofErr w:type="spellEnd"/>
           </w:p>
         </w:tc>
       </w:tr>
@@ -2813,9 +3849,23 @@
             <w:pPr>
               <w:spacing w:after="160" w:line="278" w:lineRule="auto"/>
               <w:cnfStyle w:val="000000100000" w:firstRow="0" w:lastRow="0" w:firstColumn="0" w:lastColumn="0" w:oddVBand="0" w:evenVBand="0" w:oddHBand="1" w:evenHBand="0" w:firstRowFirstColumn="0" w:firstRowLastColumn="0" w:lastRowFirstColumn="0" w:lastRowLastColumn="0"/>
+              <w:rPr>
+                <w:lang w:val="en-US"/>
+              </w:rPr>
             </w:pPr>
+            <w:proofErr w:type="spellStart"/>
             <w:r>
-              <w:t>Uninitialised signal which hasn’t been assigned a value yet.</w:t>
+              <w:rPr>
+                <w:lang w:val="en-US"/>
+              </w:rPr>
+              <w:t>Uninitialised</w:t>
+            </w:r>
+            <w:proofErr w:type="spellEnd"/>
+            <w:r>
+              <w:rPr>
+                <w:lang w:val="en-US"/>
+              </w:rPr>
+              <w:t xml:space="preserve"> signal which hasn’t been assigned a value yet.</w:t>
             </w:r>
           </w:p>
         </w:tc>
@@ -2852,8 +3902,14 @@
             <w:pPr>
               <w:spacing w:after="160" w:line="278" w:lineRule="auto"/>
               <w:cnfStyle w:val="000000000000" w:firstRow="0" w:lastRow="0" w:firstColumn="0" w:lastColumn="0" w:oddVBand="0" w:evenVBand="0" w:oddHBand="0" w:evenHBand="0" w:firstRowFirstColumn="0" w:firstRowLastColumn="0" w:lastRowFirstColumn="0" w:lastRowLastColumn="0"/>
+              <w:rPr>
+                <w:lang w:val="en-US"/>
+              </w:rPr>
             </w:pPr>
             <w:r>
+              <w:rPr>
+                <w:lang w:val="en-US"/>
+              </w:rPr>
               <w:t>Unknown value as it’s impossible to determine the value.</w:t>
             </w:r>
           </w:p>
@@ -2895,8 +3951,21 @@
               <w:spacing w:after="160" w:line="278" w:lineRule="auto"/>
               <w:cnfStyle w:val="000000100000" w:firstRow="0" w:lastRow="0" w:firstColumn="0" w:lastColumn="0" w:oddVBand="0" w:evenVBand="0" w:oddHBand="1" w:evenHBand="0" w:firstRowFirstColumn="0" w:firstRowLastColumn="0" w:lastRowFirstColumn="0" w:lastRowLastColumn="0"/>
             </w:pPr>
+            <w:proofErr w:type="spellStart"/>
             <w:r>
-              <w:t>Logic level 0</w:t>
+              <w:t>Logic</w:t>
+            </w:r>
+            <w:proofErr w:type="spellEnd"/>
+            <w:r>
+              <w:t xml:space="preserve"> </w:t>
+            </w:r>
+            <w:proofErr w:type="spellStart"/>
+            <w:r>
+              <w:t>level</w:t>
+            </w:r>
+            <w:proofErr w:type="spellEnd"/>
+            <w:r>
+              <w:t xml:space="preserve"> 0</w:t>
             </w:r>
           </w:p>
         </w:tc>
@@ -2934,8 +4003,21 @@
               <w:spacing w:after="160" w:line="278" w:lineRule="auto"/>
               <w:cnfStyle w:val="000000000000" w:firstRow="0" w:lastRow="0" w:firstColumn="0" w:lastColumn="0" w:oddVBand="0" w:evenVBand="0" w:oddHBand="0" w:evenHBand="0" w:firstRowFirstColumn="0" w:firstRowLastColumn="0" w:lastRowFirstColumn="0" w:lastRowLastColumn="0"/>
             </w:pPr>
+            <w:proofErr w:type="spellStart"/>
             <w:r>
-              <w:t>Logic level 1</w:t>
+              <w:t>Logic</w:t>
+            </w:r>
+            <w:proofErr w:type="spellEnd"/>
+            <w:r>
+              <w:t xml:space="preserve"> </w:t>
+            </w:r>
+            <w:proofErr w:type="spellStart"/>
+            <w:r>
+              <w:t>level</w:t>
+            </w:r>
+            <w:proofErr w:type="spellEnd"/>
+            <w:r>
+              <w:t xml:space="preserve"> 1</w:t>
             </w:r>
           </w:p>
         </w:tc>
@@ -2977,8 +4059,13 @@
               <w:cnfStyle w:val="000000100000" w:firstRow="0" w:lastRow="0" w:firstColumn="0" w:lastColumn="0" w:oddVBand="0" w:evenVBand="0" w:oddHBand="1" w:evenHBand="0" w:firstRowFirstColumn="0" w:firstRowLastColumn="0" w:lastRowFirstColumn="0" w:lastRowLastColumn="0"/>
             </w:pPr>
             <w:r>
-              <w:t>High impedance</w:t>
+              <w:t xml:space="preserve">High </w:t>
             </w:r>
+            <w:proofErr w:type="spellStart"/>
+            <w:r>
+              <w:t>impedance</w:t>
+            </w:r>
+            <w:proofErr w:type="spellEnd"/>
           </w:p>
         </w:tc>
       </w:tr>
@@ -3014,8 +4101,14 @@
             <w:pPr>
               <w:spacing w:after="160" w:line="278" w:lineRule="auto"/>
               <w:cnfStyle w:val="000000000000" w:firstRow="0" w:lastRow="0" w:firstColumn="0" w:lastColumn="0" w:oddVBand="0" w:evenVBand="0" w:oddHBand="0" w:evenHBand="0" w:firstRowFirstColumn="0" w:firstRowLastColumn="0" w:lastRowFirstColumn="0" w:lastRowLastColumn="0"/>
+              <w:rPr>
+                <w:lang w:val="en-US"/>
+              </w:rPr>
             </w:pPr>
             <w:r>
+              <w:rPr>
+                <w:lang w:val="en-US"/>
+              </w:rPr>
               <w:t>Weak signal, it’s not possible to determine the logic level</w:t>
             </w:r>
           </w:p>
@@ -3056,8 +4149,14 @@
             <w:pPr>
               <w:spacing w:after="160" w:line="278" w:lineRule="auto"/>
               <w:cnfStyle w:val="000000100000" w:firstRow="0" w:lastRow="0" w:firstColumn="0" w:lastColumn="0" w:oddVBand="0" w:evenVBand="0" w:oddHBand="1" w:evenHBand="0" w:firstRowFirstColumn="0" w:firstRowLastColumn="0" w:lastRowFirstColumn="0" w:lastRowLastColumn="0"/>
+              <w:rPr>
+                <w:lang w:val="en-US"/>
+              </w:rPr>
             </w:pPr>
             <w:r>
+              <w:rPr>
+                <w:lang w:val="en-US"/>
+              </w:rPr>
               <w:t>Signal has a weak pull down meaning it should go to 0</w:t>
             </w:r>
           </w:p>
@@ -3095,8 +4194,14 @@
             <w:pPr>
               <w:spacing w:after="160" w:line="278" w:lineRule="auto"/>
               <w:cnfStyle w:val="000000000000" w:firstRow="0" w:lastRow="0" w:firstColumn="0" w:lastColumn="0" w:oddVBand="0" w:evenVBand="0" w:oddHBand="0" w:evenHBand="0" w:firstRowFirstColumn="0" w:firstRowLastColumn="0" w:lastRowFirstColumn="0" w:lastRowLastColumn="0"/>
+              <w:rPr>
+                <w:lang w:val="en-US"/>
+              </w:rPr>
             </w:pPr>
             <w:r>
+              <w:rPr>
+                <w:lang w:val="en-US"/>
+              </w:rPr>
               <w:t>Weakly pulled down signal that should probably go to 1</w:t>
             </w:r>
           </w:p>
@@ -3138,8 +4243,21 @@
               <w:spacing w:after="160" w:line="278" w:lineRule="auto"/>
               <w:cnfStyle w:val="000000100000" w:firstRow="0" w:lastRow="0" w:firstColumn="0" w:lastColumn="0" w:oddVBand="0" w:evenVBand="0" w:oddHBand="1" w:evenHBand="0" w:firstRowFirstColumn="0" w:firstRowLastColumn="0" w:lastRowFirstColumn="0" w:lastRowLastColumn="0"/>
             </w:pPr>
+            <w:proofErr w:type="spellStart"/>
             <w:r>
-              <w:t>Don’t care.</w:t>
+              <w:t>Don’t</w:t>
+            </w:r>
+            <w:proofErr w:type="spellEnd"/>
+            <w:r>
+              <w:t xml:space="preserve"> </w:t>
+            </w:r>
+            <w:proofErr w:type="spellStart"/>
+            <w:r>
+              <w:t>care</w:t>
+            </w:r>
+            <w:proofErr w:type="spellEnd"/>
+            <w:r>
+              <w:t>.</w:t>
             </w:r>
           </w:p>
         </w:tc>
@@ -3161,6 +4279,1693 @@
           <w:lang w:val="en-US"/>
         </w:rPr>
       </w:pPr>
+      <w:proofErr w:type="spellStart"/>
+      <w:r>
+        <w:rPr>
+          <w:lang w:val="en-US"/>
+        </w:rPr>
+        <w:t>ModelSim</w:t>
+      </w:r>
+      <w:proofErr w:type="spellEnd"/>
+      <w:r>
+        <w:rPr>
+          <w:lang w:val="en-US"/>
+        </w:rPr>
+        <w:t xml:space="preserve"> Passo-a-</w:t>
+      </w:r>
+      <w:proofErr w:type="spellStart"/>
+      <w:r>
+        <w:rPr>
+          <w:lang w:val="en-US"/>
+        </w:rPr>
+        <w:t>passo</w:t>
+      </w:r>
+      <w:proofErr w:type="spellEnd"/>
+    </w:p>
+    <w:p>
+      <w:pPr>
+        <w:jc w:val="both"/>
+        <w:rPr>
+          <w:lang w:val="en-US"/>
+        </w:rPr>
+      </w:pPr>
+    </w:p>
+    <w:p>
+      <w:pPr>
+        <w:ind w:firstLine="720"/>
+        <w:jc w:val="both"/>
+      </w:pPr>
+      <w:r>
+        <w:t>Para a simulação de circuitos n</w:t>
+      </w:r>
+      <w:r>
+        <w:t xml:space="preserve">o </w:t>
+      </w:r>
+      <w:proofErr w:type="spellStart"/>
+      <w:r>
+        <w:t>ModelSim</w:t>
+      </w:r>
+      <w:proofErr w:type="spellEnd"/>
+      <w:r>
+        <w:t>, primeiramente é necessário abrir o programa. Será visualizada a janela a seguir</w:t>
+      </w:r>
+    </w:p>
+    <w:p>
+      <w:pPr>
+        <w:ind w:firstLine="720"/>
+        <w:jc w:val="both"/>
+      </w:pPr>
+      <w:r>
+        <w:rPr>
+          <w:noProof/>
+        </w:rPr>
+        <w:lastRenderedPageBreak/>
+        <w:drawing>
+          <wp:inline distT="0" distB="0" distL="0" distR="0" wp14:anchorId="41F83EB5" wp14:editId="2E2EF535">
+            <wp:extent cx="5505450" cy="2910948"/>
+            <wp:effectExtent l="0" t="0" r="0" b="3810"/>
+            <wp:docPr id="785599536" name="Picture 1"/>
+            <wp:cNvGraphicFramePr>
+              <a:graphicFrameLocks xmlns:a="http://schemas.openxmlformats.org/drawingml/2006/main" noChangeAspect="1"/>
+            </wp:cNvGraphicFramePr>
+            <a:graphic xmlns:a="http://schemas.openxmlformats.org/drawingml/2006/main">
+              <a:graphicData uri="http://schemas.openxmlformats.org/drawingml/2006/picture">
+                <pic:pic xmlns:pic="http://schemas.openxmlformats.org/drawingml/2006/picture">
+                  <pic:nvPicPr>
+                    <pic:cNvPr id="785599536" name="Picture 785599536"/>
+                    <pic:cNvPicPr/>
+                  </pic:nvPicPr>
+                  <pic:blipFill>
+                    <a:blip r:embed="rId7" cstate="print">
+                      <a:extLst>
+                        <a:ext uri="{28A0092B-C50C-407E-A947-70E740481C1C}">
+                          <a14:useLocalDpi xmlns:a14="http://schemas.microsoft.com/office/drawing/2010/main" val="0"/>
+                        </a:ext>
+                      </a:extLst>
+                    </a:blip>
+                    <a:stretch>
+                      <a:fillRect/>
+                    </a:stretch>
+                  </pic:blipFill>
+                  <pic:spPr>
+                    <a:xfrm>
+                      <a:off x="0" y="0"/>
+                      <a:ext cx="5516102" cy="2916580"/>
+                    </a:xfrm>
+                    <a:prstGeom prst="rect">
+                      <a:avLst/>
+                    </a:prstGeom>
+                  </pic:spPr>
+                </pic:pic>
+              </a:graphicData>
+            </a:graphic>
+          </wp:inline>
+        </w:drawing>
+      </w:r>
+    </w:p>
+    <w:p>
+      <w:pPr>
+        <w:ind w:firstLine="720"/>
+        <w:jc w:val="both"/>
+      </w:pPr>
+    </w:p>
+    <w:p>
+      <w:pPr>
+        <w:ind w:firstLine="720"/>
+        <w:jc w:val="both"/>
+      </w:pPr>
+      <w:r>
+        <w:t>2-Criar um projeto. Ir em File-&gt;New-&gt;Project...</w:t>
+      </w:r>
+    </w:p>
+    <w:p>
+      <w:pPr>
+        <w:ind w:firstLine="720"/>
+        <w:jc w:val="center"/>
+      </w:pPr>
+      <w:r>
+        <w:rPr>
+          <w:noProof/>
+        </w:rPr>
+        <w:drawing>
+          <wp:inline distT="0" distB="0" distL="0" distR="0" wp14:anchorId="56E71159" wp14:editId="6F910576">
+            <wp:extent cx="2876872" cy="2514600"/>
+            <wp:effectExtent l="0" t="0" r="0" b="0"/>
+            <wp:docPr id="525878681" name="Picture 2"/>
+            <wp:cNvGraphicFramePr>
+              <a:graphicFrameLocks xmlns:a="http://schemas.openxmlformats.org/drawingml/2006/main" noChangeAspect="1"/>
+            </wp:cNvGraphicFramePr>
+            <a:graphic xmlns:a="http://schemas.openxmlformats.org/drawingml/2006/main">
+              <a:graphicData uri="http://schemas.openxmlformats.org/drawingml/2006/picture">
+                <pic:pic xmlns:pic="http://schemas.openxmlformats.org/drawingml/2006/picture">
+                  <pic:nvPicPr>
+                    <pic:cNvPr id="525878681" name="Picture 525878681"/>
+                    <pic:cNvPicPr/>
+                  </pic:nvPicPr>
+                  <pic:blipFill>
+                    <a:blip r:embed="rId8">
+                      <a:extLst>
+                        <a:ext uri="{28A0092B-C50C-407E-A947-70E740481C1C}">
+                          <a14:useLocalDpi xmlns:a14="http://schemas.microsoft.com/office/drawing/2010/main" val="0"/>
+                        </a:ext>
+                      </a:extLst>
+                    </a:blip>
+                    <a:stretch>
+                      <a:fillRect/>
+                    </a:stretch>
+                  </pic:blipFill>
+                  <pic:spPr>
+                    <a:xfrm>
+                      <a:off x="0" y="0"/>
+                      <a:ext cx="2880493" cy="2517765"/>
+                    </a:xfrm>
+                    <a:prstGeom prst="rect">
+                      <a:avLst/>
+                    </a:prstGeom>
+                  </pic:spPr>
+                </pic:pic>
+              </a:graphicData>
+            </a:graphic>
+          </wp:inline>
+        </w:drawing>
+      </w:r>
+    </w:p>
+    <w:p>
+      <w:pPr>
+        <w:ind w:firstLine="720"/>
+        <w:jc w:val="both"/>
+      </w:pPr>
+      <w:r>
+        <w:t xml:space="preserve">3-Escolha um nome para o projeto, e escolha um Project </w:t>
+      </w:r>
+      <w:proofErr w:type="spellStart"/>
+      <w:r>
+        <w:t>Location</w:t>
+      </w:r>
+      <w:proofErr w:type="spellEnd"/>
+      <w:r>
+        <w:t xml:space="preserve"> diferente do default, de preferencia uma pasta na raiz (por exemplo, C:\exemplo_counter). Clique em OK.</w:t>
+      </w:r>
+    </w:p>
+    <w:p>
+      <w:pPr>
+        <w:ind w:firstLine="720"/>
+        <w:jc w:val="center"/>
+      </w:pPr>
+      <w:r>
+        <w:t>4</w:t>
+      </w:r>
+      <w:r>
+        <w:rPr>
+          <w:noProof/>
+        </w:rPr>
+        <w:drawing>
+          <wp:inline distT="0" distB="0" distL="0" distR="0" wp14:anchorId="728F5B4C" wp14:editId="40F82444">
+            <wp:extent cx="1217295" cy="1137353"/>
+            <wp:effectExtent l="0" t="0" r="1905" b="5715"/>
+            <wp:docPr id="510497546" name="Picture 3"/>
+            <wp:cNvGraphicFramePr>
+              <a:graphicFrameLocks xmlns:a="http://schemas.openxmlformats.org/drawingml/2006/main" noChangeAspect="1"/>
+            </wp:cNvGraphicFramePr>
+            <a:graphic xmlns:a="http://schemas.openxmlformats.org/drawingml/2006/main">
+              <a:graphicData uri="http://schemas.openxmlformats.org/drawingml/2006/picture">
+                <pic:pic xmlns:pic="http://schemas.openxmlformats.org/drawingml/2006/picture">
+                  <pic:nvPicPr>
+                    <pic:cNvPr id="510497546" name="Picture 510497546"/>
+                    <pic:cNvPicPr/>
+                  </pic:nvPicPr>
+                  <pic:blipFill>
+                    <a:blip r:embed="rId9" cstate="print">
+                      <a:extLst>
+                        <a:ext uri="{28A0092B-C50C-407E-A947-70E740481C1C}">
+                          <a14:useLocalDpi xmlns:a14="http://schemas.microsoft.com/office/drawing/2010/main" val="0"/>
+                        </a:ext>
+                      </a:extLst>
+                    </a:blip>
+                    <a:stretch>
+                      <a:fillRect/>
+                    </a:stretch>
+                  </pic:blipFill>
+                  <pic:spPr>
+                    <a:xfrm>
+                      <a:off x="0" y="0"/>
+                      <a:ext cx="1223237" cy="1142904"/>
+                    </a:xfrm>
+                    <a:prstGeom prst="rect">
+                      <a:avLst/>
+                    </a:prstGeom>
+                  </pic:spPr>
+                </pic:pic>
+              </a:graphicData>
+            </a:graphic>
+          </wp:inline>
+        </w:drawing>
+      </w:r>
+    </w:p>
+    <w:p>
+      <w:pPr>
+        <w:ind w:firstLine="720"/>
+        <w:jc w:val="both"/>
+      </w:pPr>
+      <w:r>
+        <w:lastRenderedPageBreak/>
+        <w:t xml:space="preserve">4- Clique no </w:t>
+      </w:r>
+      <w:proofErr w:type="gramStart"/>
+      <w:r>
+        <w:t>ícone  “</w:t>
+      </w:r>
+      <w:proofErr w:type="spellStart"/>
+      <w:proofErr w:type="gramEnd"/>
+      <w:r>
+        <w:t>Add</w:t>
+      </w:r>
+      <w:proofErr w:type="spellEnd"/>
+      <w:r>
+        <w:t xml:space="preserve"> </w:t>
+      </w:r>
+      <w:proofErr w:type="spellStart"/>
+      <w:r>
+        <w:t>Existeing</w:t>
+      </w:r>
+      <w:proofErr w:type="spellEnd"/>
+      <w:r>
+        <w:t xml:space="preserve"> File”.</w:t>
+      </w:r>
+    </w:p>
+    <w:p>
+      <w:pPr>
+        <w:ind w:firstLine="720"/>
+        <w:jc w:val="both"/>
+      </w:pPr>
+    </w:p>
+    <w:p>
+      <w:pPr>
+        <w:ind w:firstLine="720"/>
+        <w:jc w:val="both"/>
+      </w:pPr>
+      <w:r>
+        <w:rPr>
+          <w:noProof/>
+        </w:rPr>
+        <w:drawing>
+          <wp:inline distT="0" distB="0" distL="0" distR="0" wp14:anchorId="7424853B" wp14:editId="1975A113">
+            <wp:extent cx="4067174" cy="1984388"/>
+            <wp:effectExtent l="0" t="0" r="0" b="0"/>
+            <wp:docPr id="1394116753" name="Picture 4"/>
+            <wp:cNvGraphicFramePr>
+              <a:graphicFrameLocks xmlns:a="http://schemas.openxmlformats.org/drawingml/2006/main" noChangeAspect="1"/>
+            </wp:cNvGraphicFramePr>
+            <a:graphic xmlns:a="http://schemas.openxmlformats.org/drawingml/2006/main">
+              <a:graphicData uri="http://schemas.openxmlformats.org/drawingml/2006/picture">
+                <pic:pic xmlns:pic="http://schemas.openxmlformats.org/drawingml/2006/picture">
+                  <pic:nvPicPr>
+                    <pic:cNvPr id="1394116753" name="Picture 1394116753"/>
+                    <pic:cNvPicPr/>
+                  </pic:nvPicPr>
+                  <pic:blipFill>
+                    <a:blip r:embed="rId10">
+                      <a:extLst>
+                        <a:ext uri="{28A0092B-C50C-407E-A947-70E740481C1C}">
+                          <a14:useLocalDpi xmlns:a14="http://schemas.microsoft.com/office/drawing/2010/main" val="0"/>
+                        </a:ext>
+                      </a:extLst>
+                    </a:blip>
+                    <a:stretch>
+                      <a:fillRect/>
+                    </a:stretch>
+                  </pic:blipFill>
+                  <pic:spPr>
+                    <a:xfrm>
+                      <a:off x="0" y="0"/>
+                      <a:ext cx="4070686" cy="1986101"/>
+                    </a:xfrm>
+                    <a:prstGeom prst="rect">
+                      <a:avLst/>
+                    </a:prstGeom>
+                  </pic:spPr>
+                </pic:pic>
+              </a:graphicData>
+            </a:graphic>
+          </wp:inline>
+        </w:drawing>
+      </w:r>
+    </w:p>
+    <w:p>
+      <w:pPr>
+        <w:ind w:firstLine="720"/>
+        <w:jc w:val="both"/>
+      </w:pPr>
+    </w:p>
+    <w:p>
+      <w:pPr>
+        <w:ind w:firstLine="720"/>
+        <w:jc w:val="both"/>
+      </w:pPr>
+      <w:r>
+        <w:t xml:space="preserve">5- Clique em </w:t>
+      </w:r>
+      <w:proofErr w:type="spellStart"/>
+      <w:r>
+        <w:t>Browse</w:t>
+      </w:r>
+      <w:proofErr w:type="spellEnd"/>
+      <w:r>
+        <w:t xml:space="preserve">. E escolha o arquivo os Arquivos em </w:t>
+      </w:r>
+      <w:proofErr w:type="spellStart"/>
+      <w:r>
+        <w:t>vhdl</w:t>
+      </w:r>
+      <w:proofErr w:type="spellEnd"/>
+      <w:r>
+        <w:t xml:space="preserve"> do projeto do contador: </w:t>
+      </w:r>
+      <w:proofErr w:type="spellStart"/>
+      <w:r>
+        <w:t>counter_syc.vhd</w:t>
+      </w:r>
+      <w:proofErr w:type="spellEnd"/>
+      <w:r>
+        <w:t xml:space="preserve"> e </w:t>
+      </w:r>
+      <w:proofErr w:type="spellStart"/>
+      <w:r>
+        <w:t>counter_syc_tb.vhd</w:t>
+      </w:r>
+      <w:proofErr w:type="spellEnd"/>
+      <w:r>
+        <w:t>.</w:t>
+      </w:r>
+    </w:p>
+    <w:p>
+      <w:pPr>
+        <w:ind w:firstLine="720"/>
+        <w:jc w:val="center"/>
+      </w:pPr>
+      <w:r>
+        <w:rPr>
+          <w:noProof/>
+        </w:rPr>
+        <w:drawing>
+          <wp:inline distT="0" distB="0" distL="0" distR="0" wp14:anchorId="55D06DF2" wp14:editId="19BF7821">
+            <wp:extent cx="2456872" cy="2295525"/>
+            <wp:effectExtent l="0" t="0" r="635" b="0"/>
+            <wp:docPr id="790085910" name="Picture 5"/>
+            <wp:cNvGraphicFramePr>
+              <a:graphicFrameLocks xmlns:a="http://schemas.openxmlformats.org/drawingml/2006/main" noChangeAspect="1"/>
+            </wp:cNvGraphicFramePr>
+            <a:graphic xmlns:a="http://schemas.openxmlformats.org/drawingml/2006/main">
+              <a:graphicData uri="http://schemas.openxmlformats.org/drawingml/2006/picture">
+                <pic:pic xmlns:pic="http://schemas.openxmlformats.org/drawingml/2006/picture">
+                  <pic:nvPicPr>
+                    <pic:cNvPr id="790085910" name="Picture 790085910"/>
+                    <pic:cNvPicPr/>
+                  </pic:nvPicPr>
+                  <pic:blipFill>
+                    <a:blip r:embed="rId9">
+                      <a:extLst>
+                        <a:ext uri="{28A0092B-C50C-407E-A947-70E740481C1C}">
+                          <a14:useLocalDpi xmlns:a14="http://schemas.microsoft.com/office/drawing/2010/main" val="0"/>
+                        </a:ext>
+                      </a:extLst>
+                    </a:blip>
+                    <a:stretch>
+                      <a:fillRect/>
+                    </a:stretch>
+                  </pic:blipFill>
+                  <pic:spPr>
+                    <a:xfrm>
+                      <a:off x="0" y="0"/>
+                      <a:ext cx="2458655" cy="2297191"/>
+                    </a:xfrm>
+                    <a:prstGeom prst="rect">
+                      <a:avLst/>
+                    </a:prstGeom>
+                  </pic:spPr>
+                </pic:pic>
+              </a:graphicData>
+            </a:graphic>
+          </wp:inline>
+        </w:drawing>
+      </w:r>
+    </w:p>
+    <w:p>
+      <w:pPr>
+        <w:ind w:firstLine="720"/>
+        <w:jc w:val="center"/>
+      </w:pPr>
+    </w:p>
+    <w:p>
+      <w:pPr>
+        <w:ind w:firstLine="720"/>
+        <w:jc w:val="both"/>
+        <w:rPr>
+          <w:lang w:val="en-US"/>
+        </w:rPr>
+      </w:pPr>
+      <w:r>
+        <w:rPr>
+          <w:lang w:val="en-US"/>
+        </w:rPr>
+        <w:t xml:space="preserve">6- Clique </w:t>
+      </w:r>
+      <w:proofErr w:type="spellStart"/>
+      <w:r>
+        <w:rPr>
+          <w:lang w:val="en-US"/>
+        </w:rPr>
+        <w:t>em</w:t>
+      </w:r>
+      <w:proofErr w:type="spellEnd"/>
+      <w:r>
+        <w:rPr>
+          <w:lang w:val="en-US"/>
+        </w:rPr>
+        <w:t xml:space="preserve"> </w:t>
+      </w:r>
+      <w:r>
+        <w:rPr>
+          <w:lang w:val="en-US"/>
+        </w:rPr>
+        <w:t>“C</w:t>
+      </w:r>
+      <w:r>
+        <w:rPr>
+          <w:lang w:val="en-US"/>
+        </w:rPr>
+        <w:t>lose</w:t>
+      </w:r>
+      <w:r>
+        <w:rPr>
+          <w:lang w:val="en-US"/>
+        </w:rPr>
+        <w:t>”</w:t>
+      </w:r>
+      <w:r>
+        <w:rPr>
+          <w:lang w:val="en-US"/>
+        </w:rPr>
+        <w:t xml:space="preserve"> </w:t>
+      </w:r>
+      <w:proofErr w:type="spellStart"/>
+      <w:r>
+        <w:rPr>
+          <w:lang w:val="en-US"/>
+        </w:rPr>
+        <w:t>em</w:t>
+      </w:r>
+      <w:proofErr w:type="spellEnd"/>
+      <w:r>
+        <w:rPr>
+          <w:lang w:val="en-US"/>
+        </w:rPr>
+        <w:t xml:space="preserve"> “Add items to th</w:t>
+      </w:r>
+      <w:r>
+        <w:rPr>
+          <w:lang w:val="en-US"/>
+        </w:rPr>
+        <w:t>e Project”.</w:t>
+      </w:r>
+    </w:p>
+    <w:p>
+      <w:pPr>
+        <w:ind w:firstLine="720"/>
+        <w:jc w:val="both"/>
+        <w:rPr>
+          <w:lang w:val="en-US"/>
+        </w:rPr>
+      </w:pPr>
+    </w:p>
+    <w:p>
+      <w:pPr>
+        <w:ind w:firstLine="720"/>
+        <w:jc w:val="both"/>
+        <w:rPr>
+          <w:lang w:val="en-US"/>
+        </w:rPr>
+      </w:pPr>
+    </w:p>
+    <w:p>
+      <w:pPr>
+        <w:ind w:firstLine="720"/>
+        <w:jc w:val="both"/>
+        <w:rPr>
+          <w:lang w:val="en-US"/>
+        </w:rPr>
+      </w:pPr>
+    </w:p>
+    <w:p>
+      <w:pPr>
+        <w:ind w:firstLine="720"/>
+        <w:jc w:val="center"/>
+        <w:rPr>
+          <w:lang w:val="en-US"/>
+        </w:rPr>
+      </w:pPr>
+      <w:r>
+        <w:rPr>
+          <w:noProof/>
+          <w:lang w:val="en-US"/>
+        </w:rPr>
+        <w:lastRenderedPageBreak/>
+        <w:drawing>
+          <wp:inline distT="0" distB="0" distL="0" distR="0" wp14:anchorId="0028CC56" wp14:editId="0E9D3B49">
+            <wp:extent cx="2409647" cy="2103335"/>
+            <wp:effectExtent l="0" t="0" r="0" b="0"/>
+            <wp:docPr id="1527542993" name="Picture 6"/>
+            <wp:cNvGraphicFramePr>
+              <a:graphicFrameLocks xmlns:a="http://schemas.openxmlformats.org/drawingml/2006/main" noChangeAspect="1"/>
+            </wp:cNvGraphicFramePr>
+            <a:graphic xmlns:a="http://schemas.openxmlformats.org/drawingml/2006/main">
+              <a:graphicData uri="http://schemas.openxmlformats.org/drawingml/2006/picture">
+                <pic:pic xmlns:pic="http://schemas.openxmlformats.org/drawingml/2006/picture">
+                  <pic:nvPicPr>
+                    <pic:cNvPr id="1527542993" name="Picture 1527542993"/>
+                    <pic:cNvPicPr/>
+                  </pic:nvPicPr>
+                  <pic:blipFill>
+                    <a:blip r:embed="rId11">
+                      <a:extLst>
+                        <a:ext uri="{28A0092B-C50C-407E-A947-70E740481C1C}">
+                          <a14:useLocalDpi xmlns:a14="http://schemas.microsoft.com/office/drawing/2010/main" val="0"/>
+                        </a:ext>
+                      </a:extLst>
+                    </a:blip>
+                    <a:stretch>
+                      <a:fillRect/>
+                    </a:stretch>
+                  </pic:blipFill>
+                  <pic:spPr>
+                    <a:xfrm>
+                      <a:off x="0" y="0"/>
+                      <a:ext cx="2412881" cy="2106158"/>
+                    </a:xfrm>
+                    <a:prstGeom prst="rect">
+                      <a:avLst/>
+                    </a:prstGeom>
+                  </pic:spPr>
+                </pic:pic>
+              </a:graphicData>
+            </a:graphic>
+          </wp:inline>
+        </w:drawing>
+      </w:r>
+    </w:p>
+    <w:p>
+      <w:pPr>
+        <w:ind w:firstLine="720"/>
+        <w:jc w:val="both"/>
+        <w:rPr>
+          <w:lang w:val="en-US"/>
+        </w:rPr>
+      </w:pPr>
+    </w:p>
+    <w:p>
+      <w:pPr>
+        <w:ind w:firstLine="720"/>
+        <w:jc w:val="both"/>
+      </w:pPr>
+      <w:r>
+        <w:t>7- Clique no menu “Compile” e d</w:t>
+      </w:r>
+      <w:r>
+        <w:t xml:space="preserve">epois em “Compile </w:t>
+      </w:r>
+      <w:proofErr w:type="spellStart"/>
+      <w:r>
+        <w:t>Order</w:t>
+      </w:r>
+      <w:proofErr w:type="spellEnd"/>
+      <w:r>
+        <w:t>...”</w:t>
+      </w:r>
+    </w:p>
+    <w:p>
+      <w:pPr>
+        <w:ind w:firstLine="720"/>
+        <w:jc w:val="both"/>
+      </w:pPr>
+    </w:p>
+    <w:p>
+      <w:pPr>
+        <w:ind w:firstLine="720"/>
+        <w:jc w:val="both"/>
+      </w:pPr>
+      <w:r>
+        <w:t xml:space="preserve">8- Se o arquivo </w:t>
+      </w:r>
+      <w:proofErr w:type="spellStart"/>
+      <w:r>
+        <w:t>counter_syc_tb.vhd</w:t>
+      </w:r>
+      <w:proofErr w:type="spellEnd"/>
+      <w:r>
+        <w:t xml:space="preserve"> estiver no topo, pode clicar em OK. Caso contrário clique no arquivo </w:t>
+      </w:r>
+      <w:proofErr w:type="spellStart"/>
+      <w:r>
+        <w:t>counter_sys_tb.vhd</w:t>
+      </w:r>
+      <w:proofErr w:type="spellEnd"/>
+      <w:r>
+        <w:t xml:space="preserve"> e na seta para cima. Depois clique em “Auto </w:t>
+      </w:r>
+      <w:proofErr w:type="spellStart"/>
+      <w:r>
+        <w:t>Generate</w:t>
+      </w:r>
+      <w:proofErr w:type="spellEnd"/>
+      <w:r>
+        <w:t>”. Clique em OK.</w:t>
+      </w:r>
+    </w:p>
+    <w:p>
+      <w:pPr>
+        <w:ind w:firstLine="720"/>
+        <w:jc w:val="center"/>
+      </w:pPr>
+      <w:r>
+        <w:rPr>
+          <w:noProof/>
+        </w:rPr>
+        <w:drawing>
+          <wp:inline distT="0" distB="0" distL="0" distR="0" wp14:anchorId="4B556F41" wp14:editId="03A6F135">
+            <wp:extent cx="2584450" cy="3563865"/>
+            <wp:effectExtent l="0" t="0" r="6350" b="0"/>
+            <wp:docPr id="573813016" name="Picture 7"/>
+            <wp:cNvGraphicFramePr>
+              <a:graphicFrameLocks xmlns:a="http://schemas.openxmlformats.org/drawingml/2006/main" noChangeAspect="1"/>
+            </wp:cNvGraphicFramePr>
+            <a:graphic xmlns:a="http://schemas.openxmlformats.org/drawingml/2006/main">
+              <a:graphicData uri="http://schemas.openxmlformats.org/drawingml/2006/picture">
+                <pic:pic xmlns:pic="http://schemas.openxmlformats.org/drawingml/2006/picture">
+                  <pic:nvPicPr>
+                    <pic:cNvPr id="573813016" name="Picture 573813016"/>
+                    <pic:cNvPicPr/>
+                  </pic:nvPicPr>
+                  <pic:blipFill>
+                    <a:blip r:embed="rId12">
+                      <a:extLst>
+                        <a:ext uri="{28A0092B-C50C-407E-A947-70E740481C1C}">
+                          <a14:useLocalDpi xmlns:a14="http://schemas.microsoft.com/office/drawing/2010/main" val="0"/>
+                        </a:ext>
+                      </a:extLst>
+                    </a:blip>
+                    <a:stretch>
+                      <a:fillRect/>
+                    </a:stretch>
+                  </pic:blipFill>
+                  <pic:spPr>
+                    <a:xfrm>
+                      <a:off x="0" y="0"/>
+                      <a:ext cx="2594837" cy="3578188"/>
+                    </a:xfrm>
+                    <a:prstGeom prst="rect">
+                      <a:avLst/>
+                    </a:prstGeom>
+                  </pic:spPr>
+                </pic:pic>
+              </a:graphicData>
+            </a:graphic>
+          </wp:inline>
+        </w:drawing>
+      </w:r>
+    </w:p>
+    <w:p>
+      <w:pPr>
+        <w:jc w:val="both"/>
+      </w:pPr>
+      <w:r>
+        <w:t xml:space="preserve">9-Clique com o botão direito do mouse na </w:t>
+      </w:r>
+      <w:r>
+        <w:t xml:space="preserve">área </w:t>
+      </w:r>
+      <w:proofErr w:type="gramStart"/>
+      <w:r>
+        <w:t>abaixo do arquivos</w:t>
+      </w:r>
+      <w:proofErr w:type="gramEnd"/>
+      <w:r>
+        <w:t xml:space="preserve"> e selecione “Compile </w:t>
+      </w:r>
+      <w:proofErr w:type="spellStart"/>
+      <w:r>
+        <w:t>All</w:t>
+      </w:r>
+      <w:proofErr w:type="spellEnd"/>
+      <w:r>
+        <w:t>”.</w:t>
+      </w:r>
+    </w:p>
+    <w:p>
+      <w:pPr>
+        <w:ind w:firstLine="720"/>
+        <w:jc w:val="both"/>
+      </w:pPr>
+    </w:p>
+    <w:p>
+      <w:pPr>
+        <w:ind w:firstLine="720"/>
+        <w:jc w:val="both"/>
+      </w:pPr>
+      <w:r>
+        <w:lastRenderedPageBreak/>
+        <w:t>10 – Se a compilação for bem sucedida conforme a figura abaixo...</w:t>
+      </w:r>
+    </w:p>
+    <w:p>
+      <w:pPr>
+        <w:ind w:firstLine="720"/>
+        <w:jc w:val="both"/>
+      </w:pPr>
+      <w:r>
+        <w:rPr>
+          <w:noProof/>
+        </w:rPr>
+        <w:drawing>
+          <wp:inline distT="0" distB="0" distL="0" distR="0" wp14:anchorId="68B69987" wp14:editId="3D646C15">
+            <wp:extent cx="5343525" cy="1514570"/>
+            <wp:effectExtent l="0" t="0" r="0" b="9525"/>
+            <wp:docPr id="1580574601" name="Picture 8"/>
+            <wp:cNvGraphicFramePr>
+              <a:graphicFrameLocks xmlns:a="http://schemas.openxmlformats.org/drawingml/2006/main" noChangeAspect="1"/>
+            </wp:cNvGraphicFramePr>
+            <a:graphic xmlns:a="http://schemas.openxmlformats.org/drawingml/2006/main">
+              <a:graphicData uri="http://schemas.openxmlformats.org/drawingml/2006/picture">
+                <pic:pic xmlns:pic="http://schemas.openxmlformats.org/drawingml/2006/picture">
+                  <pic:nvPicPr>
+                    <pic:cNvPr id="1580574601" name="Picture 1580574601"/>
+                    <pic:cNvPicPr/>
+                  </pic:nvPicPr>
+                  <pic:blipFill>
+                    <a:blip r:embed="rId13">
+                      <a:extLst>
+                        <a:ext uri="{28A0092B-C50C-407E-A947-70E740481C1C}">
+                          <a14:useLocalDpi xmlns:a14="http://schemas.microsoft.com/office/drawing/2010/main" val="0"/>
+                        </a:ext>
+                      </a:extLst>
+                    </a:blip>
+                    <a:stretch>
+                      <a:fillRect/>
+                    </a:stretch>
+                  </pic:blipFill>
+                  <pic:spPr>
+                    <a:xfrm>
+                      <a:off x="0" y="0"/>
+                      <a:ext cx="5348260" cy="1515912"/>
+                    </a:xfrm>
+                    <a:prstGeom prst="rect">
+                      <a:avLst/>
+                    </a:prstGeom>
+                  </pic:spPr>
+                </pic:pic>
+              </a:graphicData>
+            </a:graphic>
+          </wp:inline>
+        </w:drawing>
+      </w:r>
+    </w:p>
+    <w:p>
+      <w:pPr>
+        <w:ind w:firstLine="720"/>
+        <w:jc w:val="both"/>
+        <w:rPr>
+          <w:lang w:val="en-US"/>
+        </w:rPr>
+      </w:pPr>
+      <w:r>
+        <w:rPr>
+          <w:lang w:val="en-US"/>
+        </w:rPr>
+        <w:t xml:space="preserve">11- </w:t>
+      </w:r>
+      <w:proofErr w:type="spellStart"/>
+      <w:r>
+        <w:rPr>
+          <w:lang w:val="en-US"/>
+        </w:rPr>
+        <w:t>Vá</w:t>
+      </w:r>
+      <w:proofErr w:type="spellEnd"/>
+      <w:r>
+        <w:rPr>
+          <w:lang w:val="en-US"/>
+        </w:rPr>
+        <w:t xml:space="preserve"> </w:t>
+      </w:r>
+      <w:proofErr w:type="spellStart"/>
+      <w:r>
+        <w:rPr>
+          <w:lang w:val="en-US"/>
+        </w:rPr>
+        <w:t>em</w:t>
+      </w:r>
+      <w:proofErr w:type="spellEnd"/>
+      <w:r>
+        <w:rPr>
+          <w:lang w:val="en-US"/>
+        </w:rPr>
+        <w:t xml:space="preserve"> Simulate-&gt;Start Simulation</w:t>
+      </w:r>
+      <w:r>
+        <w:rPr>
+          <w:lang w:val="en-US"/>
+        </w:rPr>
+        <w:t>…</w:t>
+      </w:r>
+    </w:p>
+    <w:p>
+      <w:pPr>
+        <w:ind w:firstLine="720"/>
+        <w:jc w:val="both"/>
+      </w:pPr>
+      <w:r>
+        <w:rPr>
+          <w:noProof/>
+        </w:rPr>
+        <w:drawing>
+          <wp:inline distT="0" distB="0" distL="0" distR="0" wp14:anchorId="7AFE6678" wp14:editId="158BBE4B">
+            <wp:extent cx="5010150" cy="2891006"/>
+            <wp:effectExtent l="0" t="0" r="0" b="5080"/>
+            <wp:docPr id="1690918395" name="Picture 9"/>
+            <wp:cNvGraphicFramePr>
+              <a:graphicFrameLocks xmlns:a="http://schemas.openxmlformats.org/drawingml/2006/main" noChangeAspect="1"/>
+            </wp:cNvGraphicFramePr>
+            <a:graphic xmlns:a="http://schemas.openxmlformats.org/drawingml/2006/main">
+              <a:graphicData uri="http://schemas.openxmlformats.org/drawingml/2006/picture">
+                <pic:pic xmlns:pic="http://schemas.openxmlformats.org/drawingml/2006/picture">
+                  <pic:nvPicPr>
+                    <pic:cNvPr id="1690918395" name="Picture 1690918395"/>
+                    <pic:cNvPicPr/>
+                  </pic:nvPicPr>
+                  <pic:blipFill>
+                    <a:blip r:embed="rId14">
+                      <a:extLst>
+                        <a:ext uri="{28A0092B-C50C-407E-A947-70E740481C1C}">
+                          <a14:useLocalDpi xmlns:a14="http://schemas.microsoft.com/office/drawing/2010/main" val="0"/>
+                        </a:ext>
+                      </a:extLst>
+                    </a:blip>
+                    <a:stretch>
+                      <a:fillRect/>
+                    </a:stretch>
+                  </pic:blipFill>
+                  <pic:spPr>
+                    <a:xfrm>
+                      <a:off x="0" y="0"/>
+                      <a:ext cx="5014797" cy="2893687"/>
+                    </a:xfrm>
+                    <a:prstGeom prst="rect">
+                      <a:avLst/>
+                    </a:prstGeom>
+                  </pic:spPr>
+                </pic:pic>
+              </a:graphicData>
+            </a:graphic>
+          </wp:inline>
+        </w:drawing>
+      </w:r>
+    </w:p>
+    <w:p>
+      <w:pPr>
+        <w:ind w:firstLine="720"/>
+        <w:jc w:val="both"/>
+      </w:pPr>
+      <w:r>
+        <w:t xml:space="preserve">12- Selecione o arquivo </w:t>
+      </w:r>
+      <w:proofErr w:type="spellStart"/>
+      <w:r>
+        <w:t>counter_sysc_tb</w:t>
+      </w:r>
+      <w:proofErr w:type="spellEnd"/>
+      <w:r>
+        <w:t xml:space="preserve"> e </w:t>
+      </w:r>
+      <w:proofErr w:type="spellStart"/>
+      <w:r>
+        <w:t>resolution</w:t>
+      </w:r>
+      <w:proofErr w:type="spellEnd"/>
+      <w:r>
+        <w:t xml:space="preserve"> </w:t>
+      </w:r>
+      <w:proofErr w:type="spellStart"/>
+      <w:r>
+        <w:t>ns</w:t>
+      </w:r>
+      <w:proofErr w:type="spellEnd"/>
+      <w:r>
+        <w:t>.</w:t>
+      </w:r>
+    </w:p>
+    <w:p>
+      <w:pPr>
+        <w:ind w:firstLine="720"/>
+        <w:jc w:val="center"/>
+      </w:pPr>
+      <w:r>
+        <w:rPr>
+          <w:noProof/>
+        </w:rPr>
+        <w:drawing>
+          <wp:inline distT="0" distB="0" distL="0" distR="0" wp14:anchorId="68B355D1" wp14:editId="234B1271">
+            <wp:extent cx="3228975" cy="2582111"/>
+            <wp:effectExtent l="0" t="0" r="0" b="8890"/>
+            <wp:docPr id="1630729896" name="Picture 11"/>
+            <wp:cNvGraphicFramePr>
+              <a:graphicFrameLocks xmlns:a="http://schemas.openxmlformats.org/drawingml/2006/main" noChangeAspect="1"/>
+            </wp:cNvGraphicFramePr>
+            <a:graphic xmlns:a="http://schemas.openxmlformats.org/drawingml/2006/main">
+              <a:graphicData uri="http://schemas.openxmlformats.org/drawingml/2006/picture">
+                <pic:pic xmlns:pic="http://schemas.openxmlformats.org/drawingml/2006/picture">
+                  <pic:nvPicPr>
+                    <pic:cNvPr id="1630729896" name="Picture 1630729896"/>
+                    <pic:cNvPicPr/>
+                  </pic:nvPicPr>
+                  <pic:blipFill>
+                    <a:blip r:embed="rId15">
+                      <a:extLst>
+                        <a:ext uri="{28A0092B-C50C-407E-A947-70E740481C1C}">
+                          <a14:useLocalDpi xmlns:a14="http://schemas.microsoft.com/office/drawing/2010/main" val="0"/>
+                        </a:ext>
+                      </a:extLst>
+                    </a:blip>
+                    <a:stretch>
+                      <a:fillRect/>
+                    </a:stretch>
+                  </pic:blipFill>
+                  <pic:spPr>
+                    <a:xfrm>
+                      <a:off x="0" y="0"/>
+                      <a:ext cx="3234294" cy="2586364"/>
+                    </a:xfrm>
+                    <a:prstGeom prst="rect">
+                      <a:avLst/>
+                    </a:prstGeom>
+                  </pic:spPr>
+                </pic:pic>
+              </a:graphicData>
+            </a:graphic>
+          </wp:inline>
+        </w:drawing>
+      </w:r>
+    </w:p>
+    <w:p>
+      <w:pPr>
+        <w:ind w:firstLine="720"/>
+        <w:jc w:val="both"/>
+      </w:pPr>
+      <w:r>
+        <w:lastRenderedPageBreak/>
+        <w:t>13- Aparecerá a janela abaixo.  Na aba “sim-Default</w:t>
+      </w:r>
+      <w:r>
+        <w:t>”, selecione</w:t>
+      </w:r>
+      <w:r>
+        <w:t xml:space="preserve"> “</w:t>
+      </w:r>
+      <w:proofErr w:type="spellStart"/>
+      <w:r>
+        <w:t>inst_counter_syc</w:t>
+      </w:r>
+      <w:proofErr w:type="spellEnd"/>
+      <w:r>
+        <w:t>”.</w:t>
+      </w:r>
+    </w:p>
+    <w:p>
+      <w:pPr>
+        <w:ind w:firstLine="720"/>
+        <w:jc w:val="both"/>
+      </w:pPr>
+    </w:p>
+    <w:p>
+      <w:pPr>
+        <w:ind w:firstLine="720"/>
+        <w:jc w:val="center"/>
+      </w:pPr>
+    </w:p>
+    <w:p>
+      <w:pPr>
+        <w:ind w:firstLine="720"/>
+        <w:jc w:val="center"/>
+      </w:pPr>
+      <w:r>
+        <w:rPr>
+          <w:noProof/>
+        </w:rPr>
+        <w:drawing>
+          <wp:inline distT="0" distB="0" distL="0" distR="0" wp14:anchorId="1A5790D1" wp14:editId="51521ADC">
+            <wp:extent cx="5534025" cy="5428784"/>
+            <wp:effectExtent l="0" t="0" r="0" b="635"/>
+            <wp:docPr id="574972553" name="Picture 12"/>
+            <wp:cNvGraphicFramePr>
+              <a:graphicFrameLocks xmlns:a="http://schemas.openxmlformats.org/drawingml/2006/main" noChangeAspect="1"/>
+            </wp:cNvGraphicFramePr>
+            <a:graphic xmlns:a="http://schemas.openxmlformats.org/drawingml/2006/main">
+              <a:graphicData uri="http://schemas.openxmlformats.org/drawingml/2006/picture">
+                <pic:pic xmlns:pic="http://schemas.openxmlformats.org/drawingml/2006/picture">
+                  <pic:nvPicPr>
+                    <pic:cNvPr id="574972553" name="Picture 574972553"/>
+                    <pic:cNvPicPr/>
+                  </pic:nvPicPr>
+                  <pic:blipFill>
+                    <a:blip r:embed="rId16">
+                      <a:extLst>
+                        <a:ext uri="{28A0092B-C50C-407E-A947-70E740481C1C}">
+                          <a14:useLocalDpi xmlns:a14="http://schemas.microsoft.com/office/drawing/2010/main" val="0"/>
+                        </a:ext>
+                      </a:extLst>
+                    </a:blip>
+                    <a:stretch>
+                      <a:fillRect/>
+                    </a:stretch>
+                  </pic:blipFill>
+                  <pic:spPr>
+                    <a:xfrm>
+                      <a:off x="0" y="0"/>
+                      <a:ext cx="5536474" cy="5431186"/>
+                    </a:xfrm>
+                    <a:prstGeom prst="rect">
+                      <a:avLst/>
+                    </a:prstGeom>
+                  </pic:spPr>
+                </pic:pic>
+              </a:graphicData>
+            </a:graphic>
+          </wp:inline>
+        </w:drawing>
+      </w:r>
+    </w:p>
+    <w:p>
+      <w:pPr>
+        <w:ind w:firstLine="720"/>
+        <w:jc w:val="center"/>
+      </w:pPr>
+    </w:p>
+    <w:p>
+      <w:pPr>
+        <w:ind w:firstLine="720"/>
+        <w:jc w:val="center"/>
+      </w:pPr>
+    </w:p>
+    <w:p>
+      <w:pPr>
+        <w:ind w:firstLine="720"/>
+        <w:jc w:val="both"/>
+      </w:pPr>
+      <w:r>
+        <w:t xml:space="preserve">14- Selecione </w:t>
+      </w:r>
+      <w:proofErr w:type="spellStart"/>
+      <w:r>
+        <w:t>View</w:t>
+      </w:r>
+      <w:proofErr w:type="spellEnd"/>
+      <w:r>
+        <w:t>-&gt;</w:t>
+      </w:r>
+      <w:proofErr w:type="spellStart"/>
+      <w:r>
+        <w:t>Wave</w:t>
+      </w:r>
+      <w:proofErr w:type="spellEnd"/>
+    </w:p>
+    <w:p>
+      <w:pPr>
+        <w:ind w:firstLine="720"/>
+        <w:jc w:val="center"/>
+      </w:pPr>
+    </w:p>
+    <w:p>
+      <w:pPr>
+        <w:ind w:firstLine="720"/>
+        <w:jc w:val="center"/>
+      </w:pPr>
+    </w:p>
+    <w:p>
+      <w:pPr>
+        <w:ind w:firstLine="720"/>
+        <w:jc w:val="center"/>
+      </w:pPr>
+      <w:r>
+        <w:rPr>
+          <w:noProof/>
+        </w:rPr>
+        <w:lastRenderedPageBreak/>
+        <w:drawing>
+          <wp:inline distT="0" distB="0" distL="0" distR="0" wp14:anchorId="7CA487CD" wp14:editId="7E3CAC41">
+            <wp:extent cx="1857375" cy="3860719"/>
+            <wp:effectExtent l="0" t="0" r="0" b="6985"/>
+            <wp:docPr id="1765617135" name="Picture 14"/>
+            <wp:cNvGraphicFramePr>
+              <a:graphicFrameLocks xmlns:a="http://schemas.openxmlformats.org/drawingml/2006/main" noChangeAspect="1"/>
+            </wp:cNvGraphicFramePr>
+            <a:graphic xmlns:a="http://schemas.openxmlformats.org/drawingml/2006/main">
+              <a:graphicData uri="http://schemas.openxmlformats.org/drawingml/2006/picture">
+                <pic:pic xmlns:pic="http://schemas.openxmlformats.org/drawingml/2006/picture">
+                  <pic:nvPicPr>
+                    <pic:cNvPr id="1765617135" name="Picture 1765617135"/>
+                    <pic:cNvPicPr/>
+                  </pic:nvPicPr>
+                  <pic:blipFill>
+                    <a:blip r:embed="rId17" cstate="print">
+                      <a:extLst>
+                        <a:ext uri="{28A0092B-C50C-407E-A947-70E740481C1C}">
+                          <a14:useLocalDpi xmlns:a14="http://schemas.microsoft.com/office/drawing/2010/main" val="0"/>
+                        </a:ext>
+                      </a:extLst>
+                    </a:blip>
+                    <a:stretch>
+                      <a:fillRect/>
+                    </a:stretch>
+                  </pic:blipFill>
+                  <pic:spPr>
+                    <a:xfrm>
+                      <a:off x="0" y="0"/>
+                      <a:ext cx="1860187" cy="3866564"/>
+                    </a:xfrm>
+                    <a:prstGeom prst="rect">
+                      <a:avLst/>
+                    </a:prstGeom>
+                  </pic:spPr>
+                </pic:pic>
+              </a:graphicData>
+            </a:graphic>
+          </wp:inline>
+        </w:drawing>
+      </w:r>
+    </w:p>
+    <w:p>
+      <w:pPr>
+        <w:ind w:firstLine="720"/>
+        <w:jc w:val="center"/>
+      </w:pPr>
+    </w:p>
+    <w:p>
+      <w:pPr>
+        <w:ind w:firstLine="720"/>
+        <w:jc w:val="both"/>
+      </w:pPr>
+      <w:r>
+        <w:t>14 – Na aba “</w:t>
+      </w:r>
+      <w:proofErr w:type="spellStart"/>
+      <w:r>
+        <w:t>Objects</w:t>
+      </w:r>
+      <w:proofErr w:type="spellEnd"/>
+      <w:r>
+        <w:t>” selecione todos os sinais, utilizando a tecla Ctrl.</w:t>
+      </w:r>
+    </w:p>
+    <w:p>
+      <w:pPr>
+        <w:ind w:firstLine="720"/>
+        <w:jc w:val="center"/>
+      </w:pPr>
+      <w:r>
+        <w:rPr>
+          <w:noProof/>
+        </w:rPr>
+        <w:drawing>
+          <wp:inline distT="0" distB="0" distL="0" distR="0" wp14:anchorId="1ADEAD3A" wp14:editId="619BFBE4">
+            <wp:extent cx="3461024" cy="3436620"/>
+            <wp:effectExtent l="0" t="0" r="6350" b="0"/>
+            <wp:docPr id="2090581995" name="Picture 13"/>
+            <wp:cNvGraphicFramePr>
+              <a:graphicFrameLocks xmlns:a="http://schemas.openxmlformats.org/drawingml/2006/main" noChangeAspect="1"/>
+            </wp:cNvGraphicFramePr>
+            <a:graphic xmlns:a="http://schemas.openxmlformats.org/drawingml/2006/main">
+              <a:graphicData uri="http://schemas.openxmlformats.org/drawingml/2006/picture">
+                <pic:pic xmlns:pic="http://schemas.openxmlformats.org/drawingml/2006/picture">
+                  <pic:nvPicPr>
+                    <pic:cNvPr id="2090581995" name="Picture 2090581995"/>
+                    <pic:cNvPicPr/>
+                  </pic:nvPicPr>
+                  <pic:blipFill>
+                    <a:blip r:embed="rId18" cstate="print">
+                      <a:extLst>
+                        <a:ext uri="{28A0092B-C50C-407E-A947-70E740481C1C}">
+                          <a14:useLocalDpi xmlns:a14="http://schemas.microsoft.com/office/drawing/2010/main" val="0"/>
+                        </a:ext>
+                      </a:extLst>
+                    </a:blip>
+                    <a:stretch>
+                      <a:fillRect/>
+                    </a:stretch>
+                  </pic:blipFill>
+                  <pic:spPr>
+                    <a:xfrm>
+                      <a:off x="0" y="0"/>
+                      <a:ext cx="3469693" cy="3445228"/>
+                    </a:xfrm>
+                    <a:prstGeom prst="rect">
+                      <a:avLst/>
+                    </a:prstGeom>
+                  </pic:spPr>
+                </pic:pic>
+              </a:graphicData>
+            </a:graphic>
+          </wp:inline>
+        </w:drawing>
+      </w:r>
+    </w:p>
+    <w:p>
+      <w:pPr>
+        <w:ind w:firstLine="720"/>
+        <w:jc w:val="both"/>
+      </w:pPr>
+    </w:p>
+    <w:p>
+      <w:pPr>
+        <w:ind w:firstLine="720"/>
+        <w:jc w:val="both"/>
+      </w:pPr>
+      <w:r>
+        <w:t xml:space="preserve">15 – Arraste os sinais para a janela </w:t>
+      </w:r>
+      <w:proofErr w:type="spellStart"/>
+      <w:r>
+        <w:t>Wave</w:t>
+      </w:r>
+      <w:proofErr w:type="spellEnd"/>
+      <w:r>
+        <w:t>.</w:t>
+      </w:r>
+      <w:r>
+        <w:t xml:space="preserve"> E clique no ícone destacado em vermelho.</w:t>
+      </w:r>
+    </w:p>
+    <w:p>
+      <w:pPr>
+        <w:ind w:firstLine="720"/>
+        <w:jc w:val="both"/>
+      </w:pPr>
+    </w:p>
+    <w:p>
+      <w:pPr>
+        <w:ind w:firstLine="720"/>
+        <w:jc w:val="center"/>
+      </w:pPr>
+      <w:r>
+        <w:rPr>
+          <w:noProof/>
+        </w:rPr>
+        <w:lastRenderedPageBreak/>
+        <w:drawing>
+          <wp:inline distT="0" distB="0" distL="0" distR="0" wp14:anchorId="7DA4399C" wp14:editId="0D955331">
+            <wp:extent cx="4422020" cy="7330440"/>
+            <wp:effectExtent l="0" t="0" r="0" b="3810"/>
+            <wp:docPr id="1379491806" name="Picture 25"/>
+            <wp:cNvGraphicFramePr>
+              <a:graphicFrameLocks xmlns:a="http://schemas.openxmlformats.org/drawingml/2006/main" noChangeAspect="1"/>
+            </wp:cNvGraphicFramePr>
+            <a:graphic xmlns:a="http://schemas.openxmlformats.org/drawingml/2006/main">
+              <a:graphicData uri="http://schemas.openxmlformats.org/drawingml/2006/picture">
+                <pic:pic xmlns:pic="http://schemas.openxmlformats.org/drawingml/2006/picture">
+                  <pic:nvPicPr>
+                    <pic:cNvPr id="1379491806" name="Picture 1379491806"/>
+                    <pic:cNvPicPr/>
+                  </pic:nvPicPr>
+                  <pic:blipFill>
+                    <a:blip r:embed="rId19">
+                      <a:extLst>
+                        <a:ext uri="{28A0092B-C50C-407E-A947-70E740481C1C}">
+                          <a14:useLocalDpi xmlns:a14="http://schemas.microsoft.com/office/drawing/2010/main" val="0"/>
+                        </a:ext>
+                      </a:extLst>
+                    </a:blip>
+                    <a:stretch>
+                      <a:fillRect/>
+                    </a:stretch>
+                  </pic:blipFill>
+                  <pic:spPr>
+                    <a:xfrm>
+                      <a:off x="0" y="0"/>
+                      <a:ext cx="4426032" cy="7337092"/>
+                    </a:xfrm>
+                    <a:prstGeom prst="rect">
+                      <a:avLst/>
+                    </a:prstGeom>
+                  </pic:spPr>
+                </pic:pic>
+              </a:graphicData>
+            </a:graphic>
+          </wp:inline>
+        </w:drawing>
+      </w:r>
+    </w:p>
+    <w:p>
+      <w:pPr>
+        <w:ind w:firstLine="720"/>
+        <w:jc w:val="center"/>
+      </w:pPr>
+    </w:p>
+    <w:p>
+      <w:pPr>
+        <w:ind w:firstLine="720"/>
+        <w:jc w:val="both"/>
+      </w:pPr>
+      <w:r>
+        <w:t xml:space="preserve">17- Mude a o passo de simulação para 10 </w:t>
+      </w:r>
+      <w:proofErr w:type="spellStart"/>
+      <w:r>
+        <w:t>ns</w:t>
+      </w:r>
+      <w:proofErr w:type="spellEnd"/>
+    </w:p>
+    <w:p>
+      <w:pPr>
+        <w:ind w:firstLine="720"/>
+        <w:jc w:val="center"/>
+      </w:pPr>
+      <w:r>
+        <w:rPr>
+          <w:noProof/>
+        </w:rPr>
+        <w:lastRenderedPageBreak/>
+        <w:drawing>
+          <wp:inline distT="0" distB="0" distL="0" distR="0" wp14:anchorId="4E01B3AA" wp14:editId="28D8E322">
+            <wp:extent cx="2763774" cy="2559050"/>
+            <wp:effectExtent l="0" t="0" r="0" b="0"/>
+            <wp:docPr id="1807217127" name="Picture 17"/>
+            <wp:cNvGraphicFramePr>
+              <a:graphicFrameLocks xmlns:a="http://schemas.openxmlformats.org/drawingml/2006/main" noChangeAspect="1"/>
+            </wp:cNvGraphicFramePr>
+            <a:graphic xmlns:a="http://schemas.openxmlformats.org/drawingml/2006/main">
+              <a:graphicData uri="http://schemas.openxmlformats.org/drawingml/2006/picture">
+                <pic:pic xmlns:pic="http://schemas.openxmlformats.org/drawingml/2006/picture">
+                  <pic:nvPicPr>
+                    <pic:cNvPr id="1807217127" name="Picture 1807217127"/>
+                    <pic:cNvPicPr/>
+                  </pic:nvPicPr>
+                  <pic:blipFill>
+                    <a:blip r:embed="rId20">
+                      <a:extLst>
+                        <a:ext uri="{28A0092B-C50C-407E-A947-70E740481C1C}">
+                          <a14:useLocalDpi xmlns:a14="http://schemas.microsoft.com/office/drawing/2010/main" val="0"/>
+                        </a:ext>
+                      </a:extLst>
+                    </a:blip>
+                    <a:stretch>
+                      <a:fillRect/>
+                    </a:stretch>
+                  </pic:blipFill>
+                  <pic:spPr>
+                    <a:xfrm>
+                      <a:off x="0" y="0"/>
+                      <a:ext cx="2768392" cy="2563326"/>
+                    </a:xfrm>
+                    <a:prstGeom prst="rect">
+                      <a:avLst/>
+                    </a:prstGeom>
+                  </pic:spPr>
+                </pic:pic>
+              </a:graphicData>
+            </a:graphic>
+          </wp:inline>
+        </w:drawing>
+      </w:r>
+    </w:p>
+    <w:p>
+      <w:pPr>
+        <w:ind w:firstLine="720"/>
+        <w:jc w:val="center"/>
+      </w:pPr>
+    </w:p>
+    <w:p>
+      <w:pPr>
+        <w:ind w:firstLine="720"/>
+        <w:jc w:val="center"/>
+      </w:pPr>
+    </w:p>
+    <w:p>
+      <w:pPr>
+        <w:ind w:firstLine="720"/>
+        <w:jc w:val="both"/>
+      </w:pPr>
+      <w:r>
+        <w:t>18</w:t>
+      </w:r>
+      <w:r>
+        <w:t>- Clique</w:t>
+      </w:r>
+      <w:r>
+        <w:t xml:space="preserve"> em </w:t>
+      </w:r>
+      <w:proofErr w:type="spellStart"/>
+      <w:r>
+        <w:t>Run</w:t>
+      </w:r>
+      <w:proofErr w:type="spellEnd"/>
+      <w:r>
+        <w:t xml:space="preserve"> algumas vezes para ver</w:t>
+      </w:r>
+      <w:r>
+        <w:t xml:space="preserve"> os resultados da simulação.</w:t>
+      </w:r>
+    </w:p>
+    <w:p>
+      <w:pPr>
+        <w:ind w:firstLine="720"/>
+        <w:jc w:val="both"/>
+      </w:pPr>
+    </w:p>
+    <w:p>
+      <w:pPr>
+        <w:ind w:firstLine="720"/>
+        <w:jc w:val="center"/>
+      </w:pPr>
+      <w:r>
+        <w:rPr>
+          <w:noProof/>
+        </w:rPr>
+        <w:drawing>
+          <wp:inline distT="0" distB="0" distL="0" distR="0" wp14:anchorId="02614A8A" wp14:editId="09909887">
+            <wp:extent cx="3743847" cy="2124371"/>
+            <wp:effectExtent l="0" t="0" r="9525" b="9525"/>
+            <wp:docPr id="557631038" name="Picture 18"/>
+            <wp:cNvGraphicFramePr>
+              <a:graphicFrameLocks xmlns:a="http://schemas.openxmlformats.org/drawingml/2006/main" noChangeAspect="1"/>
+            </wp:cNvGraphicFramePr>
+            <a:graphic xmlns:a="http://schemas.openxmlformats.org/drawingml/2006/main">
+              <a:graphicData uri="http://schemas.openxmlformats.org/drawingml/2006/picture">
+                <pic:pic xmlns:pic="http://schemas.openxmlformats.org/drawingml/2006/picture">
+                  <pic:nvPicPr>
+                    <pic:cNvPr id="557631038" name="Picture 557631038"/>
+                    <pic:cNvPicPr/>
+                  </pic:nvPicPr>
+                  <pic:blipFill>
+                    <a:blip r:embed="rId21">
+                      <a:extLst>
+                        <a:ext uri="{28A0092B-C50C-407E-A947-70E740481C1C}">
+                          <a14:useLocalDpi xmlns:a14="http://schemas.microsoft.com/office/drawing/2010/main" val="0"/>
+                        </a:ext>
+                      </a:extLst>
+                    </a:blip>
+                    <a:stretch>
+                      <a:fillRect/>
+                    </a:stretch>
+                  </pic:blipFill>
+                  <pic:spPr>
+                    <a:xfrm>
+                      <a:off x="0" y="0"/>
+                      <a:ext cx="3743847" cy="2124371"/>
+                    </a:xfrm>
+                    <a:prstGeom prst="rect">
+                      <a:avLst/>
+                    </a:prstGeom>
+                  </pic:spPr>
+                </pic:pic>
+              </a:graphicData>
+            </a:graphic>
+          </wp:inline>
+        </w:drawing>
+      </w:r>
+    </w:p>
+    <w:p>
+      <w:pPr>
+        <w:ind w:firstLine="720"/>
+        <w:jc w:val="center"/>
+      </w:pPr>
+    </w:p>
+    <w:p>
+      <w:pPr>
+        <w:ind w:firstLine="720"/>
+        <w:jc w:val="both"/>
+      </w:pPr>
+      <w:r>
+        <w:t>19-Aumente o Zoom para ver com mais detalhes os sinais.</w:t>
+      </w:r>
+    </w:p>
+    <w:p>
+      <w:pPr>
+        <w:ind w:firstLine="720"/>
+        <w:jc w:val="both"/>
+      </w:pPr>
+    </w:p>
+    <w:p>
+      <w:pPr>
+        <w:ind w:firstLine="720"/>
+        <w:jc w:val="center"/>
+      </w:pPr>
+      <w:r>
+        <w:rPr>
+          <w:noProof/>
+        </w:rPr>
+        <w:lastRenderedPageBreak/>
+        <w:drawing>
+          <wp:inline distT="0" distB="0" distL="0" distR="0" wp14:anchorId="4A206DAE" wp14:editId="5391A7EB">
+            <wp:extent cx="5943600" cy="1536065"/>
+            <wp:effectExtent l="0" t="0" r="0" b="6985"/>
+            <wp:docPr id="1722956029" name="Picture 19"/>
+            <wp:cNvGraphicFramePr>
+              <a:graphicFrameLocks xmlns:a="http://schemas.openxmlformats.org/drawingml/2006/main" noChangeAspect="1"/>
+            </wp:cNvGraphicFramePr>
+            <a:graphic xmlns:a="http://schemas.openxmlformats.org/drawingml/2006/main">
+              <a:graphicData uri="http://schemas.openxmlformats.org/drawingml/2006/picture">
+                <pic:pic xmlns:pic="http://schemas.openxmlformats.org/drawingml/2006/picture">
+                  <pic:nvPicPr>
+                    <pic:cNvPr id="1722956029" name="Picture 1722956029"/>
+                    <pic:cNvPicPr/>
+                  </pic:nvPicPr>
+                  <pic:blipFill>
+                    <a:blip r:embed="rId22">
+                      <a:extLst>
+                        <a:ext uri="{28A0092B-C50C-407E-A947-70E740481C1C}">
+                          <a14:useLocalDpi xmlns:a14="http://schemas.microsoft.com/office/drawing/2010/main" val="0"/>
+                        </a:ext>
+                      </a:extLst>
+                    </a:blip>
+                    <a:stretch>
+                      <a:fillRect/>
+                    </a:stretch>
+                  </pic:blipFill>
+                  <pic:spPr>
+                    <a:xfrm>
+                      <a:off x="0" y="0"/>
+                      <a:ext cx="5943600" cy="1536065"/>
+                    </a:xfrm>
+                    <a:prstGeom prst="rect">
+                      <a:avLst/>
+                    </a:prstGeom>
+                  </pic:spPr>
+                </pic:pic>
+              </a:graphicData>
+            </a:graphic>
+          </wp:inline>
+        </w:drawing>
+      </w:r>
+    </w:p>
+    <w:p>
+      <w:pPr>
+        <w:ind w:firstLine="720"/>
+        <w:jc w:val="center"/>
+      </w:pPr>
+    </w:p>
+    <w:p>
+      <w:pPr>
+        <w:ind w:firstLine="720"/>
+        <w:jc w:val="both"/>
+      </w:pPr>
+      <w:r>
+        <w:t xml:space="preserve">20- Para terminar a simulação feche a janela </w:t>
+      </w:r>
+      <w:proofErr w:type="spellStart"/>
+      <w:r>
+        <w:t>Wave</w:t>
+      </w:r>
+      <w:proofErr w:type="spellEnd"/>
+      <w:r>
+        <w:t xml:space="preserve"> e clique em “Break” e depois “</w:t>
+      </w:r>
+      <w:proofErr w:type="spellStart"/>
+      <w:r>
+        <w:t>End</w:t>
+      </w:r>
+      <w:proofErr w:type="spellEnd"/>
+      <w:r>
+        <w:t xml:space="preserve"> </w:t>
+      </w:r>
+      <w:proofErr w:type="spellStart"/>
+      <w:r>
+        <w:t>Simulation</w:t>
+      </w:r>
+      <w:proofErr w:type="spellEnd"/>
+      <w:r>
+        <w:t>”.</w:t>
+      </w:r>
+    </w:p>
+    <w:p>
+      <w:pPr>
+        <w:ind w:firstLine="720"/>
+        <w:jc w:val="both"/>
+      </w:pPr>
+    </w:p>
+    <w:p>
+      <w:pPr>
+        <w:ind w:firstLine="720"/>
+        <w:jc w:val="both"/>
+      </w:pPr>
+    </w:p>
+    <w:p>
+      <w:pPr>
+        <w:ind w:firstLine="720"/>
+        <w:jc w:val="center"/>
+      </w:pPr>
+      <w:r>
+        <w:rPr>
+          <w:noProof/>
+        </w:rPr>
+        <w:drawing>
+          <wp:inline distT="0" distB="0" distL="0" distR="0" wp14:anchorId="00F24C1D" wp14:editId="2415D41C">
+            <wp:extent cx="4410075" cy="3403346"/>
+            <wp:effectExtent l="0" t="0" r="0" b="6985"/>
+            <wp:docPr id="2103633361" name="Picture 20"/>
+            <wp:cNvGraphicFramePr>
+              <a:graphicFrameLocks xmlns:a="http://schemas.openxmlformats.org/drawingml/2006/main" noChangeAspect="1"/>
+            </wp:cNvGraphicFramePr>
+            <a:graphic xmlns:a="http://schemas.openxmlformats.org/drawingml/2006/main">
+              <a:graphicData uri="http://schemas.openxmlformats.org/drawingml/2006/picture">
+                <pic:pic xmlns:pic="http://schemas.openxmlformats.org/drawingml/2006/picture">
+                  <pic:nvPicPr>
+                    <pic:cNvPr id="2103633361" name="Picture 2103633361"/>
+                    <pic:cNvPicPr/>
+                  </pic:nvPicPr>
+                  <pic:blipFill>
+                    <a:blip r:embed="rId23">
+                      <a:extLst>
+                        <a:ext uri="{28A0092B-C50C-407E-A947-70E740481C1C}">
+                          <a14:useLocalDpi xmlns:a14="http://schemas.microsoft.com/office/drawing/2010/main" val="0"/>
+                        </a:ext>
+                      </a:extLst>
+                    </a:blip>
+                    <a:stretch>
+                      <a:fillRect/>
+                    </a:stretch>
+                  </pic:blipFill>
+                  <pic:spPr>
+                    <a:xfrm>
+                      <a:off x="0" y="0"/>
+                      <a:ext cx="4415204" cy="3407304"/>
+                    </a:xfrm>
+                    <a:prstGeom prst="rect">
+                      <a:avLst/>
+                    </a:prstGeom>
+                  </pic:spPr>
+                </pic:pic>
+              </a:graphicData>
+            </a:graphic>
+          </wp:inline>
+        </w:drawing>
+      </w:r>
     </w:p>
     <w:sectPr>
       <w:pgSz w:w="12240" w:h="15840"/>

</xml_diff>

<commit_message>
update hdl Word file
</commit_message>
<xml_diff>
--- a/1_LINGUAGENS_HDL_E_VHDL/1_VERILOG_VHDL_E_SYSTEMVERILOG/HDL.docx
+++ b/1_LINGUAGENS_HDL_E_VHDL/1_VERILOG_VHDL_E_SYSTEMVERILOG/HDL.docx
@@ -24,6 +24,88 @@
         <w:ind w:firstLine="720"/>
         <w:jc w:val="both"/>
       </w:pPr>
+      <w:r>
+        <w:t>O VHDL (</w:t>
+      </w:r>
+      <w:proofErr w:type="spellStart"/>
+      <w:r>
+        <w:rPr>
+          <w:i/>
+          <w:iCs/>
+        </w:rPr>
+        <w:t>Very</w:t>
+      </w:r>
+      <w:proofErr w:type="spellEnd"/>
+      <w:r>
+        <w:rPr>
+          <w:i/>
+          <w:iCs/>
+        </w:rPr>
+        <w:t xml:space="preserve"> High </w:t>
+      </w:r>
+      <w:proofErr w:type="spellStart"/>
+      <w:r>
+        <w:rPr>
+          <w:i/>
+          <w:iCs/>
+        </w:rPr>
+        <w:t>Speed</w:t>
+      </w:r>
+      <w:proofErr w:type="spellEnd"/>
+      <w:r>
+        <w:rPr>
+          <w:i/>
+          <w:iCs/>
+        </w:rPr>
+        <w:t xml:space="preserve"> </w:t>
+      </w:r>
+      <w:proofErr w:type="spellStart"/>
+      <w:r>
+        <w:rPr>
+          <w:i/>
+          <w:iCs/>
+        </w:rPr>
+        <w:t>Integrated</w:t>
+      </w:r>
+      <w:proofErr w:type="spellEnd"/>
+      <w:r>
+        <w:rPr>
+          <w:i/>
+          <w:iCs/>
+        </w:rPr>
+        <w:t xml:space="preserve"> Circuit Hardware </w:t>
+      </w:r>
+      <w:proofErr w:type="spellStart"/>
+      <w:r>
+        <w:rPr>
+          <w:i/>
+          <w:iCs/>
+        </w:rPr>
+        <w:t>Description</w:t>
+      </w:r>
+      <w:proofErr w:type="spellEnd"/>
+      <w:r>
+        <w:rPr>
+          <w:i/>
+          <w:iCs/>
+        </w:rPr>
+        <w:t xml:space="preserve"> </w:t>
+      </w:r>
+      <w:proofErr w:type="spellStart"/>
+      <w:r>
+        <w:rPr>
+          <w:i/>
+          <w:iCs/>
+        </w:rPr>
+        <w:t>Language</w:t>
+      </w:r>
+      <w:proofErr w:type="spellEnd"/>
+      <w:r>
+        <w:t>) é uma das linguagens HDL, talvez a mais importante, utilizadas para descrição de circuitos digitais e sua síntese. Portanto, não é uma linguagem de programação</w:t>
+      </w:r>
+      <w:r>
+        <w:t>!</w:t>
+      </w:r>
     </w:p>
     <w:p>
       <w:pPr>
@@ -31,86 +113,1211 @@
         <w:jc w:val="both"/>
       </w:pPr>
       <w:r>
-        <w:t>O VHDL (</w:t>
-      </w:r>
-      <w:proofErr w:type="spellStart"/>
+        <w:t xml:space="preserve"> </w:t>
+      </w:r>
+      <w:r>
+        <w:t>A linguagem VHDL foi desenvolvida com a</w:t>
+      </w:r>
+      <w:r>
+        <w:t xml:space="preserve"> </w:t>
+      </w:r>
+      <w:r>
+        <w:t>necessidade do</w:t>
+      </w:r>
+      <w:r>
+        <w:t xml:space="preserve"> Departamento de </w:t>
+      </w:r>
+      <w:r>
+        <w:t>D</w:t>
+      </w:r>
+      <w:r>
+        <w:t>efesa dos Estados Unidos</w:t>
+      </w:r>
+      <w:r>
+        <w:t xml:space="preserve"> (DARPA)</w:t>
+      </w:r>
+      <w:r>
+        <w:t xml:space="preserve">, </w:t>
+      </w:r>
+      <w:r>
+        <w:t>para documentar</w:t>
+      </w:r>
+      <w:r>
+        <w:t xml:space="preserve"> </w:t>
+      </w:r>
+      <w:r>
+        <w:t xml:space="preserve">e projetar </w:t>
+      </w:r>
+      <w:r>
+        <w:t xml:space="preserve">os circuitos ASIC </w:t>
+      </w:r>
       <w:r>
         <w:rPr>
           <w:i/>
           <w:iCs/>
         </w:rPr>
-        <w:t>Very</w:t>
-      </w:r>
-      <w:proofErr w:type="spellEnd"/>
+        <w:t>(</w:t>
+      </w:r>
+      <w:proofErr w:type="spellStart"/>
       <w:r>
         <w:rPr>
           <w:i/>
           <w:iCs/>
         </w:rPr>
-        <w:t xml:space="preserve"> High </w:t>
-      </w:r>
-      <w:proofErr w:type="spellStart"/>
+        <w:t>Application-Specific</w:t>
+      </w:r>
+      <w:proofErr w:type="spellEnd"/>
       <w:r>
         <w:rPr>
           <w:i/>
           <w:iCs/>
         </w:rPr>
-        <w:t>Speed</w:t>
-      </w:r>
-      <w:proofErr w:type="spellEnd"/>
+        <w:t xml:space="preserve"> </w:t>
+      </w:r>
+      <w:proofErr w:type="spellStart"/>
       <w:r>
         <w:rPr>
           <w:i/>
           <w:iCs/>
         </w:rPr>
-        <w:t xml:space="preserve"> </w:t>
-      </w:r>
-      <w:proofErr w:type="spellStart"/>
+        <w:t>Integrated</w:t>
+      </w:r>
+      <w:proofErr w:type="spellEnd"/>
       <w:r>
         <w:rPr>
           <w:i/>
           <w:iCs/>
         </w:rPr>
-        <w:t>Integrated</w:t>
-      </w:r>
-      <w:proofErr w:type="spellEnd"/>
+        <w:t xml:space="preserve"> Circuit)</w:t>
+      </w:r>
+      <w:r>
+        <w:t xml:space="preserve">. </w:t>
+      </w:r>
+      <w:r>
+        <w:t>Esta linguagem</w:t>
+      </w:r>
+      <w:r>
+        <w:t xml:space="preserve"> podia ser </w:t>
+      </w:r>
+      <w:r>
+        <w:t>utilizada</w:t>
+      </w:r>
+      <w:r>
+        <w:t xml:space="preserve"> </w:t>
+      </w:r>
+      <w:r>
+        <w:t>também</w:t>
+      </w:r>
+      <w:r>
+        <w:t xml:space="preserve"> simulação de circuitos digitais. </w:t>
+      </w:r>
+      <w:r>
+        <w:t xml:space="preserve">Primeiramente foi concedido à algumas empresas, entre elas: IBM, Texas e </w:t>
+      </w:r>
+      <w:proofErr w:type="spellStart"/>
+      <w:r>
+        <w:t>Intermetrics</w:t>
+      </w:r>
+      <w:proofErr w:type="spellEnd"/>
+      <w:r>
+        <w:t>; para o desenvolvimento da linguagem e algumas ferramentas para o desenvolvimento</w:t>
+      </w:r>
+      <w:r>
+        <w:t xml:space="preserve"> </w:t>
+      </w:r>
+      <w:r>
+        <w:t>de circuitos digitais.</w:t>
+      </w:r>
+    </w:p>
+    <w:p>
+      <w:pPr>
+        <w:ind w:firstLine="720"/>
+        <w:jc w:val="both"/>
+      </w:pPr>
+      <w:r>
+        <w:t>O IEEE começou a criar padrões</w:t>
+      </w:r>
+      <w:r>
+        <w:t xml:space="preserve"> do VHDL</w:t>
+      </w:r>
+      <w:r>
+        <w:t>, o primeiro foi o IEEE 1076–1987. Atualmente o último padrão lançado foi o IEEE 1076–2019.</w:t>
+      </w:r>
+    </w:p>
+    <w:p>
+      <w:pPr>
+        <w:ind w:firstLine="720"/>
+        <w:jc w:val="both"/>
+      </w:pPr>
+      <w:r>
+        <w:t xml:space="preserve">Para a descrição de circuitos digitais para FPGA </w:t>
+      </w:r>
+      <w:r>
+        <w:t>existem outras</w:t>
+      </w:r>
+      <w:r>
+        <w:t xml:space="preserve"> linguagens, tais</w:t>
+      </w:r>
+      <w:r>
+        <w:t xml:space="preserve"> como</w:t>
+      </w:r>
+      <w:r>
+        <w:t xml:space="preserve">: </w:t>
+      </w:r>
+      <w:proofErr w:type="spellStart"/>
+      <w:r>
+        <w:t>Verilog</w:t>
+      </w:r>
+      <w:proofErr w:type="spellEnd"/>
+      <w:r>
+        <w:t xml:space="preserve">, </w:t>
+      </w:r>
+      <w:proofErr w:type="spellStart"/>
+      <w:r>
+        <w:t>SystemVerilog</w:t>
+      </w:r>
+      <w:proofErr w:type="spellEnd"/>
+      <w:r>
+        <w:t xml:space="preserve">, </w:t>
+      </w:r>
+      <w:proofErr w:type="spellStart"/>
+      <w:r>
+        <w:t>SystemC</w:t>
+      </w:r>
+      <w:proofErr w:type="spellEnd"/>
+      <w:r>
+        <w:t xml:space="preserve"> entre outras. Para o projeto de circuitos digitais integrados, a </w:t>
+      </w:r>
+      <w:proofErr w:type="spellStart"/>
+      <w:r>
+        <w:t>Cadence</w:t>
+      </w:r>
+      <w:proofErr w:type="spellEnd"/>
+      <w:r>
+        <w:t xml:space="preserve">, por exemplo, utiliza o </w:t>
+      </w:r>
+      <w:proofErr w:type="spellStart"/>
+      <w:r>
+        <w:t>Verilog</w:t>
+      </w:r>
+      <w:proofErr w:type="spellEnd"/>
+      <w:r>
+        <w:t xml:space="preserve"> em suas ferramentas. </w:t>
+      </w:r>
+    </w:p>
+    <w:p>
+      <w:pPr>
+        <w:ind w:firstLine="720"/>
+        <w:jc w:val="both"/>
+      </w:pPr>
+    </w:p>
+    <w:p>
+      <w:pPr>
+        <w:ind w:firstLine="720"/>
+        <w:jc w:val="both"/>
+      </w:pPr>
+      <w:r>
+        <w:t xml:space="preserve">A linguagem VHDL permite </w:t>
+      </w:r>
+      <w:r>
+        <w:t xml:space="preserve">instruções concorrentes, ou seja, que ocorrem em paralelo, como ocorre com o circuito descrito abaixo, o qual temos uma porta AND em paralelo com </w:t>
+      </w:r>
+      <w:r>
+        <w:t>uma porta OR.</w:t>
+      </w:r>
+    </w:p>
+    <w:p>
+      <w:pPr>
+        <w:rPr>
+          <w:b/>
+          <w:bCs/>
+          <w:lang w:val="en-US"/>
+        </w:rPr>
+      </w:pPr>
+      <w:r>
+        <w:rPr>
+          <w:b/>
+          <w:bCs/>
+          <w:lang w:val="en-US"/>
+        </w:rPr>
+        <w:t xml:space="preserve">Verilog e </w:t>
+      </w:r>
+      <w:proofErr w:type="spellStart"/>
+      <w:r>
+        <w:rPr>
+          <w:b/>
+          <w:bCs/>
+          <w:lang w:val="en-US"/>
+        </w:rPr>
+        <w:t>SystemVerilog</w:t>
+      </w:r>
+      <w:proofErr w:type="spellEnd"/>
+    </w:p>
+    <w:p>
+      <w:pPr>
+        <w:rPr>
+          <w:lang w:val="en-US"/>
+        </w:rPr>
+      </w:pPr>
+    </w:p>
+    <w:p>
+      <w:pPr>
+        <w:rPr>
+          <w:lang w:val="en-US"/>
+        </w:rPr>
+      </w:pPr>
+    </w:p>
+    <w:p>
+      <w:pPr>
+        <w:jc w:val="both"/>
+        <w:rPr>
+          <w:rFonts w:ascii="Cascadia Code ExtraLight" w:hAnsi="Cascadia Code ExtraLight"/>
+          <w:sz w:val="16"/>
+          <w:szCs w:val="16"/>
+          <w:lang w:val="en-US"/>
+        </w:rPr>
+      </w:pPr>
+      <w:r>
+        <w:rPr>
+          <w:rFonts w:ascii="Cascadia Code ExtraLight" w:hAnsi="Cascadia Code ExtraLight"/>
+          <w:b/>
+          <w:bCs/>
+          <w:sz w:val="16"/>
+          <w:szCs w:val="16"/>
+          <w:lang w:val="en-US"/>
+        </w:rPr>
+        <w:t>library</w:t>
+      </w:r>
+      <w:r>
+        <w:rPr>
+          <w:rFonts w:ascii="Cascadia Code ExtraLight" w:hAnsi="Cascadia Code ExtraLight"/>
+          <w:sz w:val="16"/>
+          <w:szCs w:val="16"/>
+          <w:lang w:val="en-US"/>
+        </w:rPr>
+        <w:t xml:space="preserve"> IEEE;</w:t>
+      </w:r>
+    </w:p>
+    <w:p>
+      <w:pPr>
+        <w:jc w:val="both"/>
+        <w:rPr>
+          <w:rFonts w:ascii="Cascadia Code ExtraLight" w:hAnsi="Cascadia Code ExtraLight"/>
+          <w:sz w:val="16"/>
+          <w:szCs w:val="16"/>
+          <w:lang w:val="en-US"/>
+        </w:rPr>
+      </w:pPr>
+      <w:r>
+        <w:rPr>
+          <w:rFonts w:ascii="Cascadia Code ExtraLight" w:hAnsi="Cascadia Code ExtraLight"/>
+          <w:b/>
+          <w:bCs/>
+          <w:sz w:val="16"/>
+          <w:szCs w:val="16"/>
+          <w:lang w:val="en-US"/>
+        </w:rPr>
+        <w:t>use</w:t>
+      </w:r>
+      <w:r>
+        <w:rPr>
+          <w:rFonts w:ascii="Cascadia Code ExtraLight" w:hAnsi="Cascadia Code ExtraLight"/>
+          <w:sz w:val="16"/>
+          <w:szCs w:val="16"/>
+          <w:lang w:val="en-US"/>
+        </w:rPr>
+        <w:t xml:space="preserve"> IEEE.STD_LOGIC_1164.</w:t>
+      </w:r>
+      <w:r>
+        <w:rPr>
+          <w:rFonts w:ascii="Cascadia Code ExtraLight" w:hAnsi="Cascadia Code ExtraLight"/>
+          <w:b/>
+          <w:bCs/>
+          <w:sz w:val="16"/>
+          <w:szCs w:val="16"/>
+          <w:lang w:val="en-US"/>
+        </w:rPr>
+        <w:t>ALL</w:t>
+      </w:r>
+      <w:r>
+        <w:rPr>
+          <w:rFonts w:ascii="Cascadia Code ExtraLight" w:hAnsi="Cascadia Code ExtraLight"/>
+          <w:sz w:val="16"/>
+          <w:szCs w:val="16"/>
+          <w:lang w:val="en-US"/>
+        </w:rPr>
+        <w:t>;</w:t>
+      </w:r>
+    </w:p>
+    <w:p>
+      <w:pPr>
+        <w:jc w:val="both"/>
+        <w:rPr>
+          <w:rFonts w:ascii="Cascadia Code ExtraLight" w:hAnsi="Cascadia Code ExtraLight"/>
+          <w:sz w:val="16"/>
+          <w:szCs w:val="16"/>
+          <w:lang w:val="en-US"/>
+        </w:rPr>
+      </w:pPr>
+      <w:r>
+        <w:rPr>
+          <w:rFonts w:ascii="Cascadia Code ExtraLight" w:hAnsi="Cascadia Code ExtraLight"/>
+          <w:sz w:val="16"/>
+          <w:szCs w:val="16"/>
+          <w:lang w:val="en-US"/>
+        </w:rPr>
+        <w:t>-- Entity declaration</w:t>
+      </w:r>
+    </w:p>
+    <w:p>
+      <w:pPr>
+        <w:jc w:val="both"/>
+        <w:rPr>
+          <w:rFonts w:ascii="Cascadia Code ExtraLight" w:hAnsi="Cascadia Code ExtraLight"/>
+          <w:sz w:val="16"/>
+          <w:szCs w:val="16"/>
+          <w:lang w:val="en-US"/>
+        </w:rPr>
+      </w:pPr>
+      <w:r>
+        <w:rPr>
+          <w:rFonts w:ascii="Cascadia Code ExtraLight" w:hAnsi="Cascadia Code ExtraLight"/>
+          <w:b/>
+          <w:bCs/>
+          <w:sz w:val="16"/>
+          <w:szCs w:val="16"/>
+          <w:lang w:val="en-US"/>
+        </w:rPr>
+        <w:t>entity</w:t>
+      </w:r>
+      <w:r>
+        <w:rPr>
+          <w:rFonts w:ascii="Cascadia Code ExtraLight" w:hAnsi="Cascadia Code ExtraLight"/>
+          <w:sz w:val="16"/>
+          <w:szCs w:val="16"/>
+          <w:lang w:val="en-US"/>
+        </w:rPr>
+        <w:t xml:space="preserve"> Example_1 </w:t>
+      </w:r>
+      <w:r>
+        <w:rPr>
+          <w:rFonts w:ascii="Cascadia Code ExtraLight" w:hAnsi="Cascadia Code ExtraLight"/>
+          <w:b/>
+          <w:bCs/>
+          <w:sz w:val="16"/>
+          <w:szCs w:val="16"/>
+          <w:lang w:val="en-US"/>
+        </w:rPr>
+        <w:t>is</w:t>
+      </w:r>
+    </w:p>
+    <w:p>
+      <w:pPr>
+        <w:jc w:val="both"/>
+        <w:rPr>
+          <w:rFonts w:ascii="Cascadia Code ExtraLight" w:hAnsi="Cascadia Code ExtraLight"/>
+          <w:sz w:val="16"/>
+          <w:szCs w:val="16"/>
+          <w:lang w:val="en-US"/>
+        </w:rPr>
+      </w:pPr>
+      <w:r>
+        <w:rPr>
+          <w:rFonts w:ascii="Cascadia Code ExtraLight" w:hAnsi="Cascadia Code ExtraLight"/>
+          <w:sz w:val="16"/>
+          <w:szCs w:val="16"/>
+          <w:lang w:val="en-US"/>
+        </w:rPr>
+        <w:t xml:space="preserve">    </w:t>
+      </w:r>
+      <w:r>
+        <w:rPr>
+          <w:rFonts w:ascii="Cascadia Code ExtraLight" w:hAnsi="Cascadia Code ExtraLight"/>
+          <w:b/>
+          <w:bCs/>
+          <w:sz w:val="16"/>
+          <w:szCs w:val="16"/>
+          <w:lang w:val="en-US"/>
+        </w:rPr>
+        <w:t>Port</w:t>
+      </w:r>
+      <w:r>
+        <w:rPr>
+          <w:rFonts w:ascii="Cascadia Code ExtraLight" w:hAnsi="Cascadia Code ExtraLight"/>
+          <w:sz w:val="16"/>
+          <w:szCs w:val="16"/>
+          <w:lang w:val="en-US"/>
+        </w:rPr>
+        <w:t xml:space="preserve"> (</w:t>
+      </w:r>
+    </w:p>
+    <w:p>
+      <w:pPr>
+        <w:jc w:val="both"/>
+        <w:rPr>
+          <w:rFonts w:ascii="Cascadia Code ExtraLight" w:hAnsi="Cascadia Code ExtraLight"/>
+          <w:sz w:val="16"/>
+          <w:szCs w:val="16"/>
+          <w:lang w:val="en-US"/>
+        </w:rPr>
+      </w:pPr>
+      <w:r>
+        <w:rPr>
+          <w:rFonts w:ascii="Cascadia Code ExtraLight" w:hAnsi="Cascadia Code ExtraLight"/>
+          <w:sz w:val="16"/>
+          <w:szCs w:val="16"/>
+          <w:lang w:val="en-US"/>
+        </w:rPr>
+        <w:t xml:space="preserve">        </w:t>
+      </w:r>
+      <w:proofErr w:type="spellStart"/>
+      <w:r>
+        <w:rPr>
+          <w:rFonts w:ascii="Cascadia Code ExtraLight" w:hAnsi="Cascadia Code ExtraLight"/>
+          <w:sz w:val="16"/>
+          <w:szCs w:val="16"/>
+          <w:lang w:val="en-US"/>
+        </w:rPr>
+        <w:t>inputA</w:t>
+      </w:r>
+      <w:proofErr w:type="spellEnd"/>
+      <w:r>
+        <w:rPr>
+          <w:rFonts w:ascii="Cascadia Code ExtraLight" w:hAnsi="Cascadia Code ExtraLight"/>
+          <w:sz w:val="16"/>
+          <w:szCs w:val="16"/>
+          <w:lang w:val="en-US"/>
+        </w:rPr>
+        <w:t xml:space="preserve"> </w:t>
+      </w:r>
+      <w:r>
+        <w:rPr>
+          <w:rFonts w:ascii="Cascadia Code ExtraLight" w:hAnsi="Cascadia Code ExtraLight"/>
+          <w:sz w:val="16"/>
+          <w:szCs w:val="16"/>
+          <w:lang w:val="en-US"/>
+        </w:rPr>
+        <w:t xml:space="preserve"> </w:t>
+      </w:r>
+      <w:proofErr w:type="gramStart"/>
+      <w:r>
+        <w:rPr>
+          <w:rFonts w:ascii="Cascadia Code ExtraLight" w:hAnsi="Cascadia Code ExtraLight"/>
+          <w:sz w:val="16"/>
+          <w:szCs w:val="16"/>
+          <w:lang w:val="en-US"/>
+        </w:rPr>
+        <w:t xml:space="preserve">  </w:t>
+      </w:r>
+      <w:r>
+        <w:rPr>
+          <w:rFonts w:ascii="Cascadia Code ExtraLight" w:hAnsi="Cascadia Code ExtraLight"/>
+          <w:sz w:val="16"/>
+          <w:szCs w:val="16"/>
+          <w:lang w:val="en-US"/>
+        </w:rPr>
+        <w:t>:</w:t>
+      </w:r>
+      <w:proofErr w:type="gramEnd"/>
+      <w:r>
+        <w:rPr>
+          <w:rFonts w:ascii="Cascadia Code ExtraLight" w:hAnsi="Cascadia Code ExtraLight"/>
+          <w:sz w:val="16"/>
+          <w:szCs w:val="16"/>
+          <w:lang w:val="en-US"/>
+        </w:rPr>
+        <w:t xml:space="preserve"> in STD_LOGIC;</w:t>
+      </w:r>
+    </w:p>
+    <w:p>
+      <w:pPr>
+        <w:jc w:val="both"/>
+        <w:rPr>
+          <w:rFonts w:ascii="Cascadia Code ExtraLight" w:hAnsi="Cascadia Code ExtraLight"/>
+          <w:sz w:val="16"/>
+          <w:szCs w:val="16"/>
+          <w:lang w:val="en-US"/>
+        </w:rPr>
+      </w:pPr>
+      <w:r>
+        <w:rPr>
+          <w:rFonts w:ascii="Cascadia Code ExtraLight" w:hAnsi="Cascadia Code ExtraLight"/>
+          <w:sz w:val="16"/>
+          <w:szCs w:val="16"/>
+          <w:lang w:val="en-US"/>
+        </w:rPr>
+        <w:t xml:space="preserve">        </w:t>
+      </w:r>
+      <w:proofErr w:type="spellStart"/>
+      <w:r>
+        <w:rPr>
+          <w:rFonts w:ascii="Cascadia Code ExtraLight" w:hAnsi="Cascadia Code ExtraLight"/>
+          <w:sz w:val="16"/>
+          <w:szCs w:val="16"/>
+          <w:lang w:val="en-US"/>
+        </w:rPr>
+        <w:t>inputB</w:t>
+      </w:r>
+      <w:proofErr w:type="spellEnd"/>
+      <w:r>
+        <w:rPr>
+          <w:rFonts w:ascii="Cascadia Code ExtraLight" w:hAnsi="Cascadia Code ExtraLight"/>
+          <w:sz w:val="16"/>
+          <w:szCs w:val="16"/>
+          <w:lang w:val="en-US"/>
+        </w:rPr>
+        <w:t xml:space="preserve"> </w:t>
+      </w:r>
+      <w:r>
+        <w:rPr>
+          <w:rFonts w:ascii="Cascadia Code ExtraLight" w:hAnsi="Cascadia Code ExtraLight"/>
+          <w:sz w:val="16"/>
+          <w:szCs w:val="16"/>
+          <w:lang w:val="en-US"/>
+        </w:rPr>
+        <w:t xml:space="preserve"> </w:t>
+      </w:r>
+      <w:proofErr w:type="gramStart"/>
+      <w:r>
+        <w:rPr>
+          <w:rFonts w:ascii="Cascadia Code ExtraLight" w:hAnsi="Cascadia Code ExtraLight"/>
+          <w:sz w:val="16"/>
+          <w:szCs w:val="16"/>
+          <w:lang w:val="en-US"/>
+        </w:rPr>
+        <w:t xml:space="preserve">  </w:t>
+      </w:r>
+      <w:r>
+        <w:rPr>
+          <w:rFonts w:ascii="Cascadia Code ExtraLight" w:hAnsi="Cascadia Code ExtraLight"/>
+          <w:sz w:val="16"/>
+          <w:szCs w:val="16"/>
+          <w:lang w:val="en-US"/>
+        </w:rPr>
+        <w:t>:</w:t>
+      </w:r>
+      <w:proofErr w:type="gramEnd"/>
+      <w:r>
+        <w:rPr>
+          <w:rFonts w:ascii="Cascadia Code ExtraLight" w:hAnsi="Cascadia Code ExtraLight"/>
+          <w:sz w:val="16"/>
+          <w:szCs w:val="16"/>
+          <w:lang w:val="en-US"/>
+        </w:rPr>
+        <w:t xml:space="preserve"> in STD_LOGIC;</w:t>
+      </w:r>
+    </w:p>
+    <w:p>
+      <w:pPr>
+        <w:jc w:val="both"/>
+        <w:rPr>
+          <w:rFonts w:ascii="Cascadia Code ExtraLight" w:hAnsi="Cascadia Code ExtraLight"/>
+          <w:sz w:val="16"/>
+          <w:szCs w:val="16"/>
+          <w:lang w:val="en-US"/>
+        </w:rPr>
+      </w:pPr>
+      <w:r>
+        <w:rPr>
+          <w:rFonts w:ascii="Cascadia Code ExtraLight" w:hAnsi="Cascadia Code ExtraLight"/>
+          <w:sz w:val="16"/>
+          <w:szCs w:val="16"/>
+          <w:lang w:val="en-US"/>
+        </w:rPr>
+        <w:t xml:space="preserve">        </w:t>
+      </w:r>
+      <w:proofErr w:type="spellStart"/>
+      <w:r>
+        <w:rPr>
+          <w:rFonts w:ascii="Cascadia Code ExtraLight" w:hAnsi="Cascadia Code ExtraLight"/>
+          <w:sz w:val="16"/>
+          <w:szCs w:val="16"/>
+          <w:lang w:val="en-US"/>
+        </w:rPr>
+        <w:t>outputA</w:t>
+      </w:r>
+      <w:proofErr w:type="spellEnd"/>
+      <w:r>
+        <w:rPr>
+          <w:rFonts w:ascii="Cascadia Code ExtraLight" w:hAnsi="Cascadia Code ExtraLight"/>
+          <w:sz w:val="16"/>
+          <w:szCs w:val="16"/>
+          <w:lang w:val="en-US"/>
+        </w:rPr>
+        <w:t xml:space="preserve"> </w:t>
+      </w:r>
+      <w:proofErr w:type="gramStart"/>
+      <w:r>
+        <w:rPr>
+          <w:rFonts w:ascii="Cascadia Code ExtraLight" w:hAnsi="Cascadia Code ExtraLight"/>
+          <w:sz w:val="16"/>
+          <w:szCs w:val="16"/>
+          <w:lang w:val="en-US"/>
+        </w:rPr>
+        <w:t xml:space="preserve">  :</w:t>
+      </w:r>
+      <w:proofErr w:type="gramEnd"/>
+      <w:r>
+        <w:rPr>
+          <w:rFonts w:ascii="Cascadia Code ExtraLight" w:hAnsi="Cascadia Code ExtraLight"/>
+          <w:sz w:val="16"/>
+          <w:szCs w:val="16"/>
+          <w:lang w:val="en-US"/>
+        </w:rPr>
+        <w:t xml:space="preserve"> out STD_LOGIC;</w:t>
+      </w:r>
+    </w:p>
+    <w:p>
+      <w:pPr>
+        <w:jc w:val="both"/>
+        <w:rPr>
+          <w:rFonts w:ascii="Cascadia Code ExtraLight" w:hAnsi="Cascadia Code ExtraLight"/>
+          <w:sz w:val="16"/>
+          <w:szCs w:val="16"/>
+          <w:lang w:val="en-US"/>
+        </w:rPr>
+      </w:pPr>
+      <w:r>
+        <w:rPr>
+          <w:rFonts w:ascii="Cascadia Code ExtraLight" w:hAnsi="Cascadia Code ExtraLight"/>
+          <w:sz w:val="16"/>
+          <w:szCs w:val="16"/>
+          <w:lang w:val="en-US"/>
+        </w:rPr>
+        <w:t xml:space="preserve">        </w:t>
+      </w:r>
+      <w:proofErr w:type="spellStart"/>
+      <w:r>
+        <w:rPr>
+          <w:rFonts w:ascii="Cascadia Code ExtraLight" w:hAnsi="Cascadia Code ExtraLight"/>
+          <w:sz w:val="16"/>
+          <w:szCs w:val="16"/>
+          <w:lang w:val="en-US"/>
+        </w:rPr>
+        <w:t>outputB</w:t>
+      </w:r>
+      <w:proofErr w:type="spellEnd"/>
+      <w:r>
+        <w:rPr>
+          <w:rFonts w:ascii="Cascadia Code ExtraLight" w:hAnsi="Cascadia Code ExtraLight"/>
+          <w:sz w:val="16"/>
+          <w:szCs w:val="16"/>
+          <w:lang w:val="en-US"/>
+        </w:rPr>
+        <w:t xml:space="preserve"> </w:t>
+      </w:r>
+      <w:proofErr w:type="gramStart"/>
+      <w:r>
+        <w:rPr>
+          <w:rFonts w:ascii="Cascadia Code ExtraLight" w:hAnsi="Cascadia Code ExtraLight"/>
+          <w:sz w:val="16"/>
+          <w:szCs w:val="16"/>
+          <w:lang w:val="en-US"/>
+        </w:rPr>
+        <w:t xml:space="preserve"> </w:t>
+      </w:r>
+      <w:r>
+        <w:rPr>
+          <w:rFonts w:ascii="Cascadia Code ExtraLight" w:hAnsi="Cascadia Code ExtraLight"/>
+          <w:sz w:val="16"/>
+          <w:szCs w:val="16"/>
+          <w:lang w:val="en-US"/>
+        </w:rPr>
+        <w:t xml:space="preserve"> </w:t>
+      </w:r>
+      <w:r>
+        <w:rPr>
+          <w:rFonts w:ascii="Cascadia Code ExtraLight" w:hAnsi="Cascadia Code ExtraLight"/>
+          <w:sz w:val="16"/>
+          <w:szCs w:val="16"/>
+          <w:lang w:val="en-US"/>
+        </w:rPr>
+        <w:t>:</w:t>
+      </w:r>
+      <w:proofErr w:type="gramEnd"/>
+      <w:r>
+        <w:rPr>
+          <w:rFonts w:ascii="Cascadia Code ExtraLight" w:hAnsi="Cascadia Code ExtraLight"/>
+          <w:sz w:val="16"/>
+          <w:szCs w:val="16"/>
+          <w:lang w:val="en-US"/>
+        </w:rPr>
+        <w:t xml:space="preserve"> </w:t>
+      </w:r>
+      <w:r>
+        <w:rPr>
+          <w:rFonts w:ascii="Cascadia Code ExtraLight" w:hAnsi="Cascadia Code ExtraLight"/>
+          <w:sz w:val="16"/>
+          <w:szCs w:val="16"/>
+          <w:lang w:val="en-US"/>
+        </w:rPr>
+        <w:t>out STD_LOGIC;</w:t>
+      </w:r>
+    </w:p>
+    <w:p>
+      <w:pPr>
+        <w:jc w:val="both"/>
+        <w:rPr>
+          <w:rFonts w:ascii="Cascadia Code ExtraLight" w:hAnsi="Cascadia Code ExtraLight"/>
+          <w:sz w:val="16"/>
+          <w:szCs w:val="16"/>
+          <w:lang w:val="en-US"/>
+        </w:rPr>
+      </w:pPr>
+      <w:r>
+        <w:rPr>
+          <w:rFonts w:ascii="Cascadia Code ExtraLight" w:hAnsi="Cascadia Code ExtraLight"/>
+          <w:sz w:val="16"/>
+          <w:szCs w:val="16"/>
+          <w:lang w:val="en-US"/>
+        </w:rPr>
+        <w:t xml:space="preserve">    );</w:t>
+      </w:r>
+    </w:p>
+    <w:p>
+      <w:pPr>
+        <w:jc w:val="both"/>
+        <w:rPr>
+          <w:rFonts w:ascii="Cascadia Code ExtraLight" w:hAnsi="Cascadia Code ExtraLight"/>
+          <w:sz w:val="16"/>
+          <w:szCs w:val="16"/>
+          <w:lang w:val="en-US"/>
+        </w:rPr>
+      </w:pPr>
+      <w:r>
+        <w:rPr>
+          <w:rFonts w:ascii="Cascadia Code ExtraLight" w:hAnsi="Cascadia Code ExtraLight"/>
+          <w:b/>
+          <w:bCs/>
+          <w:sz w:val="16"/>
+          <w:szCs w:val="16"/>
+          <w:lang w:val="en-US"/>
+        </w:rPr>
+        <w:lastRenderedPageBreak/>
+        <w:t>end</w:t>
+      </w:r>
+      <w:r>
+        <w:rPr>
+          <w:rFonts w:ascii="Cascadia Code ExtraLight" w:hAnsi="Cascadia Code ExtraLight"/>
+          <w:sz w:val="16"/>
+          <w:szCs w:val="16"/>
+          <w:lang w:val="en-US"/>
+        </w:rPr>
+        <w:t xml:space="preserve"> Example_1;</w:t>
+      </w:r>
+    </w:p>
+    <w:p>
+      <w:pPr>
+        <w:jc w:val="both"/>
+        <w:rPr>
+          <w:rFonts w:ascii="Cascadia Code ExtraLight" w:hAnsi="Cascadia Code ExtraLight"/>
+          <w:sz w:val="16"/>
+          <w:szCs w:val="16"/>
+          <w:lang w:val="en-US"/>
+        </w:rPr>
+      </w:pPr>
+      <w:r>
+        <w:rPr>
+          <w:rFonts w:ascii="Cascadia Code ExtraLight" w:hAnsi="Cascadia Code ExtraLight"/>
+          <w:sz w:val="16"/>
+          <w:szCs w:val="16"/>
+          <w:lang w:val="en-US"/>
+        </w:rPr>
+        <w:t>-- Architecture definition</w:t>
+      </w:r>
+    </w:p>
+    <w:p>
+      <w:pPr>
+        <w:jc w:val="both"/>
+        <w:rPr>
+          <w:rFonts w:ascii="Cascadia Code ExtraLight" w:hAnsi="Cascadia Code ExtraLight"/>
+          <w:sz w:val="16"/>
+          <w:szCs w:val="16"/>
+          <w:lang w:val="en-US"/>
+        </w:rPr>
+      </w:pPr>
+      <w:r>
+        <w:rPr>
+          <w:rFonts w:ascii="Cascadia Code ExtraLight" w:hAnsi="Cascadia Code ExtraLight"/>
+          <w:b/>
+          <w:bCs/>
+          <w:sz w:val="16"/>
+          <w:szCs w:val="16"/>
+          <w:lang w:val="en-US"/>
+        </w:rPr>
+        <w:t>architecture</w:t>
+      </w:r>
+      <w:r>
+        <w:rPr>
+          <w:rFonts w:ascii="Cascadia Code ExtraLight" w:hAnsi="Cascadia Code ExtraLight"/>
+          <w:sz w:val="16"/>
+          <w:szCs w:val="16"/>
+          <w:lang w:val="en-US"/>
+        </w:rPr>
+        <w:t xml:space="preserve"> Behavioral </w:t>
+      </w:r>
+      <w:r>
+        <w:rPr>
+          <w:rFonts w:ascii="Cascadia Code ExtraLight" w:hAnsi="Cascadia Code ExtraLight"/>
+          <w:b/>
+          <w:bCs/>
+          <w:sz w:val="16"/>
+          <w:szCs w:val="16"/>
+          <w:lang w:val="en-US"/>
+        </w:rPr>
+        <w:t>of</w:t>
+      </w:r>
+      <w:r>
+        <w:rPr>
+          <w:rFonts w:ascii="Cascadia Code ExtraLight" w:hAnsi="Cascadia Code ExtraLight"/>
+          <w:sz w:val="16"/>
+          <w:szCs w:val="16"/>
+          <w:lang w:val="en-US"/>
+        </w:rPr>
+        <w:t xml:space="preserve"> Example_1 </w:t>
+      </w:r>
+      <w:r>
+        <w:rPr>
+          <w:rFonts w:ascii="Cascadia Code ExtraLight" w:hAnsi="Cascadia Code ExtraLight"/>
+          <w:b/>
+          <w:bCs/>
+          <w:sz w:val="16"/>
+          <w:szCs w:val="16"/>
+          <w:lang w:val="en-US"/>
+        </w:rPr>
+        <w:t>is</w:t>
+      </w:r>
+    </w:p>
+    <w:p>
+      <w:pPr>
+        <w:jc w:val="both"/>
+        <w:rPr>
+          <w:rFonts w:ascii="Cascadia Code ExtraLight" w:hAnsi="Cascadia Code ExtraLight"/>
+          <w:b/>
+          <w:bCs/>
+          <w:sz w:val="16"/>
+          <w:szCs w:val="16"/>
+          <w:lang w:val="en-US"/>
+        </w:rPr>
+      </w:pPr>
+      <w:r>
+        <w:rPr>
+          <w:rFonts w:ascii="Cascadia Code ExtraLight" w:hAnsi="Cascadia Code ExtraLight"/>
+          <w:b/>
+          <w:bCs/>
+          <w:sz w:val="16"/>
+          <w:szCs w:val="16"/>
+          <w:lang w:val="en-US"/>
+        </w:rPr>
+        <w:t>begin</w:t>
+      </w:r>
+    </w:p>
+    <w:p>
+      <w:pPr>
+        <w:jc w:val="both"/>
+        <w:rPr>
+          <w:rFonts w:ascii="Cascadia Code ExtraLight" w:hAnsi="Cascadia Code ExtraLight"/>
+          <w:sz w:val="16"/>
+          <w:szCs w:val="16"/>
+          <w:lang w:val="en-US"/>
+        </w:rPr>
+      </w:pPr>
+      <w:r>
+        <w:rPr>
+          <w:rFonts w:ascii="Cascadia Code ExtraLight" w:hAnsi="Cascadia Code ExtraLight"/>
+          <w:sz w:val="16"/>
+          <w:szCs w:val="16"/>
+          <w:lang w:val="en-US"/>
+        </w:rPr>
+        <w:t xml:space="preserve">    </w:t>
+      </w:r>
+      <w:proofErr w:type="spellStart"/>
+      <w:r>
+        <w:rPr>
+          <w:rFonts w:ascii="Cascadia Code ExtraLight" w:hAnsi="Cascadia Code ExtraLight"/>
+          <w:sz w:val="16"/>
+          <w:szCs w:val="16"/>
+          <w:lang w:val="en-US"/>
+        </w:rPr>
+        <w:t>outputA</w:t>
+      </w:r>
+      <w:proofErr w:type="spellEnd"/>
+      <w:r>
+        <w:rPr>
+          <w:rFonts w:ascii="Cascadia Code ExtraLight" w:hAnsi="Cascadia Code ExtraLight"/>
+          <w:sz w:val="16"/>
+          <w:szCs w:val="16"/>
+          <w:lang w:val="en-US"/>
+        </w:rPr>
+        <w:t xml:space="preserve"> &lt;= </w:t>
+      </w:r>
+      <w:proofErr w:type="spellStart"/>
+      <w:r>
+        <w:rPr>
+          <w:rFonts w:ascii="Cascadia Code ExtraLight" w:hAnsi="Cascadia Code ExtraLight"/>
+          <w:sz w:val="16"/>
+          <w:szCs w:val="16"/>
+          <w:lang w:val="en-US"/>
+        </w:rPr>
+        <w:t>inputA</w:t>
+      </w:r>
+      <w:proofErr w:type="spellEnd"/>
+      <w:r>
+        <w:rPr>
+          <w:rFonts w:ascii="Cascadia Code ExtraLight" w:hAnsi="Cascadia Code ExtraLight"/>
+          <w:sz w:val="16"/>
+          <w:szCs w:val="16"/>
+          <w:lang w:val="en-US"/>
+        </w:rPr>
+        <w:t xml:space="preserve"> AND </w:t>
+      </w:r>
+      <w:proofErr w:type="spellStart"/>
+      <w:r>
+        <w:rPr>
+          <w:rFonts w:ascii="Cascadia Code ExtraLight" w:hAnsi="Cascadia Code ExtraLight"/>
+          <w:sz w:val="16"/>
+          <w:szCs w:val="16"/>
+          <w:lang w:val="en-US"/>
+        </w:rPr>
+        <w:t>inputB</w:t>
+      </w:r>
+      <w:proofErr w:type="spellEnd"/>
+      <w:r>
+        <w:rPr>
+          <w:rFonts w:ascii="Cascadia Code ExtraLight" w:hAnsi="Cascadia Code ExtraLight"/>
+          <w:sz w:val="16"/>
+          <w:szCs w:val="16"/>
+          <w:lang w:val="en-US"/>
+        </w:rPr>
+        <w:t>;</w:t>
+      </w:r>
+    </w:p>
+    <w:p>
+      <w:pPr>
+        <w:jc w:val="both"/>
+        <w:rPr>
+          <w:rFonts w:ascii="Cascadia Code ExtraLight" w:hAnsi="Cascadia Code ExtraLight"/>
+          <w:sz w:val="16"/>
+          <w:szCs w:val="16"/>
+          <w:lang w:val="en-US"/>
+        </w:rPr>
+      </w:pPr>
+      <w:r>
+        <w:rPr>
+          <w:rFonts w:ascii="Cascadia Code ExtraLight" w:hAnsi="Cascadia Code ExtraLight"/>
+          <w:sz w:val="16"/>
+          <w:szCs w:val="16"/>
+          <w:lang w:val="en-US"/>
+        </w:rPr>
+        <w:t xml:space="preserve">    </w:t>
+      </w:r>
+      <w:proofErr w:type="spellStart"/>
+      <w:r>
+        <w:rPr>
+          <w:rFonts w:ascii="Cascadia Code ExtraLight" w:hAnsi="Cascadia Code ExtraLight"/>
+          <w:sz w:val="16"/>
+          <w:szCs w:val="16"/>
+          <w:lang w:val="en-US"/>
+        </w:rPr>
+        <w:t>outputB</w:t>
+      </w:r>
+      <w:proofErr w:type="spellEnd"/>
+      <w:r>
+        <w:rPr>
+          <w:rFonts w:ascii="Cascadia Code ExtraLight" w:hAnsi="Cascadia Code ExtraLight"/>
+          <w:sz w:val="16"/>
+          <w:szCs w:val="16"/>
+          <w:lang w:val="en-US"/>
+        </w:rPr>
+        <w:t xml:space="preserve"> &lt;= </w:t>
+      </w:r>
+      <w:proofErr w:type="spellStart"/>
+      <w:r>
+        <w:rPr>
+          <w:rFonts w:ascii="Cascadia Code ExtraLight" w:hAnsi="Cascadia Code ExtraLight"/>
+          <w:sz w:val="16"/>
+          <w:szCs w:val="16"/>
+          <w:lang w:val="en-US"/>
+        </w:rPr>
+        <w:t>inputA</w:t>
+      </w:r>
+      <w:proofErr w:type="spellEnd"/>
+      <w:r>
+        <w:rPr>
+          <w:rFonts w:ascii="Cascadia Code ExtraLight" w:hAnsi="Cascadia Code ExtraLight"/>
+          <w:sz w:val="16"/>
+          <w:szCs w:val="16"/>
+          <w:lang w:val="en-US"/>
+        </w:rPr>
+        <w:t xml:space="preserve"> OR </w:t>
+      </w:r>
+      <w:proofErr w:type="spellStart"/>
+      <w:r>
+        <w:rPr>
+          <w:rFonts w:ascii="Cascadia Code ExtraLight" w:hAnsi="Cascadia Code ExtraLight"/>
+          <w:sz w:val="16"/>
+          <w:szCs w:val="16"/>
+          <w:lang w:val="en-US"/>
+        </w:rPr>
+        <w:t>inputB</w:t>
+      </w:r>
+      <w:proofErr w:type="spellEnd"/>
+      <w:r>
+        <w:rPr>
+          <w:rFonts w:ascii="Cascadia Code ExtraLight" w:hAnsi="Cascadia Code ExtraLight"/>
+          <w:sz w:val="16"/>
+          <w:szCs w:val="16"/>
+          <w:lang w:val="en-US"/>
+        </w:rPr>
+        <w:t>;</w:t>
+      </w:r>
+    </w:p>
+    <w:p>
+      <w:pPr>
+        <w:jc w:val="both"/>
+        <w:rPr>
+          <w:rFonts w:ascii="Cascadia Code ExtraLight" w:hAnsi="Cascadia Code ExtraLight"/>
+          <w:sz w:val="16"/>
+          <w:szCs w:val="16"/>
+          <w:lang w:val="en-US"/>
+        </w:rPr>
+      </w:pPr>
+      <w:r>
+        <w:rPr>
+          <w:rFonts w:ascii="Cascadia Code ExtraLight" w:hAnsi="Cascadia Code ExtraLight"/>
+          <w:b/>
+          <w:bCs/>
+          <w:sz w:val="16"/>
+          <w:szCs w:val="16"/>
+          <w:lang w:val="en-US"/>
+        </w:rPr>
+        <w:t>end</w:t>
+      </w:r>
+      <w:r>
+        <w:rPr>
+          <w:rFonts w:ascii="Cascadia Code ExtraLight" w:hAnsi="Cascadia Code ExtraLight"/>
+          <w:sz w:val="16"/>
+          <w:szCs w:val="16"/>
+          <w:lang w:val="en-US"/>
+        </w:rPr>
+        <w:t xml:space="preserve"> Behavioral;</w:t>
+      </w:r>
+    </w:p>
+    <w:p>
+      <w:pPr>
+        <w:ind w:firstLine="720"/>
+        <w:jc w:val="both"/>
+      </w:pPr>
+      <w:r>
+        <w:t xml:space="preserve">No início do arquivo temos as bibliotecas declaradas para esta descrição. Em seguida é </w:t>
+      </w:r>
+      <w:r>
+        <w:t>escrita</w:t>
+      </w:r>
+      <w:r>
+        <w:t xml:space="preserve"> </w:t>
+      </w:r>
+      <w:r>
+        <w:t>a palavra reservada</w:t>
+      </w:r>
+      <w:r>
+        <w:t xml:space="preserve"> entidade (“Entity”) e seu nome “Example_1” (que deve ser o mesmo nome do arquivo deste circuito “Example_1.vhd”) e em </w:t>
+      </w:r>
+      <w:r>
+        <w:t>nesta</w:t>
+      </w:r>
+      <w:r>
+        <w:t xml:space="preserve"> entidade temos os </w:t>
+      </w:r>
+      <w:proofErr w:type="spellStart"/>
       <w:r>
         <w:rPr>
           <w:i/>
           <w:iCs/>
         </w:rPr>
-        <w:t xml:space="preserve"> Circuit Hardware </w:t>
-      </w:r>
-      <w:proofErr w:type="spellStart"/>
+        <w:t>ports</w:t>
+      </w:r>
+      <w:proofErr w:type="spellEnd"/>
+      <w:r>
+        <w:t xml:space="preserve"> que são as entradas</w:t>
+      </w:r>
+      <w:r>
+        <w:t xml:space="preserve"> e saídas deste módulo</w:t>
+      </w:r>
+      <w:r>
+        <w:t>,</w:t>
+      </w:r>
+      <w:r>
+        <w:t xml:space="preserve"> </w:t>
+      </w:r>
+      <w:r>
+        <w:t>u</w:t>
+      </w:r>
+      <w:r>
+        <w:t xml:space="preserve">tilizando a palavra reservada </w:t>
+      </w:r>
       <w:r>
         <w:rPr>
           <w:i/>
           <w:iCs/>
         </w:rPr>
-        <w:t>Description</w:t>
-      </w:r>
-      <w:proofErr w:type="spellEnd"/>
+        <w:t>in</w:t>
+      </w:r>
+      <w:r>
+        <w:t xml:space="preserve"> </w:t>
+      </w:r>
+      <w:r>
+        <w:t>ou</w:t>
+      </w:r>
+      <w:r>
+        <w:t xml:space="preserve"> </w:t>
+      </w:r>
       <w:r>
         <w:rPr>
           <w:i/>
           <w:iCs/>
         </w:rPr>
-        <w:t xml:space="preserve"> </w:t>
-      </w:r>
-      <w:proofErr w:type="spellStart"/>
+        <w:t>out</w:t>
+      </w:r>
+      <w:r>
+        <w:t xml:space="preserve">. Uma observação sobre a linguagem VHDL é que ela não é </w:t>
+      </w:r>
       <w:r>
         <w:rPr>
           <w:i/>
           <w:iCs/>
         </w:rPr>
-        <w:t>Language</w:t>
-      </w:r>
-      <w:proofErr w:type="spellEnd"/>
-      <w:r>
-        <w:t>) é uma das linguagens HDL, talvez a mais importante, utilizadas para descrição de circuitos digitais e sua síntese. Portanto, não é uma linguagem de programação</w:t>
-      </w:r>
-      <w:r>
-        <w:t>!</w:t>
+        <w:t xml:space="preserve">case </w:t>
+      </w:r>
+      <w:proofErr w:type="spellStart"/>
+      <w:r>
+        <w:rPr>
+          <w:i/>
+          <w:iCs/>
+        </w:rPr>
+        <w:t>sensitive</w:t>
+      </w:r>
+      <w:proofErr w:type="spellEnd"/>
+      <w:r>
+        <w:t>. Portanto a nomenclatura “</w:t>
+      </w:r>
+      <w:r>
+        <w:t>input</w:t>
+      </w:r>
+      <w:r>
+        <w:t>_1” e “</w:t>
+      </w:r>
+      <w:r>
+        <w:t>INPUT</w:t>
+      </w:r>
+      <w:r>
+        <w:t xml:space="preserve">_1” são </w:t>
+      </w:r>
+      <w:r>
+        <w:t>os mesmos sinais</w:t>
+      </w:r>
+      <w:r>
+        <w:t>.</w:t>
       </w:r>
     </w:p>
     <w:p>
@@ -119,1212 +1326,22 @@
         <w:jc w:val="both"/>
       </w:pPr>
       <w:r>
-        <w:t xml:space="preserve"> </w:t>
-      </w:r>
-      <w:r>
-        <w:t>A linguagem VHDL foi desenvolvida com a</w:t>
-      </w:r>
-      <w:r>
-        <w:t xml:space="preserve"> </w:t>
-      </w:r>
-      <w:r>
-        <w:t>necessidade do</w:t>
-      </w:r>
-      <w:r>
-        <w:t xml:space="preserve"> Departamento de </w:t>
-      </w:r>
-      <w:r>
-        <w:t>D</w:t>
-      </w:r>
-      <w:r>
-        <w:t>efesa dos Estados Unidos</w:t>
-      </w:r>
-      <w:r>
-        <w:t xml:space="preserve"> (DARPA)</w:t>
-      </w:r>
-      <w:r>
-        <w:t xml:space="preserve">, </w:t>
-      </w:r>
-      <w:r>
-        <w:t>para documentar</w:t>
-      </w:r>
-      <w:r>
-        <w:t xml:space="preserve"> </w:t>
-      </w:r>
-      <w:r>
-        <w:t xml:space="preserve">e projetar </w:t>
-      </w:r>
-      <w:r>
-        <w:t xml:space="preserve">os circuitos ASIC </w:t>
-      </w:r>
-      <w:r>
-        <w:rPr>
-          <w:i/>
-          <w:iCs/>
-        </w:rPr>
-        <w:t>(</w:t>
-      </w:r>
-      <w:proofErr w:type="spellStart"/>
-      <w:r>
-        <w:rPr>
-          <w:i/>
-          <w:iCs/>
-        </w:rPr>
-        <w:t>Application-Specific</w:t>
-      </w:r>
-      <w:proofErr w:type="spellEnd"/>
-      <w:r>
-        <w:rPr>
-          <w:i/>
-          <w:iCs/>
-        </w:rPr>
-        <w:t xml:space="preserve"> </w:t>
-      </w:r>
-      <w:proofErr w:type="spellStart"/>
-      <w:r>
-        <w:rPr>
-          <w:i/>
-          <w:iCs/>
-        </w:rPr>
-        <w:t>Integrated</w:t>
-      </w:r>
-      <w:proofErr w:type="spellEnd"/>
-      <w:r>
-        <w:rPr>
-          <w:i/>
-          <w:iCs/>
-        </w:rPr>
-        <w:t xml:space="preserve"> Circuit)</w:t>
-      </w:r>
-      <w:r>
-        <w:t xml:space="preserve">. </w:t>
-      </w:r>
-      <w:r>
-        <w:t>Esta linguagem</w:t>
-      </w:r>
-      <w:r>
-        <w:t xml:space="preserve"> podia ser </w:t>
-      </w:r>
-      <w:r>
-        <w:t>utilizada</w:t>
-      </w:r>
-      <w:r>
-        <w:t xml:space="preserve"> </w:t>
-      </w:r>
-      <w:r>
-        <w:t>também</w:t>
-      </w:r>
-      <w:r>
-        <w:t xml:space="preserve"> simulação de circuitos digitais. </w:t>
-      </w:r>
-      <w:r>
-        <w:t xml:space="preserve">Primeiramente foi concedido à algumas empresas, entre elas: IBM, Texas e </w:t>
-      </w:r>
-      <w:proofErr w:type="spellStart"/>
-      <w:r>
-        <w:t>Intermetrics</w:t>
-      </w:r>
-      <w:proofErr w:type="spellEnd"/>
-      <w:r>
-        <w:t>; para o desenvolvimento da linguagem e algumas ferramentas para o desenvolvimento</w:t>
-      </w:r>
-      <w:r>
-        <w:t xml:space="preserve"> </w:t>
-      </w:r>
-      <w:r>
-        <w:t>de circuitos digitais.</w:t>
-      </w:r>
-    </w:p>
-    <w:p>
-      <w:pPr>
-        <w:ind w:firstLine="720"/>
-        <w:jc w:val="both"/>
-      </w:pPr>
-      <w:r>
-        <w:t>O IEEE começou a criar padrões</w:t>
-      </w:r>
-      <w:r>
-        <w:t xml:space="preserve"> do VHDL</w:t>
-      </w:r>
-      <w:r>
-        <w:t>, o primeiro foi o IEEE 1076–1987. Atualmente o último padrão lançado foi o IEEE 1076–2019.</w:t>
-      </w:r>
-    </w:p>
-    <w:p>
-      <w:pPr>
-        <w:ind w:firstLine="720"/>
-        <w:jc w:val="both"/>
-      </w:pPr>
-      <w:r>
-        <w:t xml:space="preserve">Para a descrição de circuitos digitais para FPGA </w:t>
-      </w:r>
-      <w:r>
-        <w:t>existem outras</w:t>
-      </w:r>
-      <w:r>
-        <w:t xml:space="preserve"> linguagens, tais</w:t>
-      </w:r>
-      <w:r>
-        <w:t xml:space="preserve"> como</w:t>
-      </w:r>
-      <w:r>
-        <w:t xml:space="preserve">: </w:t>
-      </w:r>
-      <w:proofErr w:type="spellStart"/>
-      <w:r>
-        <w:t>Verilog</w:t>
-      </w:r>
-      <w:proofErr w:type="spellEnd"/>
-      <w:r>
-        <w:t xml:space="preserve">, </w:t>
-      </w:r>
-      <w:proofErr w:type="spellStart"/>
-      <w:r>
-        <w:t>SystemVerilog</w:t>
-      </w:r>
-      <w:proofErr w:type="spellEnd"/>
-      <w:r>
-        <w:t xml:space="preserve">, </w:t>
-      </w:r>
-      <w:proofErr w:type="spellStart"/>
-      <w:r>
-        <w:t>SystemC</w:t>
-      </w:r>
-      <w:proofErr w:type="spellEnd"/>
-      <w:r>
-        <w:t xml:space="preserve"> entre outras. Para o projeto de circuitos digitais integrados, a </w:t>
-      </w:r>
-      <w:proofErr w:type="spellStart"/>
-      <w:r>
-        <w:t>Cadence</w:t>
-      </w:r>
-      <w:proofErr w:type="spellEnd"/>
-      <w:r>
-        <w:t xml:space="preserve">, por exemplo, utiliza o </w:t>
-      </w:r>
-      <w:proofErr w:type="spellStart"/>
-      <w:r>
-        <w:t>Verilog</w:t>
-      </w:r>
-      <w:proofErr w:type="spellEnd"/>
-      <w:r>
-        <w:t xml:space="preserve"> em suas ferramentas. </w:t>
-      </w:r>
-    </w:p>
-    <w:p>
-      <w:pPr>
-        <w:ind w:firstLine="720"/>
-        <w:jc w:val="both"/>
-      </w:pPr>
-    </w:p>
-    <w:p>
-      <w:pPr>
-        <w:ind w:firstLine="720"/>
-        <w:jc w:val="both"/>
-      </w:pPr>
-    </w:p>
-    <w:p>
-      <w:pPr>
-        <w:ind w:firstLine="720"/>
-        <w:jc w:val="both"/>
-      </w:pPr>
-    </w:p>
-    <w:p>
-      <w:pPr>
-        <w:ind w:firstLine="720"/>
-        <w:jc w:val="both"/>
-      </w:pPr>
-    </w:p>
-    <w:p>
-      <w:pPr>
-        <w:ind w:firstLine="720"/>
-        <w:jc w:val="both"/>
-      </w:pPr>
-      <w:r>
-        <w:t xml:space="preserve">A linguagem VHDL permite </w:t>
-      </w:r>
-      <w:r>
-        <w:t xml:space="preserve">instruções concorrentes, ou seja, que ocorrem em paralelo, como ocorre com o circuito descrito abaixo, o qual temos uma porta AND em paralelo com </w:t>
-      </w:r>
-      <w:r>
-        <w:t>uma porta OR.</w:t>
-      </w:r>
-    </w:p>
-    <w:p>
-      <w:pPr>
-        <w:ind w:firstLine="720"/>
-        <w:jc w:val="both"/>
-      </w:pPr>
-    </w:p>
-    <w:p>
-      <w:pPr>
-        <w:jc w:val="both"/>
-        <w:rPr>
-          <w:rFonts w:ascii="Cascadia Code ExtraLight" w:hAnsi="Cascadia Code ExtraLight"/>
-          <w:sz w:val="16"/>
-          <w:szCs w:val="16"/>
-          <w:lang w:val="en-US"/>
-        </w:rPr>
-      </w:pPr>
-      <w:r>
-        <w:rPr>
-          <w:rFonts w:ascii="Cascadia Code ExtraLight" w:hAnsi="Cascadia Code ExtraLight"/>
-          <w:b/>
-          <w:bCs/>
-          <w:sz w:val="16"/>
-          <w:szCs w:val="16"/>
-          <w:lang w:val="en-US"/>
-        </w:rPr>
-        <w:t>library</w:t>
-      </w:r>
-      <w:r>
-        <w:rPr>
-          <w:rFonts w:ascii="Cascadia Code ExtraLight" w:hAnsi="Cascadia Code ExtraLight"/>
-          <w:sz w:val="16"/>
-          <w:szCs w:val="16"/>
-          <w:lang w:val="en-US"/>
-        </w:rPr>
-        <w:t xml:space="preserve"> IEEE;</w:t>
-      </w:r>
-    </w:p>
-    <w:p>
-      <w:pPr>
-        <w:jc w:val="both"/>
-        <w:rPr>
-          <w:rFonts w:ascii="Cascadia Code ExtraLight" w:hAnsi="Cascadia Code ExtraLight"/>
-          <w:sz w:val="16"/>
-          <w:szCs w:val="16"/>
-          <w:lang w:val="en-US"/>
-        </w:rPr>
-      </w:pPr>
-      <w:r>
-        <w:rPr>
-          <w:rFonts w:ascii="Cascadia Code ExtraLight" w:hAnsi="Cascadia Code ExtraLight"/>
-          <w:b/>
-          <w:bCs/>
-          <w:sz w:val="16"/>
-          <w:szCs w:val="16"/>
-          <w:lang w:val="en-US"/>
-        </w:rPr>
-        <w:t>use</w:t>
-      </w:r>
-      <w:r>
-        <w:rPr>
-          <w:rFonts w:ascii="Cascadia Code ExtraLight" w:hAnsi="Cascadia Code ExtraLight"/>
-          <w:sz w:val="16"/>
-          <w:szCs w:val="16"/>
-          <w:lang w:val="en-US"/>
-        </w:rPr>
-        <w:t xml:space="preserve"> IEEE.STD_LOGIC_1164.</w:t>
-      </w:r>
-      <w:r>
-        <w:rPr>
-          <w:rFonts w:ascii="Cascadia Code ExtraLight" w:hAnsi="Cascadia Code ExtraLight"/>
-          <w:b/>
-          <w:bCs/>
-          <w:sz w:val="16"/>
-          <w:szCs w:val="16"/>
-          <w:lang w:val="en-US"/>
-        </w:rPr>
-        <w:t>ALL</w:t>
-      </w:r>
-      <w:r>
-        <w:rPr>
-          <w:rFonts w:ascii="Cascadia Code ExtraLight" w:hAnsi="Cascadia Code ExtraLight"/>
-          <w:sz w:val="16"/>
-          <w:szCs w:val="16"/>
-          <w:lang w:val="en-US"/>
-        </w:rPr>
-        <w:t>;</w:t>
-      </w:r>
-    </w:p>
-    <w:p>
-      <w:pPr>
-        <w:jc w:val="both"/>
-        <w:rPr>
-          <w:rFonts w:ascii="Cascadia Code ExtraLight" w:hAnsi="Cascadia Code ExtraLight"/>
-          <w:sz w:val="16"/>
-          <w:szCs w:val="16"/>
-          <w:lang w:val="en-US"/>
-        </w:rPr>
-      </w:pPr>
-      <w:r>
-        <w:rPr>
-          <w:rFonts w:ascii="Cascadia Code ExtraLight" w:hAnsi="Cascadia Code ExtraLight"/>
-          <w:sz w:val="16"/>
-          <w:szCs w:val="16"/>
-          <w:lang w:val="en-US"/>
-        </w:rPr>
-        <w:t>-- Entity declaration</w:t>
-      </w:r>
-    </w:p>
-    <w:p>
-      <w:pPr>
-        <w:jc w:val="both"/>
-        <w:rPr>
-          <w:rFonts w:ascii="Cascadia Code ExtraLight" w:hAnsi="Cascadia Code ExtraLight"/>
-          <w:sz w:val="16"/>
-          <w:szCs w:val="16"/>
-          <w:lang w:val="en-US"/>
-        </w:rPr>
-      </w:pPr>
-      <w:r>
-        <w:rPr>
-          <w:rFonts w:ascii="Cascadia Code ExtraLight" w:hAnsi="Cascadia Code ExtraLight"/>
-          <w:b/>
-          <w:bCs/>
-          <w:sz w:val="16"/>
-          <w:szCs w:val="16"/>
-          <w:lang w:val="en-US"/>
-        </w:rPr>
-        <w:t>entity</w:t>
-      </w:r>
-      <w:r>
-        <w:rPr>
-          <w:rFonts w:ascii="Cascadia Code ExtraLight" w:hAnsi="Cascadia Code ExtraLight"/>
-          <w:sz w:val="16"/>
-          <w:szCs w:val="16"/>
-          <w:lang w:val="en-US"/>
-        </w:rPr>
-        <w:t xml:space="preserve"> Example_1 </w:t>
-      </w:r>
-      <w:r>
-        <w:rPr>
-          <w:rFonts w:ascii="Cascadia Code ExtraLight" w:hAnsi="Cascadia Code ExtraLight"/>
-          <w:b/>
-          <w:bCs/>
-          <w:sz w:val="16"/>
-          <w:szCs w:val="16"/>
-          <w:lang w:val="en-US"/>
-        </w:rPr>
-        <w:t>is</w:t>
-      </w:r>
-    </w:p>
-    <w:p>
-      <w:pPr>
-        <w:jc w:val="both"/>
-        <w:rPr>
-          <w:rFonts w:ascii="Cascadia Code ExtraLight" w:hAnsi="Cascadia Code ExtraLight"/>
-          <w:sz w:val="16"/>
-          <w:szCs w:val="16"/>
-          <w:lang w:val="en-US"/>
-        </w:rPr>
-      </w:pPr>
-      <w:r>
-        <w:rPr>
-          <w:rFonts w:ascii="Cascadia Code ExtraLight" w:hAnsi="Cascadia Code ExtraLight"/>
-          <w:sz w:val="16"/>
-          <w:szCs w:val="16"/>
-          <w:lang w:val="en-US"/>
-        </w:rPr>
-        <w:t xml:space="preserve">    </w:t>
-      </w:r>
-      <w:r>
-        <w:rPr>
-          <w:rFonts w:ascii="Cascadia Code ExtraLight" w:hAnsi="Cascadia Code ExtraLight"/>
-          <w:b/>
-          <w:bCs/>
-          <w:sz w:val="16"/>
-          <w:szCs w:val="16"/>
-          <w:lang w:val="en-US"/>
-        </w:rPr>
-        <w:t>Port</w:t>
-      </w:r>
-      <w:r>
-        <w:rPr>
-          <w:rFonts w:ascii="Cascadia Code ExtraLight" w:hAnsi="Cascadia Code ExtraLight"/>
-          <w:sz w:val="16"/>
-          <w:szCs w:val="16"/>
-          <w:lang w:val="en-US"/>
-        </w:rPr>
-        <w:t xml:space="preserve"> (</w:t>
-      </w:r>
-    </w:p>
-    <w:p>
-      <w:pPr>
-        <w:jc w:val="both"/>
-        <w:rPr>
-          <w:rFonts w:ascii="Cascadia Code ExtraLight" w:hAnsi="Cascadia Code ExtraLight"/>
-          <w:sz w:val="16"/>
-          <w:szCs w:val="16"/>
-          <w:lang w:val="en-US"/>
-        </w:rPr>
-      </w:pPr>
-      <w:r>
-        <w:rPr>
-          <w:rFonts w:ascii="Cascadia Code ExtraLight" w:hAnsi="Cascadia Code ExtraLight"/>
-          <w:sz w:val="16"/>
-          <w:szCs w:val="16"/>
-          <w:lang w:val="en-US"/>
-        </w:rPr>
-        <w:t xml:space="preserve">        </w:t>
-      </w:r>
-      <w:proofErr w:type="spellStart"/>
-      <w:r>
-        <w:rPr>
-          <w:rFonts w:ascii="Cascadia Code ExtraLight" w:hAnsi="Cascadia Code ExtraLight"/>
-          <w:sz w:val="16"/>
-          <w:szCs w:val="16"/>
-          <w:lang w:val="en-US"/>
-        </w:rPr>
-        <w:t>inputA</w:t>
-      </w:r>
-      <w:proofErr w:type="spellEnd"/>
-      <w:r>
-        <w:rPr>
-          <w:rFonts w:ascii="Cascadia Code ExtraLight" w:hAnsi="Cascadia Code ExtraLight"/>
-          <w:sz w:val="16"/>
-          <w:szCs w:val="16"/>
-          <w:lang w:val="en-US"/>
-        </w:rPr>
-        <w:t xml:space="preserve"> </w:t>
-      </w:r>
-      <w:r>
-        <w:rPr>
-          <w:rFonts w:ascii="Cascadia Code ExtraLight" w:hAnsi="Cascadia Code ExtraLight"/>
-          <w:sz w:val="16"/>
-          <w:szCs w:val="16"/>
-          <w:lang w:val="en-US"/>
-        </w:rPr>
-        <w:t xml:space="preserve"> </w:t>
-      </w:r>
-      <w:proofErr w:type="gramStart"/>
-      <w:r>
-        <w:rPr>
-          <w:rFonts w:ascii="Cascadia Code ExtraLight" w:hAnsi="Cascadia Code ExtraLight"/>
-          <w:sz w:val="16"/>
-          <w:szCs w:val="16"/>
-          <w:lang w:val="en-US"/>
-        </w:rPr>
-        <w:t xml:space="preserve">  </w:t>
-      </w:r>
-      <w:r>
-        <w:rPr>
-          <w:rFonts w:ascii="Cascadia Code ExtraLight" w:hAnsi="Cascadia Code ExtraLight"/>
-          <w:sz w:val="16"/>
-          <w:szCs w:val="16"/>
-          <w:lang w:val="en-US"/>
-        </w:rPr>
-        <w:t>:</w:t>
-      </w:r>
-      <w:proofErr w:type="gramEnd"/>
-      <w:r>
-        <w:rPr>
-          <w:rFonts w:ascii="Cascadia Code ExtraLight" w:hAnsi="Cascadia Code ExtraLight"/>
-          <w:sz w:val="16"/>
-          <w:szCs w:val="16"/>
-          <w:lang w:val="en-US"/>
-        </w:rPr>
-        <w:t xml:space="preserve"> in STD_LOGIC;</w:t>
-      </w:r>
-    </w:p>
-    <w:p>
-      <w:pPr>
-        <w:jc w:val="both"/>
-        <w:rPr>
-          <w:rFonts w:ascii="Cascadia Code ExtraLight" w:hAnsi="Cascadia Code ExtraLight"/>
-          <w:sz w:val="16"/>
-          <w:szCs w:val="16"/>
-          <w:lang w:val="en-US"/>
-        </w:rPr>
-      </w:pPr>
-      <w:r>
-        <w:rPr>
-          <w:rFonts w:ascii="Cascadia Code ExtraLight" w:hAnsi="Cascadia Code ExtraLight"/>
-          <w:sz w:val="16"/>
-          <w:szCs w:val="16"/>
-          <w:lang w:val="en-US"/>
-        </w:rPr>
-        <w:t xml:space="preserve">        </w:t>
-      </w:r>
-      <w:proofErr w:type="spellStart"/>
-      <w:r>
-        <w:rPr>
-          <w:rFonts w:ascii="Cascadia Code ExtraLight" w:hAnsi="Cascadia Code ExtraLight"/>
-          <w:sz w:val="16"/>
-          <w:szCs w:val="16"/>
-          <w:lang w:val="en-US"/>
-        </w:rPr>
-        <w:t>inputB</w:t>
-      </w:r>
-      <w:proofErr w:type="spellEnd"/>
-      <w:r>
-        <w:rPr>
-          <w:rFonts w:ascii="Cascadia Code ExtraLight" w:hAnsi="Cascadia Code ExtraLight"/>
-          <w:sz w:val="16"/>
-          <w:szCs w:val="16"/>
-          <w:lang w:val="en-US"/>
-        </w:rPr>
-        <w:t xml:space="preserve"> </w:t>
-      </w:r>
-      <w:r>
-        <w:rPr>
-          <w:rFonts w:ascii="Cascadia Code ExtraLight" w:hAnsi="Cascadia Code ExtraLight"/>
-          <w:sz w:val="16"/>
-          <w:szCs w:val="16"/>
-          <w:lang w:val="en-US"/>
-        </w:rPr>
-        <w:t xml:space="preserve"> </w:t>
-      </w:r>
-      <w:proofErr w:type="gramStart"/>
-      <w:r>
-        <w:rPr>
-          <w:rFonts w:ascii="Cascadia Code ExtraLight" w:hAnsi="Cascadia Code ExtraLight"/>
-          <w:sz w:val="16"/>
-          <w:szCs w:val="16"/>
-          <w:lang w:val="en-US"/>
-        </w:rPr>
-        <w:t xml:space="preserve">  </w:t>
-      </w:r>
-      <w:r>
-        <w:rPr>
-          <w:rFonts w:ascii="Cascadia Code ExtraLight" w:hAnsi="Cascadia Code ExtraLight"/>
-          <w:sz w:val="16"/>
-          <w:szCs w:val="16"/>
-          <w:lang w:val="en-US"/>
-        </w:rPr>
-        <w:t>:</w:t>
-      </w:r>
-      <w:proofErr w:type="gramEnd"/>
-      <w:r>
-        <w:rPr>
-          <w:rFonts w:ascii="Cascadia Code ExtraLight" w:hAnsi="Cascadia Code ExtraLight"/>
-          <w:sz w:val="16"/>
-          <w:szCs w:val="16"/>
-          <w:lang w:val="en-US"/>
-        </w:rPr>
-        <w:t xml:space="preserve"> in STD_LOGIC;</w:t>
-      </w:r>
-    </w:p>
-    <w:p>
-      <w:pPr>
-        <w:jc w:val="both"/>
-        <w:rPr>
-          <w:rFonts w:ascii="Cascadia Code ExtraLight" w:hAnsi="Cascadia Code ExtraLight"/>
-          <w:sz w:val="16"/>
-          <w:szCs w:val="16"/>
-          <w:lang w:val="en-US"/>
-        </w:rPr>
-      </w:pPr>
-      <w:r>
-        <w:rPr>
-          <w:rFonts w:ascii="Cascadia Code ExtraLight" w:hAnsi="Cascadia Code ExtraLight"/>
-          <w:sz w:val="16"/>
-          <w:szCs w:val="16"/>
-          <w:lang w:val="en-US"/>
-        </w:rPr>
-        <w:t xml:space="preserve">        </w:t>
-      </w:r>
-      <w:proofErr w:type="spellStart"/>
-      <w:r>
-        <w:rPr>
-          <w:rFonts w:ascii="Cascadia Code ExtraLight" w:hAnsi="Cascadia Code ExtraLight"/>
-          <w:sz w:val="16"/>
-          <w:szCs w:val="16"/>
-          <w:lang w:val="en-US"/>
-        </w:rPr>
-        <w:t>outputA</w:t>
-      </w:r>
-      <w:proofErr w:type="spellEnd"/>
-      <w:r>
-        <w:rPr>
-          <w:rFonts w:ascii="Cascadia Code ExtraLight" w:hAnsi="Cascadia Code ExtraLight"/>
-          <w:sz w:val="16"/>
-          <w:szCs w:val="16"/>
-          <w:lang w:val="en-US"/>
-        </w:rPr>
-        <w:t xml:space="preserve"> </w:t>
-      </w:r>
-      <w:proofErr w:type="gramStart"/>
-      <w:r>
-        <w:rPr>
-          <w:rFonts w:ascii="Cascadia Code ExtraLight" w:hAnsi="Cascadia Code ExtraLight"/>
-          <w:sz w:val="16"/>
-          <w:szCs w:val="16"/>
-          <w:lang w:val="en-US"/>
-        </w:rPr>
-        <w:t xml:space="preserve">  :</w:t>
-      </w:r>
-      <w:proofErr w:type="gramEnd"/>
-      <w:r>
-        <w:rPr>
-          <w:rFonts w:ascii="Cascadia Code ExtraLight" w:hAnsi="Cascadia Code ExtraLight"/>
-          <w:sz w:val="16"/>
-          <w:szCs w:val="16"/>
-          <w:lang w:val="en-US"/>
-        </w:rPr>
-        <w:t xml:space="preserve"> out STD_LOGIC;</w:t>
-      </w:r>
-    </w:p>
-    <w:p>
-      <w:pPr>
-        <w:jc w:val="both"/>
-        <w:rPr>
-          <w:rFonts w:ascii="Cascadia Code ExtraLight" w:hAnsi="Cascadia Code ExtraLight"/>
-          <w:sz w:val="16"/>
-          <w:szCs w:val="16"/>
-          <w:lang w:val="en-US"/>
-        </w:rPr>
-      </w:pPr>
-      <w:r>
-        <w:rPr>
-          <w:rFonts w:ascii="Cascadia Code ExtraLight" w:hAnsi="Cascadia Code ExtraLight"/>
-          <w:sz w:val="16"/>
-          <w:szCs w:val="16"/>
-          <w:lang w:val="en-US"/>
-        </w:rPr>
-        <w:lastRenderedPageBreak/>
-        <w:t xml:space="preserve">        </w:t>
-      </w:r>
-      <w:proofErr w:type="spellStart"/>
-      <w:r>
-        <w:rPr>
-          <w:rFonts w:ascii="Cascadia Code ExtraLight" w:hAnsi="Cascadia Code ExtraLight"/>
-          <w:sz w:val="16"/>
-          <w:szCs w:val="16"/>
-          <w:lang w:val="en-US"/>
-        </w:rPr>
-        <w:t>outputB</w:t>
-      </w:r>
-      <w:proofErr w:type="spellEnd"/>
-      <w:r>
-        <w:rPr>
-          <w:rFonts w:ascii="Cascadia Code ExtraLight" w:hAnsi="Cascadia Code ExtraLight"/>
-          <w:sz w:val="16"/>
-          <w:szCs w:val="16"/>
-          <w:lang w:val="en-US"/>
-        </w:rPr>
-        <w:t xml:space="preserve"> </w:t>
-      </w:r>
-      <w:proofErr w:type="gramStart"/>
-      <w:r>
-        <w:rPr>
-          <w:rFonts w:ascii="Cascadia Code ExtraLight" w:hAnsi="Cascadia Code ExtraLight"/>
-          <w:sz w:val="16"/>
-          <w:szCs w:val="16"/>
-          <w:lang w:val="en-US"/>
-        </w:rPr>
-        <w:t xml:space="preserve"> </w:t>
-      </w:r>
-      <w:r>
-        <w:rPr>
-          <w:rFonts w:ascii="Cascadia Code ExtraLight" w:hAnsi="Cascadia Code ExtraLight"/>
-          <w:sz w:val="16"/>
-          <w:szCs w:val="16"/>
-          <w:lang w:val="en-US"/>
-        </w:rPr>
-        <w:t xml:space="preserve"> </w:t>
-      </w:r>
-      <w:r>
-        <w:rPr>
-          <w:rFonts w:ascii="Cascadia Code ExtraLight" w:hAnsi="Cascadia Code ExtraLight"/>
-          <w:sz w:val="16"/>
-          <w:szCs w:val="16"/>
-          <w:lang w:val="en-US"/>
-        </w:rPr>
-        <w:t>:</w:t>
-      </w:r>
-      <w:proofErr w:type="gramEnd"/>
-      <w:r>
-        <w:rPr>
-          <w:rFonts w:ascii="Cascadia Code ExtraLight" w:hAnsi="Cascadia Code ExtraLight"/>
-          <w:sz w:val="16"/>
-          <w:szCs w:val="16"/>
-          <w:lang w:val="en-US"/>
-        </w:rPr>
-        <w:t xml:space="preserve"> </w:t>
-      </w:r>
-      <w:r>
-        <w:rPr>
-          <w:rFonts w:ascii="Cascadia Code ExtraLight" w:hAnsi="Cascadia Code ExtraLight"/>
-          <w:sz w:val="16"/>
-          <w:szCs w:val="16"/>
-          <w:lang w:val="en-US"/>
-        </w:rPr>
-        <w:t>out STD_LOGIC;</w:t>
-      </w:r>
-    </w:p>
-    <w:p>
-      <w:pPr>
-        <w:jc w:val="both"/>
-        <w:rPr>
-          <w:rFonts w:ascii="Cascadia Code ExtraLight" w:hAnsi="Cascadia Code ExtraLight"/>
-          <w:sz w:val="16"/>
-          <w:szCs w:val="16"/>
-          <w:lang w:val="en-US"/>
-        </w:rPr>
-      </w:pPr>
-      <w:r>
-        <w:rPr>
-          <w:rFonts w:ascii="Cascadia Code ExtraLight" w:hAnsi="Cascadia Code ExtraLight"/>
-          <w:sz w:val="16"/>
-          <w:szCs w:val="16"/>
-          <w:lang w:val="en-US"/>
-        </w:rPr>
-        <w:t xml:space="preserve">    );</w:t>
-      </w:r>
-    </w:p>
-    <w:p>
-      <w:pPr>
-        <w:jc w:val="both"/>
-        <w:rPr>
-          <w:rFonts w:ascii="Cascadia Code ExtraLight" w:hAnsi="Cascadia Code ExtraLight"/>
-          <w:sz w:val="16"/>
-          <w:szCs w:val="16"/>
-          <w:lang w:val="en-US"/>
-        </w:rPr>
-      </w:pPr>
-      <w:r>
-        <w:rPr>
-          <w:rFonts w:ascii="Cascadia Code ExtraLight" w:hAnsi="Cascadia Code ExtraLight"/>
-          <w:b/>
-          <w:bCs/>
-          <w:sz w:val="16"/>
-          <w:szCs w:val="16"/>
-          <w:lang w:val="en-US"/>
-        </w:rPr>
-        <w:t>end</w:t>
-      </w:r>
-      <w:r>
-        <w:rPr>
-          <w:rFonts w:ascii="Cascadia Code ExtraLight" w:hAnsi="Cascadia Code ExtraLight"/>
-          <w:sz w:val="16"/>
-          <w:szCs w:val="16"/>
-          <w:lang w:val="en-US"/>
-        </w:rPr>
-        <w:t xml:space="preserve"> Example_1;</w:t>
-      </w:r>
-    </w:p>
-    <w:p>
-      <w:pPr>
-        <w:jc w:val="both"/>
-        <w:rPr>
-          <w:rFonts w:ascii="Cascadia Code ExtraLight" w:hAnsi="Cascadia Code ExtraLight"/>
-          <w:sz w:val="16"/>
-          <w:szCs w:val="16"/>
-          <w:lang w:val="en-US"/>
-        </w:rPr>
-      </w:pPr>
-      <w:r>
-        <w:rPr>
-          <w:rFonts w:ascii="Cascadia Code ExtraLight" w:hAnsi="Cascadia Code ExtraLight"/>
-          <w:sz w:val="16"/>
-          <w:szCs w:val="16"/>
-          <w:lang w:val="en-US"/>
-        </w:rPr>
-        <w:t>-- Architecture definition</w:t>
-      </w:r>
-    </w:p>
-    <w:p>
-      <w:pPr>
-        <w:jc w:val="both"/>
-        <w:rPr>
-          <w:rFonts w:ascii="Cascadia Code ExtraLight" w:hAnsi="Cascadia Code ExtraLight"/>
-          <w:sz w:val="16"/>
-          <w:szCs w:val="16"/>
-          <w:lang w:val="en-US"/>
-        </w:rPr>
-      </w:pPr>
-      <w:r>
-        <w:rPr>
-          <w:rFonts w:ascii="Cascadia Code ExtraLight" w:hAnsi="Cascadia Code ExtraLight"/>
-          <w:b/>
-          <w:bCs/>
-          <w:sz w:val="16"/>
-          <w:szCs w:val="16"/>
-          <w:lang w:val="en-US"/>
-        </w:rPr>
-        <w:t>architecture</w:t>
-      </w:r>
-      <w:r>
-        <w:rPr>
-          <w:rFonts w:ascii="Cascadia Code ExtraLight" w:hAnsi="Cascadia Code ExtraLight"/>
-          <w:sz w:val="16"/>
-          <w:szCs w:val="16"/>
-          <w:lang w:val="en-US"/>
-        </w:rPr>
-        <w:t xml:space="preserve"> Behavioral </w:t>
-      </w:r>
-      <w:r>
-        <w:rPr>
-          <w:rFonts w:ascii="Cascadia Code ExtraLight" w:hAnsi="Cascadia Code ExtraLight"/>
-          <w:b/>
-          <w:bCs/>
-          <w:sz w:val="16"/>
-          <w:szCs w:val="16"/>
-          <w:lang w:val="en-US"/>
-        </w:rPr>
-        <w:t>of</w:t>
-      </w:r>
-      <w:r>
-        <w:rPr>
-          <w:rFonts w:ascii="Cascadia Code ExtraLight" w:hAnsi="Cascadia Code ExtraLight"/>
-          <w:sz w:val="16"/>
-          <w:szCs w:val="16"/>
-          <w:lang w:val="en-US"/>
-        </w:rPr>
-        <w:t xml:space="preserve"> Example_1 </w:t>
-      </w:r>
-      <w:r>
-        <w:rPr>
-          <w:rFonts w:ascii="Cascadia Code ExtraLight" w:hAnsi="Cascadia Code ExtraLight"/>
-          <w:b/>
-          <w:bCs/>
-          <w:sz w:val="16"/>
-          <w:szCs w:val="16"/>
-          <w:lang w:val="en-US"/>
-        </w:rPr>
-        <w:t>is</w:t>
-      </w:r>
-    </w:p>
-    <w:p>
-      <w:pPr>
-        <w:jc w:val="both"/>
-        <w:rPr>
-          <w:rFonts w:ascii="Cascadia Code ExtraLight" w:hAnsi="Cascadia Code ExtraLight"/>
-          <w:b/>
-          <w:bCs/>
-          <w:sz w:val="16"/>
-          <w:szCs w:val="16"/>
-          <w:lang w:val="en-US"/>
-        </w:rPr>
-      </w:pPr>
-      <w:r>
-        <w:rPr>
-          <w:rFonts w:ascii="Cascadia Code ExtraLight" w:hAnsi="Cascadia Code ExtraLight"/>
-          <w:b/>
-          <w:bCs/>
-          <w:sz w:val="16"/>
-          <w:szCs w:val="16"/>
-          <w:lang w:val="en-US"/>
-        </w:rPr>
-        <w:t>begin</w:t>
-      </w:r>
-    </w:p>
-    <w:p>
-      <w:pPr>
-        <w:jc w:val="both"/>
-        <w:rPr>
-          <w:rFonts w:ascii="Cascadia Code ExtraLight" w:hAnsi="Cascadia Code ExtraLight"/>
-          <w:sz w:val="16"/>
-          <w:szCs w:val="16"/>
-          <w:lang w:val="en-US"/>
-        </w:rPr>
-      </w:pPr>
-      <w:r>
-        <w:rPr>
-          <w:rFonts w:ascii="Cascadia Code ExtraLight" w:hAnsi="Cascadia Code ExtraLight"/>
-          <w:sz w:val="16"/>
-          <w:szCs w:val="16"/>
-          <w:lang w:val="en-US"/>
-        </w:rPr>
-        <w:t xml:space="preserve">    </w:t>
-      </w:r>
-      <w:proofErr w:type="spellStart"/>
-      <w:r>
-        <w:rPr>
-          <w:rFonts w:ascii="Cascadia Code ExtraLight" w:hAnsi="Cascadia Code ExtraLight"/>
-          <w:sz w:val="16"/>
-          <w:szCs w:val="16"/>
-          <w:lang w:val="en-US"/>
-        </w:rPr>
-        <w:t>outputA</w:t>
-      </w:r>
-      <w:proofErr w:type="spellEnd"/>
-      <w:r>
-        <w:rPr>
-          <w:rFonts w:ascii="Cascadia Code ExtraLight" w:hAnsi="Cascadia Code ExtraLight"/>
-          <w:sz w:val="16"/>
-          <w:szCs w:val="16"/>
-          <w:lang w:val="en-US"/>
-        </w:rPr>
-        <w:t xml:space="preserve"> &lt;= </w:t>
-      </w:r>
-      <w:proofErr w:type="spellStart"/>
-      <w:r>
-        <w:rPr>
-          <w:rFonts w:ascii="Cascadia Code ExtraLight" w:hAnsi="Cascadia Code ExtraLight"/>
-          <w:sz w:val="16"/>
-          <w:szCs w:val="16"/>
-          <w:lang w:val="en-US"/>
-        </w:rPr>
-        <w:t>inputA</w:t>
-      </w:r>
-      <w:proofErr w:type="spellEnd"/>
-      <w:r>
-        <w:rPr>
-          <w:rFonts w:ascii="Cascadia Code ExtraLight" w:hAnsi="Cascadia Code ExtraLight"/>
-          <w:sz w:val="16"/>
-          <w:szCs w:val="16"/>
-          <w:lang w:val="en-US"/>
-        </w:rPr>
-        <w:t xml:space="preserve"> AND </w:t>
-      </w:r>
-      <w:proofErr w:type="spellStart"/>
-      <w:r>
-        <w:rPr>
-          <w:rFonts w:ascii="Cascadia Code ExtraLight" w:hAnsi="Cascadia Code ExtraLight"/>
-          <w:sz w:val="16"/>
-          <w:szCs w:val="16"/>
-          <w:lang w:val="en-US"/>
-        </w:rPr>
-        <w:t>inputB</w:t>
-      </w:r>
-      <w:proofErr w:type="spellEnd"/>
-      <w:r>
-        <w:rPr>
-          <w:rFonts w:ascii="Cascadia Code ExtraLight" w:hAnsi="Cascadia Code ExtraLight"/>
-          <w:sz w:val="16"/>
-          <w:szCs w:val="16"/>
-          <w:lang w:val="en-US"/>
-        </w:rPr>
-        <w:t>;</w:t>
-      </w:r>
-    </w:p>
-    <w:p>
-      <w:pPr>
-        <w:jc w:val="both"/>
-        <w:rPr>
-          <w:rFonts w:ascii="Cascadia Code ExtraLight" w:hAnsi="Cascadia Code ExtraLight"/>
-          <w:sz w:val="16"/>
-          <w:szCs w:val="16"/>
-          <w:lang w:val="en-US"/>
-        </w:rPr>
-      </w:pPr>
-      <w:r>
-        <w:rPr>
-          <w:rFonts w:ascii="Cascadia Code ExtraLight" w:hAnsi="Cascadia Code ExtraLight"/>
-          <w:sz w:val="16"/>
-          <w:szCs w:val="16"/>
-          <w:lang w:val="en-US"/>
-        </w:rPr>
-        <w:t xml:space="preserve">    </w:t>
-      </w:r>
-      <w:proofErr w:type="spellStart"/>
-      <w:r>
-        <w:rPr>
-          <w:rFonts w:ascii="Cascadia Code ExtraLight" w:hAnsi="Cascadia Code ExtraLight"/>
-          <w:sz w:val="16"/>
-          <w:szCs w:val="16"/>
-          <w:lang w:val="en-US"/>
-        </w:rPr>
-        <w:t>outputB</w:t>
-      </w:r>
-      <w:proofErr w:type="spellEnd"/>
-      <w:r>
-        <w:rPr>
-          <w:rFonts w:ascii="Cascadia Code ExtraLight" w:hAnsi="Cascadia Code ExtraLight"/>
-          <w:sz w:val="16"/>
-          <w:szCs w:val="16"/>
-          <w:lang w:val="en-US"/>
-        </w:rPr>
-        <w:t xml:space="preserve"> &lt;= </w:t>
-      </w:r>
-      <w:proofErr w:type="spellStart"/>
-      <w:r>
-        <w:rPr>
-          <w:rFonts w:ascii="Cascadia Code ExtraLight" w:hAnsi="Cascadia Code ExtraLight"/>
-          <w:sz w:val="16"/>
-          <w:szCs w:val="16"/>
-          <w:lang w:val="en-US"/>
-        </w:rPr>
-        <w:t>inputA</w:t>
-      </w:r>
-      <w:proofErr w:type="spellEnd"/>
-      <w:r>
-        <w:rPr>
-          <w:rFonts w:ascii="Cascadia Code ExtraLight" w:hAnsi="Cascadia Code ExtraLight"/>
-          <w:sz w:val="16"/>
-          <w:szCs w:val="16"/>
-          <w:lang w:val="en-US"/>
-        </w:rPr>
-        <w:t xml:space="preserve"> OR </w:t>
-      </w:r>
-      <w:proofErr w:type="spellStart"/>
-      <w:r>
-        <w:rPr>
-          <w:rFonts w:ascii="Cascadia Code ExtraLight" w:hAnsi="Cascadia Code ExtraLight"/>
-          <w:sz w:val="16"/>
-          <w:szCs w:val="16"/>
-          <w:lang w:val="en-US"/>
-        </w:rPr>
-        <w:t>inputB</w:t>
-      </w:r>
-      <w:proofErr w:type="spellEnd"/>
-      <w:r>
-        <w:rPr>
-          <w:rFonts w:ascii="Cascadia Code ExtraLight" w:hAnsi="Cascadia Code ExtraLight"/>
-          <w:sz w:val="16"/>
-          <w:szCs w:val="16"/>
-          <w:lang w:val="en-US"/>
-        </w:rPr>
-        <w:t>;</w:t>
-      </w:r>
-    </w:p>
-    <w:p>
-      <w:pPr>
-        <w:jc w:val="both"/>
-        <w:rPr>
-          <w:rFonts w:ascii="Cascadia Code ExtraLight" w:hAnsi="Cascadia Code ExtraLight"/>
-          <w:sz w:val="16"/>
-          <w:szCs w:val="16"/>
-          <w:lang w:val="en-US"/>
-        </w:rPr>
-      </w:pPr>
-      <w:r>
-        <w:rPr>
-          <w:rFonts w:ascii="Cascadia Code ExtraLight" w:hAnsi="Cascadia Code ExtraLight"/>
-          <w:b/>
-          <w:bCs/>
-          <w:sz w:val="16"/>
-          <w:szCs w:val="16"/>
-          <w:lang w:val="en-US"/>
-        </w:rPr>
-        <w:t>end</w:t>
-      </w:r>
-      <w:r>
-        <w:rPr>
-          <w:rFonts w:ascii="Cascadia Code ExtraLight" w:hAnsi="Cascadia Code ExtraLight"/>
-          <w:sz w:val="16"/>
-          <w:szCs w:val="16"/>
-          <w:lang w:val="en-US"/>
-        </w:rPr>
-        <w:t xml:space="preserve"> Behavioral;</w:t>
-      </w:r>
-    </w:p>
-    <w:p>
-      <w:pPr>
-        <w:ind w:firstLine="720"/>
-        <w:jc w:val="both"/>
-      </w:pPr>
-      <w:r>
-        <w:t xml:space="preserve">No início do arquivo temos as bibliotecas declaradas para esta descrição. Em seguida é </w:t>
-      </w:r>
-      <w:r>
-        <w:t>escrita</w:t>
-      </w:r>
-      <w:r>
-        <w:t xml:space="preserve"> </w:t>
-      </w:r>
-      <w:r>
-        <w:t>a palavra reservada</w:t>
-      </w:r>
-      <w:r>
-        <w:t xml:space="preserve"> entidade (“Entity”) e seu nome “Example_1” (que deve ser o mesmo nome do arquivo deste circuito “Example_1.vhd”) e em </w:t>
-      </w:r>
-      <w:r>
-        <w:t>nesta</w:t>
-      </w:r>
-      <w:r>
-        <w:t xml:space="preserve"> entidade temos os </w:t>
-      </w:r>
-      <w:proofErr w:type="spellStart"/>
-      <w:r>
-        <w:rPr>
-          <w:i/>
-          <w:iCs/>
-        </w:rPr>
-        <w:t>ports</w:t>
-      </w:r>
-      <w:proofErr w:type="spellEnd"/>
-      <w:r>
-        <w:t xml:space="preserve"> que são as entradas</w:t>
-      </w:r>
-      <w:r>
-        <w:t xml:space="preserve"> e saídas deste módulo</w:t>
+        <w:t>O tipo</w:t>
+      </w:r>
+      <w:r>
+        <w:t xml:space="preserve"> STD_LOGIC é utilizada para </w:t>
+      </w:r>
+      <w:r>
+        <w:t xml:space="preserve">declarar </w:t>
+      </w:r>
+      <w:r>
+        <w:t>sinais de somente 1 bit, já o STD_LOGIC_VECTOR é utilizada</w:t>
       </w:r>
       <w:r>
         <w:t>,</w:t>
       </w:r>
       <w:r>
-        <w:t xml:space="preserve"> </w:t>
-      </w:r>
-      <w:r>
-        <w:t>u</w:t>
-      </w:r>
-      <w:r>
-        <w:t xml:space="preserve">tilizando a palavra reservada </w:t>
-      </w:r>
-      <w:r>
-        <w:rPr>
-          <w:i/>
-          <w:iCs/>
-        </w:rPr>
-        <w:t>in</w:t>
-      </w:r>
-      <w:r>
-        <w:t xml:space="preserve"> </w:t>
-      </w:r>
-      <w:r>
-        <w:t>ou</w:t>
-      </w:r>
-      <w:r>
-        <w:t xml:space="preserve"> </w:t>
-      </w:r>
-      <w:r>
-        <w:rPr>
-          <w:i/>
-          <w:iCs/>
-        </w:rPr>
-        <w:t>out</w:t>
-      </w:r>
-      <w:r>
-        <w:t xml:space="preserve">. Uma observação sobre a linguagem VHDL é que ela não é </w:t>
-      </w:r>
-      <w:r>
-        <w:rPr>
-          <w:i/>
-          <w:iCs/>
-        </w:rPr>
-        <w:t xml:space="preserve">case </w:t>
-      </w:r>
-      <w:proofErr w:type="spellStart"/>
-      <w:r>
-        <w:rPr>
-          <w:i/>
-          <w:iCs/>
-        </w:rPr>
-        <w:t>sensitive</w:t>
-      </w:r>
-      <w:proofErr w:type="spellEnd"/>
-      <w:r>
-        <w:t>. Portanto a nomenclatura “</w:t>
-      </w:r>
-      <w:r>
-        <w:t>input</w:t>
-      </w:r>
-      <w:r>
-        <w:t>_1” e “</w:t>
-      </w:r>
-      <w:r>
-        <w:t>INPUT</w:t>
-      </w:r>
-      <w:r>
-        <w:t xml:space="preserve">_1” são </w:t>
-      </w:r>
-      <w:r>
-        <w:t>os mesmos sinais</w:t>
-      </w:r>
-      <w:r>
-        <w:t>.</w:t>
-      </w:r>
-    </w:p>
-    <w:p>
-      <w:pPr>
-        <w:ind w:firstLine="720"/>
-        <w:jc w:val="both"/>
-      </w:pPr>
-      <w:r>
-        <w:t>O tipo</w:t>
-      </w:r>
-      <w:r>
-        <w:t xml:space="preserve"> STD_LOGIC é utilizada para </w:t>
-      </w:r>
-      <w:r>
-        <w:t xml:space="preserve">declarar </w:t>
-      </w:r>
-      <w:r>
-        <w:t xml:space="preserve">sinais de somente 1 bit, já o STD_LOGIC_VECTOR é utilizada geralmente para declarar sinais de mais de um bit usando o designador (X </w:t>
+        <w:t xml:space="preserve"> geralmente para declarar sinais de mais de um bit usando o designador (X </w:t>
       </w:r>
       <w:proofErr w:type="spellStart"/>
       <w:r>
@@ -1498,7 +1515,7 @@
                     <pic:cNvPicPr/>
                   </pic:nvPicPr>
                   <pic:blipFill>
-                    <a:blip r:embed="rId4">
+                    <a:blip r:embed="rId5">
                       <a:extLst>
                         <a:ext uri="{28A0092B-C50C-407E-A947-70E740481C1C}">
                           <a14:useLocalDpi xmlns:a14="http://schemas.microsoft.com/office/drawing/2010/main" val="0"/>
@@ -1557,8 +1574,11 @@
     </w:p>
     <w:p/>
     <w:p>
-      <w:r>
-        <w:tab/>
+      <w:pPr>
+        <w:jc w:val="center"/>
+      </w:pPr>
+      <w:r>
+        <w:lastRenderedPageBreak/>
         <w:t>No entanto</w:t>
       </w:r>
       <w:r>
@@ -1573,21 +1593,14 @@
       <w:r>
         <w:t xml:space="preserve"> são os seguintes:</w:t>
       </w:r>
-    </w:p>
-    <w:p>
-      <w:pPr>
-        <w:keepNext/>
-        <w:jc w:val="center"/>
-      </w:pPr>
       <w:r>
         <w:rPr>
           <w:noProof/>
         </w:rPr>
-        <w:lastRenderedPageBreak/>
         <w:drawing>
-          <wp:inline distT="0" distB="0" distL="0" distR="0" wp14:anchorId="7E44313E" wp14:editId="3D673EE4">
-            <wp:extent cx="4061959" cy="1748332"/>
-            <wp:effectExtent l="0" t="0" r="0" b="4445"/>
+          <wp:inline distT="0" distB="0" distL="0" distR="0" wp14:anchorId="7E44313E" wp14:editId="2F91C043">
+            <wp:extent cx="3625690" cy="1560554"/>
+            <wp:effectExtent l="0" t="0" r="0" b="1905"/>
             <wp:docPr id="108177352" name="Picture 3"/>
             <wp:cNvGraphicFramePr>
               <a:graphicFrameLocks xmlns:a="http://schemas.openxmlformats.org/drawingml/2006/main" noChangeAspect="1"/>
@@ -1600,7 +1613,7 @@
                     <pic:cNvPicPr/>
                   </pic:nvPicPr>
                   <pic:blipFill>
-                    <a:blip r:embed="rId5">
+                    <a:blip r:embed="rId6">
                       <a:extLst>
                         <a:ext uri="{28A0092B-C50C-407E-A947-70E740481C1C}">
                           <a14:useLocalDpi xmlns:a14="http://schemas.microsoft.com/office/drawing/2010/main" val="0"/>
@@ -1614,7 +1627,7 @@
                   <pic:spPr>
                     <a:xfrm>
                       <a:off x="0" y="0"/>
-                      <a:ext cx="4072495" cy="1752867"/>
+                      <a:ext cx="3647309" cy="1569859"/>
                     </a:xfrm>
                     <a:prstGeom prst="rect">
                       <a:avLst/>
@@ -1689,7 +1702,7 @@
                     <pic:cNvPicPr/>
                   </pic:nvPicPr>
                   <pic:blipFill>
-                    <a:blip r:embed="rId6">
+                    <a:blip r:embed="rId7">
                       <a:extLst>
                         <a:ext uri="{28A0092B-C50C-407E-A947-70E740481C1C}">
                           <a14:useLocalDpi xmlns:a14="http://schemas.microsoft.com/office/drawing/2010/main" val="0"/>
@@ -1806,7 +1819,13 @@
         <w:t>,</w:t>
       </w:r>
       <w:r>
-        <w:t xml:space="preserve"> que neste caso utilizamos o </w:t>
+        <w:t xml:space="preserve"> que neste caso</w:t>
+      </w:r>
+      <w:r>
+        <w:t>,</w:t>
+      </w:r>
+      <w:r>
+        <w:t xml:space="preserve"> utilizamos o </w:t>
       </w:r>
       <w:proofErr w:type="spellStart"/>
       <w:r>
@@ -3750,7 +3769,11 @@
         <w:t>, são os seguintes:</w:t>
       </w:r>
     </w:p>
-    <w:p/>
+    <w:p>
+      <w:r>
+        <w:tab/>
+      </w:r>
+    </w:p>
     <w:tbl>
       <w:tblPr>
         <w:tblStyle w:val="PlainTable5"/>
@@ -4276,12 +4299,16 @@
       <w:pPr>
         <w:jc w:val="both"/>
         <w:rPr>
-          <w:lang w:val="en-US"/>
-        </w:rPr>
-      </w:pPr>
-      <w:proofErr w:type="spellStart"/>
-      <w:r>
-        <w:rPr>
+          <w:b/>
+          <w:bCs/>
+          <w:lang w:val="en-US"/>
+        </w:rPr>
+      </w:pPr>
+      <w:proofErr w:type="spellStart"/>
+      <w:r>
+        <w:rPr>
+          <w:b/>
+          <w:bCs/>
           <w:lang w:val="en-US"/>
         </w:rPr>
         <w:t>ModelSim</w:t>
@@ -4289,6 +4316,8 @@
       <w:proofErr w:type="spellEnd"/>
       <w:r>
         <w:rPr>
+          <w:b/>
+          <w:bCs/>
           <w:lang w:val="en-US"/>
         </w:rPr>
         <w:t xml:space="preserve"> Passo-a-</w:t>
@@ -4296,6 +4325,8 @@
       <w:proofErr w:type="spellStart"/>
       <w:r>
         <w:rPr>
+          <w:b/>
+          <w:bCs/>
           <w:lang w:val="en-US"/>
         </w:rPr>
         <w:t>passo</w:t>
@@ -4327,7 +4358,29 @@
       </w:r>
       <w:proofErr w:type="spellEnd"/>
       <w:r>
+        <w:t>, iremos simular um contador de quatro bits</w:t>
+      </w:r>
+      <w:r>
         <w:t>, primeiramente é necessário abrir o programa. Será visualizada a janela a seguir</w:t>
+      </w:r>
+      <w:r>
+        <w:t xml:space="preserve"> e clique na aba </w:t>
+      </w:r>
+      <w:proofErr w:type="spellStart"/>
+      <w:r>
+        <w:rPr>
+          <w:i/>
+          <w:iCs/>
+        </w:rPr>
+        <w:t>Projects</w:t>
+      </w:r>
+      <w:proofErr w:type="spellEnd"/>
+      <w:r>
+        <w:rPr>
+          <w:i/>
+          <w:iCs/>
+        </w:rPr>
+        <w:t>.</w:t>
       </w:r>
     </w:p>
     <w:p>
@@ -4341,9 +4394,9 @@
         </w:rPr>
         <w:lastRenderedPageBreak/>
         <w:drawing>
-          <wp:inline distT="0" distB="0" distL="0" distR="0" wp14:anchorId="41F83EB5" wp14:editId="2E2EF535">
-            <wp:extent cx="5505450" cy="2910948"/>
-            <wp:effectExtent l="0" t="0" r="0" b="3810"/>
+          <wp:inline distT="0" distB="0" distL="0" distR="0" wp14:anchorId="41F83EB5" wp14:editId="12239294">
+            <wp:extent cx="5900293" cy="3119717"/>
+            <wp:effectExtent l="0" t="0" r="5715" b="5080"/>
             <wp:docPr id="785599536" name="Picture 1"/>
             <wp:cNvGraphicFramePr>
               <a:graphicFrameLocks xmlns:a="http://schemas.openxmlformats.org/drawingml/2006/main" noChangeAspect="1"/>
@@ -4356,7 +4409,7 @@
                     <pic:cNvPicPr/>
                   </pic:nvPicPr>
                   <pic:blipFill>
-                    <a:blip r:embed="rId7" cstate="print">
+                    <a:blip r:embed="rId8" cstate="print">
                       <a:extLst>
                         <a:ext uri="{28A0092B-C50C-407E-A947-70E740481C1C}">
                           <a14:useLocalDpi xmlns:a14="http://schemas.microsoft.com/office/drawing/2010/main" val="0"/>
@@ -4370,7 +4423,7 @@
                   <pic:spPr>
                     <a:xfrm>
                       <a:off x="0" y="0"/>
-                      <a:ext cx="5516102" cy="2916580"/>
+                      <a:ext cx="5924956" cy="3132757"/>
                     </a:xfrm>
                     <a:prstGeom prst="rect">
                       <a:avLst/>
@@ -4395,7 +4448,13 @@
         <w:jc w:val="both"/>
       </w:pPr>
       <w:r>
-        <w:t>2-Criar um projeto. Ir em File-&gt;New-&gt;Project...</w:t>
+        <w:t>2-</w:t>
+      </w:r>
+      <w:r>
+        <w:t xml:space="preserve">Para criar </w:t>
+      </w:r>
+      <w:r>
+        <w:t>um projeto. Ir em File-&gt;New-&gt;Project...</w:t>
       </w:r>
     </w:p>
     <w:p>
@@ -4408,9 +4467,9 @@
           <w:noProof/>
         </w:rPr>
         <w:drawing>
-          <wp:inline distT="0" distB="0" distL="0" distR="0" wp14:anchorId="56E71159" wp14:editId="6F910576">
-            <wp:extent cx="2876872" cy="2514600"/>
-            <wp:effectExtent l="0" t="0" r="0" b="0"/>
+          <wp:inline distT="0" distB="0" distL="0" distR="0" wp14:anchorId="56E71159" wp14:editId="5477E9FF">
+            <wp:extent cx="2199715" cy="1922715"/>
+            <wp:effectExtent l="0" t="0" r="0" b="1905"/>
             <wp:docPr id="525878681" name="Picture 2"/>
             <wp:cNvGraphicFramePr>
               <a:graphicFrameLocks xmlns:a="http://schemas.openxmlformats.org/drawingml/2006/main" noChangeAspect="1"/>
@@ -4423,7 +4482,7 @@
                     <pic:cNvPicPr/>
                   </pic:nvPicPr>
                   <pic:blipFill>
-                    <a:blip r:embed="rId8">
+                    <a:blip r:embed="rId9">
                       <a:extLst>
                         <a:ext uri="{28A0092B-C50C-407E-A947-70E740481C1C}">
                           <a14:useLocalDpi xmlns:a14="http://schemas.microsoft.com/office/drawing/2010/main" val="0"/>
@@ -4437,7 +4496,7 @@
                   <pic:spPr>
                     <a:xfrm>
                       <a:off x="0" y="0"/>
-                      <a:ext cx="2880493" cy="2517765"/>
+                      <a:ext cx="2207066" cy="1929140"/>
                     </a:xfrm>
                     <a:prstGeom prst="rect">
                       <a:avLst/>
@@ -4480,9 +4539,9 @@
           <w:noProof/>
         </w:rPr>
         <w:drawing>
-          <wp:inline distT="0" distB="0" distL="0" distR="0" wp14:anchorId="728F5B4C" wp14:editId="40F82444">
-            <wp:extent cx="1217295" cy="1137353"/>
-            <wp:effectExtent l="0" t="0" r="1905" b="5715"/>
+          <wp:inline distT="0" distB="0" distL="0" distR="0" wp14:anchorId="728F5B4C" wp14:editId="7A2F19C0">
+            <wp:extent cx="1626321" cy="1519517"/>
+            <wp:effectExtent l="0" t="0" r="0" b="5080"/>
             <wp:docPr id="510497546" name="Picture 3"/>
             <wp:cNvGraphicFramePr>
               <a:graphicFrameLocks xmlns:a="http://schemas.openxmlformats.org/drawingml/2006/main" noChangeAspect="1"/>
@@ -4495,7 +4554,7 @@
                     <pic:cNvPicPr/>
                   </pic:nvPicPr>
                   <pic:blipFill>
-                    <a:blip r:embed="rId9" cstate="print">
+                    <a:blip r:embed="rId10" cstate="print">
                       <a:extLst>
                         <a:ext uri="{28A0092B-C50C-407E-A947-70E740481C1C}">
                           <a14:useLocalDpi xmlns:a14="http://schemas.microsoft.com/office/drawing/2010/main" val="0"/>
@@ -4509,7 +4568,7 @@
                   <pic:spPr>
                     <a:xfrm>
                       <a:off x="0" y="0"/>
-                      <a:ext cx="1223237" cy="1142904"/>
+                      <a:ext cx="1643088" cy="1535183"/>
                     </a:xfrm>
                     <a:prstGeom prst="rect">
                       <a:avLst/>
@@ -4531,12 +4590,10 @@
         <w:lastRenderedPageBreak/>
         <w:t xml:space="preserve">4- Clique no </w:t>
       </w:r>
-      <w:proofErr w:type="gramStart"/>
-      <w:r>
-        <w:t>ícone  “</w:t>
-      </w:r>
-      <w:proofErr w:type="spellStart"/>
-      <w:proofErr w:type="gramEnd"/>
+      <w:r>
+        <w:t>ícone “</w:t>
+      </w:r>
+      <w:proofErr w:type="spellStart"/>
       <w:r>
         <w:t>Add</w:t>
       </w:r>
@@ -4546,7 +4603,7 @@
       </w:r>
       <w:proofErr w:type="spellStart"/>
       <w:r>
-        <w:t>Existeing</w:t>
+        <w:t>Existing</w:t>
       </w:r>
       <w:proofErr w:type="spellEnd"/>
       <w:r>
@@ -4562,16 +4619,16 @@
     <w:p>
       <w:pPr>
         <w:ind w:firstLine="720"/>
-        <w:jc w:val="both"/>
+        <w:jc w:val="center"/>
       </w:pPr>
       <w:r>
         <w:rPr>
           <w:noProof/>
         </w:rPr>
         <w:drawing>
-          <wp:inline distT="0" distB="0" distL="0" distR="0" wp14:anchorId="7424853B" wp14:editId="1975A113">
-            <wp:extent cx="4067174" cy="1984388"/>
-            <wp:effectExtent l="0" t="0" r="0" b="0"/>
+          <wp:inline distT="0" distB="0" distL="0" distR="0" wp14:anchorId="7424853B" wp14:editId="5B57F01E">
+            <wp:extent cx="2797813" cy="1365061"/>
+            <wp:effectExtent l="0" t="0" r="2540" b="6985"/>
             <wp:docPr id="1394116753" name="Picture 4"/>
             <wp:cNvGraphicFramePr>
               <a:graphicFrameLocks xmlns:a="http://schemas.openxmlformats.org/drawingml/2006/main" noChangeAspect="1"/>
@@ -4581,6 +4638,103 @@
                 <pic:pic xmlns:pic="http://schemas.openxmlformats.org/drawingml/2006/picture">
                   <pic:nvPicPr>
                     <pic:cNvPr id="1394116753" name="Picture 1394116753"/>
+                    <pic:cNvPicPr/>
+                  </pic:nvPicPr>
+                  <pic:blipFill>
+                    <a:blip r:embed="rId11">
+                      <a:extLst>
+                        <a:ext uri="{28A0092B-C50C-407E-A947-70E740481C1C}">
+                          <a14:useLocalDpi xmlns:a14="http://schemas.microsoft.com/office/drawing/2010/main" val="0"/>
+                        </a:ext>
+                      </a:extLst>
+                    </a:blip>
+                    <a:stretch>
+                      <a:fillRect/>
+                    </a:stretch>
+                  </pic:blipFill>
+                  <pic:spPr>
+                    <a:xfrm>
+                      <a:off x="0" y="0"/>
+                      <a:ext cx="2816228" cy="1374046"/>
+                    </a:xfrm>
+                    <a:prstGeom prst="rect">
+                      <a:avLst/>
+                    </a:prstGeom>
+                  </pic:spPr>
+                </pic:pic>
+              </a:graphicData>
+            </a:graphic>
+          </wp:inline>
+        </w:drawing>
+      </w:r>
+    </w:p>
+    <w:p>
+      <w:pPr>
+        <w:ind w:firstLine="720"/>
+        <w:jc w:val="both"/>
+      </w:pPr>
+    </w:p>
+    <w:p>
+      <w:pPr>
+        <w:ind w:firstLine="720"/>
+        <w:jc w:val="both"/>
+      </w:pPr>
+      <w:r>
+        <w:t xml:space="preserve">5- Clique em </w:t>
+      </w:r>
+      <w:proofErr w:type="spellStart"/>
+      <w:r>
+        <w:t>Browse</w:t>
+      </w:r>
+      <w:proofErr w:type="spellEnd"/>
+      <w:r>
+        <w:t xml:space="preserve">. E escolha o arquivo os Arquivos em </w:t>
+      </w:r>
+      <w:r>
+        <w:t>VHDL</w:t>
+      </w:r>
+      <w:r>
+        <w:t xml:space="preserve"> do projeto do contador: </w:t>
+      </w:r>
+      <w:proofErr w:type="spellStart"/>
+      <w:r>
+        <w:t>counter_syc.vhd</w:t>
+      </w:r>
+      <w:proofErr w:type="spellEnd"/>
+      <w:r>
+        <w:t xml:space="preserve"> e </w:t>
+      </w:r>
+      <w:proofErr w:type="spellStart"/>
+      <w:r>
+        <w:t>counter_syc_tb.vhd</w:t>
+      </w:r>
+      <w:proofErr w:type="spellEnd"/>
+      <w:r>
+        <w:t>.</w:t>
+      </w:r>
+    </w:p>
+    <w:p>
+      <w:pPr>
+        <w:ind w:firstLine="720"/>
+        <w:jc w:val="center"/>
+      </w:pPr>
+      <w:r>
+        <w:rPr>
+          <w:noProof/>
+        </w:rPr>
+        <w:drawing>
+          <wp:inline distT="0" distB="0" distL="0" distR="0" wp14:anchorId="55D06DF2" wp14:editId="1A802D1E">
+            <wp:extent cx="2116156" cy="1977185"/>
+            <wp:effectExtent l="0" t="0" r="0" b="4445"/>
+            <wp:docPr id="790085910" name="Picture 5"/>
+            <wp:cNvGraphicFramePr>
+              <a:graphicFrameLocks xmlns:a="http://schemas.openxmlformats.org/drawingml/2006/main" noChangeAspect="1"/>
+            </wp:cNvGraphicFramePr>
+            <a:graphic xmlns:a="http://schemas.openxmlformats.org/drawingml/2006/main">
+              <a:graphicData uri="http://schemas.openxmlformats.org/drawingml/2006/picture">
+                <pic:pic xmlns:pic="http://schemas.openxmlformats.org/drawingml/2006/picture">
+                  <pic:nvPicPr>
+                    <pic:cNvPr id="790085910" name="Picture 790085910"/>
                     <pic:cNvPicPr/>
                   </pic:nvPicPr>
                   <pic:blipFill>
@@ -4598,7 +4752,7 @@
                   <pic:spPr>
                     <a:xfrm>
                       <a:off x="0" y="0"/>
-                      <a:ext cx="4070686" cy="1986101"/>
+                      <a:ext cx="2120060" cy="1980833"/>
                     </a:xfrm>
                     <a:prstGeom prst="rect">
                       <a:avLst/>
@@ -4614,212 +4768,101 @@
     <w:p>
       <w:pPr>
         <w:ind w:firstLine="720"/>
-        <w:jc w:val="both"/>
+        <w:jc w:val="center"/>
       </w:pPr>
     </w:p>
     <w:p>
       <w:pPr>
         <w:ind w:firstLine="720"/>
         <w:jc w:val="both"/>
-      </w:pPr>
-      <w:r>
-        <w:t xml:space="preserve">5- Clique em </w:t>
-      </w:r>
-      <w:proofErr w:type="spellStart"/>
-      <w:r>
-        <w:t>Browse</w:t>
-      </w:r>
-      <w:proofErr w:type="spellEnd"/>
-      <w:r>
-        <w:t xml:space="preserve">. E escolha o arquivo os Arquivos em </w:t>
-      </w:r>
-      <w:proofErr w:type="spellStart"/>
-      <w:r>
-        <w:t>vhdl</w:t>
-      </w:r>
-      <w:proofErr w:type="spellEnd"/>
-      <w:r>
-        <w:t xml:space="preserve"> do projeto do contador: </w:t>
-      </w:r>
-      <w:proofErr w:type="spellStart"/>
-      <w:r>
-        <w:t>counter_syc.vhd</w:t>
-      </w:r>
-      <w:proofErr w:type="spellEnd"/>
-      <w:r>
-        <w:t xml:space="preserve"> e </w:t>
-      </w:r>
-      <w:proofErr w:type="spellStart"/>
-      <w:r>
-        <w:t>counter_syc_tb.vhd</w:t>
-      </w:r>
-      <w:proofErr w:type="spellEnd"/>
-      <w:r>
-        <w:t>.</w:t>
+        <w:rPr>
+          <w:lang w:val="en-US"/>
+        </w:rPr>
+      </w:pPr>
+      <w:r>
+        <w:rPr>
+          <w:lang w:val="en-US"/>
+        </w:rPr>
+        <w:t xml:space="preserve">6- Clique </w:t>
+      </w:r>
+      <w:r>
+        <w:rPr>
+          <w:lang w:val="en-US"/>
+        </w:rPr>
+        <w:t xml:space="preserve">no </w:t>
+      </w:r>
+      <w:proofErr w:type="spellStart"/>
+      <w:r>
+        <w:rPr>
+          <w:lang w:val="en-US"/>
+        </w:rPr>
+        <w:t>botão</w:t>
+      </w:r>
+      <w:proofErr w:type="spellEnd"/>
+      <w:r>
+        <w:rPr>
+          <w:lang w:val="en-US"/>
+        </w:rPr>
+        <w:t xml:space="preserve"> </w:t>
+      </w:r>
+      <w:r>
+        <w:rPr>
+          <w:lang w:val="en-US"/>
+        </w:rPr>
+        <w:t>“C</w:t>
+      </w:r>
+      <w:r>
+        <w:rPr>
+          <w:lang w:val="en-US"/>
+        </w:rPr>
+        <w:t>lose</w:t>
+      </w:r>
+      <w:r>
+        <w:rPr>
+          <w:lang w:val="en-US"/>
+        </w:rPr>
+        <w:t>”</w:t>
+      </w:r>
+      <w:r>
+        <w:rPr>
+          <w:lang w:val="en-US"/>
+        </w:rPr>
+        <w:t xml:space="preserve"> </w:t>
+      </w:r>
+      <w:proofErr w:type="spellStart"/>
+      <w:r>
+        <w:rPr>
+          <w:lang w:val="en-US"/>
+        </w:rPr>
+        <w:t>em</w:t>
+      </w:r>
+      <w:proofErr w:type="spellEnd"/>
+      <w:r>
+        <w:rPr>
+          <w:lang w:val="en-US"/>
+        </w:rPr>
+        <w:t xml:space="preserve"> “Add items to th</w:t>
+      </w:r>
+      <w:r>
+        <w:rPr>
+          <w:lang w:val="en-US"/>
+        </w:rPr>
+        <w:t>e Project”.</w:t>
       </w:r>
     </w:p>
     <w:p>
       <w:pPr>
         <w:ind w:firstLine="720"/>
         <w:jc w:val="center"/>
-      </w:pPr>
-      <w:r>
-        <w:rPr>
-          <w:noProof/>
-        </w:rPr>
-        <w:drawing>
-          <wp:inline distT="0" distB="0" distL="0" distR="0" wp14:anchorId="55D06DF2" wp14:editId="19BF7821">
-            <wp:extent cx="2456872" cy="2295525"/>
-            <wp:effectExtent l="0" t="0" r="635" b="0"/>
-            <wp:docPr id="790085910" name="Picture 5"/>
-            <wp:cNvGraphicFramePr>
-              <a:graphicFrameLocks xmlns:a="http://schemas.openxmlformats.org/drawingml/2006/main" noChangeAspect="1"/>
-            </wp:cNvGraphicFramePr>
-            <a:graphic xmlns:a="http://schemas.openxmlformats.org/drawingml/2006/main">
-              <a:graphicData uri="http://schemas.openxmlformats.org/drawingml/2006/picture">
-                <pic:pic xmlns:pic="http://schemas.openxmlformats.org/drawingml/2006/picture">
-                  <pic:nvPicPr>
-                    <pic:cNvPr id="790085910" name="Picture 790085910"/>
-                    <pic:cNvPicPr/>
-                  </pic:nvPicPr>
-                  <pic:blipFill>
-                    <a:blip r:embed="rId9">
-                      <a:extLst>
-                        <a:ext uri="{28A0092B-C50C-407E-A947-70E740481C1C}">
-                          <a14:useLocalDpi xmlns:a14="http://schemas.microsoft.com/office/drawing/2010/main" val="0"/>
-                        </a:ext>
-                      </a:extLst>
-                    </a:blip>
-                    <a:stretch>
-                      <a:fillRect/>
-                    </a:stretch>
-                  </pic:blipFill>
-                  <pic:spPr>
-                    <a:xfrm>
-                      <a:off x="0" y="0"/>
-                      <a:ext cx="2458655" cy="2297191"/>
-                    </a:xfrm>
-                    <a:prstGeom prst="rect">
-                      <a:avLst/>
-                    </a:prstGeom>
-                  </pic:spPr>
-                </pic:pic>
-              </a:graphicData>
-            </a:graphic>
-          </wp:inline>
-        </w:drawing>
-      </w:r>
+        <w:rPr>
+          <w:lang w:val="en-US"/>
+        </w:rPr>
+      </w:pPr>
     </w:p>
     <w:p>
       <w:pPr>
         <w:ind w:firstLine="720"/>
         <w:jc w:val="center"/>
-      </w:pPr>
-    </w:p>
-    <w:p>
-      <w:pPr>
-        <w:ind w:firstLine="720"/>
-        <w:jc w:val="both"/>
-        <w:rPr>
-          <w:lang w:val="en-US"/>
-        </w:rPr>
-      </w:pPr>
-      <w:r>
-        <w:rPr>
-          <w:lang w:val="en-US"/>
-        </w:rPr>
-        <w:t xml:space="preserve">6- Clique </w:t>
-      </w:r>
-      <w:proofErr w:type="spellStart"/>
-      <w:r>
-        <w:rPr>
-          <w:lang w:val="en-US"/>
-        </w:rPr>
-        <w:t>em</w:t>
-      </w:r>
-      <w:proofErr w:type="spellEnd"/>
-      <w:r>
-        <w:rPr>
-          <w:lang w:val="en-US"/>
-        </w:rPr>
-        <w:t xml:space="preserve"> </w:t>
-      </w:r>
-      <w:r>
-        <w:rPr>
-          <w:lang w:val="en-US"/>
-        </w:rPr>
-        <w:t>“C</w:t>
-      </w:r>
-      <w:r>
-        <w:rPr>
-          <w:lang w:val="en-US"/>
-        </w:rPr>
-        <w:t>lose</w:t>
-      </w:r>
-      <w:r>
-        <w:rPr>
-          <w:lang w:val="en-US"/>
-        </w:rPr>
-        <w:t>”</w:t>
-      </w:r>
-      <w:r>
-        <w:rPr>
-          <w:lang w:val="en-US"/>
-        </w:rPr>
-        <w:t xml:space="preserve"> </w:t>
-      </w:r>
-      <w:proofErr w:type="spellStart"/>
-      <w:r>
-        <w:rPr>
-          <w:lang w:val="en-US"/>
-        </w:rPr>
-        <w:t>em</w:t>
-      </w:r>
-      <w:proofErr w:type="spellEnd"/>
-      <w:r>
-        <w:rPr>
-          <w:lang w:val="en-US"/>
-        </w:rPr>
-        <w:t xml:space="preserve"> “Add items to th</w:t>
-      </w:r>
-      <w:r>
-        <w:rPr>
-          <w:lang w:val="en-US"/>
-        </w:rPr>
-        <w:t>e Project”.</w:t>
-      </w:r>
-    </w:p>
-    <w:p>
-      <w:pPr>
-        <w:ind w:firstLine="720"/>
-        <w:jc w:val="both"/>
-        <w:rPr>
-          <w:lang w:val="en-US"/>
-        </w:rPr>
-      </w:pPr>
-    </w:p>
-    <w:p>
-      <w:pPr>
-        <w:ind w:firstLine="720"/>
-        <w:jc w:val="both"/>
-        <w:rPr>
-          <w:lang w:val="en-US"/>
-        </w:rPr>
-      </w:pPr>
-    </w:p>
-    <w:p>
-      <w:pPr>
-        <w:ind w:firstLine="720"/>
-        <w:jc w:val="both"/>
-        <w:rPr>
-          <w:lang w:val="en-US"/>
-        </w:rPr>
-      </w:pPr>
-    </w:p>
-    <w:p>
-      <w:pPr>
-        <w:ind w:firstLine="720"/>
-        <w:jc w:val="center"/>
         <w:rPr>
           <w:lang w:val="en-US"/>
         </w:rPr>
@@ -4829,7 +4872,6 @@
           <w:noProof/>
           <w:lang w:val="en-US"/>
         </w:rPr>
-        <w:lastRenderedPageBreak/>
         <w:drawing>
           <wp:inline distT="0" distB="0" distL="0" distR="0" wp14:anchorId="0028CC56" wp14:editId="0E9D3B49">
             <wp:extent cx="2409647" cy="2103335"/>
@@ -4846,7 +4888,7 @@
                     <pic:cNvPicPr/>
                   </pic:nvPicPr>
                   <pic:blipFill>
-                    <a:blip r:embed="rId11">
+                    <a:blip r:embed="rId12">
                       <a:extLst>
                         <a:ext uri="{28A0092B-C50C-407E-A947-70E740481C1C}">
                           <a14:useLocalDpi xmlns:a14="http://schemas.microsoft.com/office/drawing/2010/main" val="0"/>
@@ -4905,45 +4947,6 @@
     <w:p>
       <w:pPr>
         <w:ind w:firstLine="720"/>
-        <w:jc w:val="both"/>
-      </w:pPr>
-    </w:p>
-    <w:p>
-      <w:pPr>
-        <w:ind w:firstLine="720"/>
-        <w:jc w:val="both"/>
-      </w:pPr>
-      <w:r>
-        <w:t xml:space="preserve">8- Se o arquivo </w:t>
-      </w:r>
-      <w:proofErr w:type="spellStart"/>
-      <w:r>
-        <w:t>counter_syc_tb.vhd</w:t>
-      </w:r>
-      <w:proofErr w:type="spellEnd"/>
-      <w:r>
-        <w:t xml:space="preserve"> estiver no topo, pode clicar em OK. Caso contrário clique no arquivo </w:t>
-      </w:r>
-      <w:proofErr w:type="spellStart"/>
-      <w:r>
-        <w:t>counter_sys_tb.vhd</w:t>
-      </w:r>
-      <w:proofErr w:type="spellEnd"/>
-      <w:r>
-        <w:t xml:space="preserve"> e na seta para cima. Depois clique em “Auto </w:t>
-      </w:r>
-      <w:proofErr w:type="spellStart"/>
-      <w:r>
-        <w:t>Generate</w:t>
-      </w:r>
-      <w:proofErr w:type="spellEnd"/>
-      <w:r>
-        <w:t>”. Clique em OK.</w:t>
-      </w:r>
-    </w:p>
-    <w:p>
-      <w:pPr>
-        <w:ind w:firstLine="720"/>
         <w:jc w:val="center"/>
       </w:pPr>
       <w:r>
@@ -4951,10 +4954,10 @@
           <w:noProof/>
         </w:rPr>
         <w:drawing>
-          <wp:inline distT="0" distB="0" distL="0" distR="0" wp14:anchorId="4B556F41" wp14:editId="03A6F135">
-            <wp:extent cx="2584450" cy="3563865"/>
-            <wp:effectExtent l="0" t="0" r="6350" b="0"/>
-            <wp:docPr id="573813016" name="Picture 7"/>
+          <wp:inline distT="0" distB="0" distL="0" distR="0" wp14:anchorId="7A8A9FDC" wp14:editId="20AADDEB">
+            <wp:extent cx="1976270" cy="1976270"/>
+            <wp:effectExtent l="0" t="0" r="5080" b="5080"/>
+            <wp:docPr id="1100609011" name="Picture 1"/>
             <wp:cNvGraphicFramePr>
               <a:graphicFrameLocks xmlns:a="http://schemas.openxmlformats.org/drawingml/2006/main" noChangeAspect="1"/>
             </wp:cNvGraphicFramePr>
@@ -4962,102 +4965,7 @@
               <a:graphicData uri="http://schemas.openxmlformats.org/drawingml/2006/picture">
                 <pic:pic xmlns:pic="http://schemas.openxmlformats.org/drawingml/2006/picture">
                   <pic:nvPicPr>
-                    <pic:cNvPr id="573813016" name="Picture 573813016"/>
-                    <pic:cNvPicPr/>
-                  </pic:nvPicPr>
-                  <pic:blipFill>
-                    <a:blip r:embed="rId12">
-                      <a:extLst>
-                        <a:ext uri="{28A0092B-C50C-407E-A947-70E740481C1C}">
-                          <a14:useLocalDpi xmlns:a14="http://schemas.microsoft.com/office/drawing/2010/main" val="0"/>
-                        </a:ext>
-                      </a:extLst>
-                    </a:blip>
-                    <a:stretch>
-                      <a:fillRect/>
-                    </a:stretch>
-                  </pic:blipFill>
-                  <pic:spPr>
-                    <a:xfrm>
-                      <a:off x="0" y="0"/>
-                      <a:ext cx="2594837" cy="3578188"/>
-                    </a:xfrm>
-                    <a:prstGeom prst="rect">
-                      <a:avLst/>
-                    </a:prstGeom>
-                  </pic:spPr>
-                </pic:pic>
-              </a:graphicData>
-            </a:graphic>
-          </wp:inline>
-        </w:drawing>
-      </w:r>
-    </w:p>
-    <w:p>
-      <w:pPr>
-        <w:jc w:val="both"/>
-      </w:pPr>
-      <w:r>
-        <w:t xml:space="preserve">9-Clique com o botão direito do mouse na </w:t>
-      </w:r>
-      <w:r>
-        <w:t xml:space="preserve">área </w:t>
-      </w:r>
-      <w:proofErr w:type="gramStart"/>
-      <w:r>
-        <w:t>abaixo do arquivos</w:t>
-      </w:r>
-      <w:proofErr w:type="gramEnd"/>
-      <w:r>
-        <w:t xml:space="preserve"> e selecione “Compile </w:t>
-      </w:r>
-      <w:proofErr w:type="spellStart"/>
-      <w:r>
-        <w:t>All</w:t>
-      </w:r>
-      <w:proofErr w:type="spellEnd"/>
-      <w:r>
-        <w:t>”.</w:t>
-      </w:r>
-    </w:p>
-    <w:p>
-      <w:pPr>
-        <w:ind w:firstLine="720"/>
-        <w:jc w:val="both"/>
-      </w:pPr>
-    </w:p>
-    <w:p>
-      <w:pPr>
-        <w:ind w:firstLine="720"/>
-        <w:jc w:val="both"/>
-      </w:pPr>
-      <w:r>
-        <w:lastRenderedPageBreak/>
-        <w:t>10 – Se a compilação for bem sucedida conforme a figura abaixo...</w:t>
-      </w:r>
-    </w:p>
-    <w:p>
-      <w:pPr>
-        <w:ind w:firstLine="720"/>
-        <w:jc w:val="both"/>
-      </w:pPr>
-      <w:r>
-        <w:rPr>
-          <w:noProof/>
-        </w:rPr>
-        <w:drawing>
-          <wp:inline distT="0" distB="0" distL="0" distR="0" wp14:anchorId="68B69987" wp14:editId="3D646C15">
-            <wp:extent cx="5343525" cy="1514570"/>
-            <wp:effectExtent l="0" t="0" r="0" b="9525"/>
-            <wp:docPr id="1580574601" name="Picture 8"/>
-            <wp:cNvGraphicFramePr>
-              <a:graphicFrameLocks xmlns:a="http://schemas.openxmlformats.org/drawingml/2006/main" noChangeAspect="1"/>
-            </wp:cNvGraphicFramePr>
-            <a:graphic xmlns:a="http://schemas.openxmlformats.org/drawingml/2006/main">
-              <a:graphicData uri="http://schemas.openxmlformats.org/drawingml/2006/picture">
-                <pic:pic xmlns:pic="http://schemas.openxmlformats.org/drawingml/2006/picture">
-                  <pic:nvPicPr>
-                    <pic:cNvPr id="1580574601" name="Picture 1580574601"/>
+                    <pic:cNvPr id="1100609011" name="Picture 1100609011"/>
                     <pic:cNvPicPr/>
                   </pic:nvPicPr>
                   <pic:blipFill>
@@ -5075,7 +4983,7 @@
                   <pic:spPr>
                     <a:xfrm>
                       <a:off x="0" y="0"/>
-                      <a:ext cx="5348260" cy="1515912"/>
+                      <a:ext cx="1979760" cy="1979760"/>
                     </a:xfrm>
                     <a:prstGeom prst="rect">
                       <a:avLst/>
@@ -5092,65 +5000,49 @@
       <w:pPr>
         <w:ind w:firstLine="720"/>
         <w:jc w:val="both"/>
-        <w:rPr>
-          <w:lang w:val="en-US"/>
-        </w:rPr>
-      </w:pPr>
-      <w:r>
-        <w:rPr>
-          <w:lang w:val="en-US"/>
-        </w:rPr>
-        <w:t xml:space="preserve">11- </w:t>
-      </w:r>
-      <w:proofErr w:type="spellStart"/>
-      <w:r>
-        <w:rPr>
-          <w:lang w:val="en-US"/>
-        </w:rPr>
-        <w:t>Vá</w:t>
-      </w:r>
-      <w:proofErr w:type="spellEnd"/>
-      <w:r>
-        <w:rPr>
-          <w:lang w:val="en-US"/>
-        </w:rPr>
-        <w:t xml:space="preserve"> </w:t>
-      </w:r>
-      <w:proofErr w:type="spellStart"/>
-      <w:r>
-        <w:rPr>
-          <w:lang w:val="en-US"/>
-        </w:rPr>
-        <w:t>em</w:t>
-      </w:r>
-      <w:proofErr w:type="spellEnd"/>
-      <w:r>
-        <w:rPr>
-          <w:lang w:val="en-US"/>
-        </w:rPr>
-        <w:t xml:space="preserve"> Simulate-&gt;Start Simulation</w:t>
-      </w:r>
-      <w:r>
-        <w:rPr>
-          <w:lang w:val="en-US"/>
-        </w:rPr>
-        <w:t>…</w:t>
+      </w:pPr>
+      <w:r>
+        <w:t xml:space="preserve">8- Se o arquivo </w:t>
+      </w:r>
+      <w:proofErr w:type="spellStart"/>
+      <w:r>
+        <w:t>counter_syc_tb.vhd</w:t>
+      </w:r>
+      <w:proofErr w:type="spellEnd"/>
+      <w:r>
+        <w:t xml:space="preserve"> estiver no topo, pode clicar em OK. Caso contrário clique no arquivo </w:t>
+      </w:r>
+      <w:proofErr w:type="spellStart"/>
+      <w:r>
+        <w:t>counter_sys_tb.vhd</w:t>
+      </w:r>
+      <w:proofErr w:type="spellEnd"/>
+      <w:r>
+        <w:t xml:space="preserve"> e na seta para cima. Depois clique em “Auto </w:t>
+      </w:r>
+      <w:proofErr w:type="spellStart"/>
+      <w:r>
+        <w:t>Generate</w:t>
+      </w:r>
+      <w:proofErr w:type="spellEnd"/>
+      <w:r>
+        <w:t>”. Clique em OK.</w:t>
       </w:r>
     </w:p>
     <w:p>
       <w:pPr>
         <w:ind w:firstLine="720"/>
-        <w:jc w:val="both"/>
+        <w:jc w:val="center"/>
       </w:pPr>
       <w:r>
         <w:rPr>
           <w:noProof/>
         </w:rPr>
         <w:drawing>
-          <wp:inline distT="0" distB="0" distL="0" distR="0" wp14:anchorId="7AFE6678" wp14:editId="158BBE4B">
-            <wp:extent cx="5010150" cy="2891006"/>
-            <wp:effectExtent l="0" t="0" r="0" b="5080"/>
-            <wp:docPr id="1690918395" name="Picture 9"/>
+          <wp:inline distT="0" distB="0" distL="0" distR="0" wp14:anchorId="4B556F41" wp14:editId="6C7F8A18">
+            <wp:extent cx="2584272" cy="2684929"/>
+            <wp:effectExtent l="0" t="0" r="6985" b="1270"/>
+            <wp:docPr id="573813016" name="Picture 7"/>
             <wp:cNvGraphicFramePr>
               <a:graphicFrameLocks xmlns:a="http://schemas.openxmlformats.org/drawingml/2006/main" noChangeAspect="1"/>
             </wp:cNvGraphicFramePr>
@@ -5158,11 +5050,113 @@
               <a:graphicData uri="http://schemas.openxmlformats.org/drawingml/2006/picture">
                 <pic:pic xmlns:pic="http://schemas.openxmlformats.org/drawingml/2006/picture">
                   <pic:nvPicPr>
-                    <pic:cNvPr id="1690918395" name="Picture 1690918395"/>
+                    <pic:cNvPr id="573813016" name="Picture 573813016"/>
+                    <pic:cNvPicPr/>
+                  </pic:nvPicPr>
+                  <pic:blipFill rotWithShape="1">
+                    <a:blip r:embed="rId14">
+                      <a:extLst>
+                        <a:ext uri="{28A0092B-C50C-407E-A947-70E740481C1C}">
+                          <a14:useLocalDpi xmlns:a14="http://schemas.microsoft.com/office/drawing/2010/main" val="0"/>
+                        </a:ext>
+                      </a:extLst>
+                    </a:blip>
+                    <a:srcRect b="24657"/>
+                    <a:stretch>
+                      <a:fillRect/>
+                    </a:stretch>
+                  </pic:blipFill>
+                  <pic:spPr bwMode="auto">
+                    <a:xfrm>
+                      <a:off x="0" y="0"/>
+                      <a:ext cx="2584450" cy="2685114"/>
+                    </a:xfrm>
+                    <a:prstGeom prst="rect">
+                      <a:avLst/>
+                    </a:prstGeom>
+                    <a:ln>
+                      <a:noFill/>
+                    </a:ln>
+                    <a:extLst>
+                      <a:ext uri="{53640926-AAD7-44D8-BBD7-CCE9431645EC}">
+                        <a14:shadowObscured xmlns:a14="http://schemas.microsoft.com/office/drawing/2010/main"/>
+                      </a:ext>
+                    </a:extLst>
+                  </pic:spPr>
+                </pic:pic>
+              </a:graphicData>
+            </a:graphic>
+          </wp:inline>
+        </w:drawing>
+      </w:r>
+    </w:p>
+    <w:p>
+      <w:pPr>
+        <w:jc w:val="both"/>
+      </w:pPr>
+      <w:r>
+        <w:t xml:space="preserve">9-Clique com o botão direito do mouse na </w:t>
+      </w:r>
+      <w:r>
+        <w:t xml:space="preserve">área </w:t>
+      </w:r>
+      <w:r>
+        <w:t>abaixo dos arquivos</w:t>
+      </w:r>
+      <w:r>
+        <w:t xml:space="preserve"> e selecione “Compile </w:t>
+      </w:r>
+      <w:proofErr w:type="spellStart"/>
+      <w:r>
+        <w:t>All</w:t>
+      </w:r>
+      <w:proofErr w:type="spellEnd"/>
+      <w:r>
+        <w:t>”.</w:t>
+      </w:r>
+    </w:p>
+    <w:p>
+      <w:pPr>
+        <w:ind w:firstLine="720"/>
+        <w:jc w:val="both"/>
+      </w:pPr>
+    </w:p>
+    <w:p>
+      <w:pPr>
+        <w:ind w:firstLine="720"/>
+        <w:jc w:val="both"/>
+      </w:pPr>
+      <w:r>
+        <w:t>10 – Se a compilação for bem sucedida conforme a figura abaixo...</w:t>
+      </w:r>
+    </w:p>
+    <w:p>
+      <w:pPr>
+        <w:ind w:firstLine="720"/>
+        <w:jc w:val="center"/>
+      </w:pPr>
+      <w:r>
+        <w:rPr>
+          <w:noProof/>
+        </w:rPr>
+        <w:lastRenderedPageBreak/>
+        <w:drawing>
+          <wp:inline distT="0" distB="0" distL="0" distR="0" wp14:anchorId="68B69987" wp14:editId="572677A2">
+            <wp:extent cx="4455684" cy="1262920"/>
+            <wp:effectExtent l="0" t="0" r="2540" b="0"/>
+            <wp:docPr id="1580574601" name="Picture 8"/>
+            <wp:cNvGraphicFramePr>
+              <a:graphicFrameLocks xmlns:a="http://schemas.openxmlformats.org/drawingml/2006/main" noChangeAspect="1"/>
+            </wp:cNvGraphicFramePr>
+            <a:graphic xmlns:a="http://schemas.openxmlformats.org/drawingml/2006/main">
+              <a:graphicData uri="http://schemas.openxmlformats.org/drawingml/2006/picture">
+                <pic:pic xmlns:pic="http://schemas.openxmlformats.org/drawingml/2006/picture">
+                  <pic:nvPicPr>
+                    <pic:cNvPr id="1580574601" name="Picture 1580574601"/>
                     <pic:cNvPicPr/>
                   </pic:nvPicPr>
                   <pic:blipFill>
-                    <a:blip r:embed="rId14">
+                    <a:blip r:embed="rId15">
                       <a:extLst>
                         <a:ext uri="{28A0092B-C50C-407E-A947-70E740481C1C}">
                           <a14:useLocalDpi xmlns:a14="http://schemas.microsoft.com/office/drawing/2010/main" val="0"/>
@@ -5176,7 +5170,7 @@
                   <pic:spPr>
                     <a:xfrm>
                       <a:off x="0" y="0"/>
-                      <a:ext cx="5014797" cy="2893687"/>
+                      <a:ext cx="4486501" cy="1271655"/>
                     </a:xfrm>
                     <a:prstGeom prst="rect">
                       <a:avLst/>
@@ -5193,6 +5187,91 @@
       <w:pPr>
         <w:ind w:firstLine="720"/>
         <w:jc w:val="both"/>
+        <w:rPr>
+          <w:lang w:val="en-US"/>
+        </w:rPr>
+      </w:pPr>
+      <w:r>
+        <w:rPr>
+          <w:lang w:val="en-US"/>
+        </w:rPr>
+        <w:t xml:space="preserve">11- </w:t>
+      </w:r>
+      <w:r>
+        <w:rPr>
+          <w:lang w:val="en-US"/>
+        </w:rPr>
+        <w:t>E</w:t>
+      </w:r>
+      <w:r>
+        <w:rPr>
+          <w:lang w:val="en-US"/>
+        </w:rPr>
+        <w:t>m Simulate-&gt;Start Simulation</w:t>
+      </w:r>
+      <w:r>
+        <w:rPr>
+          <w:lang w:val="en-US"/>
+        </w:rPr>
+        <w:t>…</w:t>
+      </w:r>
+    </w:p>
+    <w:p>
+      <w:pPr>
+        <w:ind w:firstLine="720"/>
+        <w:jc w:val="center"/>
+      </w:pPr>
+      <w:r>
+        <w:rPr>
+          <w:noProof/>
+        </w:rPr>
+        <w:drawing>
+          <wp:inline distT="0" distB="0" distL="0" distR="0" wp14:anchorId="7AFE6678" wp14:editId="4849A0EE">
+            <wp:extent cx="3847679" cy="2220225"/>
+            <wp:effectExtent l="0" t="0" r="635" b="8890"/>
+            <wp:docPr id="1690918395" name="Picture 9"/>
+            <wp:cNvGraphicFramePr>
+              <a:graphicFrameLocks xmlns:a="http://schemas.openxmlformats.org/drawingml/2006/main" noChangeAspect="1"/>
+            </wp:cNvGraphicFramePr>
+            <a:graphic xmlns:a="http://schemas.openxmlformats.org/drawingml/2006/main">
+              <a:graphicData uri="http://schemas.openxmlformats.org/drawingml/2006/picture">
+                <pic:pic xmlns:pic="http://schemas.openxmlformats.org/drawingml/2006/picture">
+                  <pic:nvPicPr>
+                    <pic:cNvPr id="1690918395" name="Picture 1690918395"/>
+                    <pic:cNvPicPr/>
+                  </pic:nvPicPr>
+                  <pic:blipFill>
+                    <a:blip r:embed="rId16">
+                      <a:extLst>
+                        <a:ext uri="{28A0092B-C50C-407E-A947-70E740481C1C}">
+                          <a14:useLocalDpi xmlns:a14="http://schemas.microsoft.com/office/drawing/2010/main" val="0"/>
+                        </a:ext>
+                      </a:extLst>
+                    </a:blip>
+                    <a:stretch>
+                      <a:fillRect/>
+                    </a:stretch>
+                  </pic:blipFill>
+                  <pic:spPr>
+                    <a:xfrm>
+                      <a:off x="0" y="0"/>
+                      <a:ext cx="3865808" cy="2230686"/>
+                    </a:xfrm>
+                    <a:prstGeom prst="rect">
+                      <a:avLst/>
+                    </a:prstGeom>
+                  </pic:spPr>
+                </pic:pic>
+              </a:graphicData>
+            </a:graphic>
+          </wp:inline>
+        </w:drawing>
+      </w:r>
+    </w:p>
+    <w:p>
+      <w:pPr>
+        <w:ind w:firstLine="720"/>
+        <w:jc w:val="both"/>
       </w:pPr>
       <w:r>
         <w:t xml:space="preserve">12- Selecione o arquivo </w:t>
@@ -5213,11 +5292,17 @@
       <w:r>
         <w:t xml:space="preserve"> </w:t>
       </w:r>
+      <w:r>
+        <w:t>“</w:t>
+      </w:r>
       <w:proofErr w:type="spellStart"/>
       <w:r>
         <w:t>ns</w:t>
       </w:r>
       <w:proofErr w:type="spellEnd"/>
+      <w:r>
+        <w:t>”</w:t>
+      </w:r>
       <w:r>
         <w:t>.</w:t>
       </w:r>
@@ -5247,7 +5332,7 @@
                     <pic:cNvPicPr/>
                   </pic:nvPicPr>
                   <pic:blipFill>
-                    <a:blip r:embed="rId15">
+                    <a:blip r:embed="rId17">
                       <a:extLst>
                         <a:ext uri="{28A0092B-C50C-407E-A947-70E740481C1C}">
                           <a14:useLocalDpi xmlns:a14="http://schemas.microsoft.com/office/drawing/2010/main" val="0"/>
@@ -5280,7 +5365,6 @@
         <w:jc w:val="both"/>
       </w:pPr>
       <w:r>
-        <w:lastRenderedPageBreak/>
         <w:t>13- Aparecerá a janela abaixo.  Na aba “sim-Default</w:t>
       </w:r>
       <w:r>
@@ -5319,10 +5403,11 @@
         <w:rPr>
           <w:noProof/>
         </w:rPr>
+        <w:lastRenderedPageBreak/>
         <w:drawing>
-          <wp:inline distT="0" distB="0" distL="0" distR="0" wp14:anchorId="1A5790D1" wp14:editId="51521ADC">
-            <wp:extent cx="5534025" cy="5428784"/>
-            <wp:effectExtent l="0" t="0" r="0" b="635"/>
+          <wp:inline distT="0" distB="0" distL="0" distR="0" wp14:anchorId="1A5790D1" wp14:editId="7EA17F2F">
+            <wp:extent cx="3947100" cy="3872037"/>
+            <wp:effectExtent l="0" t="0" r="0" b="0"/>
             <wp:docPr id="574972553" name="Picture 12"/>
             <wp:cNvGraphicFramePr>
               <a:graphicFrameLocks xmlns:a="http://schemas.openxmlformats.org/drawingml/2006/main" noChangeAspect="1"/>
@@ -5335,7 +5420,7 @@
                     <pic:cNvPicPr/>
                   </pic:nvPicPr>
                   <pic:blipFill>
-                    <a:blip r:embed="rId16">
+                    <a:blip r:embed="rId18" cstate="print">
                       <a:extLst>
                         <a:ext uri="{28A0092B-C50C-407E-A947-70E740481C1C}">
                           <a14:useLocalDpi xmlns:a14="http://schemas.microsoft.com/office/drawing/2010/main" val="0"/>
@@ -5349,7 +5434,7 @@
                   <pic:spPr>
                     <a:xfrm>
                       <a:off x="0" y="0"/>
-                      <a:ext cx="5536474" cy="5431186"/>
+                      <a:ext cx="3955279" cy="3880061"/>
                     </a:xfrm>
                     <a:prstGeom prst="rect">
                       <a:avLst/>
@@ -5419,7 +5504,7 @@
         </w:rPr>
         <w:lastRenderedPageBreak/>
         <w:drawing>
-          <wp:inline distT="0" distB="0" distL="0" distR="0" wp14:anchorId="7CA487CD" wp14:editId="7E3CAC41">
+          <wp:inline distT="0" distB="0" distL="0" distR="0" wp14:anchorId="7CA487CD" wp14:editId="1F0377CC">
             <wp:extent cx="1857375" cy="3860719"/>
             <wp:effectExtent l="0" t="0" r="0" b="6985"/>
             <wp:docPr id="1765617135" name="Picture 14"/>
@@ -5434,7 +5519,7 @@
                     <pic:cNvPicPr/>
                   </pic:nvPicPr>
                   <pic:blipFill>
-                    <a:blip r:embed="rId17" cstate="print">
+                    <a:blip r:embed="rId19" cstate="print">
                       <a:extLst>
                         <a:ext uri="{28A0092B-C50C-407E-A947-70E740481C1C}">
                           <a14:useLocalDpi xmlns:a14="http://schemas.microsoft.com/office/drawing/2010/main" val="0"/>
@@ -5509,7 +5594,7 @@
                     <pic:cNvPicPr/>
                   </pic:nvPicPr>
                   <pic:blipFill>
-                    <a:blip r:embed="rId18" cstate="print">
+                    <a:blip r:embed="rId20" cstate="print">
                       <a:extLst>
                         <a:ext uri="{28A0092B-C50C-407E-A947-70E740481C1C}">
                           <a14:useLocalDpi xmlns:a14="http://schemas.microsoft.com/office/drawing/2010/main" val="0"/>
@@ -5577,11 +5662,10 @@
         <w:rPr>
           <w:noProof/>
         </w:rPr>
-        <w:lastRenderedPageBreak/>
         <w:drawing>
-          <wp:inline distT="0" distB="0" distL="0" distR="0" wp14:anchorId="7DA4399C" wp14:editId="0D955331">
-            <wp:extent cx="4422020" cy="7330440"/>
-            <wp:effectExtent l="0" t="0" r="0" b="3810"/>
+          <wp:inline distT="0" distB="0" distL="0" distR="0" wp14:anchorId="7DA4399C" wp14:editId="419AA2B1">
+            <wp:extent cx="3336776" cy="5531418"/>
+            <wp:effectExtent l="0" t="0" r="0" b="0"/>
             <wp:docPr id="1379491806" name="Picture 25"/>
             <wp:cNvGraphicFramePr>
               <a:graphicFrameLocks xmlns:a="http://schemas.openxmlformats.org/drawingml/2006/main" noChangeAspect="1"/>
@@ -5594,7 +5678,7 @@
                     <pic:cNvPicPr/>
                   </pic:nvPicPr>
                   <pic:blipFill>
-                    <a:blip r:embed="rId19">
+                    <a:blip r:embed="rId21">
                       <a:extLst>
                         <a:ext uri="{28A0092B-C50C-407E-A947-70E740481C1C}">
                           <a14:useLocalDpi xmlns:a14="http://schemas.microsoft.com/office/drawing/2010/main" val="0"/>
@@ -5608,7 +5692,7 @@
                   <pic:spPr>
                     <a:xfrm>
                       <a:off x="0" y="0"/>
-                      <a:ext cx="4426032" cy="7337092"/>
+                      <a:ext cx="3345729" cy="5546260"/>
                     </a:xfrm>
                     <a:prstGeom prst="rect">
                       <a:avLst/>
@@ -5667,7 +5751,7 @@
                     <pic:cNvPicPr/>
                   </pic:nvPicPr>
                   <pic:blipFill>
-                    <a:blip r:embed="rId20">
+                    <a:blip r:embed="rId22">
                       <a:extLst>
                         <a:ext uri="{28A0092B-C50C-407E-A947-70E740481C1C}">
                           <a14:useLocalDpi xmlns:a14="http://schemas.microsoft.com/office/drawing/2010/main" val="0"/>
@@ -5763,7 +5847,7 @@
                     <pic:cNvPicPr/>
                   </pic:nvPicPr>
                   <pic:blipFill>
-                    <a:blip r:embed="rId21">
+                    <a:blip r:embed="rId23">
                       <a:extLst>
                         <a:ext uri="{28A0092B-C50C-407E-A947-70E740481C1C}">
                           <a14:useLocalDpi xmlns:a14="http://schemas.microsoft.com/office/drawing/2010/main" val="0"/>
@@ -5808,8 +5892,63 @@
     <w:p>
       <w:pPr>
         <w:ind w:firstLine="720"/>
-        <w:jc w:val="both"/>
-      </w:pPr>
+        <w:jc w:val="center"/>
+      </w:pPr>
+      <w:r>
+        <w:rPr>
+          <w:noProof/>
+        </w:rPr>
+        <w:drawing>
+          <wp:inline distT="0" distB="0" distL="0" distR="0" wp14:anchorId="74721CD6" wp14:editId="390579A7">
+            <wp:extent cx="1846729" cy="438785"/>
+            <wp:effectExtent l="0" t="0" r="1270" b="0"/>
+            <wp:docPr id="1096060911" name="Picture 4"/>
+            <wp:cNvGraphicFramePr>
+              <a:graphicFrameLocks xmlns:a="http://schemas.openxmlformats.org/drawingml/2006/main" noChangeAspect="1"/>
+            </wp:cNvGraphicFramePr>
+            <a:graphic xmlns:a="http://schemas.openxmlformats.org/drawingml/2006/main">
+              <a:graphicData uri="http://schemas.openxmlformats.org/drawingml/2006/picture">
+                <pic:pic xmlns:pic="http://schemas.openxmlformats.org/drawingml/2006/picture">
+                  <pic:nvPicPr>
+                    <pic:cNvPr id="1096060911" name="Picture 1096060911"/>
+                    <pic:cNvPicPr/>
+                  </pic:nvPicPr>
+                  <pic:blipFill rotWithShape="1">
+                    <a:blip r:embed="rId24">
+                      <a:extLst>
+                        <a:ext uri="{28A0092B-C50C-407E-A947-70E740481C1C}">
+                          <a14:useLocalDpi xmlns:a14="http://schemas.microsoft.com/office/drawing/2010/main" val="0"/>
+                        </a:ext>
+                      </a:extLst>
+                    </a:blip>
+                    <a:srcRect l="15419" t="18425" r="1982" b="14735"/>
+                    <a:stretch>
+                      <a:fillRect/>
+                    </a:stretch>
+                  </pic:blipFill>
+                  <pic:spPr bwMode="auto">
+                    <a:xfrm>
+                      <a:off x="0" y="0"/>
+                      <a:ext cx="1849120" cy="439353"/>
+                    </a:xfrm>
+                    <a:prstGeom prst="rect">
+                      <a:avLst/>
+                    </a:prstGeom>
+                    <a:ln>
+                      <a:noFill/>
+                    </a:ln>
+                    <a:extLst>
+                      <a:ext uri="{53640926-AAD7-44D8-BBD7-CCE9431645EC}">
+                        <a14:shadowObscured xmlns:a14="http://schemas.microsoft.com/office/drawing/2010/main"/>
+                      </a:ext>
+                    </a:extLst>
+                  </pic:spPr>
+                </pic:pic>
+              </a:graphicData>
+            </a:graphic>
+          </wp:inline>
+        </w:drawing>
+      </w:r>
     </w:p>
     <w:p>
       <w:pPr>
@@ -5837,7 +5976,7 @@
                     <pic:cNvPicPr/>
                   </pic:nvPicPr>
                   <pic:blipFill>
-                    <a:blip r:embed="rId22">
+                    <a:blip r:embed="rId25">
                       <a:extLst>
                         <a:ext uri="{28A0092B-C50C-407E-A947-70E740481C1C}">
                           <a14:useLocalDpi xmlns:a14="http://schemas.microsoft.com/office/drawing/2010/main" val="0"/>
@@ -5876,7 +6015,13 @@
         <w:jc w:val="both"/>
       </w:pPr>
       <w:r>
-        <w:t xml:space="preserve">20- Para terminar a simulação feche a janela </w:t>
+        <w:t>20</w:t>
+      </w:r>
+      <w:r>
+        <w:t xml:space="preserve"> </w:t>
+      </w:r>
+      <w:r>
+        <w:t xml:space="preserve">- Para terminar a simulação feche a janela </w:t>
       </w:r>
       <w:proofErr w:type="spellStart"/>
       <w:r>
@@ -5902,18 +6047,6 @@
       <w:r>
         <w:t>”.</w:t>
       </w:r>
-    </w:p>
-    <w:p>
-      <w:pPr>
-        <w:ind w:firstLine="720"/>
-        <w:jc w:val="both"/>
-      </w:pPr>
-    </w:p>
-    <w:p>
-      <w:pPr>
-        <w:ind w:firstLine="720"/>
-        <w:jc w:val="both"/>
-      </w:pPr>
     </w:p>
     <w:p>
       <w:pPr>
@@ -5925,9 +6058,9 @@
           <w:noProof/>
         </w:rPr>
         <w:drawing>
-          <wp:inline distT="0" distB="0" distL="0" distR="0" wp14:anchorId="00F24C1D" wp14:editId="2415D41C">
-            <wp:extent cx="4410075" cy="3403346"/>
-            <wp:effectExtent l="0" t="0" r="0" b="6985"/>
+          <wp:inline distT="0" distB="0" distL="0" distR="0" wp14:anchorId="00F24C1D" wp14:editId="1DD76FE5">
+            <wp:extent cx="4006169" cy="3091644"/>
+            <wp:effectExtent l="0" t="0" r="0" b="0"/>
             <wp:docPr id="2103633361" name="Picture 20"/>
             <wp:cNvGraphicFramePr>
               <a:graphicFrameLocks xmlns:a="http://schemas.openxmlformats.org/drawingml/2006/main" noChangeAspect="1"/>
@@ -5940,7 +6073,7 @@
                     <pic:cNvPicPr/>
                   </pic:nvPicPr>
                   <pic:blipFill>
-                    <a:blip r:embed="rId23">
+                    <a:blip r:embed="rId26">
                       <a:extLst>
                         <a:ext uri="{28A0092B-C50C-407E-A947-70E740481C1C}">
                           <a14:useLocalDpi xmlns:a14="http://schemas.microsoft.com/office/drawing/2010/main" val="0"/>
@@ -5954,7 +6087,7 @@
                   <pic:spPr>
                     <a:xfrm>
                       <a:off x="0" y="0"/>
-                      <a:ext cx="4415204" cy="3407304"/>
+                      <a:ext cx="4016428" cy="3099561"/>
                     </a:xfrm>
                     <a:prstGeom prst="rect">
                       <a:avLst/>
@@ -7332,4 +7465,16 @@
     </a:ext>
   </a:extLst>
 </a:theme>
+</file>
+
+<file path=customXml/item1.xml><?xml version="1.0" encoding="utf-8"?>
+<b:Sources xmlns:b="http://schemas.openxmlformats.org/officeDocument/2006/bibliography" xmlns="http://schemas.openxmlformats.org/officeDocument/2006/bibliography" SelectedStyle="\APASixthEditionOfficeOnline.xsl" StyleName="APA" Version="6"/>
+</file>
+
+<file path=customXml/itemProps1.xml><?xml version="1.0" encoding="utf-8"?>
+<ds:datastoreItem xmlns:ds="http://schemas.openxmlformats.org/officeDocument/2006/customXml" ds:itemID="{4E94BD0E-D5FC-4D62-A926-9DA292F36029}">
+  <ds:schemaRefs>
+    <ds:schemaRef ds:uri="http://schemas.openxmlformats.org/officeDocument/2006/bibliography"/>
+  </ds:schemaRefs>
+</ds:datastoreItem>
 </file>
</xml_diff>

<commit_message>
Explanation how to use the Simulink to simulating a FIR Filter
</commit_message>
<xml_diff>
--- a/1_LINGUAGENS_HDL_E_VHDL/1_VERILOG_VHDL_E_SYSTEMVERILOG/HDL.docx
+++ b/1_LINGUAGENS_HDL_E_VHDL/1_VERILOG_VHDL_E_SYSTEMVERILOG/HDL.docx
@@ -331,37 +331,42 @@
         <w:rPr>
           <w:b/>
           <w:bCs/>
-          <w:lang w:val="en-US"/>
-        </w:rPr>
-      </w:pPr>
+        </w:rPr>
+      </w:pPr>
+      <w:proofErr w:type="spellStart"/>
       <w:r>
         <w:rPr>
           <w:b/>
           <w:bCs/>
-          <w:lang w:val="en-US"/>
-        </w:rPr>
-        <w:t xml:space="preserve">Verilog e </w:t>
-      </w:r>
-      <w:proofErr w:type="spellStart"/>
+        </w:rPr>
+        <w:t>Verilog</w:t>
+      </w:r>
+      <w:proofErr w:type="spellEnd"/>
       <w:r>
         <w:rPr>
           <w:b/>
           <w:bCs/>
-          <w:lang w:val="en-US"/>
-        </w:rPr>
-        <w:t>SystemVerilog</w:t>
-      </w:r>
-      <w:proofErr w:type="spellEnd"/>
-    </w:p>
-    <w:p>
-      <w:pPr>
-        <w:jc w:val="both"/>
-      </w:pPr>
+        </w:rPr>
+        <w:t xml:space="preserve"> e </w:t>
+      </w:r>
+      <w:proofErr w:type="spellStart"/>
       <w:r>
         <w:rPr>
           <w:b/>
           <w:bCs/>
-          <w:lang w:val="en-US"/>
+        </w:rPr>
+        <w:t>SystemVerilog</w:t>
+      </w:r>
+      <w:proofErr w:type="spellEnd"/>
+    </w:p>
+    <w:p>
+      <w:pPr>
+        <w:jc w:val="both"/>
+      </w:pPr>
+      <w:r>
+        <w:rPr>
+          <w:b/>
+          <w:bCs/>
         </w:rPr>
         <w:tab/>
       </w:r>
@@ -452,10 +457,7 @@
       </w:r>
       <w:proofErr w:type="spellEnd"/>
       <w:r>
-        <w:t xml:space="preserve"> Huang</w:t>
-      </w:r>
-      <w:r>
-        <w:t>.</w:t>
+        <w:t xml:space="preserve"> Huang.</w:t>
       </w:r>
       <w:r>
         <w:t xml:space="preserve"> É uma linguagem que se assemelha à linguagem de programação C. O </w:t>
@@ -4202,57 +4204,1396 @@
     <w:p>
       <w:pPr>
         <w:rPr>
-          <w:rFonts w:ascii="Cascadia Code ExtraLight" w:hAnsi="Cascadia Code ExtraLight"/>
-          <w:sz w:val="16"/>
-          <w:szCs w:val="16"/>
-          <w:lang w:val="en-US"/>
-        </w:rPr>
-      </w:pPr>
-    </w:p>
-    <w:p>
-      <w:pPr>
-        <w:jc w:val="both"/>
-        <w:rPr>
+          <w:rFonts w:cstheme="minorHAnsi"/>
           <w:b/>
           <w:bCs/>
-          <w:lang w:val="en-US"/>
-        </w:rPr>
-      </w:pPr>
-      <w:proofErr w:type="spellStart"/>
-      <w:r>
-        <w:rPr>
+          <w:sz w:val="48"/>
+          <w:szCs w:val="48"/>
+          <w:lang w:val="en-US"/>
+        </w:rPr>
+      </w:pPr>
+    </w:p>
+    <w:p>
+      <w:pPr>
+        <w:rPr>
+          <w:rFonts w:cstheme="minorHAnsi"/>
           <w:b/>
           <w:bCs/>
-          <w:lang w:val="en-US"/>
-        </w:rPr>
-        <w:t>ModelSim</w:t>
-      </w:r>
-      <w:proofErr w:type="spellEnd"/>
-      <w:r>
-        <w:rPr>
+          <w:sz w:val="48"/>
+          <w:szCs w:val="48"/>
+          <w:lang w:val="en-US"/>
+        </w:rPr>
+      </w:pPr>
+    </w:p>
+    <w:p>
+      <w:pPr>
+        <w:rPr>
+          <w:rFonts w:cstheme="minorHAnsi"/>
           <w:b/>
           <w:bCs/>
-          <w:lang w:val="en-US"/>
-        </w:rPr>
-        <w:t xml:space="preserve"> Passo-a-</w:t>
-      </w:r>
-      <w:proofErr w:type="spellStart"/>
-      <w:r>
-        <w:rPr>
+          <w:sz w:val="48"/>
+          <w:szCs w:val="48"/>
+          <w:lang w:val="en-US"/>
+        </w:rPr>
+      </w:pPr>
+      <w:r>
+        <w:rPr>
+          <w:rFonts w:cstheme="minorHAnsi"/>
           <w:b/>
           <w:bCs/>
-          <w:lang w:val="en-US"/>
-        </w:rPr>
-        <w:t>passo</w:t>
-      </w:r>
-      <w:proofErr w:type="spellEnd"/>
-    </w:p>
-    <w:p>
-      <w:pPr>
+          <w:sz w:val="48"/>
+          <w:szCs w:val="48"/>
+          <w:lang w:val="en-US"/>
+        </w:rPr>
+        <w:t>Passo a Passo</w:t>
+      </w:r>
+    </w:p>
+    <w:p>
+      <w:pPr>
+        <w:pStyle w:val="ListParagraph"/>
+        <w:numPr>
+          <w:ilvl w:val="0"/>
+          <w:numId w:val="3"/>
+        </w:numPr>
+        <w:rPr>
+          <w:rFonts w:cstheme="minorHAnsi"/>
+          <w:lang w:val="en-US"/>
+        </w:rPr>
+      </w:pPr>
+      <w:r>
+        <w:rPr>
+          <w:rFonts w:cstheme="minorHAnsi"/>
+          <w:lang w:val="en-US"/>
+        </w:rPr>
+        <w:t xml:space="preserve">Abra o </w:t>
+      </w:r>
+      <w:proofErr w:type="spellStart"/>
+      <w:r>
+        <w:rPr>
+          <w:rFonts w:cstheme="minorHAnsi"/>
+          <w:lang w:val="en-US"/>
+        </w:rPr>
+        <w:t>Matlab</w:t>
+      </w:r>
+      <w:proofErr w:type="spellEnd"/>
+    </w:p>
+    <w:p>
+      <w:pPr>
+        <w:ind w:firstLine="360"/>
+        <w:rPr>
+          <w:rFonts w:cstheme="minorHAnsi"/>
+          <w:lang w:val="en-US"/>
+        </w:rPr>
+      </w:pPr>
+      <w:r>
+        <w:rPr>
+          <w:rFonts w:cstheme="minorHAnsi"/>
+          <w:lang w:val="en-US"/>
+        </w:rPr>
+        <w:t>2 – Abra o Simulink</w:t>
+      </w:r>
+    </w:p>
+    <w:p>
+      <w:pPr>
+        <w:ind w:firstLine="360"/>
+        <w:jc w:val="center"/>
+        <w:rPr>
+          <w:rFonts w:cstheme="minorHAnsi"/>
+          <w:noProof/>
+          <w:lang w:val="en-US"/>
+        </w:rPr>
+      </w:pPr>
+    </w:p>
+    <w:p>
+      <w:pPr>
+        <w:ind w:firstLine="360"/>
+        <w:jc w:val="center"/>
+        <w:rPr>
+          <w:rFonts w:cstheme="minorHAnsi"/>
+          <w:lang w:val="en-US"/>
+        </w:rPr>
+      </w:pPr>
+      <w:r>
+        <w:rPr>
+          <w:rFonts w:cstheme="minorHAnsi"/>
+          <w:noProof/>
+          <w:lang w:val="en-US"/>
+        </w:rPr>
+        <w:drawing>
+          <wp:inline distT="0" distB="0" distL="0" distR="0" wp14:anchorId="02442E62" wp14:editId="5BA8DDEB">
+            <wp:extent cx="420798" cy="659159"/>
+            <wp:effectExtent l="0" t="0" r="0" b="7620"/>
+            <wp:docPr id="843680418" name="Picture 1"/>
+            <wp:cNvGraphicFramePr>
+              <a:graphicFrameLocks xmlns:a="http://schemas.openxmlformats.org/drawingml/2006/main" noChangeAspect="1"/>
+            </wp:cNvGraphicFramePr>
+            <a:graphic xmlns:a="http://schemas.openxmlformats.org/drawingml/2006/main">
+              <a:graphicData uri="http://schemas.openxmlformats.org/drawingml/2006/picture">
+                <pic:pic xmlns:pic="http://schemas.openxmlformats.org/drawingml/2006/picture">
+                  <pic:nvPicPr>
+                    <pic:cNvPr id="843680418" name="Picture 843680418"/>
+                    <pic:cNvPicPr/>
+                  </pic:nvPicPr>
+                  <pic:blipFill rotWithShape="1">
+                    <a:blip r:embed="rId11">
+                      <a:extLst>
+                        <a:ext uri="{28A0092B-C50C-407E-A947-70E740481C1C}">
+                          <a14:useLocalDpi xmlns:a14="http://schemas.microsoft.com/office/drawing/2010/main" val="0"/>
+                        </a:ext>
+                      </a:extLst>
+                    </a:blip>
+                    <a:srcRect l="22827" t="8267" r="19923"/>
+                    <a:stretch>
+                      <a:fillRect/>
+                    </a:stretch>
+                  </pic:blipFill>
+                  <pic:spPr bwMode="auto">
+                    <a:xfrm>
+                      <a:off x="0" y="0"/>
+                      <a:ext cx="424117" cy="664359"/>
+                    </a:xfrm>
+                    <a:prstGeom prst="rect">
+                      <a:avLst/>
+                    </a:prstGeom>
+                    <a:ln>
+                      <a:noFill/>
+                    </a:ln>
+                    <a:extLst>
+                      <a:ext uri="{53640926-AAD7-44D8-BBD7-CCE9431645EC}">
+                        <a14:shadowObscured xmlns:a14="http://schemas.microsoft.com/office/drawing/2010/main"/>
+                      </a:ext>
+                    </a:extLst>
+                  </pic:spPr>
+                </pic:pic>
+              </a:graphicData>
+            </a:graphic>
+          </wp:inline>
+        </w:drawing>
+      </w:r>
+    </w:p>
+    <w:p>
+      <w:pPr>
+        <w:ind w:firstLine="360"/>
+        <w:jc w:val="center"/>
+        <w:rPr>
+          <w:rFonts w:cstheme="minorHAnsi"/>
+          <w:lang w:val="en-US"/>
+        </w:rPr>
+      </w:pPr>
+    </w:p>
+    <w:p>
+      <w:pPr>
+        <w:ind w:firstLine="360"/>
         <w:jc w:val="both"/>
         <w:rPr>
-          <w:lang w:val="en-US"/>
-        </w:rPr>
+          <w:rFonts w:cstheme="minorHAnsi"/>
+          <w:i/>
+          <w:iCs/>
+        </w:rPr>
+      </w:pPr>
+      <w:r>
+        <w:rPr>
+          <w:rFonts w:cstheme="minorHAnsi"/>
+        </w:rPr>
+        <w:t xml:space="preserve">4-Clique em </w:t>
+      </w:r>
+      <w:r>
+        <w:rPr>
+          <w:rFonts w:cstheme="minorHAnsi"/>
+          <w:i/>
+          <w:iCs/>
+        </w:rPr>
+        <w:t>Library Browser</w:t>
+      </w:r>
+      <w:r>
+        <w:rPr>
+          <w:rFonts w:cstheme="minorHAnsi"/>
+          <w:i/>
+          <w:iCs/>
+        </w:rPr>
+        <w:t>.</w:t>
+      </w:r>
+    </w:p>
+    <w:p>
+      <w:pPr>
+        <w:ind w:firstLine="360"/>
+        <w:jc w:val="center"/>
+        <w:rPr>
+          <w:rFonts w:cstheme="minorHAnsi"/>
+        </w:rPr>
+      </w:pPr>
+      <w:r>
+        <w:rPr>
+          <w:rFonts w:cstheme="minorHAnsi"/>
+          <w:noProof/>
+        </w:rPr>
+        <w:drawing>
+          <wp:inline distT="0" distB="0" distL="0" distR="0" wp14:anchorId="7B9EB145" wp14:editId="56305DDE">
+            <wp:extent cx="474009" cy="738100"/>
+            <wp:effectExtent l="0" t="0" r="2540" b="5080"/>
+            <wp:docPr id="748290653" name="Picture 2"/>
+            <wp:cNvGraphicFramePr>
+              <a:graphicFrameLocks xmlns:a="http://schemas.openxmlformats.org/drawingml/2006/main" noChangeAspect="1"/>
+            </wp:cNvGraphicFramePr>
+            <a:graphic xmlns:a="http://schemas.openxmlformats.org/drawingml/2006/main">
+              <a:graphicData uri="http://schemas.openxmlformats.org/drawingml/2006/picture">
+                <pic:pic xmlns:pic="http://schemas.openxmlformats.org/drawingml/2006/picture">
+                  <pic:nvPicPr>
+                    <pic:cNvPr id="748290653" name="Picture 748290653"/>
+                    <pic:cNvPicPr/>
+                  </pic:nvPicPr>
+                  <pic:blipFill>
+                    <a:blip r:embed="rId12">
+                      <a:extLst>
+                        <a:ext uri="{28A0092B-C50C-407E-A947-70E740481C1C}">
+                          <a14:useLocalDpi xmlns:a14="http://schemas.microsoft.com/office/drawing/2010/main" val="0"/>
+                        </a:ext>
+                      </a:extLst>
+                    </a:blip>
+                    <a:stretch>
+                      <a:fillRect/>
+                    </a:stretch>
+                  </pic:blipFill>
+                  <pic:spPr>
+                    <a:xfrm>
+                      <a:off x="0" y="0"/>
+                      <a:ext cx="476430" cy="741869"/>
+                    </a:xfrm>
+                    <a:prstGeom prst="rect">
+                      <a:avLst/>
+                    </a:prstGeom>
+                  </pic:spPr>
+                </pic:pic>
+              </a:graphicData>
+            </a:graphic>
+          </wp:inline>
+        </w:drawing>
+      </w:r>
+    </w:p>
+    <w:p>
+      <w:pPr>
+        <w:ind w:firstLine="360"/>
+        <w:rPr>
+          <w:rFonts w:cstheme="minorHAnsi"/>
+        </w:rPr>
+      </w:pPr>
+      <w:r>
+        <w:rPr>
+          <w:rFonts w:cstheme="minorHAnsi"/>
+        </w:rPr>
+        <w:t xml:space="preserve">5 – Procure por </w:t>
+      </w:r>
+      <w:proofErr w:type="spellStart"/>
+      <w:r>
+        <w:rPr>
+          <w:rFonts w:cstheme="minorHAnsi"/>
+          <w:i/>
+          <w:iCs/>
+        </w:rPr>
+        <w:t>Chirp</w:t>
+      </w:r>
+      <w:proofErr w:type="spellEnd"/>
+      <w:r>
+        <w:rPr>
+          <w:rFonts w:cstheme="minorHAnsi"/>
+          <w:i/>
+          <w:iCs/>
+        </w:rPr>
+        <w:t xml:space="preserve"> </w:t>
+      </w:r>
+      <w:proofErr w:type="spellStart"/>
+      <w:r>
+        <w:rPr>
+          <w:rFonts w:cstheme="minorHAnsi"/>
+          <w:i/>
+          <w:iCs/>
+        </w:rPr>
+        <w:t>Signal</w:t>
+      </w:r>
+      <w:proofErr w:type="spellEnd"/>
+      <w:r>
+        <w:rPr>
+          <w:rFonts w:cstheme="minorHAnsi"/>
+        </w:rPr>
+        <w:t xml:space="preserve"> </w:t>
+      </w:r>
+    </w:p>
+    <w:p>
+      <w:pPr>
+        <w:ind w:firstLine="360"/>
+        <w:rPr>
+          <w:rFonts w:cstheme="minorHAnsi"/>
+        </w:rPr>
+      </w:pPr>
+    </w:p>
+    <w:p>
+      <w:pPr>
+        <w:ind w:firstLine="360"/>
+        <w:jc w:val="center"/>
+        <w:rPr>
+          <w:rFonts w:cstheme="minorHAnsi"/>
+        </w:rPr>
+      </w:pPr>
+      <w:r>
+        <w:rPr>
+          <w:rFonts w:cstheme="minorHAnsi"/>
+          <w:noProof/>
+        </w:rPr>
+        <w:drawing>
+          <wp:inline distT="0" distB="0" distL="0" distR="0" wp14:anchorId="11596888" wp14:editId="64ED4B0E">
+            <wp:extent cx="2365917" cy="2740935"/>
+            <wp:effectExtent l="0" t="0" r="0" b="2540"/>
+            <wp:docPr id="1820867475" name="Picture 3"/>
+            <wp:cNvGraphicFramePr>
+              <a:graphicFrameLocks xmlns:a="http://schemas.openxmlformats.org/drawingml/2006/main" noChangeAspect="1"/>
+            </wp:cNvGraphicFramePr>
+            <a:graphic xmlns:a="http://schemas.openxmlformats.org/drawingml/2006/main">
+              <a:graphicData uri="http://schemas.openxmlformats.org/drawingml/2006/picture">
+                <pic:pic xmlns:pic="http://schemas.openxmlformats.org/drawingml/2006/picture">
+                  <pic:nvPicPr>
+                    <pic:cNvPr id="1820867475" name="Picture 1820867475"/>
+                    <pic:cNvPicPr/>
+                  </pic:nvPicPr>
+                  <pic:blipFill>
+                    <a:blip r:embed="rId13">
+                      <a:extLst>
+                        <a:ext uri="{28A0092B-C50C-407E-A947-70E740481C1C}">
+                          <a14:useLocalDpi xmlns:a14="http://schemas.microsoft.com/office/drawing/2010/main" val="0"/>
+                        </a:ext>
+                      </a:extLst>
+                    </a:blip>
+                    <a:stretch>
+                      <a:fillRect/>
+                    </a:stretch>
+                  </pic:blipFill>
+                  <pic:spPr>
+                    <a:xfrm>
+                      <a:off x="0" y="0"/>
+                      <a:ext cx="2377908" cy="2754826"/>
+                    </a:xfrm>
+                    <a:prstGeom prst="rect">
+                      <a:avLst/>
+                    </a:prstGeom>
+                  </pic:spPr>
+                </pic:pic>
+              </a:graphicData>
+            </a:graphic>
+          </wp:inline>
+        </w:drawing>
+      </w:r>
+    </w:p>
+    <w:p>
+      <w:pPr>
+        <w:ind w:firstLine="360"/>
+        <w:rPr>
+          <w:rFonts w:cstheme="minorHAnsi"/>
+        </w:rPr>
+      </w:pPr>
+      <w:r>
+        <w:rPr>
+          <w:rFonts w:cstheme="minorHAnsi"/>
+        </w:rPr>
+        <w:t xml:space="preserve">6 – Arreste para área de trabalho do </w:t>
+      </w:r>
+      <w:proofErr w:type="spellStart"/>
+      <w:r>
+        <w:rPr>
+          <w:rFonts w:cstheme="minorHAnsi"/>
+        </w:rPr>
+        <w:t>Simulink</w:t>
+      </w:r>
+      <w:proofErr w:type="spellEnd"/>
+      <w:r>
+        <w:rPr>
+          <w:rFonts w:cstheme="minorHAnsi"/>
+        </w:rPr>
+        <w:t>.</w:t>
+      </w:r>
+    </w:p>
+    <w:p>
+      <w:pPr>
+        <w:ind w:firstLine="360"/>
+        <w:rPr>
+          <w:rFonts w:cstheme="minorHAnsi"/>
+        </w:rPr>
+      </w:pPr>
+      <w:r>
+        <w:rPr>
+          <w:rFonts w:cstheme="minorHAnsi"/>
+        </w:rPr>
+        <w:t xml:space="preserve">7- Procure por </w:t>
+      </w:r>
+      <w:r>
+        <w:rPr>
+          <w:rFonts w:cstheme="minorHAnsi"/>
+          <w:i/>
+          <w:iCs/>
+        </w:rPr>
+        <w:t xml:space="preserve">Zero </w:t>
+      </w:r>
+      <w:proofErr w:type="spellStart"/>
+      <w:r>
+        <w:rPr>
+          <w:rFonts w:cstheme="minorHAnsi"/>
+          <w:i/>
+          <w:iCs/>
+        </w:rPr>
+        <w:t>Order</w:t>
+      </w:r>
+      <w:proofErr w:type="spellEnd"/>
+      <w:r>
+        <w:rPr>
+          <w:rFonts w:cstheme="minorHAnsi"/>
+          <w:i/>
+          <w:iCs/>
+        </w:rPr>
+        <w:t xml:space="preserve"> </w:t>
+      </w:r>
+      <w:proofErr w:type="spellStart"/>
+      <w:r>
+        <w:rPr>
+          <w:rFonts w:cstheme="minorHAnsi"/>
+          <w:i/>
+          <w:iCs/>
+        </w:rPr>
+        <w:t>Hold</w:t>
+      </w:r>
+      <w:proofErr w:type="spellEnd"/>
+      <w:r>
+        <w:rPr>
+          <w:rFonts w:cstheme="minorHAnsi"/>
+        </w:rPr>
+        <w:t xml:space="preserve">, </w:t>
+      </w:r>
+      <w:proofErr w:type="spellStart"/>
+      <w:r>
+        <w:rPr>
+          <w:rFonts w:cstheme="minorHAnsi"/>
+          <w:i/>
+          <w:iCs/>
+        </w:rPr>
+        <w:t>Discrete</w:t>
+      </w:r>
+      <w:proofErr w:type="spellEnd"/>
+      <w:r>
+        <w:rPr>
+          <w:rFonts w:cstheme="minorHAnsi"/>
+          <w:i/>
+          <w:iCs/>
+        </w:rPr>
+        <w:t xml:space="preserve"> </w:t>
+      </w:r>
+      <w:r>
+        <w:rPr>
+          <w:rFonts w:cstheme="minorHAnsi"/>
+          <w:i/>
+          <w:iCs/>
+        </w:rPr>
+        <w:t>FIR</w:t>
+      </w:r>
+      <w:r>
+        <w:rPr>
+          <w:rFonts w:cstheme="minorHAnsi"/>
+          <w:i/>
+          <w:iCs/>
+        </w:rPr>
+        <w:t xml:space="preserve"> </w:t>
+      </w:r>
+      <w:r>
+        <w:rPr>
+          <w:rFonts w:cstheme="minorHAnsi"/>
+          <w:i/>
+          <w:iCs/>
+        </w:rPr>
+        <w:t xml:space="preserve">Filter </w:t>
+      </w:r>
+      <w:r>
+        <w:rPr>
+          <w:rFonts w:cstheme="minorHAnsi"/>
+        </w:rPr>
+        <w:t xml:space="preserve">e coloque três </w:t>
+      </w:r>
+      <w:proofErr w:type="spellStart"/>
+      <w:r>
+        <w:rPr>
+          <w:rFonts w:cstheme="minorHAnsi"/>
+          <w:i/>
+          <w:iCs/>
+        </w:rPr>
+        <w:t>Scope</w:t>
+      </w:r>
+      <w:proofErr w:type="spellEnd"/>
+      <w:r>
+        <w:rPr>
+          <w:rFonts w:cstheme="minorHAnsi"/>
+        </w:rPr>
+        <w:t>.</w:t>
+      </w:r>
+    </w:p>
+    <w:p>
+      <w:pPr>
+        <w:ind w:firstLine="360"/>
+        <w:rPr>
+          <w:rFonts w:cstheme="minorHAnsi"/>
+        </w:rPr>
+      </w:pPr>
+      <w:r>
+        <w:rPr>
+          <w:rFonts w:cstheme="minorHAnsi"/>
+        </w:rPr>
+        <w:t>8 – Interligue os componentes conforme figura abaixo</w:t>
+      </w:r>
+    </w:p>
+    <w:p>
+      <w:pPr>
+        <w:ind w:firstLine="360"/>
+        <w:rPr>
+          <w:rFonts w:cstheme="minorHAnsi"/>
+        </w:rPr>
+      </w:pPr>
+    </w:p>
+    <w:p>
+      <w:pPr>
+        <w:ind w:firstLine="360"/>
+        <w:jc w:val="center"/>
+        <w:rPr>
+          <w:rFonts w:cstheme="minorHAnsi"/>
+        </w:rPr>
+      </w:pPr>
+      <w:r>
+        <w:rPr>
+          <w:rFonts w:cstheme="minorHAnsi"/>
+          <w:noProof/>
+        </w:rPr>
+        <w:drawing>
+          <wp:inline distT="0" distB="0" distL="0" distR="0" wp14:anchorId="1231D420" wp14:editId="67E71971">
+            <wp:extent cx="4274097" cy="1711424"/>
+            <wp:effectExtent l="0" t="0" r="0" b="3175"/>
+            <wp:docPr id="387942666" name="Picture 4"/>
+            <wp:cNvGraphicFramePr>
+              <a:graphicFrameLocks xmlns:a="http://schemas.openxmlformats.org/drawingml/2006/main" noChangeAspect="1"/>
+            </wp:cNvGraphicFramePr>
+            <a:graphic xmlns:a="http://schemas.openxmlformats.org/drawingml/2006/main">
+              <a:graphicData uri="http://schemas.openxmlformats.org/drawingml/2006/picture">
+                <pic:pic xmlns:pic="http://schemas.openxmlformats.org/drawingml/2006/picture">
+                  <pic:nvPicPr>
+                    <pic:cNvPr id="387942666" name="Picture 387942666"/>
+                    <pic:cNvPicPr/>
+                  </pic:nvPicPr>
+                  <pic:blipFill rotWithShape="1">
+                    <a:blip r:embed="rId14">
+                      <a:extLst>
+                        <a:ext uri="{28A0092B-C50C-407E-A947-70E740481C1C}">
+                          <a14:useLocalDpi xmlns:a14="http://schemas.microsoft.com/office/drawing/2010/main" val="0"/>
+                        </a:ext>
+                      </a:extLst>
+                    </a:blip>
+                    <a:srcRect l="13654" t="24141" r="10837" b="20259"/>
+                    <a:stretch>
+                      <a:fillRect/>
+                    </a:stretch>
+                  </pic:blipFill>
+                  <pic:spPr bwMode="auto">
+                    <a:xfrm>
+                      <a:off x="0" y="0"/>
+                      <a:ext cx="4282267" cy="1714695"/>
+                    </a:xfrm>
+                    <a:prstGeom prst="rect">
+                      <a:avLst/>
+                    </a:prstGeom>
+                    <a:ln>
+                      <a:noFill/>
+                    </a:ln>
+                    <a:extLst>
+                      <a:ext uri="{53640926-AAD7-44D8-BBD7-CCE9431645EC}">
+                        <a14:shadowObscured xmlns:a14="http://schemas.microsoft.com/office/drawing/2010/main"/>
+                      </a:ext>
+                    </a:extLst>
+                  </pic:spPr>
+                </pic:pic>
+              </a:graphicData>
+            </a:graphic>
+          </wp:inline>
+        </w:drawing>
+      </w:r>
+    </w:p>
+    <w:p>
+      <w:pPr>
+        <w:ind w:firstLine="360"/>
+        <w:jc w:val="both"/>
+        <w:rPr>
+          <w:rFonts w:cstheme="minorHAnsi"/>
+          <w:i/>
+          <w:iCs/>
+        </w:rPr>
+      </w:pPr>
+      <w:r>
+        <w:rPr>
+          <w:rFonts w:cstheme="minorHAnsi"/>
+        </w:rPr>
+        <w:lastRenderedPageBreak/>
+        <w:t xml:space="preserve">9 – Clique na aba </w:t>
+      </w:r>
+      <w:proofErr w:type="spellStart"/>
+      <w:r>
+        <w:rPr>
+          <w:rFonts w:cstheme="minorHAnsi"/>
+          <w:i/>
+          <w:iCs/>
+        </w:rPr>
+        <w:t>Modeling</w:t>
+      </w:r>
+      <w:proofErr w:type="spellEnd"/>
+      <w:r>
+        <w:rPr>
+          <w:rFonts w:cstheme="minorHAnsi"/>
+          <w:i/>
+          <w:iCs/>
+        </w:rPr>
+        <w:t xml:space="preserve">, </w:t>
+      </w:r>
+      <w:r>
+        <w:rPr>
+          <w:rFonts w:cstheme="minorHAnsi"/>
+        </w:rPr>
+        <w:t>depois em</w:t>
+      </w:r>
+      <w:r>
+        <w:rPr>
+          <w:rFonts w:cstheme="minorHAnsi"/>
+          <w:i/>
+          <w:iCs/>
+        </w:rPr>
+        <w:t xml:space="preserve"> Model Settings.</w:t>
+      </w:r>
+    </w:p>
+    <w:p>
+      <w:pPr>
+        <w:ind w:firstLine="360"/>
+        <w:jc w:val="both"/>
+        <w:rPr>
+          <w:rFonts w:cstheme="minorHAnsi"/>
+        </w:rPr>
+      </w:pPr>
+    </w:p>
+    <w:p>
+      <w:pPr>
+        <w:ind w:firstLine="360"/>
+        <w:jc w:val="center"/>
+        <w:rPr>
+          <w:rFonts w:cstheme="minorHAnsi"/>
+        </w:rPr>
+      </w:pPr>
+      <w:r>
+        <w:rPr>
+          <w:rFonts w:cstheme="minorHAnsi"/>
+          <w:noProof/>
+        </w:rPr>
+        <w:drawing>
+          <wp:inline distT="0" distB="0" distL="0" distR="0" wp14:anchorId="2D17F5BB" wp14:editId="60C2E859">
+            <wp:extent cx="3320795" cy="815340"/>
+            <wp:effectExtent l="0" t="0" r="0" b="3810"/>
+            <wp:docPr id="5828831" name="Picture 6"/>
+            <wp:cNvGraphicFramePr>
+              <a:graphicFrameLocks xmlns:a="http://schemas.openxmlformats.org/drawingml/2006/main" noChangeAspect="1"/>
+            </wp:cNvGraphicFramePr>
+            <a:graphic xmlns:a="http://schemas.openxmlformats.org/drawingml/2006/main">
+              <a:graphicData uri="http://schemas.openxmlformats.org/drawingml/2006/picture">
+                <pic:pic xmlns:pic="http://schemas.openxmlformats.org/drawingml/2006/picture">
+                  <pic:nvPicPr>
+                    <pic:cNvPr id="5828831" name="Picture 5828831"/>
+                    <pic:cNvPicPr/>
+                  </pic:nvPicPr>
+                  <pic:blipFill rotWithShape="1">
+                    <a:blip r:embed="rId15">
+                      <a:extLst>
+                        <a:ext uri="{28A0092B-C50C-407E-A947-70E740481C1C}">
+                          <a14:useLocalDpi xmlns:a14="http://schemas.microsoft.com/office/drawing/2010/main" val="0"/>
+                        </a:ext>
+                      </a:extLst>
+                    </a:blip>
+                    <a:srcRect l="9193" t="-1" b="20832"/>
+                    <a:stretch>
+                      <a:fillRect/>
+                    </a:stretch>
+                  </pic:blipFill>
+                  <pic:spPr bwMode="auto">
+                    <a:xfrm>
+                      <a:off x="0" y="0"/>
+                      <a:ext cx="3339551" cy="819945"/>
+                    </a:xfrm>
+                    <a:prstGeom prst="rect">
+                      <a:avLst/>
+                    </a:prstGeom>
+                    <a:ln>
+                      <a:noFill/>
+                    </a:ln>
+                    <a:extLst>
+                      <a:ext uri="{53640926-AAD7-44D8-BBD7-CCE9431645EC}">
+                        <a14:shadowObscured xmlns:a14="http://schemas.microsoft.com/office/drawing/2010/main"/>
+                      </a:ext>
+                    </a:extLst>
+                  </pic:spPr>
+                </pic:pic>
+              </a:graphicData>
+            </a:graphic>
+          </wp:inline>
+        </w:drawing>
+      </w:r>
+    </w:p>
+    <w:p>
+      <w:pPr>
+        <w:ind w:firstLine="360"/>
+        <w:jc w:val="both"/>
+        <w:rPr>
+          <w:rFonts w:cstheme="minorHAnsi"/>
+        </w:rPr>
+      </w:pPr>
+    </w:p>
+    <w:p>
+      <w:pPr>
+        <w:ind w:firstLine="360"/>
+        <w:jc w:val="both"/>
+        <w:rPr>
+          <w:rFonts w:cstheme="minorHAnsi"/>
+        </w:rPr>
+      </w:pPr>
+      <w:r>
+        <w:rPr>
+          <w:rFonts w:cstheme="minorHAnsi"/>
+        </w:rPr>
+        <w:t xml:space="preserve">10 – Mude o campo </w:t>
+      </w:r>
+      <w:r>
+        <w:rPr>
+          <w:rFonts w:cstheme="minorHAnsi"/>
+          <w:i/>
+          <w:iCs/>
+        </w:rPr>
+        <w:t xml:space="preserve">Max step </w:t>
+      </w:r>
+      <w:proofErr w:type="spellStart"/>
+      <w:r>
+        <w:rPr>
+          <w:rFonts w:cstheme="minorHAnsi"/>
+          <w:i/>
+          <w:iCs/>
+        </w:rPr>
+        <w:t>size</w:t>
+      </w:r>
+      <w:proofErr w:type="spellEnd"/>
+      <w:r>
+        <w:rPr>
+          <w:rFonts w:cstheme="minorHAnsi"/>
+          <w:i/>
+          <w:iCs/>
+        </w:rPr>
+        <w:t>.</w:t>
+      </w:r>
+    </w:p>
+    <w:p>
+      <w:pPr>
+        <w:ind w:firstLine="360"/>
+        <w:jc w:val="center"/>
+        <w:rPr>
+          <w:rFonts w:cstheme="minorHAnsi"/>
+        </w:rPr>
+      </w:pPr>
+      <w:r>
+        <w:rPr>
+          <w:rFonts w:cstheme="minorHAnsi"/>
+          <w:noProof/>
+        </w:rPr>
+        <w:drawing>
+          <wp:inline distT="0" distB="0" distL="0" distR="0" wp14:anchorId="2B0D7F5E" wp14:editId="7C68797D">
+            <wp:extent cx="4517689" cy="3550441"/>
+            <wp:effectExtent l="0" t="0" r="0" b="0"/>
+            <wp:docPr id="1749940747" name="Picture 5"/>
+            <wp:cNvGraphicFramePr>
+              <a:graphicFrameLocks xmlns:a="http://schemas.openxmlformats.org/drawingml/2006/main" noChangeAspect="1"/>
+            </wp:cNvGraphicFramePr>
+            <a:graphic xmlns:a="http://schemas.openxmlformats.org/drawingml/2006/main">
+              <a:graphicData uri="http://schemas.openxmlformats.org/drawingml/2006/picture">
+                <pic:pic xmlns:pic="http://schemas.openxmlformats.org/drawingml/2006/picture">
+                  <pic:nvPicPr>
+                    <pic:cNvPr id="1749940747" name="Picture 1749940747"/>
+                    <pic:cNvPicPr/>
+                  </pic:nvPicPr>
+                  <pic:blipFill>
+                    <a:blip r:embed="rId16" cstate="print">
+                      <a:extLst>
+                        <a:ext uri="{28A0092B-C50C-407E-A947-70E740481C1C}">
+                          <a14:useLocalDpi xmlns:a14="http://schemas.microsoft.com/office/drawing/2010/main" val="0"/>
+                        </a:ext>
+                      </a:extLst>
+                    </a:blip>
+                    <a:stretch>
+                      <a:fillRect/>
+                    </a:stretch>
+                  </pic:blipFill>
+                  <pic:spPr>
+                    <a:xfrm>
+                      <a:off x="0" y="0"/>
+                      <a:ext cx="4525478" cy="3556562"/>
+                    </a:xfrm>
+                    <a:prstGeom prst="rect">
+                      <a:avLst/>
+                    </a:prstGeom>
+                  </pic:spPr>
+                </pic:pic>
+              </a:graphicData>
+            </a:graphic>
+          </wp:inline>
+        </w:drawing>
+      </w:r>
+    </w:p>
+    <w:p>
+      <w:pPr>
+        <w:ind w:firstLine="360"/>
+        <w:jc w:val="both"/>
+        <w:rPr>
+          <w:rFonts w:cstheme="minorHAnsi"/>
+        </w:rPr>
+      </w:pPr>
+    </w:p>
+    <w:p>
+      <w:pPr>
+        <w:tabs>
+          <w:tab w:val="left" w:pos="1327"/>
+        </w:tabs>
+        <w:ind w:firstLine="360"/>
+        <w:rPr>
+          <w:rFonts w:cstheme="minorHAnsi"/>
+        </w:rPr>
+      </w:pPr>
+      <w:r>
+        <w:rPr>
+          <w:rFonts w:cstheme="minorHAnsi"/>
+        </w:rPr>
+        <w:t xml:space="preserve">11 – Clique duas vezes no ícone </w:t>
+      </w:r>
+      <w:r>
+        <w:rPr>
+          <w:rFonts w:cstheme="minorHAnsi"/>
+          <w:i/>
+          <w:iCs/>
+        </w:rPr>
+        <w:t xml:space="preserve">Chip </w:t>
+      </w:r>
+      <w:proofErr w:type="spellStart"/>
+      <w:r>
+        <w:rPr>
+          <w:rFonts w:cstheme="minorHAnsi"/>
+          <w:i/>
+          <w:iCs/>
+        </w:rPr>
+        <w:t>Signal</w:t>
+      </w:r>
+      <w:proofErr w:type="spellEnd"/>
+      <w:r>
+        <w:rPr>
+          <w:rFonts w:cstheme="minorHAnsi"/>
+        </w:rPr>
+        <w:t>. E altere os campos conforme a figura, clique em OK.</w:t>
+      </w:r>
+    </w:p>
+    <w:p>
+      <w:pPr>
+        <w:tabs>
+          <w:tab w:val="left" w:pos="1327"/>
+        </w:tabs>
+        <w:ind w:firstLine="360"/>
+        <w:rPr>
+          <w:rFonts w:cstheme="minorHAnsi"/>
+        </w:rPr>
+      </w:pPr>
+    </w:p>
+    <w:p>
+      <w:pPr>
+        <w:tabs>
+          <w:tab w:val="left" w:pos="1327"/>
+        </w:tabs>
+        <w:ind w:firstLine="360"/>
+        <w:rPr>
+          <w:rFonts w:cstheme="minorHAnsi"/>
+        </w:rPr>
+      </w:pPr>
+      <w:r>
+        <w:rPr>
+          <w:rFonts w:cstheme="minorHAnsi"/>
+          <w:noProof/>
+        </w:rPr>
+        <w:lastRenderedPageBreak/>
+        <w:drawing>
+          <wp:inline distT="0" distB="0" distL="0" distR="0" wp14:anchorId="38310A4D" wp14:editId="713355F2">
+            <wp:extent cx="5319196" cy="2338705"/>
+            <wp:effectExtent l="0" t="0" r="0" b="4445"/>
+            <wp:docPr id="254611225" name="Picture 7"/>
+            <wp:cNvGraphicFramePr>
+              <a:graphicFrameLocks xmlns:a="http://schemas.openxmlformats.org/drawingml/2006/main" noChangeAspect="1"/>
+            </wp:cNvGraphicFramePr>
+            <a:graphic xmlns:a="http://schemas.openxmlformats.org/drawingml/2006/main">
+              <a:graphicData uri="http://schemas.openxmlformats.org/drawingml/2006/picture">
+                <pic:pic xmlns:pic="http://schemas.openxmlformats.org/drawingml/2006/picture">
+                  <pic:nvPicPr>
+                    <pic:cNvPr id="254611225" name="Picture 254611225"/>
+                    <pic:cNvPicPr/>
+                  </pic:nvPicPr>
+                  <pic:blipFill rotWithShape="1">
+                    <a:blip r:embed="rId17">
+                      <a:extLst>
+                        <a:ext uri="{28A0092B-C50C-407E-A947-70E740481C1C}">
+                          <a14:useLocalDpi xmlns:a14="http://schemas.microsoft.com/office/drawing/2010/main" val="0"/>
+                        </a:ext>
+                      </a:extLst>
+                    </a:blip>
+                    <a:srcRect l="2263" t="7312" r="8203" b="19304"/>
+                    <a:stretch>
+                      <a:fillRect/>
+                    </a:stretch>
+                  </pic:blipFill>
+                  <pic:spPr bwMode="auto">
+                    <a:xfrm>
+                      <a:off x="0" y="0"/>
+                      <a:ext cx="5321525" cy="2339729"/>
+                    </a:xfrm>
+                    <a:prstGeom prst="rect">
+                      <a:avLst/>
+                    </a:prstGeom>
+                    <a:ln>
+                      <a:noFill/>
+                    </a:ln>
+                    <a:extLst>
+                      <a:ext uri="{53640926-AAD7-44D8-BBD7-CCE9431645EC}">
+                        <a14:shadowObscured xmlns:a14="http://schemas.microsoft.com/office/drawing/2010/main"/>
+                      </a:ext>
+                    </a:extLst>
+                  </pic:spPr>
+                </pic:pic>
+              </a:graphicData>
+            </a:graphic>
+          </wp:inline>
+        </w:drawing>
+      </w:r>
+      <w:r>
+        <w:rPr>
+          <w:rFonts w:cstheme="minorHAnsi"/>
+        </w:rPr>
+        <w:t xml:space="preserve"> </w:t>
+      </w:r>
+    </w:p>
+    <w:p>
+      <w:pPr>
+        <w:rPr>
+          <w:rFonts w:cstheme="minorHAnsi"/>
+        </w:rPr>
+      </w:pPr>
+      <w:r>
+        <w:rPr>
+          <w:rFonts w:cstheme="minorHAnsi"/>
+        </w:rPr>
+        <w:t xml:space="preserve">12 – Clique duas vezes em </w:t>
+      </w:r>
+      <w:proofErr w:type="spellStart"/>
+      <w:r>
+        <w:rPr>
+          <w:rFonts w:cstheme="minorHAnsi"/>
+          <w:i/>
+          <w:iCs/>
+        </w:rPr>
+        <w:t>Discrete</w:t>
+      </w:r>
+      <w:proofErr w:type="spellEnd"/>
+      <w:r>
+        <w:rPr>
+          <w:rFonts w:cstheme="minorHAnsi"/>
+          <w:i/>
+          <w:iCs/>
+        </w:rPr>
+        <w:t xml:space="preserve"> Filter FIR</w:t>
+      </w:r>
+      <w:r>
+        <w:rPr>
+          <w:rFonts w:cstheme="minorHAnsi"/>
+          <w:i/>
+          <w:iCs/>
+        </w:rPr>
+        <w:t xml:space="preserve">. </w:t>
+      </w:r>
+      <w:r>
+        <w:rPr>
+          <w:rFonts w:cstheme="minorHAnsi"/>
+        </w:rPr>
+        <w:t>E altere os campos e clique em OK.</w:t>
+      </w:r>
+    </w:p>
+    <w:p>
+      <w:pPr>
+        <w:rPr>
+          <w:rFonts w:cstheme="minorHAnsi"/>
+        </w:rPr>
+      </w:pPr>
+    </w:p>
+    <w:p>
+      <w:pPr>
+        <w:rPr>
+          <w:rFonts w:cstheme="minorHAnsi"/>
+          <w:b/>
+          <w:bCs/>
+          <w:sz w:val="48"/>
+          <w:szCs w:val="48"/>
+        </w:rPr>
+      </w:pPr>
+      <w:r>
+        <w:rPr>
+          <w:rFonts w:cstheme="minorHAnsi"/>
+          <w:b/>
+          <w:bCs/>
+          <w:noProof/>
+          <w:sz w:val="48"/>
+          <w:szCs w:val="48"/>
+        </w:rPr>
+        <w:drawing>
+          <wp:inline distT="0" distB="0" distL="0" distR="0" wp14:anchorId="7498A9DA" wp14:editId="20408FB4">
+            <wp:extent cx="5252085" cy="2007816"/>
+            <wp:effectExtent l="0" t="0" r="5715" b="0"/>
+            <wp:docPr id="1624403927" name="Picture 8"/>
+            <wp:cNvGraphicFramePr>
+              <a:graphicFrameLocks xmlns:a="http://schemas.openxmlformats.org/drawingml/2006/main" noChangeAspect="1"/>
+            </wp:cNvGraphicFramePr>
+            <a:graphic xmlns:a="http://schemas.openxmlformats.org/drawingml/2006/main">
+              <a:graphicData uri="http://schemas.openxmlformats.org/drawingml/2006/picture">
+                <pic:pic xmlns:pic="http://schemas.openxmlformats.org/drawingml/2006/picture">
+                  <pic:nvPicPr>
+                    <pic:cNvPr id="1624403927" name="Picture 1624403927"/>
+                    <pic:cNvPicPr/>
+                  </pic:nvPicPr>
+                  <pic:blipFill rotWithShape="1">
+                    <a:blip r:embed="rId18" cstate="print">
+                      <a:extLst>
+                        <a:ext uri="{28A0092B-C50C-407E-A947-70E740481C1C}">
+                          <a14:useLocalDpi xmlns:a14="http://schemas.microsoft.com/office/drawing/2010/main" val="0"/>
+                        </a:ext>
+                      </a:extLst>
+                    </a:blip>
+                    <a:srcRect l="5731" t="17004" r="5844" b="13072"/>
+                    <a:stretch>
+                      <a:fillRect/>
+                    </a:stretch>
+                  </pic:blipFill>
+                  <pic:spPr bwMode="auto">
+                    <a:xfrm>
+                      <a:off x="0" y="0"/>
+                      <a:ext cx="5255596" cy="2009158"/>
+                    </a:xfrm>
+                    <a:prstGeom prst="rect">
+                      <a:avLst/>
+                    </a:prstGeom>
+                    <a:ln>
+                      <a:noFill/>
+                    </a:ln>
+                    <a:extLst>
+                      <a:ext uri="{53640926-AAD7-44D8-BBD7-CCE9431645EC}">
+                        <a14:shadowObscured xmlns:a14="http://schemas.microsoft.com/office/drawing/2010/main"/>
+                      </a:ext>
+                    </a:extLst>
+                  </pic:spPr>
+                </pic:pic>
+              </a:graphicData>
+            </a:graphic>
+          </wp:inline>
+        </w:drawing>
+      </w:r>
+    </w:p>
+    <w:p>
+      <w:pPr>
+        <w:rPr>
+          <w:rFonts w:cstheme="minorHAnsi"/>
+        </w:rPr>
+      </w:pPr>
+      <w:r>
+        <w:rPr>
+          <w:rFonts w:cstheme="minorHAnsi"/>
+        </w:rPr>
+        <w:t xml:space="preserve">13- Clique na aba </w:t>
+      </w:r>
+      <w:r>
+        <w:rPr>
+          <w:rFonts w:cstheme="minorHAnsi"/>
+          <w:i/>
+          <w:iCs/>
+        </w:rPr>
+        <w:t>SIMULATION</w:t>
+      </w:r>
+      <w:r>
+        <w:rPr>
+          <w:rFonts w:cstheme="minorHAnsi"/>
+        </w:rPr>
+        <w:t xml:space="preserve">. Mude o </w:t>
+      </w:r>
+      <w:r>
+        <w:rPr>
+          <w:rFonts w:cstheme="minorHAnsi"/>
+          <w:i/>
+          <w:iCs/>
+        </w:rPr>
+        <w:t>Stop Time</w:t>
+      </w:r>
+      <w:r>
+        <w:rPr>
+          <w:rFonts w:cstheme="minorHAnsi"/>
+        </w:rPr>
+        <w:t xml:space="preserve"> para 10e-3. E clique em </w:t>
+      </w:r>
+      <w:proofErr w:type="spellStart"/>
+      <w:r>
+        <w:rPr>
+          <w:rFonts w:cstheme="minorHAnsi"/>
+          <w:i/>
+          <w:iCs/>
+        </w:rPr>
+        <w:t>Run</w:t>
+      </w:r>
+      <w:proofErr w:type="spellEnd"/>
+      <w:r>
+        <w:rPr>
+          <w:rFonts w:cstheme="minorHAnsi"/>
+          <w:i/>
+          <w:iCs/>
+        </w:rPr>
+        <w:t>.</w:t>
+      </w:r>
+    </w:p>
+    <w:p>
+      <w:pPr>
+        <w:rPr>
+          <w:rFonts w:cstheme="minorHAnsi"/>
+        </w:rPr>
+      </w:pPr>
+    </w:p>
+    <w:p>
+      <w:pPr>
+        <w:rPr>
+          <w:rFonts w:cstheme="minorHAnsi"/>
+        </w:rPr>
+      </w:pPr>
+      <w:r>
+        <w:rPr>
+          <w:rFonts w:cstheme="minorHAnsi"/>
+          <w:noProof/>
+        </w:rPr>
+        <w:drawing>
+          <wp:inline distT="0" distB="0" distL="0" distR="0" wp14:anchorId="619A4EC9" wp14:editId="5ED63590">
+            <wp:extent cx="5943600" cy="1022350"/>
+            <wp:effectExtent l="0" t="0" r="0" b="6350"/>
+            <wp:docPr id="878933854" name="Picture 10"/>
+            <wp:cNvGraphicFramePr>
+              <a:graphicFrameLocks xmlns:a="http://schemas.openxmlformats.org/drawingml/2006/main" noChangeAspect="1"/>
+            </wp:cNvGraphicFramePr>
+            <a:graphic xmlns:a="http://schemas.openxmlformats.org/drawingml/2006/main">
+              <a:graphicData uri="http://schemas.openxmlformats.org/drawingml/2006/picture">
+                <pic:pic xmlns:pic="http://schemas.openxmlformats.org/drawingml/2006/picture">
+                  <pic:nvPicPr>
+                    <pic:cNvPr id="878933854" name="Picture 878933854"/>
+                    <pic:cNvPicPr/>
+                  </pic:nvPicPr>
+                  <pic:blipFill>
+                    <a:blip r:embed="rId19">
+                      <a:extLst>
+                        <a:ext uri="{28A0092B-C50C-407E-A947-70E740481C1C}">
+                          <a14:useLocalDpi xmlns:a14="http://schemas.microsoft.com/office/drawing/2010/main" val="0"/>
+                        </a:ext>
+                      </a:extLst>
+                    </a:blip>
+                    <a:stretch>
+                      <a:fillRect/>
+                    </a:stretch>
+                  </pic:blipFill>
+                  <pic:spPr>
+                    <a:xfrm>
+                      <a:off x="0" y="0"/>
+                      <a:ext cx="5943600" cy="1022350"/>
+                    </a:xfrm>
+                    <a:prstGeom prst="rect">
+                      <a:avLst/>
+                    </a:prstGeom>
+                  </pic:spPr>
+                </pic:pic>
+              </a:graphicData>
+            </a:graphic>
+          </wp:inline>
+        </w:drawing>
+      </w:r>
+    </w:p>
+    <w:p>
+      <w:pPr>
+        <w:rPr>
+          <w:rFonts w:cstheme="minorHAnsi"/>
+        </w:rPr>
+      </w:pPr>
+    </w:p>
+    <w:p>
+      <w:pPr>
+        <w:rPr>
+          <w:rFonts w:cstheme="minorHAnsi"/>
+        </w:rPr>
+      </w:pPr>
+      <w:r>
+        <w:rPr>
+          <w:rFonts w:cstheme="minorHAnsi"/>
+        </w:rPr>
+        <w:t xml:space="preserve">14 – Depois de simulado clique duas vezes nos </w:t>
+      </w:r>
+      <w:proofErr w:type="spellStart"/>
+      <w:r>
+        <w:rPr>
+          <w:rFonts w:cstheme="minorHAnsi"/>
+          <w:i/>
+          <w:iCs/>
+        </w:rPr>
+        <w:t>Scopes</w:t>
+      </w:r>
+      <w:proofErr w:type="spellEnd"/>
+      <w:r>
+        <w:rPr>
+          <w:rFonts w:cstheme="minorHAnsi"/>
+          <w:i/>
+          <w:iCs/>
+        </w:rPr>
+        <w:t>.</w:t>
+      </w:r>
+      <w:r>
+        <w:rPr>
+          <w:rFonts w:cstheme="minorHAnsi"/>
+        </w:rPr>
+        <w:t xml:space="preserve"> Você verá as seguintes curvas.</w:t>
+      </w:r>
+    </w:p>
+    <w:p>
+      <w:pPr>
+        <w:rPr>
+          <w:rFonts w:cstheme="minorHAnsi"/>
+        </w:rPr>
+      </w:pPr>
+      <w:r>
+        <w:rPr>
+          <w:rFonts w:cstheme="minorHAnsi"/>
+          <w:noProof/>
+        </w:rPr>
+        <w:lastRenderedPageBreak/>
+        <w:drawing>
+          <wp:inline distT="0" distB="0" distL="0" distR="0" wp14:anchorId="57072022" wp14:editId="74125FB3">
+            <wp:extent cx="5943600" cy="1697990"/>
+            <wp:effectExtent l="0" t="0" r="0" b="0"/>
+            <wp:docPr id="1493421452" name="Picture 11"/>
+            <wp:cNvGraphicFramePr>
+              <a:graphicFrameLocks xmlns:a="http://schemas.openxmlformats.org/drawingml/2006/main" noChangeAspect="1"/>
+            </wp:cNvGraphicFramePr>
+            <a:graphic xmlns:a="http://schemas.openxmlformats.org/drawingml/2006/main">
+              <a:graphicData uri="http://schemas.openxmlformats.org/drawingml/2006/picture">
+                <pic:pic xmlns:pic="http://schemas.openxmlformats.org/drawingml/2006/picture">
+                  <pic:nvPicPr>
+                    <pic:cNvPr id="1493421452" name="Picture 1493421452"/>
+                    <pic:cNvPicPr/>
+                  </pic:nvPicPr>
+                  <pic:blipFill>
+                    <a:blip r:embed="rId20" cstate="print">
+                      <a:extLst>
+                        <a:ext uri="{28A0092B-C50C-407E-A947-70E740481C1C}">
+                          <a14:useLocalDpi xmlns:a14="http://schemas.microsoft.com/office/drawing/2010/main" val="0"/>
+                        </a:ext>
+                      </a:extLst>
+                    </a:blip>
+                    <a:stretch>
+                      <a:fillRect/>
+                    </a:stretch>
+                  </pic:blipFill>
+                  <pic:spPr>
+                    <a:xfrm>
+                      <a:off x="0" y="0"/>
+                      <a:ext cx="5943600" cy="1697990"/>
+                    </a:xfrm>
+                    <a:prstGeom prst="rect">
+                      <a:avLst/>
+                    </a:prstGeom>
+                  </pic:spPr>
+                </pic:pic>
+              </a:graphicData>
+            </a:graphic>
+          </wp:inline>
+        </w:drawing>
+      </w:r>
+    </w:p>
+    <w:p>
+      <w:pPr>
+        <w:rPr>
+          <w:rFonts w:cstheme="minorHAnsi"/>
+        </w:rPr>
+      </w:pPr>
+    </w:p>
+    <w:p>
+      <w:pPr>
+        <w:rPr>
+          <w:rFonts w:cstheme="minorHAnsi"/>
+        </w:rPr>
+      </w:pPr>
+      <w:r>
+        <w:rPr>
+          <w:rFonts w:cstheme="minorHAnsi"/>
+        </w:rPr>
+        <w:br w:type="page"/>
+      </w:r>
+    </w:p>
+    <w:p>
+      <w:pPr>
+        <w:rPr>
+          <w:rFonts w:cstheme="minorHAnsi"/>
+          <w:b/>
+          <w:bCs/>
+          <w:sz w:val="48"/>
+          <w:szCs w:val="48"/>
+        </w:rPr>
+      </w:pPr>
+      <w:r>
+        <w:rPr>
+          <w:rFonts w:cstheme="minorHAnsi"/>
+          <w:b/>
+          <w:bCs/>
+          <w:sz w:val="48"/>
+          <w:szCs w:val="48"/>
+        </w:rPr>
+        <w:lastRenderedPageBreak/>
+        <w:t>Anexo</w:t>
+      </w:r>
+    </w:p>
+    <w:p>
+      <w:pPr>
+        <w:jc w:val="both"/>
+        <w:rPr>
+          <w:b/>
+          <w:bCs/>
+        </w:rPr>
+      </w:pPr>
+      <w:proofErr w:type="spellStart"/>
+      <w:r>
+        <w:rPr>
+          <w:b/>
+          <w:bCs/>
+        </w:rPr>
+        <w:t>ModelSim</w:t>
+      </w:r>
+      <w:proofErr w:type="spellEnd"/>
+      <w:r>
+        <w:rPr>
+          <w:b/>
+          <w:bCs/>
+        </w:rPr>
+        <w:t xml:space="preserve"> Passo-a-passo</w:t>
+      </w:r>
+    </w:p>
+    <w:p>
+      <w:pPr>
+        <w:jc w:val="both"/>
       </w:pPr>
     </w:p>
     <w:p>
@@ -4306,7 +5647,6 @@
         <w:rPr>
           <w:noProof/>
         </w:rPr>
-        <w:lastRenderedPageBreak/>
         <w:drawing>
           <wp:inline distT="0" distB="0" distL="0" distR="0" wp14:anchorId="41F83EB5" wp14:editId="12239294">
             <wp:extent cx="5900293" cy="3119717"/>
@@ -4323,7 +5663,7 @@
                     <pic:cNvPicPr/>
                   </pic:nvPicPr>
                   <pic:blipFill>
-                    <a:blip r:embed="rId11" cstate="print">
+                    <a:blip r:embed="rId21" cstate="print">
                       <a:extLst>
                         <a:ext uri="{28A0092B-C50C-407E-A947-70E740481C1C}">
                           <a14:useLocalDpi xmlns:a14="http://schemas.microsoft.com/office/drawing/2010/main" val="0"/>
@@ -4396,7 +5736,7 @@
                     <pic:cNvPicPr/>
                   </pic:nvPicPr>
                   <pic:blipFill>
-                    <a:blip r:embed="rId12">
+                    <a:blip r:embed="rId22">
                       <a:extLst>
                         <a:ext uri="{28A0092B-C50C-407E-A947-70E740481C1C}">
                           <a14:useLocalDpi xmlns:a14="http://schemas.microsoft.com/office/drawing/2010/main" val="0"/>
@@ -4429,6 +5769,7 @@
         <w:jc w:val="both"/>
       </w:pPr>
       <w:r>
+        <w:lastRenderedPageBreak/>
         <w:t xml:space="preserve">3-Escolha um nome para o projeto, e escolha um Project </w:t>
       </w:r>
       <w:proofErr w:type="spellStart"/>
@@ -4468,7 +5809,7 @@
                     <pic:cNvPicPr/>
                   </pic:nvPicPr>
                   <pic:blipFill>
-                    <a:blip r:embed="rId13" cstate="print">
+                    <a:blip r:embed="rId23" cstate="print">
                       <a:extLst>
                         <a:ext uri="{28A0092B-C50C-407E-A947-70E740481C1C}">
                           <a14:useLocalDpi xmlns:a14="http://schemas.microsoft.com/office/drawing/2010/main" val="0"/>
@@ -4501,7 +5842,6 @@
         <w:jc w:val="both"/>
       </w:pPr>
       <w:r>
-        <w:lastRenderedPageBreak/>
         <w:t xml:space="preserve">4- Clique no </w:t>
       </w:r>
       <w:r>
@@ -4555,7 +5895,7 @@
                     <pic:cNvPicPr/>
                   </pic:nvPicPr>
                   <pic:blipFill>
-                    <a:blip r:embed="rId14">
+                    <a:blip r:embed="rId24">
                       <a:extLst>
                         <a:ext uri="{28A0092B-C50C-407E-A947-70E740481C1C}">
                           <a14:useLocalDpi xmlns:a14="http://schemas.microsoft.com/office/drawing/2010/main" val="0"/>
@@ -4652,7 +5992,7 @@
                     <pic:cNvPicPr/>
                   </pic:nvPicPr>
                   <pic:blipFill>
-                    <a:blip r:embed="rId13">
+                    <a:blip r:embed="rId23">
                       <a:extLst>
                         <a:ext uri="{28A0092B-C50C-407E-A947-70E740481C1C}">
                           <a14:useLocalDpi xmlns:a14="http://schemas.microsoft.com/office/drawing/2010/main" val="0"/>
@@ -4786,6 +6126,7 @@
           <w:noProof/>
           <w:lang w:val="en-US"/>
         </w:rPr>
+        <w:lastRenderedPageBreak/>
         <w:drawing>
           <wp:inline distT="0" distB="0" distL="0" distR="0" wp14:anchorId="0028CC56" wp14:editId="0E9D3B49">
             <wp:extent cx="2409647" cy="2103335"/>
@@ -4802,7 +6143,7 @@
                     <pic:cNvPicPr/>
                   </pic:nvPicPr>
                   <pic:blipFill>
-                    <a:blip r:embed="rId15">
+                    <a:blip r:embed="rId25">
                       <a:extLst>
                         <a:ext uri="{28A0092B-C50C-407E-A947-70E740481C1C}">
                           <a14:useLocalDpi xmlns:a14="http://schemas.microsoft.com/office/drawing/2010/main" val="0"/>
@@ -4883,7 +6224,7 @@
                     <pic:cNvPicPr/>
                   </pic:nvPicPr>
                   <pic:blipFill>
-                    <a:blip r:embed="rId16">
+                    <a:blip r:embed="rId26">
                       <a:extLst>
                         <a:ext uri="{28A0092B-C50C-407E-A947-70E740481C1C}">
                           <a14:useLocalDpi xmlns:a14="http://schemas.microsoft.com/office/drawing/2010/main" val="0"/>
@@ -4966,6 +6307,7 @@
         <w:rPr>
           <w:noProof/>
         </w:rPr>
+        <w:lastRenderedPageBreak/>
         <w:drawing>
           <wp:inline distT="0" distB="0" distL="0" distR="0" wp14:anchorId="4B556F41" wp14:editId="6C7F8A18">
             <wp:extent cx="2584272" cy="2684929"/>
@@ -4982,7 +6324,7 @@
                     <pic:cNvPicPr/>
                   </pic:nvPicPr>
                   <pic:blipFill rotWithShape="1">
-                    <a:blip r:embed="rId17">
+                    <a:blip r:embed="rId27">
                       <a:extLst>
                         <a:ext uri="{28A0092B-C50C-407E-A947-70E740481C1C}">
                           <a14:useLocalDpi xmlns:a14="http://schemas.microsoft.com/office/drawing/2010/main" val="0"/>
@@ -5067,7 +6409,6 @@
         <w:rPr>
           <w:noProof/>
         </w:rPr>
-        <w:lastRenderedPageBreak/>
         <w:drawing>
           <wp:inline distT="0" distB="0" distL="0" distR="0" wp14:anchorId="68B69987" wp14:editId="572677A2">
             <wp:extent cx="4455684" cy="1262920"/>
@@ -5084,7 +6425,7 @@
                     <pic:cNvPicPr/>
                   </pic:nvPicPr>
                   <pic:blipFill>
-                    <a:blip r:embed="rId18">
+                    <a:blip r:embed="rId28">
                       <a:extLst>
                         <a:ext uri="{28A0092B-C50C-407E-A947-70E740481C1C}">
                           <a14:useLocalDpi xmlns:a14="http://schemas.microsoft.com/office/drawing/2010/main" val="0"/>
@@ -5169,7 +6510,7 @@
                     <pic:cNvPicPr/>
                   </pic:nvPicPr>
                   <pic:blipFill>
-                    <a:blip r:embed="rId19">
+                    <a:blip r:embed="rId29">
                       <a:extLst>
                         <a:ext uri="{28A0092B-C50C-407E-A947-70E740481C1C}">
                           <a14:useLocalDpi xmlns:a14="http://schemas.microsoft.com/office/drawing/2010/main" val="0"/>
@@ -5244,6 +6585,7 @@
         <w:rPr>
           <w:noProof/>
         </w:rPr>
+        <w:lastRenderedPageBreak/>
         <w:drawing>
           <wp:inline distT="0" distB="0" distL="0" distR="0" wp14:anchorId="68B355D1" wp14:editId="234B1271">
             <wp:extent cx="3228975" cy="2582111"/>
@@ -5260,7 +6602,7 @@
                     <pic:cNvPicPr/>
                   </pic:nvPicPr>
                   <pic:blipFill>
-                    <a:blip r:embed="rId20">
+                    <a:blip r:embed="rId30">
                       <a:extLst>
                         <a:ext uri="{28A0092B-C50C-407E-A947-70E740481C1C}">
                           <a14:useLocalDpi xmlns:a14="http://schemas.microsoft.com/office/drawing/2010/main" val="0"/>
@@ -5331,9 +6673,8 @@
         <w:rPr>
           <w:noProof/>
         </w:rPr>
-        <w:lastRenderedPageBreak/>
         <w:drawing>
-          <wp:inline distT="0" distB="0" distL="0" distR="0" wp14:anchorId="1A5790D1" wp14:editId="2D014A79">
+          <wp:inline distT="0" distB="0" distL="0" distR="0" wp14:anchorId="1A5790D1" wp14:editId="3079BE53">
             <wp:extent cx="3947100" cy="3872037"/>
             <wp:effectExtent l="0" t="0" r="0" b="0"/>
             <wp:docPr id="574972553" name="Picture 12"/>
@@ -5348,7 +6689,7 @@
                     <pic:cNvPicPr/>
                   </pic:nvPicPr>
                   <pic:blipFill>
-                    <a:blip r:embed="rId21" cstate="print">
+                    <a:blip r:embed="rId31" cstate="print">
                       <a:extLst>
                         <a:ext uri="{28A0092B-C50C-407E-A947-70E740481C1C}">
                           <a14:useLocalDpi xmlns:a14="http://schemas.microsoft.com/office/drawing/2010/main" val="0"/>
@@ -5393,6 +6734,7 @@
         <w:jc w:val="both"/>
       </w:pPr>
       <w:r>
+        <w:lastRenderedPageBreak/>
         <w:t xml:space="preserve">14- Selecione </w:t>
       </w:r>
       <w:proofErr w:type="spellStart"/>
@@ -5430,9 +6772,8 @@
         <w:rPr>
           <w:noProof/>
         </w:rPr>
-        <w:lastRenderedPageBreak/>
         <w:drawing>
-          <wp:inline distT="0" distB="0" distL="0" distR="0" wp14:anchorId="7CA487CD" wp14:editId="4DCC2DAE">
+          <wp:inline distT="0" distB="0" distL="0" distR="0" wp14:anchorId="7CA487CD" wp14:editId="20D89931">
             <wp:extent cx="1857375" cy="3860719"/>
             <wp:effectExtent l="0" t="0" r="0" b="6985"/>
             <wp:docPr id="1765617135" name="Picture 14"/>
@@ -5447,7 +6788,7 @@
                     <pic:cNvPicPr/>
                   </pic:nvPicPr>
                   <pic:blipFill>
-                    <a:blip r:embed="rId22" cstate="print">
+                    <a:blip r:embed="rId32" cstate="print">
                       <a:extLst>
                         <a:ext uri="{28A0092B-C50C-407E-A947-70E740481C1C}">
                           <a14:useLocalDpi xmlns:a14="http://schemas.microsoft.com/office/drawing/2010/main" val="0"/>
@@ -5506,6 +6847,7 @@
         <w:rPr>
           <w:noProof/>
         </w:rPr>
+        <w:lastRenderedPageBreak/>
         <w:drawing>
           <wp:inline distT="0" distB="0" distL="0" distR="0" wp14:anchorId="1ADEAD3A" wp14:editId="619BFBE4">
             <wp:extent cx="3461024" cy="3436620"/>
@@ -5522,7 +6864,7 @@
                     <pic:cNvPicPr/>
                   </pic:nvPicPr>
                   <pic:blipFill>
-                    <a:blip r:embed="rId23" cstate="print">
+                    <a:blip r:embed="rId33" cstate="print">
                       <a:extLst>
                         <a:ext uri="{28A0092B-C50C-407E-A947-70E740481C1C}">
                           <a14:useLocalDpi xmlns:a14="http://schemas.microsoft.com/office/drawing/2010/main" val="0"/>
@@ -5590,6 +6932,7 @@
         <w:rPr>
           <w:noProof/>
         </w:rPr>
+        <w:lastRenderedPageBreak/>
         <w:drawing>
           <wp:inline distT="0" distB="0" distL="0" distR="0" wp14:anchorId="7DA4399C" wp14:editId="419AA2B1">
             <wp:extent cx="3336776" cy="5531418"/>
@@ -5606,7 +6949,7 @@
                     <pic:cNvPicPr/>
                   </pic:nvPicPr>
                   <pic:blipFill>
-                    <a:blip r:embed="rId24">
+                    <a:blip r:embed="rId34">
                       <a:extLst>
                         <a:ext uri="{28A0092B-C50C-407E-A947-70E740481C1C}">
                           <a14:useLocalDpi xmlns:a14="http://schemas.microsoft.com/office/drawing/2010/main" val="0"/>
@@ -5679,7 +7022,7 @@
                     <pic:cNvPicPr/>
                   </pic:nvPicPr>
                   <pic:blipFill>
-                    <a:blip r:embed="rId25">
+                    <a:blip r:embed="rId35">
                       <a:extLst>
                         <a:ext uri="{28A0092B-C50C-407E-A947-70E740481C1C}">
                           <a14:useLocalDpi xmlns:a14="http://schemas.microsoft.com/office/drawing/2010/main" val="0"/>
@@ -5775,7 +7118,7 @@
                     <pic:cNvPicPr/>
                   </pic:nvPicPr>
                   <pic:blipFill>
-                    <a:blip r:embed="rId26">
+                    <a:blip r:embed="rId36">
                       <a:extLst>
                         <a:ext uri="{28A0092B-C50C-407E-A947-70E740481C1C}">
                           <a14:useLocalDpi xmlns:a14="http://schemas.microsoft.com/office/drawing/2010/main" val="0"/>
@@ -5842,7 +7185,7 @@
                     <pic:cNvPicPr/>
                   </pic:nvPicPr>
                   <pic:blipFill rotWithShape="1">
-                    <a:blip r:embed="rId27">
+                    <a:blip r:embed="rId37">
                       <a:extLst>
                         <a:ext uri="{28A0092B-C50C-407E-A947-70E740481C1C}">
                           <a14:useLocalDpi xmlns:a14="http://schemas.microsoft.com/office/drawing/2010/main" val="0"/>
@@ -5904,7 +7247,7 @@
                     <pic:cNvPicPr/>
                   </pic:nvPicPr>
                   <pic:blipFill>
-                    <a:blip r:embed="rId28">
+                    <a:blip r:embed="rId38">
                       <a:extLst>
                         <a:ext uri="{28A0092B-C50C-407E-A947-70E740481C1C}">
                           <a14:useLocalDpi xmlns:a14="http://schemas.microsoft.com/office/drawing/2010/main" val="0"/>
@@ -6001,7 +7344,7 @@
                     <pic:cNvPicPr/>
                   </pic:nvPicPr>
                   <pic:blipFill>
-                    <a:blip r:embed="rId29">
+                    <a:blip r:embed="rId39">
                       <a:extLst>
                         <a:ext uri="{28A0092B-C50C-407E-A947-70E740481C1C}">
                           <a14:useLocalDpi xmlns:a14="http://schemas.microsoft.com/office/drawing/2010/main" val="0"/>
@@ -6189,8 +7532,192 @@
       </w:rPr>
     </w:lvl>
   </w:abstractNum>
+  <w:abstractNum w:abstractNumId="1" w15:restartNumberingAfterBreak="0">
+    <w:nsid w:val="32192ABB"/>
+    <w:multiLevelType w:val="hybridMultilevel"/>
+    <w:tmpl w:val="960EFB84"/>
+    <w:lvl w:ilvl="0" w:tplc="4E4A02AA">
+      <w:start w:val="1"/>
+      <w:numFmt w:val="decimal"/>
+      <w:lvlText w:val="%1-"/>
+      <w:lvlJc w:val="left"/>
+      <w:pPr>
+        <w:ind w:left="720" w:hanging="360"/>
+      </w:pPr>
+      <w:rPr>
+        <w:rFonts w:hint="default"/>
+      </w:rPr>
+    </w:lvl>
+    <w:lvl w:ilvl="1" w:tplc="04090019" w:tentative="1">
+      <w:start w:val="1"/>
+      <w:numFmt w:val="lowerLetter"/>
+      <w:lvlText w:val="%2."/>
+      <w:lvlJc w:val="left"/>
+      <w:pPr>
+        <w:ind w:left="1440" w:hanging="360"/>
+      </w:pPr>
+    </w:lvl>
+    <w:lvl w:ilvl="2" w:tplc="0409001B" w:tentative="1">
+      <w:start w:val="1"/>
+      <w:numFmt w:val="lowerRoman"/>
+      <w:lvlText w:val="%3."/>
+      <w:lvlJc w:val="right"/>
+      <w:pPr>
+        <w:ind w:left="2160" w:hanging="180"/>
+      </w:pPr>
+    </w:lvl>
+    <w:lvl w:ilvl="3" w:tplc="0409000F" w:tentative="1">
+      <w:start w:val="1"/>
+      <w:numFmt w:val="decimal"/>
+      <w:lvlText w:val="%4."/>
+      <w:lvlJc w:val="left"/>
+      <w:pPr>
+        <w:ind w:left="2880" w:hanging="360"/>
+      </w:pPr>
+    </w:lvl>
+    <w:lvl w:ilvl="4" w:tplc="04090019" w:tentative="1">
+      <w:start w:val="1"/>
+      <w:numFmt w:val="lowerLetter"/>
+      <w:lvlText w:val="%5."/>
+      <w:lvlJc w:val="left"/>
+      <w:pPr>
+        <w:ind w:left="3600" w:hanging="360"/>
+      </w:pPr>
+    </w:lvl>
+    <w:lvl w:ilvl="5" w:tplc="0409001B" w:tentative="1">
+      <w:start w:val="1"/>
+      <w:numFmt w:val="lowerRoman"/>
+      <w:lvlText w:val="%6."/>
+      <w:lvlJc w:val="right"/>
+      <w:pPr>
+        <w:ind w:left="4320" w:hanging="180"/>
+      </w:pPr>
+    </w:lvl>
+    <w:lvl w:ilvl="6" w:tplc="0409000F" w:tentative="1">
+      <w:start w:val="1"/>
+      <w:numFmt w:val="decimal"/>
+      <w:lvlText w:val="%7."/>
+      <w:lvlJc w:val="left"/>
+      <w:pPr>
+        <w:ind w:left="5040" w:hanging="360"/>
+      </w:pPr>
+    </w:lvl>
+    <w:lvl w:ilvl="7" w:tplc="04090019" w:tentative="1">
+      <w:start w:val="1"/>
+      <w:numFmt w:val="lowerLetter"/>
+      <w:lvlText w:val="%8."/>
+      <w:lvlJc w:val="left"/>
+      <w:pPr>
+        <w:ind w:left="5760" w:hanging="360"/>
+      </w:pPr>
+    </w:lvl>
+    <w:lvl w:ilvl="8" w:tplc="0409001B" w:tentative="1">
+      <w:start w:val="1"/>
+      <w:numFmt w:val="lowerRoman"/>
+      <w:lvlText w:val="%9."/>
+      <w:lvlJc w:val="right"/>
+      <w:pPr>
+        <w:ind w:left="6480" w:hanging="180"/>
+      </w:pPr>
+    </w:lvl>
+  </w:abstractNum>
+  <w:abstractNum w:abstractNumId="2" w15:restartNumberingAfterBreak="0">
+    <w:nsid w:val="792024F7"/>
+    <w:multiLevelType w:val="hybridMultilevel"/>
+    <w:tmpl w:val="DE6425E6"/>
+    <w:lvl w:ilvl="0" w:tplc="D1704EC8">
+      <w:start w:val="1"/>
+      <w:numFmt w:val="decimal"/>
+      <w:lvlText w:val="%1-"/>
+      <w:lvlJc w:val="left"/>
+      <w:pPr>
+        <w:ind w:left="720" w:hanging="360"/>
+      </w:pPr>
+      <w:rPr>
+        <w:rFonts w:hint="default"/>
+      </w:rPr>
+    </w:lvl>
+    <w:lvl w:ilvl="1" w:tplc="04090019" w:tentative="1">
+      <w:start w:val="1"/>
+      <w:numFmt w:val="lowerLetter"/>
+      <w:lvlText w:val="%2."/>
+      <w:lvlJc w:val="left"/>
+      <w:pPr>
+        <w:ind w:left="1440" w:hanging="360"/>
+      </w:pPr>
+    </w:lvl>
+    <w:lvl w:ilvl="2" w:tplc="0409001B" w:tentative="1">
+      <w:start w:val="1"/>
+      <w:numFmt w:val="lowerRoman"/>
+      <w:lvlText w:val="%3."/>
+      <w:lvlJc w:val="right"/>
+      <w:pPr>
+        <w:ind w:left="2160" w:hanging="180"/>
+      </w:pPr>
+    </w:lvl>
+    <w:lvl w:ilvl="3" w:tplc="0409000F" w:tentative="1">
+      <w:start w:val="1"/>
+      <w:numFmt w:val="decimal"/>
+      <w:lvlText w:val="%4."/>
+      <w:lvlJc w:val="left"/>
+      <w:pPr>
+        <w:ind w:left="2880" w:hanging="360"/>
+      </w:pPr>
+    </w:lvl>
+    <w:lvl w:ilvl="4" w:tplc="04090019" w:tentative="1">
+      <w:start w:val="1"/>
+      <w:numFmt w:val="lowerLetter"/>
+      <w:lvlText w:val="%5."/>
+      <w:lvlJc w:val="left"/>
+      <w:pPr>
+        <w:ind w:left="3600" w:hanging="360"/>
+      </w:pPr>
+    </w:lvl>
+    <w:lvl w:ilvl="5" w:tplc="0409001B" w:tentative="1">
+      <w:start w:val="1"/>
+      <w:numFmt w:val="lowerRoman"/>
+      <w:lvlText w:val="%6."/>
+      <w:lvlJc w:val="right"/>
+      <w:pPr>
+        <w:ind w:left="4320" w:hanging="180"/>
+      </w:pPr>
+    </w:lvl>
+    <w:lvl w:ilvl="6" w:tplc="0409000F" w:tentative="1">
+      <w:start w:val="1"/>
+      <w:numFmt w:val="decimal"/>
+      <w:lvlText w:val="%7."/>
+      <w:lvlJc w:val="left"/>
+      <w:pPr>
+        <w:ind w:left="5040" w:hanging="360"/>
+      </w:pPr>
+    </w:lvl>
+    <w:lvl w:ilvl="7" w:tplc="04090019" w:tentative="1">
+      <w:start w:val="1"/>
+      <w:numFmt w:val="lowerLetter"/>
+      <w:lvlText w:val="%8."/>
+      <w:lvlJc w:val="left"/>
+      <w:pPr>
+        <w:ind w:left="5760" w:hanging="360"/>
+      </w:pPr>
+    </w:lvl>
+    <w:lvl w:ilvl="8" w:tplc="0409001B" w:tentative="1">
+      <w:start w:val="1"/>
+      <w:numFmt w:val="lowerRoman"/>
+      <w:lvlText w:val="%9."/>
+      <w:lvlJc w:val="right"/>
+      <w:pPr>
+        <w:ind w:left="6480" w:hanging="180"/>
+      </w:pPr>
+    </w:lvl>
+  </w:abstractNum>
   <w:num w:numId="1" w16cid:durableId="1370449372">
     <w:abstractNumId w:val="0"/>
+  </w:num>
+  <w:num w:numId="2" w16cid:durableId="1990816728">
+    <w:abstractNumId w:val="2"/>
+  </w:num>
+  <w:num w:numId="3" w16cid:durableId="1527863959">
+    <w:abstractNumId w:val="1"/>
   </w:num>
 </w:numbering>
 </file>
@@ -6801,6 +8328,7 @@
   <w:style w:type="character" w:default="1" w:styleId="DefaultParagraphFont">
     <w:name w:val="Default Paragraph Font"/>
     <w:uiPriority w:val="1"/>
+    <w:semiHidden/>
     <w:unhideWhenUsed/>
   </w:style>
   <w:style w:type="table" w:default="1" w:styleId="TableNormal">

</xml_diff>